<commit_message>
working on section one
</commit_message>
<xml_diff>
--- a/BourbonResearch.docx
+++ b/BourbonResearch.docx
@@ -156,6 +156,7 @@
           <w15:appearance w15:val="hidden"/>
           <w:text w:multiLine="1"/>
         </w:sdtPr>
+        <w:sdtEndPr/>
         <w:sdtContent>
           <w:r>
             <w:t>International Demand for Bourbon and its Effect on the Kentucky Economy</w:t>
@@ -223,10 +224,7 @@
         <w:t xml:space="preserve">, </w:t>
       </w:r>
       <w:r>
-        <w:t xml:space="preserve">derived from the French Bourbon dynasty, </w:t>
-      </w:r>
-      <w:r>
-        <w:t>has been traced to the 1820s, and the term began to be used consistently in Kentucky in the 1870s</w:t>
+        <w:t>derived from the French Bourbon dynasty, has been traced to the 1820s, and the term began to be used consistently in Kentucky in the 1870s</w:t>
       </w:r>
       <w:r>
         <w:t>. It</w:t>
@@ -239,12 +237,13 @@
           <w:id w:val="369802073"/>
           <w:citation/>
         </w:sdtPr>
+        <w:sdtEndPr/>
         <w:sdtContent>
           <w:r>
             <w:fldChar w:fldCharType="begin"/>
           </w:r>
           <w:r>
-            <w:instrText xml:space="preserve"> CITATION Kin13 \l 1033 </w:instrText>
+            <w:instrText xml:space="preserve">CITATION Kin13 \l 1033 </w:instrText>
           </w:r>
           <w:r>
             <w:fldChar w:fldCharType="separate"/>
@@ -273,12 +272,80 @@
         <w:t xml:space="preserve"> </w:t>
       </w:r>
       <w:r>
-        <w:t xml:space="preserve">As of 2014, the </w:t>
-      </w:r>
-      <w:bookmarkStart w:id="0" w:name="_GoBack"/>
-      <w:bookmarkEnd w:id="0"/>
-      <w:r>
-        <w:t>market revenue for bourbon sold within the U.S. is about $2.7 billion, and bourbon makes up about two-thirds of the $1.6 billion of U.S. exports of distilled spirits.</w:t>
+        <w:t>Although overall sales of Kentucky Bourbon continued to rise in 2015</w:t>
+      </w:r>
+      <w:sdt>
+        <w:sdtPr>
+          <w:id w:val="1317379397"/>
+          <w:citation/>
+        </w:sdtPr>
+        <w:sdtContent>
+          <w:r>
+            <w:fldChar w:fldCharType="begin"/>
+          </w:r>
+          <w:r>
+            <w:instrText xml:space="preserve">CITATION Pat16 \l 1033 </w:instrText>
+          </w:r>
+          <w:r>
+            <w:fldChar w:fldCharType="separate"/>
+          </w:r>
+          <w:r>
+            <w:rPr>
+              <w:noProof/>
+            </w:rPr>
+            <w:t xml:space="preserve"> </w:t>
+          </w:r>
+          <w:r>
+            <w:rPr>
+              <w:noProof/>
+            </w:rPr>
+            <w:t>(Patton, 2016)</w:t>
+          </w:r>
+          <w:r>
+            <w:fldChar w:fldCharType="end"/>
+          </w:r>
+        </w:sdtContent>
+      </w:sdt>
+      <w:r>
+        <w:t>, in</w:t>
+      </w:r>
+      <w:r>
+        <w:t>ternational exports of Bourbon peaked in 2014 where sales exceeded $1 billion but dropped by almost 30% in 2015</w:t>
+      </w:r>
+      <w:sdt>
+        <w:sdtPr>
+          <w:id w:val="-666631010"/>
+          <w:citation/>
+        </w:sdtPr>
+        <w:sdtContent>
+          <w:r>
+            <w:fldChar w:fldCharType="begin"/>
+          </w:r>
+          <w:r>
+            <w:instrText xml:space="preserve"> CITATION Dis15 \l 1033 </w:instrText>
+          </w:r>
+          <w:r>
+            <w:fldChar w:fldCharType="separate"/>
+          </w:r>
+          <w:r>
+            <w:rPr>
+              <w:noProof/>
+            </w:rPr>
+            <w:t xml:space="preserve"> </w:t>
+          </w:r>
+          <w:r>
+            <w:rPr>
+              <w:noProof/>
+            </w:rPr>
+            <w:t>(Distilled Spirits Council of the United States, 2015)</w:t>
+          </w:r>
+          <w:r>
+            <w:fldChar w:fldCharType="end"/>
+          </w:r>
+        </w:sdtContent>
+      </w:sdt>
+      <w:r>
+        <w:t>.</w:t>
       </w:r>
     </w:p>
     <w:p>
@@ -289,39 +356,145 @@
         <w:t>Origins of Bourbon Whiskey?</w:t>
       </w:r>
     </w:p>
-    <w:sdt>
-      <w:sdtPr>
-        <w:id w:val="1221403361"/>
-        <w:placeholder>
-          <w:docPart w:val="06E710A1663A4C719A24B61BEAEFCA98"/>
-        </w:placeholder>
-        <w:temporary/>
-        <w:showingPlcHdr/>
-        <w15:appearance w15:val="hidden"/>
-      </w:sdtPr>
-      <w:sdtEndPr/>
-      <w:sdtContent>
-        <w:p>
-          <w:pPr>
-            <w:pStyle w:val="NoSpacing"/>
-          </w:pPr>
+    <w:p>
+      <w:pPr>
+        <w:pStyle w:val="NoSpacing"/>
+      </w:pPr>
+      <w:r>
+        <w:t>The use of the term "bourbon" for the whiskey has been traced to the 1820s, and the term began to be used consistently in Kentucky in the 1870s</w:t>
+      </w:r>
+      <w:sdt>
+        <w:sdtPr>
+          <w:id w:val="-1748413904"/>
+          <w:citation/>
+        </w:sdtPr>
+        <w:sdtContent>
           <w:r>
-            <w:t>[To add a table of contents (TOC), apply the appropriate heading style to just the heading text at the start of a paragraph and it will show up in your TOC.  To do this, select the text for your heading.  Then, on the Home tab, in the Styles gallery, click the style you need.]</w:t>
+            <w:fldChar w:fldCharType="begin"/>
           </w:r>
-        </w:p>
-      </w:sdtContent>
-    </w:sdt>
+          <w:r>
+            <w:instrText xml:space="preserve">CITATION Kin13 \l 1033 </w:instrText>
+          </w:r>
+          <w:r>
+            <w:fldChar w:fldCharType="separate"/>
+          </w:r>
+          <w:r>
+            <w:rPr>
+              <w:noProof/>
+            </w:rPr>
+            <w:t xml:space="preserve"> </w:t>
+          </w:r>
+          <w:r>
+            <w:rPr>
+              <w:noProof/>
+            </w:rPr>
+            <w:t>(Kiniry, 2013)</w:t>
+          </w:r>
+          <w:r>
+            <w:fldChar w:fldCharType="end"/>
+          </w:r>
+        </w:sdtContent>
+      </w:sdt>
+      <w:r>
+        <w:t xml:space="preserve">. </w:t>
+      </w:r>
+      <w:r>
+        <w:t>Jacob Spears</w:t>
+      </w:r>
+      <w:r>
+        <w:t>, of Bourbon County,</w:t>
+      </w:r>
+      <w:r>
+        <w:t xml:space="preserve"> is credited with being the first to label his product as Bourbon whiskey</w:t>
+      </w:r>
+      <w:sdt>
+        <w:sdtPr>
+          <w:id w:val="180404251"/>
+          <w:citation/>
+        </w:sdtPr>
+        <w:sdtContent>
+          <w:r>
+            <w:fldChar w:fldCharType="begin"/>
+          </w:r>
+          <w:r>
+            <w:instrText xml:space="preserve">CITATION Joh92 \p 103 \y  \l 1033 </w:instrText>
+          </w:r>
+          <w:r>
+            <w:fldChar w:fldCharType="separate"/>
+          </w:r>
+          <w:r>
+            <w:rPr>
+              <w:noProof/>
+            </w:rPr>
+            <w:t xml:space="preserve"> </w:t>
+          </w:r>
+          <w:r>
+            <w:rPr>
+              <w:noProof/>
+            </w:rPr>
+            <w:t>(Kleber, p. 103)</w:t>
+          </w:r>
+          <w:r>
+            <w:fldChar w:fldCharType="end"/>
+          </w:r>
+        </w:sdtContent>
+      </w:sdt>
+      <w:r>
+        <w:t xml:space="preserve">. Louisville historian Michael </w:t>
+      </w:r>
+      <w:proofErr w:type="spellStart"/>
+      <w:r>
+        <w:t>Veach</w:t>
+      </w:r>
+      <w:proofErr w:type="spellEnd"/>
+      <w:r>
+        <w:t xml:space="preserve"> disputes that Bourbon whiskey is named after Bourbon County and asserts that “</w:t>
+      </w:r>
+      <w:r>
+        <w:t>the whiskey was named after Bourbon Street in New Orleans, a major port where shipments of Kentucky whiskey sold well as a cheaper alternative to French cognac</w:t>
+      </w:r>
+      <w:r>
+        <w:t>”</w:t>
+      </w:r>
+      <w:sdt>
+        <w:sdtPr>
+          <w:id w:val="346916303"/>
+          <w:citation/>
+        </w:sdtPr>
+        <w:sdtContent>
+          <w:r>
+            <w:fldChar w:fldCharType="begin"/>
+          </w:r>
+          <w:r>
+            <w:instrText xml:space="preserve">CITATION Vea13 \p 7-9 \y  \l 1033 </w:instrText>
+          </w:r>
+          <w:r>
+            <w:fldChar w:fldCharType="separate"/>
+          </w:r>
+          <w:r>
+            <w:rPr>
+              <w:noProof/>
+            </w:rPr>
+            <w:t xml:space="preserve"> </w:t>
+          </w:r>
+          <w:r>
+            <w:rPr>
+              <w:noProof/>
+            </w:rPr>
+            <w:t>(Veach, pp. 7-9)</w:t>
+          </w:r>
+          <w:r>
+            <w:fldChar w:fldCharType="end"/>
+          </w:r>
+        </w:sdtContent>
+      </w:sdt>
+    </w:p>
     <w:p>
-      <w:pPr>
-        <w:rPr>
-          <w:b/>
-          <w:bCs/>
-        </w:rPr>
-      </w:pPr>
       <w:r>
         <w:rPr>
           <w:rStyle w:val="Heading3Char"/>
         </w:rPr>
+        <w:lastRenderedPageBreak/>
         <w:t>What Makes a Whiskey, Bourbon?</w:t>
       </w:r>
       <w:r>
@@ -330,24 +503,195 @@
         </w:rPr>
         <w:t xml:space="preserve"> </w:t>
       </w:r>
+      <w:r>
+        <w:t>B</w:t>
+      </w:r>
+      <w:r>
+        <w:t>ourbon whiskey</w:t>
+      </w:r>
+      <w:r>
+        <w:t xml:space="preserve"> was </w:t>
+      </w:r>
+      <w:r>
+        <w:t>recognized as a "distinctive product of the United States"</w:t>
+      </w:r>
+      <w:r>
+        <w:t xml:space="preserve"> by the United States Congress, on May 4, 1964</w:t>
+      </w:r>
       <w:sdt>
         <w:sdtPr>
-          <w:id w:val="2054876750"/>
-          <w:placeholder>
-            <w:docPart w:val="F99BA4BC71EF44D79D8C411EF6AC7239"/>
-          </w:placeholder>
-          <w:temporary/>
-          <w:showingPlcHdr/>
-          <w15:appearance w15:val="hidden"/>
-          <w:text/>
+          <w:id w:val="-1861415416"/>
+          <w:citation/>
         </w:sdtPr>
-        <w:sdtEndPr/>
         <w:sdtContent>
           <w:r>
-            <w:t>[Include a period at the end of a run-in heading.  Note that you can include consecutive paragraphs with their own headings, where appropriate.]</w:t>
+            <w:fldChar w:fldCharType="begin"/>
+          </w:r>
+          <w:r>
+            <w:instrText xml:space="preserve"> CITATION Ken10 \l 1033 </w:instrText>
+          </w:r>
+          <w:r>
+            <w:fldChar w:fldCharType="separate"/>
+          </w:r>
+          <w:r>
+            <w:rPr>
+              <w:noProof/>
+            </w:rPr>
+            <w:t xml:space="preserve"> </w:t>
+          </w:r>
+          <w:r>
+            <w:rPr>
+              <w:noProof/>
+            </w:rPr>
+            <w:t>(Kentucky Distillers' Association, 2010)</w:t>
+          </w:r>
+          <w:r>
+            <w:fldChar w:fldCharType="end"/>
           </w:r>
         </w:sdtContent>
       </w:sdt>
+      <w:r>
+        <w:t xml:space="preserve"> and regulations were established by the </w:t>
+      </w:r>
+      <w:r>
+        <w:t>Bureau of Alcohol, Tobacco, Firearms and Explosives</w:t>
+      </w:r>
+      <w:r>
+        <w:t xml:space="preserve"> (ATF) as to what constitutes Bourbon</w:t>
+      </w:r>
+      <w:r>
+        <w:t>. According to the ATF Title 27 CFR, Section 5.22 Bourbon must be:</w:t>
+      </w:r>
+    </w:p>
+    <w:p>
+      <w:pPr>
+        <w:pStyle w:val="ListParagraph"/>
+        <w:numPr>
+          <w:ilvl w:val="0"/>
+          <w:numId w:val="14"/>
+        </w:numPr>
+        <w:rPr>
+          <w:bCs/>
+        </w:rPr>
+      </w:pPr>
+      <w:r>
+        <w:rPr>
+          <w:bCs/>
+        </w:rPr>
+        <w:t xml:space="preserve">Made from a fermented mash with a minimum of 51% and a maximum of 79% corn </w:t>
+      </w:r>
+    </w:p>
+    <w:p>
+      <w:pPr>
+        <w:pStyle w:val="ListParagraph"/>
+        <w:numPr>
+          <w:ilvl w:val="0"/>
+          <w:numId w:val="14"/>
+        </w:numPr>
+        <w:rPr>
+          <w:bCs/>
+        </w:rPr>
+      </w:pPr>
+      <w:r>
+        <w:rPr>
+          <w:bCs/>
+        </w:rPr>
+        <w:t>Distilled at less than 8</w:t>
+      </w:r>
+      <w:r>
+        <w:rPr>
+          <w:bCs/>
+        </w:rPr>
+        <w:t xml:space="preserve">0% alcohol/volume (160 proof) </w:t>
+      </w:r>
+    </w:p>
+    <w:p>
+      <w:pPr>
+        <w:pStyle w:val="ListParagraph"/>
+        <w:numPr>
+          <w:ilvl w:val="0"/>
+          <w:numId w:val="14"/>
+        </w:numPr>
+        <w:rPr>
+          <w:bCs/>
+        </w:rPr>
+      </w:pPr>
+      <w:r>
+        <w:rPr>
+          <w:bCs/>
+        </w:rPr>
+        <w:t xml:space="preserve">Stored in a new, charred, white oak barrel at a maximum of 62.5% alcohol/volume (125 proof) for at least 2 years </w:t>
+      </w:r>
+    </w:p>
+    <w:p>
+      <w:pPr>
+        <w:pStyle w:val="ListParagraph"/>
+        <w:numPr>
+          <w:ilvl w:val="0"/>
+          <w:numId w:val="14"/>
+        </w:numPr>
+        <w:rPr>
+          <w:bCs/>
+        </w:rPr>
+      </w:pPr>
+      <w:r>
+        <w:rPr>
+          <w:bCs/>
+        </w:rPr>
+        <w:t xml:space="preserve">The original color and flavor of the whiskey </w:t>
+      </w:r>
+      <w:r>
+        <w:rPr>
+          <w:bCs/>
+        </w:rPr>
+        <w:t>cannot</w:t>
+      </w:r>
+      <w:r>
+        <w:rPr>
+          <w:bCs/>
+        </w:rPr>
+        <w:t xml:space="preserve"> be filtered or altered in any way </w:t>
+      </w:r>
+    </w:p>
+    <w:p>
+      <w:pPr>
+        <w:pStyle w:val="ListParagraph"/>
+        <w:numPr>
+          <w:ilvl w:val="0"/>
+          <w:numId w:val="14"/>
+        </w:numPr>
+        <w:rPr>
+          <w:bCs/>
+        </w:rPr>
+      </w:pPr>
+      <w:r>
+        <w:rPr>
+          <w:bCs/>
+        </w:rPr>
+        <w:t>Must be produced and stored (for at least one year of the aging) in Kentucky to be called Kentucky Bourbon</w:t>
+      </w:r>
+    </w:p>
+    <w:p>
+      <w:pPr>
+        <w:ind w:firstLine="0"/>
+        <w:rPr>
+          <w:bCs/>
+        </w:rPr>
+      </w:pPr>
+      <w:r>
+        <w:rPr>
+          <w:bCs/>
+        </w:rPr>
+        <w:t>According to these guidelines</w:t>
+      </w:r>
+      <w:r>
+        <w:rPr>
+          <w:bCs/>
+        </w:rPr>
+        <w:t xml:space="preserve"> Tennessee whiskey is also technically Bourbon</w:t>
+      </w:r>
+      <w:bookmarkStart w:id="0" w:name="_GoBack"/>
+      <w:bookmarkEnd w:id="0"/>
     </w:p>
     <w:p>
       <w:pPr>
@@ -432,7 +776,6 @@
         <w:rPr>
           <w:rStyle w:val="Heading2Char"/>
         </w:rPr>
-        <w:lastRenderedPageBreak/>
         <w:t>International Protections</w:t>
       </w:r>
       <w:r>
@@ -475,6 +818,7 @@
         <w:pStyle w:val="Heading1"/>
       </w:pPr>
       <w:r>
+        <w:lastRenderedPageBreak/>
         <w:t>WHAT IS THE BOURBON BOOM?</w:t>
       </w:r>
     </w:p>
@@ -532,7 +876,6 @@
         <w:pStyle w:val="Heading2"/>
       </w:pPr>
       <w:r>
-        <w:lastRenderedPageBreak/>
         <w:t>Pre-Boom Data.</w:t>
       </w:r>
     </w:p>
@@ -614,6 +957,7 @@
         <w:pStyle w:val="Heading2"/>
       </w:pPr>
       <w:r>
+        <w:lastRenderedPageBreak/>
         <w:t>Post-Boom Data.</w:t>
       </w:r>
     </w:p>
@@ -695,7 +1039,6 @@
         <w:pStyle w:val="Heading2"/>
       </w:pPr>
       <w:r>
-        <w:lastRenderedPageBreak/>
         <w:t>Data Analysis</w:t>
       </w:r>
     </w:p>
@@ -824,523 +1167,2590 @@
         <w:t>Table 1</w:t>
       </w:r>
     </w:p>
-    <w:sdt>
-      <w:sdtPr>
+    <w:p>
+      <w:pPr>
+        <w:pStyle w:val="NoSpacing"/>
+      </w:pPr>
+      <w:r>
         <w:rPr>
           <w:rStyle w:val="Emphasis"/>
         </w:rPr>
-        <w:id w:val="1042324137"/>
-        <w:placeholder>
-          <w:docPart w:val="A8905F48C09040DE93A752613D4E4433"/>
-        </w:placeholder>
-        <w:temporary/>
-        <w:showingPlcHdr/>
-        <w15:appearance w15:val="hidden"/>
-        <w:text/>
-      </w:sdtPr>
-      <w:sdtEndPr>
+        <w:t>DISTILLED SPIRITS - EXPORTS BY VALUE (U.S. DOLLARS)</w:t>
+      </w:r>
+      <w:r>
         <w:rPr>
-          <w:rStyle w:val="DefaultParagraphFont"/>
-          <w:i w:val="0"/>
-          <w:iCs w:val="0"/>
+          <w:rStyle w:val="Emphasis"/>
         </w:rPr>
-      </w:sdtEndPr>
-      <w:sdtContent>
-        <w:p>
-          <w:pPr>
-            <w:pStyle w:val="NoSpacing"/>
-          </w:pPr>
-          <w:r>
-            <w:rPr>
-              <w:rStyle w:val="Emphasis"/>
-            </w:rPr>
-            <w:t>[Table Title]</w:t>
-          </w:r>
-        </w:p>
-      </w:sdtContent>
-    </w:sdt>
+        <w:tab/>
+      </w:r>
+      <w:r>
+        <w:rPr>
+          <w:rStyle w:val="Emphasis"/>
+        </w:rPr>
+        <w:tab/>
+      </w:r>
+      <w:r>
+        <w:rPr>
+          <w:rStyle w:val="Emphasis"/>
+        </w:rPr>
+        <w:tab/>
+      </w:r>
+      <w:r>
+        <w:rPr>
+          <w:rStyle w:val="Emphasis"/>
+        </w:rPr>
+        <w:tab/>
+      </w:r>
+    </w:p>
     <w:tbl>
       <w:tblPr>
-        <w:tblStyle w:val="APAReport"/>
-        <w:tblW w:w="5000" w:type="pct"/>
+        <w:tblW w:w="8144" w:type="dxa"/>
         <w:tblLook w:val="04A0" w:firstRow="1" w:lastRow="0" w:firstColumn="1" w:lastColumn="0" w:noHBand="0" w:noVBand="1"/>
-        <w:tblCaption w:val="Sample 5-column table"/>
       </w:tblPr>
       <w:tblGrid>
-        <w:gridCol w:w="1874"/>
-        <w:gridCol w:w="1872"/>
-        <w:gridCol w:w="1872"/>
-        <w:gridCol w:w="1872"/>
-        <w:gridCol w:w="1870"/>
+        <w:gridCol w:w="2480"/>
+        <w:gridCol w:w="1540"/>
+        <w:gridCol w:w="1540"/>
+        <w:gridCol w:w="1464"/>
+        <w:gridCol w:w="1120"/>
       </w:tblGrid>
       <w:tr>
         <w:trPr>
-          <w:cnfStyle w:val="100000000000" w:firstRow="1" w:lastRow="0" w:firstColumn="0" w:lastColumn="0" w:oddVBand="0" w:evenVBand="0" w:oddHBand="0" w:evenHBand="0" w:firstRowFirstColumn="0" w:firstRowLastColumn="0" w:lastRowFirstColumn="0" w:lastRowLastColumn="0"/>
+          <w:trHeight w:val="288"/>
         </w:trPr>
         <w:tc>
           <w:tcPr>
-            <w:tcW w:w="1001" w:type="pct"/>
+            <w:tcW w:w="2480" w:type="dxa"/>
+            <w:tcBorders>
+              <w:top w:val="nil"/>
+              <w:left w:val="nil"/>
+              <w:bottom w:val="nil"/>
+              <w:right w:val="nil"/>
+            </w:tcBorders>
+            <w:shd w:val="clear" w:color="auto" w:fill="auto"/>
+            <w:noWrap/>
+            <w:vAlign w:val="bottom"/>
+            <w:hideMark/>
           </w:tcPr>
           <w:p>
             <w:pPr>
-              <w:pStyle w:val="NoSpacing"/>
+              <w:spacing w:line="240" w:lineRule="auto"/>
+              <w:ind w:firstLine="0"/>
+              <w:rPr>
+                <w:rFonts w:ascii="Times New Roman" w:eastAsia="Times New Roman" w:hAnsi="Times New Roman" w:cs="Times New Roman"/>
+                <w:kern w:val="0"/>
+              </w:rPr>
+            </w:pPr>
+          </w:p>
+        </w:tc>
+        <w:tc>
+          <w:tcPr>
+            <w:tcW w:w="1540" w:type="dxa"/>
+            <w:tcBorders>
+              <w:top w:val="single" w:sz="4" w:space="0" w:color="auto"/>
+              <w:left w:val="nil"/>
+              <w:bottom w:val="single" w:sz="4" w:space="0" w:color="auto"/>
+              <w:right w:val="nil"/>
+            </w:tcBorders>
+            <w:shd w:val="clear" w:color="auto" w:fill="auto"/>
+            <w:noWrap/>
+            <w:vAlign w:val="bottom"/>
+            <w:hideMark/>
+          </w:tcPr>
+          <w:p>
+            <w:pPr>
+              <w:spacing w:line="240" w:lineRule="auto"/>
+              <w:ind w:firstLine="0"/>
+              <w:jc w:val="center"/>
+              <w:rPr>
+                <w:rFonts w:ascii="Calibri" w:eastAsia="Times New Roman" w:hAnsi="Calibri" w:cs="Times New Roman"/>
+                <w:color w:val="000000"/>
+                <w:kern w:val="0"/>
+                <w:sz w:val="22"/>
+                <w:szCs w:val="22"/>
+              </w:rPr>
             </w:pPr>
             <w:r>
-              <w:t>Column Head</w:t>
+              <w:rPr>
+                <w:rFonts w:ascii="Calibri" w:eastAsia="Times New Roman" w:hAnsi="Calibri" w:cs="Times New Roman"/>
+                <w:color w:val="000000"/>
+                <w:kern w:val="0"/>
+                <w:sz w:val="22"/>
+                <w:szCs w:val="22"/>
+              </w:rPr>
+              <w:t>2015</w:t>
             </w:r>
           </w:p>
         </w:tc>
         <w:tc>
           <w:tcPr>
-            <w:tcW w:w="1000" w:type="pct"/>
+            <w:tcW w:w="1540" w:type="dxa"/>
+            <w:tcBorders>
+              <w:top w:val="single" w:sz="4" w:space="0" w:color="auto"/>
+              <w:left w:val="nil"/>
+              <w:bottom w:val="single" w:sz="4" w:space="0" w:color="auto"/>
+              <w:right w:val="nil"/>
+            </w:tcBorders>
+            <w:shd w:val="clear" w:color="auto" w:fill="auto"/>
+            <w:noWrap/>
+            <w:vAlign w:val="bottom"/>
+            <w:hideMark/>
           </w:tcPr>
           <w:p>
             <w:pPr>
-              <w:pStyle w:val="NoSpacing"/>
+              <w:spacing w:line="240" w:lineRule="auto"/>
+              <w:ind w:firstLine="0"/>
+              <w:jc w:val="center"/>
+              <w:rPr>
+                <w:rFonts w:ascii="Calibri" w:eastAsia="Times New Roman" w:hAnsi="Calibri" w:cs="Times New Roman"/>
+                <w:color w:val="000000"/>
+                <w:kern w:val="0"/>
+                <w:sz w:val="22"/>
+                <w:szCs w:val="22"/>
+              </w:rPr>
             </w:pPr>
             <w:r>
-              <w:t>Column Head</w:t>
+              <w:rPr>
+                <w:rFonts w:ascii="Calibri" w:eastAsia="Times New Roman" w:hAnsi="Calibri" w:cs="Times New Roman"/>
+                <w:color w:val="000000"/>
+                <w:kern w:val="0"/>
+                <w:sz w:val="22"/>
+                <w:szCs w:val="22"/>
+              </w:rPr>
+              <w:t>2014</w:t>
             </w:r>
           </w:p>
         </w:tc>
         <w:tc>
           <w:tcPr>
-            <w:tcW w:w="1000" w:type="pct"/>
+            <w:tcW w:w="1464" w:type="dxa"/>
+            <w:tcBorders>
+              <w:top w:val="single" w:sz="4" w:space="0" w:color="auto"/>
+              <w:left w:val="nil"/>
+              <w:bottom w:val="single" w:sz="4" w:space="0" w:color="auto"/>
+              <w:right w:val="nil"/>
+            </w:tcBorders>
+            <w:shd w:val="clear" w:color="auto" w:fill="auto"/>
+            <w:noWrap/>
+            <w:vAlign w:val="bottom"/>
+            <w:hideMark/>
           </w:tcPr>
           <w:p>
             <w:pPr>
-              <w:pStyle w:val="NoSpacing"/>
+              <w:spacing w:line="240" w:lineRule="auto"/>
+              <w:ind w:firstLine="0"/>
+              <w:jc w:val="center"/>
+              <w:rPr>
+                <w:rFonts w:ascii="Calibri" w:eastAsia="Times New Roman" w:hAnsi="Calibri" w:cs="Times New Roman"/>
+                <w:color w:val="000000"/>
+                <w:kern w:val="0"/>
+                <w:sz w:val="22"/>
+                <w:szCs w:val="22"/>
+              </w:rPr>
             </w:pPr>
             <w:r>
-              <w:t>Column Head</w:t>
+              <w:rPr>
+                <w:rFonts w:ascii="Calibri" w:eastAsia="Times New Roman" w:hAnsi="Calibri" w:cs="Times New Roman"/>
+                <w:color w:val="000000"/>
+                <w:kern w:val="0"/>
+                <w:sz w:val="22"/>
+                <w:szCs w:val="22"/>
+              </w:rPr>
+              <w:t>$ CHANGE</w:t>
             </w:r>
           </w:p>
         </w:tc>
         <w:tc>
           <w:tcPr>
-            <w:tcW w:w="1000" w:type="pct"/>
+            <w:tcW w:w="1120" w:type="dxa"/>
+            <w:tcBorders>
+              <w:top w:val="single" w:sz="4" w:space="0" w:color="auto"/>
+              <w:left w:val="nil"/>
+              <w:bottom w:val="single" w:sz="4" w:space="0" w:color="auto"/>
+              <w:right w:val="nil"/>
+            </w:tcBorders>
+            <w:shd w:val="clear" w:color="auto" w:fill="auto"/>
+            <w:noWrap/>
+            <w:vAlign w:val="bottom"/>
+            <w:hideMark/>
           </w:tcPr>
           <w:p>
             <w:pPr>
-              <w:pStyle w:val="NoSpacing"/>
+              <w:spacing w:line="240" w:lineRule="auto"/>
+              <w:ind w:firstLine="0"/>
+              <w:jc w:val="center"/>
+              <w:rPr>
+                <w:rFonts w:ascii="Calibri" w:eastAsia="Times New Roman" w:hAnsi="Calibri" w:cs="Times New Roman"/>
+                <w:color w:val="000000"/>
+                <w:kern w:val="0"/>
+                <w:sz w:val="22"/>
+                <w:szCs w:val="22"/>
+              </w:rPr>
             </w:pPr>
             <w:r>
-              <w:t>Column Head</w:t>
+              <w:rPr>
+                <w:rFonts w:ascii="Calibri" w:eastAsia="Times New Roman" w:hAnsi="Calibri" w:cs="Times New Roman"/>
+                <w:color w:val="000000"/>
+                <w:kern w:val="0"/>
+                <w:sz w:val="22"/>
+                <w:szCs w:val="22"/>
+              </w:rPr>
+              <w:t>% CHANGE</w:t>
+            </w:r>
+          </w:p>
+        </w:tc>
+      </w:tr>
+      <w:tr>
+        <w:trPr>
+          <w:trHeight w:val="288"/>
+        </w:trPr>
+        <w:tc>
+          <w:tcPr>
+            <w:tcW w:w="2480" w:type="dxa"/>
+            <w:tcBorders>
+              <w:top w:val="nil"/>
+              <w:left w:val="nil"/>
+              <w:bottom w:val="nil"/>
+              <w:right w:val="nil"/>
+            </w:tcBorders>
+            <w:shd w:val="clear" w:color="auto" w:fill="auto"/>
+            <w:noWrap/>
+            <w:vAlign w:val="bottom"/>
+            <w:hideMark/>
+          </w:tcPr>
+          <w:p>
+            <w:pPr>
+              <w:spacing w:line="240" w:lineRule="auto"/>
+              <w:ind w:firstLine="0"/>
+              <w:rPr>
+                <w:rFonts w:ascii="Calibri" w:eastAsia="Times New Roman" w:hAnsi="Calibri" w:cs="Times New Roman"/>
+                <w:color w:val="000000"/>
+                <w:kern w:val="0"/>
+                <w:sz w:val="22"/>
+                <w:szCs w:val="22"/>
+              </w:rPr>
+            </w:pPr>
+            <w:r>
+              <w:rPr>
+                <w:rFonts w:ascii="Calibri" w:eastAsia="Times New Roman" w:hAnsi="Calibri" w:cs="Times New Roman"/>
+                <w:color w:val="000000"/>
+                <w:kern w:val="0"/>
+                <w:sz w:val="22"/>
+                <w:szCs w:val="22"/>
+              </w:rPr>
+              <w:t>WHISKEY, BOURBON</w:t>
             </w:r>
           </w:p>
         </w:tc>
         <w:tc>
           <w:tcPr>
-            <w:tcW w:w="999" w:type="pct"/>
+            <w:tcW w:w="1540" w:type="dxa"/>
+            <w:tcBorders>
+              <w:top w:val="nil"/>
+              <w:left w:val="nil"/>
+              <w:bottom w:val="nil"/>
+              <w:right w:val="nil"/>
+            </w:tcBorders>
+            <w:shd w:val="clear" w:color="auto" w:fill="auto"/>
+            <w:noWrap/>
+            <w:vAlign w:val="bottom"/>
+            <w:hideMark/>
           </w:tcPr>
           <w:p>
             <w:pPr>
-              <w:pStyle w:val="NoSpacing"/>
+              <w:spacing w:line="240" w:lineRule="auto"/>
+              <w:ind w:firstLine="0"/>
+              <w:rPr>
+                <w:rFonts w:ascii="Calibri" w:eastAsia="Times New Roman" w:hAnsi="Calibri" w:cs="Times New Roman"/>
+                <w:color w:val="000000"/>
+                <w:kern w:val="0"/>
+                <w:sz w:val="22"/>
+                <w:szCs w:val="22"/>
+              </w:rPr>
             </w:pPr>
             <w:r>
-              <w:t>Column Head</w:t>
+              <w:rPr>
+                <w:rFonts w:ascii="Calibri" w:eastAsia="Times New Roman" w:hAnsi="Calibri" w:cs="Times New Roman"/>
+                <w:color w:val="000000"/>
+                <w:kern w:val="0"/>
+                <w:sz w:val="22"/>
+                <w:szCs w:val="22"/>
+              </w:rPr>
+              <w:t xml:space="preserve">       722,755,084 </w:t>
+            </w:r>
+          </w:p>
+        </w:tc>
+        <w:tc>
+          <w:tcPr>
+            <w:tcW w:w="1540" w:type="dxa"/>
+            <w:tcBorders>
+              <w:top w:val="nil"/>
+              <w:left w:val="nil"/>
+              <w:bottom w:val="nil"/>
+              <w:right w:val="nil"/>
+            </w:tcBorders>
+            <w:shd w:val="clear" w:color="auto" w:fill="auto"/>
+            <w:noWrap/>
+            <w:vAlign w:val="bottom"/>
+            <w:hideMark/>
+          </w:tcPr>
+          <w:p>
+            <w:pPr>
+              <w:spacing w:line="240" w:lineRule="auto"/>
+              <w:ind w:firstLine="0"/>
+              <w:rPr>
+                <w:rFonts w:ascii="Calibri" w:eastAsia="Times New Roman" w:hAnsi="Calibri" w:cs="Times New Roman"/>
+                <w:color w:val="000000"/>
+                <w:kern w:val="0"/>
+                <w:sz w:val="22"/>
+                <w:szCs w:val="22"/>
+              </w:rPr>
+            </w:pPr>
+            <w:r>
+              <w:rPr>
+                <w:rFonts w:ascii="Calibri" w:eastAsia="Times New Roman" w:hAnsi="Calibri" w:cs="Times New Roman"/>
+                <w:color w:val="000000"/>
+                <w:kern w:val="0"/>
+                <w:sz w:val="22"/>
+                <w:szCs w:val="22"/>
+              </w:rPr>
+              <w:t xml:space="preserve">    1,021,980,075 </w:t>
+            </w:r>
+          </w:p>
+        </w:tc>
+        <w:tc>
+          <w:tcPr>
+            <w:tcW w:w="1464" w:type="dxa"/>
+            <w:tcBorders>
+              <w:top w:val="nil"/>
+              <w:left w:val="nil"/>
+              <w:bottom w:val="nil"/>
+              <w:right w:val="nil"/>
+            </w:tcBorders>
+            <w:shd w:val="clear" w:color="auto" w:fill="auto"/>
+            <w:noWrap/>
+            <w:vAlign w:val="bottom"/>
+            <w:hideMark/>
+          </w:tcPr>
+          <w:p>
+            <w:pPr>
+              <w:spacing w:line="240" w:lineRule="auto"/>
+              <w:ind w:firstLine="0"/>
+              <w:rPr>
+                <w:rFonts w:ascii="Calibri" w:eastAsia="Times New Roman" w:hAnsi="Calibri" w:cs="Times New Roman"/>
+                <w:color w:val="000000"/>
+                <w:kern w:val="0"/>
+                <w:sz w:val="22"/>
+                <w:szCs w:val="22"/>
+              </w:rPr>
+            </w:pPr>
+            <w:r>
+              <w:rPr>
+                <w:rFonts w:ascii="Calibri" w:eastAsia="Times New Roman" w:hAnsi="Calibri" w:cs="Times New Roman"/>
+                <w:color w:val="000000"/>
+                <w:kern w:val="0"/>
+                <w:sz w:val="22"/>
+                <w:szCs w:val="22"/>
+              </w:rPr>
+              <w:t xml:space="preserve">   (299,224,991)</w:t>
+            </w:r>
+          </w:p>
+        </w:tc>
+        <w:tc>
+          <w:tcPr>
+            <w:tcW w:w="1120" w:type="dxa"/>
+            <w:tcBorders>
+              <w:top w:val="nil"/>
+              <w:left w:val="nil"/>
+              <w:bottom w:val="nil"/>
+              <w:right w:val="nil"/>
+            </w:tcBorders>
+            <w:shd w:val="clear" w:color="auto" w:fill="auto"/>
+            <w:noWrap/>
+            <w:vAlign w:val="bottom"/>
+            <w:hideMark/>
+          </w:tcPr>
+          <w:p>
+            <w:pPr>
+              <w:spacing w:line="240" w:lineRule="auto"/>
+              <w:ind w:firstLine="0"/>
+              <w:jc w:val="right"/>
+              <w:rPr>
+                <w:rFonts w:ascii="Calibri" w:eastAsia="Times New Roman" w:hAnsi="Calibri" w:cs="Times New Roman"/>
+                <w:color w:val="000000"/>
+                <w:kern w:val="0"/>
+                <w:sz w:val="22"/>
+                <w:szCs w:val="22"/>
+              </w:rPr>
+            </w:pPr>
+            <w:r>
+              <w:rPr>
+                <w:rFonts w:ascii="Calibri" w:eastAsia="Times New Roman" w:hAnsi="Calibri" w:cs="Times New Roman"/>
+                <w:color w:val="000000"/>
+                <w:kern w:val="0"/>
+                <w:sz w:val="22"/>
+                <w:szCs w:val="22"/>
+              </w:rPr>
+              <w:t>-29%</w:t>
             </w:r>
           </w:p>
         </w:tc>
       </w:tr>
       <w:tr>
+        <w:trPr>
+          <w:trHeight w:val="288"/>
+        </w:trPr>
         <w:tc>
           <w:tcPr>
-            <w:tcW w:w="1001" w:type="pct"/>
+            <w:tcW w:w="2480" w:type="dxa"/>
+            <w:tcBorders>
+              <w:top w:val="nil"/>
+              <w:left w:val="nil"/>
+              <w:bottom w:val="nil"/>
+              <w:right w:val="nil"/>
+            </w:tcBorders>
+            <w:shd w:val="clear" w:color="auto" w:fill="auto"/>
+            <w:noWrap/>
+            <w:vAlign w:val="bottom"/>
+            <w:hideMark/>
           </w:tcPr>
           <w:p>
             <w:pPr>
-              <w:pStyle w:val="NoSpacing"/>
+              <w:spacing w:line="240" w:lineRule="auto"/>
+              <w:ind w:firstLine="0"/>
+              <w:rPr>
+                <w:rFonts w:ascii="Calibri" w:eastAsia="Times New Roman" w:hAnsi="Calibri" w:cs="Times New Roman"/>
+                <w:color w:val="000000"/>
+                <w:kern w:val="0"/>
+                <w:sz w:val="22"/>
+                <w:szCs w:val="22"/>
+              </w:rPr>
             </w:pPr>
             <w:r>
-              <w:t>Row Head</w:t>
+              <w:rPr>
+                <w:rFonts w:ascii="Calibri" w:eastAsia="Times New Roman" w:hAnsi="Calibri" w:cs="Times New Roman"/>
+                <w:color w:val="000000"/>
+                <w:kern w:val="0"/>
+                <w:sz w:val="22"/>
+                <w:szCs w:val="22"/>
+              </w:rPr>
+              <w:t>WHISKEY, OTHER</w:t>
             </w:r>
           </w:p>
         </w:tc>
         <w:tc>
           <w:tcPr>
-            <w:tcW w:w="1000" w:type="pct"/>
+            <w:tcW w:w="1540" w:type="dxa"/>
+            <w:tcBorders>
+              <w:top w:val="nil"/>
+              <w:left w:val="nil"/>
+              <w:bottom w:val="nil"/>
+              <w:right w:val="nil"/>
+            </w:tcBorders>
+            <w:shd w:val="clear" w:color="auto" w:fill="auto"/>
+            <w:noWrap/>
+            <w:vAlign w:val="bottom"/>
+            <w:hideMark/>
           </w:tcPr>
           <w:p>
             <w:pPr>
-              <w:pStyle w:val="NoSpacing"/>
+              <w:spacing w:line="240" w:lineRule="auto"/>
+              <w:ind w:firstLine="0"/>
+              <w:rPr>
+                <w:rFonts w:ascii="Calibri" w:eastAsia="Times New Roman" w:hAnsi="Calibri" w:cs="Times New Roman"/>
+                <w:color w:val="000000"/>
+                <w:kern w:val="0"/>
+                <w:sz w:val="22"/>
+                <w:szCs w:val="22"/>
+              </w:rPr>
             </w:pPr>
             <w:r>
-              <w:t>123</w:t>
+              <w:rPr>
+                <w:rFonts w:ascii="Calibri" w:eastAsia="Times New Roman" w:hAnsi="Calibri" w:cs="Times New Roman"/>
+                <w:color w:val="000000"/>
+                <w:kern w:val="0"/>
+                <w:sz w:val="22"/>
+                <w:szCs w:val="22"/>
+              </w:rPr>
+              <w:t xml:space="preserve">       355,497,190 </w:t>
             </w:r>
           </w:p>
         </w:tc>
         <w:tc>
           <w:tcPr>
-            <w:tcW w:w="1000" w:type="pct"/>
+            <w:tcW w:w="1540" w:type="dxa"/>
+            <w:tcBorders>
+              <w:top w:val="nil"/>
+              <w:left w:val="nil"/>
+              <w:bottom w:val="nil"/>
+              <w:right w:val="nil"/>
+            </w:tcBorders>
+            <w:shd w:val="clear" w:color="auto" w:fill="auto"/>
+            <w:noWrap/>
+            <w:vAlign w:val="bottom"/>
+            <w:hideMark/>
           </w:tcPr>
           <w:p>
             <w:pPr>
-              <w:pStyle w:val="NoSpacing"/>
+              <w:spacing w:line="240" w:lineRule="auto"/>
+              <w:ind w:firstLine="0"/>
+              <w:rPr>
+                <w:rFonts w:ascii="Calibri" w:eastAsia="Times New Roman" w:hAnsi="Calibri" w:cs="Times New Roman"/>
+                <w:color w:val="000000"/>
+                <w:kern w:val="0"/>
+                <w:sz w:val="22"/>
+                <w:szCs w:val="22"/>
+              </w:rPr>
             </w:pPr>
             <w:r>
-              <w:t>123</w:t>
+              <w:rPr>
+                <w:rFonts w:ascii="Calibri" w:eastAsia="Times New Roman" w:hAnsi="Calibri" w:cs="Times New Roman"/>
+                <w:color w:val="000000"/>
+                <w:kern w:val="0"/>
+                <w:sz w:val="22"/>
+                <w:szCs w:val="22"/>
+              </w:rPr>
+              <w:t xml:space="preserve">         72,225,068 </w:t>
             </w:r>
           </w:p>
         </w:tc>
         <w:tc>
           <w:tcPr>
-            <w:tcW w:w="1000" w:type="pct"/>
+            <w:tcW w:w="1464" w:type="dxa"/>
+            <w:tcBorders>
+              <w:top w:val="nil"/>
+              <w:left w:val="nil"/>
+              <w:bottom w:val="nil"/>
+              <w:right w:val="nil"/>
+            </w:tcBorders>
+            <w:shd w:val="clear" w:color="auto" w:fill="auto"/>
+            <w:noWrap/>
+            <w:vAlign w:val="bottom"/>
+            <w:hideMark/>
           </w:tcPr>
           <w:p>
             <w:pPr>
-              <w:pStyle w:val="NoSpacing"/>
+              <w:spacing w:line="240" w:lineRule="auto"/>
+              <w:ind w:firstLine="0"/>
+              <w:rPr>
+                <w:rFonts w:ascii="Calibri" w:eastAsia="Times New Roman" w:hAnsi="Calibri" w:cs="Times New Roman"/>
+                <w:color w:val="000000"/>
+                <w:kern w:val="0"/>
+                <w:sz w:val="22"/>
+                <w:szCs w:val="22"/>
+              </w:rPr>
             </w:pPr>
             <w:r>
-              <w:t>123</w:t>
+              <w:rPr>
+                <w:rFonts w:ascii="Calibri" w:eastAsia="Times New Roman" w:hAnsi="Calibri" w:cs="Times New Roman"/>
+                <w:color w:val="000000"/>
+                <w:kern w:val="0"/>
+                <w:sz w:val="22"/>
+                <w:szCs w:val="22"/>
+              </w:rPr>
+              <w:t xml:space="preserve">     283,272,122 </w:t>
             </w:r>
           </w:p>
         </w:tc>
         <w:tc>
           <w:tcPr>
-            <w:tcW w:w="999" w:type="pct"/>
+            <w:tcW w:w="1120" w:type="dxa"/>
+            <w:tcBorders>
+              <w:top w:val="nil"/>
+              <w:left w:val="nil"/>
+              <w:bottom w:val="nil"/>
+              <w:right w:val="nil"/>
+            </w:tcBorders>
+            <w:shd w:val="clear" w:color="auto" w:fill="auto"/>
+            <w:noWrap/>
+            <w:vAlign w:val="bottom"/>
+            <w:hideMark/>
           </w:tcPr>
           <w:p>
             <w:pPr>
-              <w:pStyle w:val="NoSpacing"/>
+              <w:spacing w:line="240" w:lineRule="auto"/>
+              <w:ind w:firstLine="0"/>
+              <w:jc w:val="right"/>
+              <w:rPr>
+                <w:rFonts w:ascii="Calibri" w:eastAsia="Times New Roman" w:hAnsi="Calibri" w:cs="Times New Roman"/>
+                <w:color w:val="000000"/>
+                <w:kern w:val="0"/>
+                <w:sz w:val="22"/>
+                <w:szCs w:val="22"/>
+              </w:rPr>
             </w:pPr>
             <w:r>
-              <w:t>123</w:t>
+              <w:rPr>
+                <w:rFonts w:ascii="Calibri" w:eastAsia="Times New Roman" w:hAnsi="Calibri" w:cs="Times New Roman"/>
+                <w:color w:val="000000"/>
+                <w:kern w:val="0"/>
+                <w:sz w:val="22"/>
+                <w:szCs w:val="22"/>
+              </w:rPr>
+              <w:t>392%</w:t>
             </w:r>
           </w:p>
         </w:tc>
       </w:tr>
       <w:tr>
+        <w:trPr>
+          <w:trHeight w:val="288"/>
+        </w:trPr>
         <w:tc>
           <w:tcPr>
-            <w:tcW w:w="1001" w:type="pct"/>
+            <w:tcW w:w="2480" w:type="dxa"/>
+            <w:tcBorders>
+              <w:top w:val="single" w:sz="4" w:space="0" w:color="auto"/>
+              <w:left w:val="nil"/>
+              <w:bottom w:val="single" w:sz="4" w:space="0" w:color="auto"/>
+              <w:right w:val="nil"/>
+            </w:tcBorders>
+            <w:shd w:val="clear" w:color="auto" w:fill="auto"/>
+            <w:noWrap/>
+            <w:vAlign w:val="bottom"/>
+            <w:hideMark/>
           </w:tcPr>
           <w:p>
             <w:pPr>
-              <w:pStyle w:val="NoSpacing"/>
+              <w:spacing w:line="240" w:lineRule="auto"/>
+              <w:ind w:firstLine="0"/>
+              <w:jc w:val="right"/>
+              <w:rPr>
+                <w:rFonts w:ascii="Calibri" w:eastAsia="Times New Roman" w:hAnsi="Calibri" w:cs="Times New Roman"/>
+                <w:color w:val="000000"/>
+                <w:kern w:val="0"/>
+                <w:sz w:val="22"/>
+                <w:szCs w:val="22"/>
+              </w:rPr>
             </w:pPr>
             <w:r>
-              <w:t>Row Head</w:t>
+              <w:rPr>
+                <w:rFonts w:ascii="Calibri" w:eastAsia="Times New Roman" w:hAnsi="Calibri" w:cs="Times New Roman"/>
+                <w:color w:val="000000"/>
+                <w:kern w:val="0"/>
+                <w:sz w:val="22"/>
+                <w:szCs w:val="22"/>
+              </w:rPr>
+              <w:t>TOTAL WHISKEY</w:t>
             </w:r>
           </w:p>
         </w:tc>
         <w:tc>
           <w:tcPr>
-            <w:tcW w:w="1000" w:type="pct"/>
+            <w:tcW w:w="1540" w:type="dxa"/>
+            <w:tcBorders>
+              <w:top w:val="single" w:sz="4" w:space="0" w:color="auto"/>
+              <w:left w:val="nil"/>
+              <w:bottom w:val="single" w:sz="4" w:space="0" w:color="auto"/>
+              <w:right w:val="nil"/>
+            </w:tcBorders>
+            <w:shd w:val="clear" w:color="auto" w:fill="auto"/>
+            <w:noWrap/>
+            <w:vAlign w:val="bottom"/>
+            <w:hideMark/>
           </w:tcPr>
           <w:p>
             <w:pPr>
-              <w:pStyle w:val="NoSpacing"/>
+              <w:spacing w:line="240" w:lineRule="auto"/>
+              <w:ind w:firstLine="0"/>
+              <w:rPr>
+                <w:rFonts w:ascii="Calibri" w:eastAsia="Times New Roman" w:hAnsi="Calibri" w:cs="Times New Roman"/>
+                <w:color w:val="000000"/>
+                <w:kern w:val="0"/>
+                <w:sz w:val="22"/>
+                <w:szCs w:val="22"/>
+              </w:rPr>
             </w:pPr>
             <w:r>
-              <w:t>456</w:t>
+              <w:rPr>
+                <w:rFonts w:ascii="Calibri" w:eastAsia="Times New Roman" w:hAnsi="Calibri" w:cs="Times New Roman"/>
+                <w:color w:val="000000"/>
+                <w:kern w:val="0"/>
+                <w:sz w:val="22"/>
+                <w:szCs w:val="22"/>
+              </w:rPr>
+              <w:t xml:space="preserve">    1,078,254,289 </w:t>
             </w:r>
           </w:p>
         </w:tc>
         <w:tc>
           <w:tcPr>
-            <w:tcW w:w="1000" w:type="pct"/>
+            <w:tcW w:w="1540" w:type="dxa"/>
+            <w:tcBorders>
+              <w:top w:val="single" w:sz="4" w:space="0" w:color="auto"/>
+              <w:left w:val="nil"/>
+              <w:bottom w:val="single" w:sz="4" w:space="0" w:color="auto"/>
+              <w:right w:val="nil"/>
+            </w:tcBorders>
+            <w:shd w:val="clear" w:color="auto" w:fill="auto"/>
+            <w:noWrap/>
+            <w:vAlign w:val="bottom"/>
+            <w:hideMark/>
           </w:tcPr>
           <w:p>
             <w:pPr>
-              <w:pStyle w:val="NoSpacing"/>
+              <w:spacing w:line="240" w:lineRule="auto"/>
+              <w:ind w:firstLine="0"/>
+              <w:rPr>
+                <w:rFonts w:ascii="Calibri" w:eastAsia="Times New Roman" w:hAnsi="Calibri" w:cs="Times New Roman"/>
+                <w:color w:val="000000"/>
+                <w:kern w:val="0"/>
+                <w:sz w:val="22"/>
+                <w:szCs w:val="22"/>
+              </w:rPr>
             </w:pPr>
             <w:r>
-              <w:t>456</w:t>
+              <w:rPr>
+                <w:rFonts w:ascii="Calibri" w:eastAsia="Times New Roman" w:hAnsi="Calibri" w:cs="Times New Roman"/>
+                <w:color w:val="000000"/>
+                <w:kern w:val="0"/>
+                <w:sz w:val="22"/>
+                <w:szCs w:val="22"/>
+              </w:rPr>
+              <w:t xml:space="preserve">    1,094,207,157 </w:t>
             </w:r>
           </w:p>
         </w:tc>
         <w:tc>
           <w:tcPr>
-            <w:tcW w:w="1000" w:type="pct"/>
+            <w:tcW w:w="1464" w:type="dxa"/>
+            <w:tcBorders>
+              <w:top w:val="single" w:sz="4" w:space="0" w:color="auto"/>
+              <w:left w:val="nil"/>
+              <w:bottom w:val="single" w:sz="4" w:space="0" w:color="auto"/>
+              <w:right w:val="nil"/>
+            </w:tcBorders>
+            <w:shd w:val="clear" w:color="auto" w:fill="auto"/>
+            <w:noWrap/>
+            <w:vAlign w:val="bottom"/>
+            <w:hideMark/>
           </w:tcPr>
           <w:p>
             <w:pPr>
-              <w:pStyle w:val="NoSpacing"/>
+              <w:spacing w:line="240" w:lineRule="auto"/>
+              <w:ind w:firstLine="0"/>
+              <w:rPr>
+                <w:rFonts w:ascii="Calibri" w:eastAsia="Times New Roman" w:hAnsi="Calibri" w:cs="Times New Roman"/>
+                <w:color w:val="000000"/>
+                <w:kern w:val="0"/>
+                <w:sz w:val="22"/>
+                <w:szCs w:val="22"/>
+              </w:rPr>
             </w:pPr>
             <w:r>
-              <w:t>456</w:t>
+              <w:rPr>
+                <w:rFonts w:ascii="Calibri" w:eastAsia="Times New Roman" w:hAnsi="Calibri" w:cs="Times New Roman"/>
+                <w:color w:val="000000"/>
+                <w:kern w:val="0"/>
+                <w:sz w:val="22"/>
+                <w:szCs w:val="22"/>
+              </w:rPr>
+              <w:t xml:space="preserve">      (15,952,868)</w:t>
             </w:r>
           </w:p>
         </w:tc>
         <w:tc>
           <w:tcPr>
-            <w:tcW w:w="999" w:type="pct"/>
+            <w:tcW w:w="1120" w:type="dxa"/>
+            <w:tcBorders>
+              <w:top w:val="single" w:sz="4" w:space="0" w:color="auto"/>
+              <w:left w:val="nil"/>
+              <w:bottom w:val="single" w:sz="4" w:space="0" w:color="auto"/>
+              <w:right w:val="nil"/>
+            </w:tcBorders>
+            <w:shd w:val="clear" w:color="auto" w:fill="auto"/>
+            <w:noWrap/>
+            <w:vAlign w:val="bottom"/>
+            <w:hideMark/>
           </w:tcPr>
           <w:p>
             <w:pPr>
-              <w:pStyle w:val="NoSpacing"/>
+              <w:spacing w:line="240" w:lineRule="auto"/>
+              <w:ind w:firstLine="0"/>
+              <w:jc w:val="right"/>
+              <w:rPr>
+                <w:rFonts w:ascii="Calibri" w:eastAsia="Times New Roman" w:hAnsi="Calibri" w:cs="Times New Roman"/>
+                <w:color w:val="000000"/>
+                <w:kern w:val="0"/>
+                <w:sz w:val="22"/>
+                <w:szCs w:val="22"/>
+              </w:rPr>
             </w:pPr>
             <w:r>
-              <w:t>456</w:t>
+              <w:rPr>
+                <w:rFonts w:ascii="Calibri" w:eastAsia="Times New Roman" w:hAnsi="Calibri" w:cs="Times New Roman"/>
+                <w:color w:val="000000"/>
+                <w:kern w:val="0"/>
+                <w:sz w:val="22"/>
+                <w:szCs w:val="22"/>
+              </w:rPr>
+              <w:t>-1%</w:t>
             </w:r>
           </w:p>
         </w:tc>
       </w:tr>
       <w:tr>
+        <w:trPr>
+          <w:trHeight w:val="288"/>
+        </w:trPr>
         <w:tc>
           <w:tcPr>
-            <w:tcW w:w="1001" w:type="pct"/>
+            <w:tcW w:w="2480" w:type="dxa"/>
+            <w:tcBorders>
+              <w:top w:val="nil"/>
+              <w:left w:val="nil"/>
+              <w:bottom w:val="nil"/>
+              <w:right w:val="nil"/>
+            </w:tcBorders>
+            <w:shd w:val="clear" w:color="auto" w:fill="auto"/>
+            <w:noWrap/>
+            <w:vAlign w:val="bottom"/>
+            <w:hideMark/>
           </w:tcPr>
           <w:p>
             <w:pPr>
-              <w:pStyle w:val="NoSpacing"/>
+              <w:spacing w:line="240" w:lineRule="auto"/>
+              <w:ind w:firstLine="0"/>
+              <w:rPr>
+                <w:rFonts w:ascii="Calibri" w:eastAsia="Times New Roman" w:hAnsi="Calibri" w:cs="Times New Roman"/>
+                <w:color w:val="000000"/>
+                <w:kern w:val="0"/>
+                <w:sz w:val="22"/>
+                <w:szCs w:val="22"/>
+              </w:rPr>
             </w:pPr>
             <w:r>
-              <w:t>Row Head</w:t>
+              <w:rPr>
+                <w:rFonts w:ascii="Calibri" w:eastAsia="Times New Roman" w:hAnsi="Calibri" w:cs="Times New Roman"/>
+                <w:color w:val="000000"/>
+                <w:kern w:val="0"/>
+                <w:sz w:val="22"/>
+                <w:szCs w:val="22"/>
+              </w:rPr>
+              <w:t>RUM</w:t>
             </w:r>
           </w:p>
         </w:tc>
         <w:tc>
           <w:tcPr>
-            <w:tcW w:w="1000" w:type="pct"/>
+            <w:tcW w:w="1540" w:type="dxa"/>
+            <w:tcBorders>
+              <w:top w:val="nil"/>
+              <w:left w:val="nil"/>
+              <w:bottom w:val="nil"/>
+              <w:right w:val="nil"/>
+            </w:tcBorders>
+            <w:shd w:val="clear" w:color="auto" w:fill="auto"/>
+            <w:noWrap/>
+            <w:vAlign w:val="bottom"/>
+            <w:hideMark/>
           </w:tcPr>
           <w:p>
             <w:pPr>
-              <w:pStyle w:val="NoSpacing"/>
+              <w:spacing w:line="240" w:lineRule="auto"/>
+              <w:ind w:firstLine="0"/>
+              <w:rPr>
+                <w:rFonts w:ascii="Calibri" w:eastAsia="Times New Roman" w:hAnsi="Calibri" w:cs="Times New Roman"/>
+                <w:color w:val="000000"/>
+                <w:kern w:val="0"/>
+                <w:sz w:val="22"/>
+                <w:szCs w:val="22"/>
+              </w:rPr>
             </w:pPr>
             <w:r>
-              <w:t>789</w:t>
+              <w:rPr>
+                <w:rFonts w:ascii="Calibri" w:eastAsia="Times New Roman" w:hAnsi="Calibri" w:cs="Times New Roman"/>
+                <w:color w:val="000000"/>
+                <w:kern w:val="0"/>
+                <w:sz w:val="22"/>
+                <w:szCs w:val="22"/>
+              </w:rPr>
+              <w:t xml:space="preserve">         93,158,899 </w:t>
             </w:r>
           </w:p>
         </w:tc>
         <w:tc>
           <w:tcPr>
-            <w:tcW w:w="1000" w:type="pct"/>
+            <w:tcW w:w="1540" w:type="dxa"/>
+            <w:tcBorders>
+              <w:top w:val="nil"/>
+              <w:left w:val="nil"/>
+              <w:bottom w:val="nil"/>
+              <w:right w:val="nil"/>
+            </w:tcBorders>
+            <w:shd w:val="clear" w:color="auto" w:fill="auto"/>
+            <w:noWrap/>
+            <w:vAlign w:val="bottom"/>
+            <w:hideMark/>
           </w:tcPr>
           <w:p>
             <w:pPr>
-              <w:pStyle w:val="NoSpacing"/>
+              <w:spacing w:line="240" w:lineRule="auto"/>
+              <w:ind w:firstLine="0"/>
+              <w:rPr>
+                <w:rFonts w:ascii="Calibri" w:eastAsia="Times New Roman" w:hAnsi="Calibri" w:cs="Times New Roman"/>
+                <w:color w:val="000000"/>
+                <w:kern w:val="0"/>
+                <w:sz w:val="22"/>
+                <w:szCs w:val="22"/>
+              </w:rPr>
             </w:pPr>
             <w:r>
-              <w:t>789</w:t>
+              <w:rPr>
+                <w:rFonts w:ascii="Calibri" w:eastAsia="Times New Roman" w:hAnsi="Calibri" w:cs="Times New Roman"/>
+                <w:color w:val="000000"/>
+                <w:kern w:val="0"/>
+                <w:sz w:val="22"/>
+                <w:szCs w:val="22"/>
+              </w:rPr>
+              <w:t xml:space="preserve">         97,457,684 </w:t>
             </w:r>
           </w:p>
         </w:tc>
         <w:tc>
           <w:tcPr>
-            <w:tcW w:w="1000" w:type="pct"/>
+            <w:tcW w:w="1464" w:type="dxa"/>
+            <w:tcBorders>
+              <w:top w:val="nil"/>
+              <w:left w:val="nil"/>
+              <w:bottom w:val="nil"/>
+              <w:right w:val="nil"/>
+            </w:tcBorders>
+            <w:shd w:val="clear" w:color="auto" w:fill="auto"/>
+            <w:noWrap/>
+            <w:vAlign w:val="bottom"/>
+            <w:hideMark/>
           </w:tcPr>
           <w:p>
             <w:pPr>
-              <w:pStyle w:val="NoSpacing"/>
+              <w:spacing w:line="240" w:lineRule="auto"/>
+              <w:ind w:firstLine="0"/>
+              <w:rPr>
+                <w:rFonts w:ascii="Calibri" w:eastAsia="Times New Roman" w:hAnsi="Calibri" w:cs="Times New Roman"/>
+                <w:color w:val="000000"/>
+                <w:kern w:val="0"/>
+                <w:sz w:val="22"/>
+                <w:szCs w:val="22"/>
+              </w:rPr>
             </w:pPr>
             <w:r>
-              <w:t>789</w:t>
+              <w:rPr>
+                <w:rFonts w:ascii="Calibri" w:eastAsia="Times New Roman" w:hAnsi="Calibri" w:cs="Times New Roman"/>
+                <w:color w:val="000000"/>
+                <w:kern w:val="0"/>
+                <w:sz w:val="22"/>
+                <w:szCs w:val="22"/>
+              </w:rPr>
+              <w:t xml:space="preserve">        (4,298,785)</w:t>
             </w:r>
           </w:p>
         </w:tc>
         <w:tc>
           <w:tcPr>
-            <w:tcW w:w="999" w:type="pct"/>
+            <w:tcW w:w="1120" w:type="dxa"/>
+            <w:tcBorders>
+              <w:top w:val="nil"/>
+              <w:left w:val="nil"/>
+              <w:bottom w:val="nil"/>
+              <w:right w:val="nil"/>
+            </w:tcBorders>
+            <w:shd w:val="clear" w:color="auto" w:fill="auto"/>
+            <w:noWrap/>
+            <w:vAlign w:val="bottom"/>
+            <w:hideMark/>
           </w:tcPr>
           <w:p>
             <w:pPr>
-              <w:pStyle w:val="NoSpacing"/>
+              <w:spacing w:line="240" w:lineRule="auto"/>
+              <w:ind w:firstLine="0"/>
+              <w:jc w:val="right"/>
+              <w:rPr>
+                <w:rFonts w:ascii="Calibri" w:eastAsia="Times New Roman" w:hAnsi="Calibri" w:cs="Times New Roman"/>
+                <w:color w:val="000000"/>
+                <w:kern w:val="0"/>
+                <w:sz w:val="22"/>
+                <w:szCs w:val="22"/>
+              </w:rPr>
             </w:pPr>
             <w:r>
-              <w:t>789</w:t>
+              <w:rPr>
+                <w:rFonts w:ascii="Calibri" w:eastAsia="Times New Roman" w:hAnsi="Calibri" w:cs="Times New Roman"/>
+                <w:color w:val="000000"/>
+                <w:kern w:val="0"/>
+                <w:sz w:val="22"/>
+                <w:szCs w:val="22"/>
+              </w:rPr>
+              <w:t>-4%</w:t>
             </w:r>
           </w:p>
         </w:tc>
       </w:tr>
       <w:tr>
+        <w:trPr>
+          <w:trHeight w:val="288"/>
+        </w:trPr>
         <w:tc>
           <w:tcPr>
-            <w:tcW w:w="1001" w:type="pct"/>
+            <w:tcW w:w="2480" w:type="dxa"/>
+            <w:tcBorders>
+              <w:top w:val="nil"/>
+              <w:left w:val="nil"/>
+              <w:bottom w:val="nil"/>
+              <w:right w:val="nil"/>
+            </w:tcBorders>
+            <w:shd w:val="clear" w:color="auto" w:fill="auto"/>
+            <w:noWrap/>
+            <w:vAlign w:val="bottom"/>
+            <w:hideMark/>
           </w:tcPr>
           <w:p>
             <w:pPr>
-              <w:pStyle w:val="NoSpacing"/>
+              <w:spacing w:line="240" w:lineRule="auto"/>
+              <w:ind w:firstLine="0"/>
+              <w:rPr>
+                <w:rFonts w:ascii="Calibri" w:eastAsia="Times New Roman" w:hAnsi="Calibri" w:cs="Times New Roman"/>
+                <w:color w:val="000000"/>
+                <w:kern w:val="0"/>
+                <w:sz w:val="22"/>
+                <w:szCs w:val="22"/>
+              </w:rPr>
             </w:pPr>
             <w:r>
-              <w:t>Row Head</w:t>
+              <w:rPr>
+                <w:rFonts w:ascii="Calibri" w:eastAsia="Times New Roman" w:hAnsi="Calibri" w:cs="Times New Roman"/>
+                <w:color w:val="000000"/>
+                <w:kern w:val="0"/>
+                <w:sz w:val="22"/>
+                <w:szCs w:val="22"/>
+              </w:rPr>
+              <w:t>BRANDY</w:t>
             </w:r>
           </w:p>
         </w:tc>
         <w:tc>
           <w:tcPr>
-            <w:tcW w:w="1000" w:type="pct"/>
+            <w:tcW w:w="1540" w:type="dxa"/>
+            <w:tcBorders>
+              <w:top w:val="nil"/>
+              <w:left w:val="nil"/>
+              <w:bottom w:val="nil"/>
+              <w:right w:val="nil"/>
+            </w:tcBorders>
+            <w:shd w:val="clear" w:color="auto" w:fill="auto"/>
+            <w:noWrap/>
+            <w:vAlign w:val="bottom"/>
+            <w:hideMark/>
           </w:tcPr>
           <w:p>
             <w:pPr>
-              <w:pStyle w:val="NoSpacing"/>
+              <w:spacing w:line="240" w:lineRule="auto"/>
+              <w:ind w:firstLine="0"/>
+              <w:rPr>
+                <w:rFonts w:ascii="Calibri" w:eastAsia="Times New Roman" w:hAnsi="Calibri" w:cs="Times New Roman"/>
+                <w:color w:val="000000"/>
+                <w:kern w:val="0"/>
+                <w:sz w:val="22"/>
+                <w:szCs w:val="22"/>
+              </w:rPr>
             </w:pPr>
             <w:r>
-              <w:t>123</w:t>
+              <w:rPr>
+                <w:rFonts w:ascii="Calibri" w:eastAsia="Times New Roman" w:hAnsi="Calibri" w:cs="Times New Roman"/>
+                <w:color w:val="000000"/>
+                <w:kern w:val="0"/>
+                <w:sz w:val="22"/>
+                <w:szCs w:val="22"/>
+              </w:rPr>
+              <w:t xml:space="preserve">         93,782,350 </w:t>
             </w:r>
           </w:p>
         </w:tc>
         <w:tc>
           <w:tcPr>
-            <w:tcW w:w="1000" w:type="pct"/>
+            <w:tcW w:w="1540" w:type="dxa"/>
+            <w:tcBorders>
+              <w:top w:val="nil"/>
+              <w:left w:val="nil"/>
+              <w:bottom w:val="nil"/>
+              <w:right w:val="nil"/>
+            </w:tcBorders>
+            <w:shd w:val="clear" w:color="auto" w:fill="auto"/>
+            <w:noWrap/>
+            <w:vAlign w:val="bottom"/>
+            <w:hideMark/>
           </w:tcPr>
           <w:p>
             <w:pPr>
-              <w:pStyle w:val="NoSpacing"/>
+              <w:spacing w:line="240" w:lineRule="auto"/>
+              <w:ind w:firstLine="0"/>
+              <w:rPr>
+                <w:rFonts w:ascii="Calibri" w:eastAsia="Times New Roman" w:hAnsi="Calibri" w:cs="Times New Roman"/>
+                <w:color w:val="000000"/>
+                <w:kern w:val="0"/>
+                <w:sz w:val="22"/>
+                <w:szCs w:val="22"/>
+              </w:rPr>
             </w:pPr>
             <w:r>
-              <w:t>123</w:t>
+              <w:rPr>
+                <w:rFonts w:ascii="Calibri" w:eastAsia="Times New Roman" w:hAnsi="Calibri" w:cs="Times New Roman"/>
+                <w:color w:val="000000"/>
+                <w:kern w:val="0"/>
+                <w:sz w:val="22"/>
+                <w:szCs w:val="22"/>
+              </w:rPr>
+              <w:t xml:space="preserve">         84,810,485 </w:t>
             </w:r>
           </w:p>
         </w:tc>
         <w:tc>
           <w:tcPr>
-            <w:tcW w:w="1000" w:type="pct"/>
+            <w:tcW w:w="1464" w:type="dxa"/>
+            <w:tcBorders>
+              <w:top w:val="nil"/>
+              <w:left w:val="nil"/>
+              <w:bottom w:val="nil"/>
+              <w:right w:val="nil"/>
+            </w:tcBorders>
+            <w:shd w:val="clear" w:color="auto" w:fill="auto"/>
+            <w:noWrap/>
+            <w:vAlign w:val="bottom"/>
+            <w:hideMark/>
           </w:tcPr>
           <w:p>
             <w:pPr>
-              <w:pStyle w:val="NoSpacing"/>
+              <w:spacing w:line="240" w:lineRule="auto"/>
+              <w:ind w:firstLine="0"/>
+              <w:rPr>
+                <w:rFonts w:ascii="Calibri" w:eastAsia="Times New Roman" w:hAnsi="Calibri" w:cs="Times New Roman"/>
+                <w:color w:val="000000"/>
+                <w:kern w:val="0"/>
+                <w:sz w:val="22"/>
+                <w:szCs w:val="22"/>
+              </w:rPr>
             </w:pPr>
             <w:r>
-              <w:t>123</w:t>
+              <w:rPr>
+                <w:rFonts w:ascii="Calibri" w:eastAsia="Times New Roman" w:hAnsi="Calibri" w:cs="Times New Roman"/>
+                <w:color w:val="000000"/>
+                <w:kern w:val="0"/>
+                <w:sz w:val="22"/>
+                <w:szCs w:val="22"/>
+              </w:rPr>
+              <w:t xml:space="preserve">         8,971,865 </w:t>
             </w:r>
           </w:p>
         </w:tc>
         <w:tc>
           <w:tcPr>
-            <w:tcW w:w="999" w:type="pct"/>
+            <w:tcW w:w="1120" w:type="dxa"/>
+            <w:tcBorders>
+              <w:top w:val="nil"/>
+              <w:left w:val="nil"/>
+              <w:bottom w:val="nil"/>
+              <w:right w:val="nil"/>
+            </w:tcBorders>
+            <w:shd w:val="clear" w:color="auto" w:fill="auto"/>
+            <w:noWrap/>
+            <w:vAlign w:val="bottom"/>
+            <w:hideMark/>
           </w:tcPr>
           <w:p>
             <w:pPr>
-              <w:pStyle w:val="NoSpacing"/>
+              <w:spacing w:line="240" w:lineRule="auto"/>
+              <w:ind w:firstLine="0"/>
+              <w:jc w:val="right"/>
+              <w:rPr>
+                <w:rFonts w:ascii="Calibri" w:eastAsia="Times New Roman" w:hAnsi="Calibri" w:cs="Times New Roman"/>
+                <w:color w:val="000000"/>
+                <w:kern w:val="0"/>
+                <w:sz w:val="22"/>
+                <w:szCs w:val="22"/>
+              </w:rPr>
             </w:pPr>
             <w:r>
-              <w:t>123</w:t>
+              <w:rPr>
+                <w:rFonts w:ascii="Calibri" w:eastAsia="Times New Roman" w:hAnsi="Calibri" w:cs="Times New Roman"/>
+                <w:color w:val="000000"/>
+                <w:kern w:val="0"/>
+                <w:sz w:val="22"/>
+                <w:szCs w:val="22"/>
+              </w:rPr>
+              <w:t>11%</w:t>
             </w:r>
           </w:p>
         </w:tc>
       </w:tr>
       <w:tr>
+        <w:trPr>
+          <w:trHeight w:val="288"/>
+        </w:trPr>
         <w:tc>
           <w:tcPr>
-            <w:tcW w:w="1001" w:type="pct"/>
+            <w:tcW w:w="2480" w:type="dxa"/>
+            <w:tcBorders>
+              <w:top w:val="nil"/>
+              <w:left w:val="nil"/>
+              <w:bottom w:val="nil"/>
+              <w:right w:val="nil"/>
+            </w:tcBorders>
+            <w:shd w:val="clear" w:color="auto" w:fill="auto"/>
+            <w:noWrap/>
+            <w:vAlign w:val="bottom"/>
+            <w:hideMark/>
           </w:tcPr>
           <w:p>
             <w:pPr>
-              <w:pStyle w:val="NoSpacing"/>
+              <w:spacing w:line="240" w:lineRule="auto"/>
+              <w:ind w:firstLine="0"/>
+              <w:rPr>
+                <w:rFonts w:ascii="Calibri" w:eastAsia="Times New Roman" w:hAnsi="Calibri" w:cs="Times New Roman"/>
+                <w:color w:val="000000"/>
+                <w:kern w:val="0"/>
+                <w:sz w:val="22"/>
+                <w:szCs w:val="22"/>
+              </w:rPr>
             </w:pPr>
             <w:r>
-              <w:t>Row Head</w:t>
+              <w:rPr>
+                <w:rFonts w:ascii="Calibri" w:eastAsia="Times New Roman" w:hAnsi="Calibri" w:cs="Times New Roman"/>
+                <w:color w:val="000000"/>
+                <w:kern w:val="0"/>
+                <w:sz w:val="22"/>
+                <w:szCs w:val="22"/>
+              </w:rPr>
+              <w:t>GIN</w:t>
             </w:r>
           </w:p>
         </w:tc>
         <w:tc>
           <w:tcPr>
-            <w:tcW w:w="1000" w:type="pct"/>
+            <w:tcW w:w="1540" w:type="dxa"/>
+            <w:tcBorders>
+              <w:top w:val="nil"/>
+              <w:left w:val="nil"/>
+              <w:bottom w:val="nil"/>
+              <w:right w:val="nil"/>
+            </w:tcBorders>
+            <w:shd w:val="clear" w:color="auto" w:fill="auto"/>
+            <w:noWrap/>
+            <w:vAlign w:val="bottom"/>
+            <w:hideMark/>
           </w:tcPr>
           <w:p>
             <w:pPr>
-              <w:pStyle w:val="NoSpacing"/>
+              <w:spacing w:line="240" w:lineRule="auto"/>
+              <w:ind w:firstLine="0"/>
+              <w:rPr>
+                <w:rFonts w:ascii="Calibri" w:eastAsia="Times New Roman" w:hAnsi="Calibri" w:cs="Times New Roman"/>
+                <w:color w:val="000000"/>
+                <w:kern w:val="0"/>
+                <w:sz w:val="22"/>
+                <w:szCs w:val="22"/>
+              </w:rPr>
             </w:pPr>
             <w:r>
-              <w:t>456</w:t>
+              <w:rPr>
+                <w:rFonts w:ascii="Calibri" w:eastAsia="Times New Roman" w:hAnsi="Calibri" w:cs="Times New Roman"/>
+                <w:color w:val="000000"/>
+                <w:kern w:val="0"/>
+                <w:sz w:val="22"/>
+                <w:szCs w:val="22"/>
+              </w:rPr>
+              <w:t xml:space="preserve">           6,884,192 </w:t>
             </w:r>
           </w:p>
         </w:tc>
         <w:tc>
           <w:tcPr>
-            <w:tcW w:w="1000" w:type="pct"/>
+            <w:tcW w:w="1540" w:type="dxa"/>
+            <w:tcBorders>
+              <w:top w:val="nil"/>
+              <w:left w:val="nil"/>
+              <w:bottom w:val="nil"/>
+              <w:right w:val="nil"/>
+            </w:tcBorders>
+            <w:shd w:val="clear" w:color="auto" w:fill="auto"/>
+            <w:noWrap/>
+            <w:vAlign w:val="bottom"/>
+            <w:hideMark/>
           </w:tcPr>
           <w:p>
             <w:pPr>
-              <w:pStyle w:val="NoSpacing"/>
+              <w:spacing w:line="240" w:lineRule="auto"/>
+              <w:ind w:firstLine="0"/>
+              <w:rPr>
+                <w:rFonts w:ascii="Calibri" w:eastAsia="Times New Roman" w:hAnsi="Calibri" w:cs="Times New Roman"/>
+                <w:color w:val="000000"/>
+                <w:kern w:val="0"/>
+                <w:sz w:val="22"/>
+                <w:szCs w:val="22"/>
+              </w:rPr>
             </w:pPr>
             <w:r>
-              <w:t>456</w:t>
+              <w:rPr>
+                <w:rFonts w:ascii="Calibri" w:eastAsia="Times New Roman" w:hAnsi="Calibri" w:cs="Times New Roman"/>
+                <w:color w:val="000000"/>
+                <w:kern w:val="0"/>
+                <w:sz w:val="22"/>
+                <w:szCs w:val="22"/>
+              </w:rPr>
+              <w:t xml:space="preserve">           4,907,460 </w:t>
             </w:r>
           </w:p>
         </w:tc>
         <w:tc>
           <w:tcPr>
-            <w:tcW w:w="1000" w:type="pct"/>
+            <w:tcW w:w="1464" w:type="dxa"/>
+            <w:tcBorders>
+              <w:top w:val="nil"/>
+              <w:left w:val="nil"/>
+              <w:bottom w:val="nil"/>
+              <w:right w:val="nil"/>
+            </w:tcBorders>
+            <w:shd w:val="clear" w:color="auto" w:fill="auto"/>
+            <w:noWrap/>
+            <w:vAlign w:val="bottom"/>
+            <w:hideMark/>
           </w:tcPr>
           <w:p>
             <w:pPr>
-              <w:pStyle w:val="NoSpacing"/>
+              <w:spacing w:line="240" w:lineRule="auto"/>
+              <w:ind w:firstLine="0"/>
+              <w:rPr>
+                <w:rFonts w:ascii="Calibri" w:eastAsia="Times New Roman" w:hAnsi="Calibri" w:cs="Times New Roman"/>
+                <w:color w:val="000000"/>
+                <w:kern w:val="0"/>
+                <w:sz w:val="22"/>
+                <w:szCs w:val="22"/>
+              </w:rPr>
             </w:pPr>
             <w:r>
-              <w:t>456</w:t>
+              <w:rPr>
+                <w:rFonts w:ascii="Calibri" w:eastAsia="Times New Roman" w:hAnsi="Calibri" w:cs="Times New Roman"/>
+                <w:color w:val="000000"/>
+                <w:kern w:val="0"/>
+                <w:sz w:val="22"/>
+                <w:szCs w:val="22"/>
+              </w:rPr>
+              <w:t xml:space="preserve">         1,976,732 </w:t>
             </w:r>
           </w:p>
         </w:tc>
         <w:tc>
           <w:tcPr>
-            <w:tcW w:w="999" w:type="pct"/>
+            <w:tcW w:w="1120" w:type="dxa"/>
+            <w:tcBorders>
+              <w:top w:val="nil"/>
+              <w:left w:val="nil"/>
+              <w:bottom w:val="nil"/>
+              <w:right w:val="nil"/>
+            </w:tcBorders>
+            <w:shd w:val="clear" w:color="auto" w:fill="auto"/>
+            <w:noWrap/>
+            <w:vAlign w:val="bottom"/>
+            <w:hideMark/>
           </w:tcPr>
           <w:p>
             <w:pPr>
-              <w:pStyle w:val="NoSpacing"/>
+              <w:spacing w:line="240" w:lineRule="auto"/>
+              <w:ind w:firstLine="0"/>
+              <w:jc w:val="right"/>
+              <w:rPr>
+                <w:rFonts w:ascii="Calibri" w:eastAsia="Times New Roman" w:hAnsi="Calibri" w:cs="Times New Roman"/>
+                <w:color w:val="000000"/>
+                <w:kern w:val="0"/>
+                <w:sz w:val="22"/>
+                <w:szCs w:val="22"/>
+              </w:rPr>
             </w:pPr>
             <w:r>
-              <w:t>456</w:t>
+              <w:rPr>
+                <w:rFonts w:ascii="Calibri" w:eastAsia="Times New Roman" w:hAnsi="Calibri" w:cs="Times New Roman"/>
+                <w:color w:val="000000"/>
+                <w:kern w:val="0"/>
+                <w:sz w:val="22"/>
+                <w:szCs w:val="22"/>
+              </w:rPr>
+              <w:t>40%</w:t>
             </w:r>
           </w:p>
         </w:tc>
       </w:tr>
       <w:tr>
+        <w:trPr>
+          <w:trHeight w:val="288"/>
+        </w:trPr>
         <w:tc>
           <w:tcPr>
-            <w:tcW w:w="1001" w:type="pct"/>
+            <w:tcW w:w="2480" w:type="dxa"/>
+            <w:tcBorders>
+              <w:top w:val="nil"/>
+              <w:left w:val="nil"/>
+              <w:bottom w:val="nil"/>
+              <w:right w:val="nil"/>
+            </w:tcBorders>
+            <w:shd w:val="clear" w:color="auto" w:fill="auto"/>
+            <w:noWrap/>
+            <w:vAlign w:val="bottom"/>
+            <w:hideMark/>
           </w:tcPr>
           <w:p>
             <w:pPr>
-              <w:pStyle w:val="NoSpacing"/>
+              <w:spacing w:line="240" w:lineRule="auto"/>
+              <w:ind w:firstLine="0"/>
+              <w:rPr>
+                <w:rFonts w:ascii="Calibri" w:eastAsia="Times New Roman" w:hAnsi="Calibri" w:cs="Times New Roman"/>
+                <w:color w:val="000000"/>
+                <w:kern w:val="0"/>
+                <w:sz w:val="22"/>
+                <w:szCs w:val="22"/>
+              </w:rPr>
             </w:pPr>
             <w:r>
-              <w:t>Row Head</w:t>
+              <w:rPr>
+                <w:rFonts w:ascii="Calibri" w:eastAsia="Times New Roman" w:hAnsi="Calibri" w:cs="Times New Roman"/>
+                <w:color w:val="000000"/>
+                <w:kern w:val="0"/>
+                <w:sz w:val="22"/>
+                <w:szCs w:val="22"/>
+              </w:rPr>
+              <w:t>VODKA</w:t>
             </w:r>
           </w:p>
         </w:tc>
         <w:tc>
           <w:tcPr>
-            <w:tcW w:w="1000" w:type="pct"/>
+            <w:tcW w:w="1540" w:type="dxa"/>
+            <w:tcBorders>
+              <w:top w:val="nil"/>
+              <w:left w:val="nil"/>
+              <w:bottom w:val="nil"/>
+              <w:right w:val="nil"/>
+            </w:tcBorders>
+            <w:shd w:val="clear" w:color="auto" w:fill="auto"/>
+            <w:noWrap/>
+            <w:vAlign w:val="bottom"/>
+            <w:hideMark/>
           </w:tcPr>
           <w:p>
             <w:pPr>
-              <w:pStyle w:val="NoSpacing"/>
+              <w:spacing w:line="240" w:lineRule="auto"/>
+              <w:ind w:firstLine="0"/>
+              <w:rPr>
+                <w:rFonts w:ascii="Calibri" w:eastAsia="Times New Roman" w:hAnsi="Calibri" w:cs="Times New Roman"/>
+                <w:color w:val="000000"/>
+                <w:kern w:val="0"/>
+                <w:sz w:val="22"/>
+                <w:szCs w:val="22"/>
+              </w:rPr>
             </w:pPr>
             <w:r>
-              <w:t>789</w:t>
+              <w:rPr>
+                <w:rFonts w:ascii="Calibri" w:eastAsia="Times New Roman" w:hAnsi="Calibri" w:cs="Times New Roman"/>
+                <w:color w:val="000000"/>
+                <w:kern w:val="0"/>
+                <w:sz w:val="22"/>
+                <w:szCs w:val="22"/>
+              </w:rPr>
+              <w:t xml:space="preserve">         63,622,174 </w:t>
             </w:r>
           </w:p>
         </w:tc>
         <w:tc>
           <w:tcPr>
-            <w:tcW w:w="1000" w:type="pct"/>
+            <w:tcW w:w="1540" w:type="dxa"/>
+            <w:tcBorders>
+              <w:top w:val="nil"/>
+              <w:left w:val="nil"/>
+              <w:bottom w:val="nil"/>
+              <w:right w:val="nil"/>
+            </w:tcBorders>
+            <w:shd w:val="clear" w:color="auto" w:fill="auto"/>
+            <w:noWrap/>
+            <w:vAlign w:val="bottom"/>
+            <w:hideMark/>
           </w:tcPr>
           <w:p>
             <w:pPr>
-              <w:pStyle w:val="NoSpacing"/>
+              <w:spacing w:line="240" w:lineRule="auto"/>
+              <w:ind w:firstLine="0"/>
+              <w:rPr>
+                <w:rFonts w:ascii="Calibri" w:eastAsia="Times New Roman" w:hAnsi="Calibri" w:cs="Times New Roman"/>
+                <w:color w:val="000000"/>
+                <w:kern w:val="0"/>
+                <w:sz w:val="22"/>
+                <w:szCs w:val="22"/>
+              </w:rPr>
             </w:pPr>
             <w:r>
-              <w:t>789</w:t>
+              <w:rPr>
+                <w:rFonts w:ascii="Calibri" w:eastAsia="Times New Roman" w:hAnsi="Calibri" w:cs="Times New Roman"/>
+                <w:color w:val="000000"/>
+                <w:kern w:val="0"/>
+                <w:sz w:val="22"/>
+                <w:szCs w:val="22"/>
+              </w:rPr>
+              <w:t xml:space="preserve">         51,000,009 </w:t>
             </w:r>
           </w:p>
         </w:tc>
         <w:tc>
           <w:tcPr>
-            <w:tcW w:w="1000" w:type="pct"/>
+            <w:tcW w:w="1464" w:type="dxa"/>
+            <w:tcBorders>
+              <w:top w:val="nil"/>
+              <w:left w:val="nil"/>
+              <w:bottom w:val="nil"/>
+              <w:right w:val="nil"/>
+            </w:tcBorders>
+            <w:shd w:val="clear" w:color="auto" w:fill="auto"/>
+            <w:noWrap/>
+            <w:vAlign w:val="bottom"/>
+            <w:hideMark/>
           </w:tcPr>
           <w:p>
             <w:pPr>
-              <w:pStyle w:val="NoSpacing"/>
+              <w:spacing w:line="240" w:lineRule="auto"/>
+              <w:ind w:firstLine="0"/>
+              <w:rPr>
+                <w:rFonts w:ascii="Calibri" w:eastAsia="Times New Roman" w:hAnsi="Calibri" w:cs="Times New Roman"/>
+                <w:color w:val="000000"/>
+                <w:kern w:val="0"/>
+                <w:sz w:val="22"/>
+                <w:szCs w:val="22"/>
+              </w:rPr>
             </w:pPr>
             <w:r>
-              <w:t>789</w:t>
+              <w:rPr>
+                <w:rFonts w:ascii="Calibri" w:eastAsia="Times New Roman" w:hAnsi="Calibri" w:cs="Times New Roman"/>
+                <w:color w:val="000000"/>
+                <w:kern w:val="0"/>
+                <w:sz w:val="22"/>
+                <w:szCs w:val="22"/>
+              </w:rPr>
+              <w:t xml:space="preserve">       12,622,165 </w:t>
             </w:r>
           </w:p>
         </w:tc>
         <w:tc>
           <w:tcPr>
-            <w:tcW w:w="999" w:type="pct"/>
+            <w:tcW w:w="1120" w:type="dxa"/>
+            <w:tcBorders>
+              <w:top w:val="nil"/>
+              <w:left w:val="nil"/>
+              <w:bottom w:val="nil"/>
+              <w:right w:val="nil"/>
+            </w:tcBorders>
+            <w:shd w:val="clear" w:color="auto" w:fill="auto"/>
+            <w:noWrap/>
+            <w:vAlign w:val="bottom"/>
+            <w:hideMark/>
           </w:tcPr>
           <w:p>
             <w:pPr>
-              <w:pStyle w:val="NoSpacing"/>
+              <w:spacing w:line="240" w:lineRule="auto"/>
+              <w:ind w:firstLine="0"/>
+              <w:jc w:val="right"/>
+              <w:rPr>
+                <w:rFonts w:ascii="Calibri" w:eastAsia="Times New Roman" w:hAnsi="Calibri" w:cs="Times New Roman"/>
+                <w:color w:val="000000"/>
+                <w:kern w:val="0"/>
+                <w:sz w:val="22"/>
+                <w:szCs w:val="22"/>
+              </w:rPr>
             </w:pPr>
             <w:r>
-              <w:t>789</w:t>
+              <w:rPr>
+                <w:rFonts w:ascii="Calibri" w:eastAsia="Times New Roman" w:hAnsi="Calibri" w:cs="Times New Roman"/>
+                <w:color w:val="000000"/>
+                <w:kern w:val="0"/>
+                <w:sz w:val="22"/>
+                <w:szCs w:val="22"/>
+              </w:rPr>
+              <w:t>25%</w:t>
+            </w:r>
+          </w:p>
+        </w:tc>
+      </w:tr>
+      <w:tr>
+        <w:trPr>
+          <w:trHeight w:val="288"/>
+        </w:trPr>
+        <w:tc>
+          <w:tcPr>
+            <w:tcW w:w="2480" w:type="dxa"/>
+            <w:tcBorders>
+              <w:top w:val="nil"/>
+              <w:left w:val="nil"/>
+              <w:bottom w:val="nil"/>
+              <w:right w:val="nil"/>
+            </w:tcBorders>
+            <w:shd w:val="clear" w:color="auto" w:fill="auto"/>
+            <w:noWrap/>
+            <w:vAlign w:val="bottom"/>
+            <w:hideMark/>
+          </w:tcPr>
+          <w:p>
+            <w:pPr>
+              <w:spacing w:line="240" w:lineRule="auto"/>
+              <w:ind w:firstLine="0"/>
+              <w:rPr>
+                <w:rFonts w:ascii="Calibri" w:eastAsia="Times New Roman" w:hAnsi="Calibri" w:cs="Times New Roman"/>
+                <w:color w:val="000000"/>
+                <w:kern w:val="0"/>
+                <w:sz w:val="22"/>
+                <w:szCs w:val="22"/>
+              </w:rPr>
+            </w:pPr>
+            <w:r>
+              <w:rPr>
+                <w:rFonts w:ascii="Calibri" w:eastAsia="Times New Roman" w:hAnsi="Calibri" w:cs="Times New Roman"/>
+                <w:color w:val="000000"/>
+                <w:kern w:val="0"/>
+                <w:sz w:val="22"/>
+                <w:szCs w:val="22"/>
+              </w:rPr>
+              <w:t>CORDIALS</w:t>
+            </w:r>
+          </w:p>
+        </w:tc>
+        <w:tc>
+          <w:tcPr>
+            <w:tcW w:w="1540" w:type="dxa"/>
+            <w:tcBorders>
+              <w:top w:val="nil"/>
+              <w:left w:val="nil"/>
+              <w:bottom w:val="nil"/>
+              <w:right w:val="nil"/>
+            </w:tcBorders>
+            <w:shd w:val="clear" w:color="auto" w:fill="auto"/>
+            <w:noWrap/>
+            <w:vAlign w:val="bottom"/>
+            <w:hideMark/>
+          </w:tcPr>
+          <w:p>
+            <w:pPr>
+              <w:spacing w:line="240" w:lineRule="auto"/>
+              <w:ind w:firstLine="0"/>
+              <w:rPr>
+                <w:rFonts w:ascii="Calibri" w:eastAsia="Times New Roman" w:hAnsi="Calibri" w:cs="Times New Roman"/>
+                <w:color w:val="000000"/>
+                <w:kern w:val="0"/>
+                <w:sz w:val="22"/>
+                <w:szCs w:val="22"/>
+              </w:rPr>
+            </w:pPr>
+            <w:r>
+              <w:rPr>
+                <w:rFonts w:ascii="Calibri" w:eastAsia="Times New Roman" w:hAnsi="Calibri" w:cs="Times New Roman"/>
+                <w:color w:val="000000"/>
+                <w:kern w:val="0"/>
+                <w:sz w:val="22"/>
+                <w:szCs w:val="22"/>
+              </w:rPr>
+              <w:t xml:space="preserve">         90,663,881 </w:t>
+            </w:r>
+          </w:p>
+        </w:tc>
+        <w:tc>
+          <w:tcPr>
+            <w:tcW w:w="1540" w:type="dxa"/>
+            <w:tcBorders>
+              <w:top w:val="nil"/>
+              <w:left w:val="nil"/>
+              <w:bottom w:val="nil"/>
+              <w:right w:val="nil"/>
+            </w:tcBorders>
+            <w:shd w:val="clear" w:color="auto" w:fill="auto"/>
+            <w:noWrap/>
+            <w:vAlign w:val="bottom"/>
+            <w:hideMark/>
+          </w:tcPr>
+          <w:p>
+            <w:pPr>
+              <w:spacing w:line="240" w:lineRule="auto"/>
+              <w:ind w:firstLine="0"/>
+              <w:rPr>
+                <w:rFonts w:ascii="Calibri" w:eastAsia="Times New Roman" w:hAnsi="Calibri" w:cs="Times New Roman"/>
+                <w:color w:val="000000"/>
+                <w:kern w:val="0"/>
+                <w:sz w:val="22"/>
+                <w:szCs w:val="22"/>
+              </w:rPr>
+            </w:pPr>
+            <w:r>
+              <w:rPr>
+                <w:rFonts w:ascii="Calibri" w:eastAsia="Times New Roman" w:hAnsi="Calibri" w:cs="Times New Roman"/>
+                <w:color w:val="000000"/>
+                <w:kern w:val="0"/>
+                <w:sz w:val="22"/>
+                <w:szCs w:val="22"/>
+              </w:rPr>
+              <w:t xml:space="preserve">         89,408,273 </w:t>
+            </w:r>
+          </w:p>
+        </w:tc>
+        <w:tc>
+          <w:tcPr>
+            <w:tcW w:w="1464" w:type="dxa"/>
+            <w:tcBorders>
+              <w:top w:val="nil"/>
+              <w:left w:val="nil"/>
+              <w:bottom w:val="nil"/>
+              <w:right w:val="nil"/>
+            </w:tcBorders>
+            <w:shd w:val="clear" w:color="auto" w:fill="auto"/>
+            <w:noWrap/>
+            <w:vAlign w:val="bottom"/>
+            <w:hideMark/>
+          </w:tcPr>
+          <w:p>
+            <w:pPr>
+              <w:spacing w:line="240" w:lineRule="auto"/>
+              <w:ind w:firstLine="0"/>
+              <w:rPr>
+                <w:rFonts w:ascii="Calibri" w:eastAsia="Times New Roman" w:hAnsi="Calibri" w:cs="Times New Roman"/>
+                <w:color w:val="000000"/>
+                <w:kern w:val="0"/>
+                <w:sz w:val="22"/>
+                <w:szCs w:val="22"/>
+              </w:rPr>
+            </w:pPr>
+            <w:r>
+              <w:rPr>
+                <w:rFonts w:ascii="Calibri" w:eastAsia="Times New Roman" w:hAnsi="Calibri" w:cs="Times New Roman"/>
+                <w:color w:val="000000"/>
+                <w:kern w:val="0"/>
+                <w:sz w:val="22"/>
+                <w:szCs w:val="22"/>
+              </w:rPr>
+              <w:t xml:space="preserve">         1,255,608 </w:t>
+            </w:r>
+          </w:p>
+        </w:tc>
+        <w:tc>
+          <w:tcPr>
+            <w:tcW w:w="1120" w:type="dxa"/>
+            <w:tcBorders>
+              <w:top w:val="nil"/>
+              <w:left w:val="nil"/>
+              <w:bottom w:val="nil"/>
+              <w:right w:val="nil"/>
+            </w:tcBorders>
+            <w:shd w:val="clear" w:color="auto" w:fill="auto"/>
+            <w:noWrap/>
+            <w:vAlign w:val="bottom"/>
+            <w:hideMark/>
+          </w:tcPr>
+          <w:p>
+            <w:pPr>
+              <w:spacing w:line="240" w:lineRule="auto"/>
+              <w:ind w:firstLine="0"/>
+              <w:jc w:val="right"/>
+              <w:rPr>
+                <w:rFonts w:ascii="Calibri" w:eastAsia="Times New Roman" w:hAnsi="Calibri" w:cs="Times New Roman"/>
+                <w:color w:val="000000"/>
+                <w:kern w:val="0"/>
+                <w:sz w:val="22"/>
+                <w:szCs w:val="22"/>
+              </w:rPr>
+            </w:pPr>
+            <w:r>
+              <w:rPr>
+                <w:rFonts w:ascii="Calibri" w:eastAsia="Times New Roman" w:hAnsi="Calibri" w:cs="Times New Roman"/>
+                <w:color w:val="000000"/>
+                <w:kern w:val="0"/>
+                <w:sz w:val="22"/>
+                <w:szCs w:val="22"/>
+              </w:rPr>
+              <w:t>1%</w:t>
+            </w:r>
+          </w:p>
+        </w:tc>
+      </w:tr>
+      <w:tr>
+        <w:trPr>
+          <w:trHeight w:val="288"/>
+        </w:trPr>
+        <w:tc>
+          <w:tcPr>
+            <w:tcW w:w="2480" w:type="dxa"/>
+            <w:tcBorders>
+              <w:top w:val="nil"/>
+              <w:left w:val="nil"/>
+              <w:bottom w:val="nil"/>
+              <w:right w:val="nil"/>
+            </w:tcBorders>
+            <w:shd w:val="clear" w:color="auto" w:fill="auto"/>
+            <w:noWrap/>
+            <w:vAlign w:val="bottom"/>
+            <w:hideMark/>
+          </w:tcPr>
+          <w:p>
+            <w:pPr>
+              <w:spacing w:line="240" w:lineRule="auto"/>
+              <w:ind w:firstLine="0"/>
+              <w:rPr>
+                <w:rFonts w:ascii="Calibri" w:eastAsia="Times New Roman" w:hAnsi="Calibri" w:cs="Times New Roman"/>
+                <w:color w:val="000000"/>
+                <w:kern w:val="0"/>
+                <w:sz w:val="22"/>
+                <w:szCs w:val="22"/>
+              </w:rPr>
+            </w:pPr>
+            <w:r>
+              <w:rPr>
+                <w:rFonts w:ascii="Calibri" w:eastAsia="Times New Roman" w:hAnsi="Calibri" w:cs="Times New Roman"/>
+                <w:color w:val="000000"/>
+                <w:kern w:val="0"/>
+                <w:sz w:val="22"/>
+                <w:szCs w:val="22"/>
+              </w:rPr>
+              <w:t>OTHER DISTILLED SPIRITS</w:t>
+            </w:r>
+          </w:p>
+        </w:tc>
+        <w:tc>
+          <w:tcPr>
+            <w:tcW w:w="1540" w:type="dxa"/>
+            <w:tcBorders>
+              <w:top w:val="nil"/>
+              <w:left w:val="nil"/>
+              <w:bottom w:val="nil"/>
+              <w:right w:val="nil"/>
+            </w:tcBorders>
+            <w:shd w:val="clear" w:color="auto" w:fill="auto"/>
+            <w:noWrap/>
+            <w:vAlign w:val="bottom"/>
+            <w:hideMark/>
+          </w:tcPr>
+          <w:p>
+            <w:pPr>
+              <w:spacing w:line="240" w:lineRule="auto"/>
+              <w:ind w:firstLine="0"/>
+              <w:rPr>
+                <w:rFonts w:ascii="Calibri" w:eastAsia="Times New Roman" w:hAnsi="Calibri" w:cs="Times New Roman"/>
+                <w:color w:val="000000"/>
+                <w:kern w:val="0"/>
+                <w:sz w:val="22"/>
+                <w:szCs w:val="22"/>
+              </w:rPr>
+            </w:pPr>
+            <w:r>
+              <w:rPr>
+                <w:rFonts w:ascii="Calibri" w:eastAsia="Times New Roman" w:hAnsi="Calibri" w:cs="Times New Roman"/>
+                <w:color w:val="000000"/>
+                <w:kern w:val="0"/>
+                <w:sz w:val="22"/>
+                <w:szCs w:val="22"/>
+              </w:rPr>
+              <w:t xml:space="preserve">       138,492,124 </w:t>
+            </w:r>
+          </w:p>
+        </w:tc>
+        <w:tc>
+          <w:tcPr>
+            <w:tcW w:w="1540" w:type="dxa"/>
+            <w:tcBorders>
+              <w:top w:val="nil"/>
+              <w:left w:val="nil"/>
+              <w:bottom w:val="nil"/>
+              <w:right w:val="nil"/>
+            </w:tcBorders>
+            <w:shd w:val="clear" w:color="auto" w:fill="auto"/>
+            <w:noWrap/>
+            <w:vAlign w:val="bottom"/>
+            <w:hideMark/>
+          </w:tcPr>
+          <w:p>
+            <w:pPr>
+              <w:spacing w:line="240" w:lineRule="auto"/>
+              <w:ind w:firstLine="0"/>
+              <w:rPr>
+                <w:rFonts w:ascii="Calibri" w:eastAsia="Times New Roman" w:hAnsi="Calibri" w:cs="Times New Roman"/>
+                <w:color w:val="000000"/>
+                <w:kern w:val="0"/>
+                <w:sz w:val="22"/>
+                <w:szCs w:val="22"/>
+              </w:rPr>
+            </w:pPr>
+            <w:r>
+              <w:rPr>
+                <w:rFonts w:ascii="Calibri" w:eastAsia="Times New Roman" w:hAnsi="Calibri" w:cs="Times New Roman"/>
+                <w:color w:val="000000"/>
+                <w:kern w:val="0"/>
+                <w:sz w:val="22"/>
+                <w:szCs w:val="22"/>
+              </w:rPr>
+              <w:t xml:space="preserve">       139,856,150 </w:t>
+            </w:r>
+          </w:p>
+        </w:tc>
+        <w:tc>
+          <w:tcPr>
+            <w:tcW w:w="1464" w:type="dxa"/>
+            <w:tcBorders>
+              <w:top w:val="nil"/>
+              <w:left w:val="nil"/>
+              <w:bottom w:val="nil"/>
+              <w:right w:val="nil"/>
+            </w:tcBorders>
+            <w:shd w:val="clear" w:color="auto" w:fill="auto"/>
+            <w:noWrap/>
+            <w:vAlign w:val="bottom"/>
+            <w:hideMark/>
+          </w:tcPr>
+          <w:p>
+            <w:pPr>
+              <w:spacing w:line="240" w:lineRule="auto"/>
+              <w:ind w:firstLine="0"/>
+              <w:rPr>
+                <w:rFonts w:ascii="Calibri" w:eastAsia="Times New Roman" w:hAnsi="Calibri" w:cs="Times New Roman"/>
+                <w:color w:val="000000"/>
+                <w:kern w:val="0"/>
+                <w:sz w:val="22"/>
+                <w:szCs w:val="22"/>
+              </w:rPr>
+            </w:pPr>
+            <w:r>
+              <w:rPr>
+                <w:rFonts w:ascii="Calibri" w:eastAsia="Times New Roman" w:hAnsi="Calibri" w:cs="Times New Roman"/>
+                <w:color w:val="000000"/>
+                <w:kern w:val="0"/>
+                <w:sz w:val="22"/>
+                <w:szCs w:val="22"/>
+              </w:rPr>
+              <w:t xml:space="preserve">        (1,364,026)</w:t>
+            </w:r>
+          </w:p>
+        </w:tc>
+        <w:tc>
+          <w:tcPr>
+            <w:tcW w:w="1120" w:type="dxa"/>
+            <w:tcBorders>
+              <w:top w:val="nil"/>
+              <w:left w:val="nil"/>
+              <w:bottom w:val="nil"/>
+              <w:right w:val="nil"/>
+            </w:tcBorders>
+            <w:shd w:val="clear" w:color="auto" w:fill="auto"/>
+            <w:noWrap/>
+            <w:vAlign w:val="bottom"/>
+            <w:hideMark/>
+          </w:tcPr>
+          <w:p>
+            <w:pPr>
+              <w:spacing w:line="240" w:lineRule="auto"/>
+              <w:ind w:firstLine="0"/>
+              <w:jc w:val="right"/>
+              <w:rPr>
+                <w:rFonts w:ascii="Calibri" w:eastAsia="Times New Roman" w:hAnsi="Calibri" w:cs="Times New Roman"/>
+                <w:color w:val="000000"/>
+                <w:kern w:val="0"/>
+                <w:sz w:val="22"/>
+                <w:szCs w:val="22"/>
+              </w:rPr>
+            </w:pPr>
+            <w:r>
+              <w:rPr>
+                <w:rFonts w:ascii="Calibri" w:eastAsia="Times New Roman" w:hAnsi="Calibri" w:cs="Times New Roman"/>
+                <w:color w:val="000000"/>
+                <w:kern w:val="0"/>
+                <w:sz w:val="22"/>
+                <w:szCs w:val="22"/>
+              </w:rPr>
+              <w:t>-1%</w:t>
+            </w:r>
+          </w:p>
+        </w:tc>
+      </w:tr>
+      <w:tr>
+        <w:trPr>
+          <w:trHeight w:val="288"/>
+        </w:trPr>
+        <w:tc>
+          <w:tcPr>
+            <w:tcW w:w="2480" w:type="dxa"/>
+            <w:tcBorders>
+              <w:top w:val="nil"/>
+              <w:left w:val="nil"/>
+              <w:bottom w:val="nil"/>
+              <w:right w:val="nil"/>
+            </w:tcBorders>
+            <w:shd w:val="clear" w:color="auto" w:fill="auto"/>
+            <w:noWrap/>
+            <w:vAlign w:val="bottom"/>
+            <w:hideMark/>
+          </w:tcPr>
+          <w:p>
+            <w:pPr>
+              <w:spacing w:line="240" w:lineRule="auto"/>
+              <w:ind w:firstLine="0"/>
+              <w:rPr>
+                <w:rFonts w:ascii="Calibri" w:eastAsia="Times New Roman" w:hAnsi="Calibri" w:cs="Times New Roman"/>
+                <w:color w:val="000000"/>
+                <w:kern w:val="0"/>
+                <w:sz w:val="22"/>
+                <w:szCs w:val="22"/>
+              </w:rPr>
+            </w:pPr>
+            <w:r>
+              <w:rPr>
+                <w:rFonts w:ascii="Calibri" w:eastAsia="Times New Roman" w:hAnsi="Calibri" w:cs="Times New Roman"/>
+                <w:color w:val="000000"/>
+                <w:kern w:val="0"/>
+                <w:sz w:val="22"/>
+                <w:szCs w:val="22"/>
+              </w:rPr>
+              <w:t>TEQUILA</w:t>
+            </w:r>
+          </w:p>
+        </w:tc>
+        <w:tc>
+          <w:tcPr>
+            <w:tcW w:w="1540" w:type="dxa"/>
+            <w:tcBorders>
+              <w:top w:val="nil"/>
+              <w:left w:val="nil"/>
+              <w:bottom w:val="nil"/>
+              <w:right w:val="nil"/>
+            </w:tcBorders>
+            <w:shd w:val="clear" w:color="auto" w:fill="auto"/>
+            <w:noWrap/>
+            <w:vAlign w:val="bottom"/>
+            <w:hideMark/>
+          </w:tcPr>
+          <w:p>
+            <w:pPr>
+              <w:spacing w:line="240" w:lineRule="auto"/>
+              <w:ind w:firstLine="0"/>
+              <w:rPr>
+                <w:rFonts w:ascii="Calibri" w:eastAsia="Times New Roman" w:hAnsi="Calibri" w:cs="Times New Roman"/>
+                <w:color w:val="000000"/>
+                <w:kern w:val="0"/>
+                <w:sz w:val="22"/>
+                <w:szCs w:val="22"/>
+              </w:rPr>
+            </w:pPr>
+            <w:r>
+              <w:rPr>
+                <w:rFonts w:ascii="Calibri" w:eastAsia="Times New Roman" w:hAnsi="Calibri" w:cs="Times New Roman"/>
+                <w:color w:val="000000"/>
+                <w:kern w:val="0"/>
+                <w:sz w:val="22"/>
+                <w:szCs w:val="22"/>
+              </w:rPr>
+              <w:t xml:space="preserve">           5,621,518 </w:t>
+            </w:r>
+          </w:p>
+        </w:tc>
+        <w:tc>
+          <w:tcPr>
+            <w:tcW w:w="1540" w:type="dxa"/>
+            <w:tcBorders>
+              <w:top w:val="nil"/>
+              <w:left w:val="nil"/>
+              <w:bottom w:val="nil"/>
+              <w:right w:val="nil"/>
+            </w:tcBorders>
+            <w:shd w:val="clear" w:color="auto" w:fill="auto"/>
+            <w:noWrap/>
+            <w:vAlign w:val="bottom"/>
+            <w:hideMark/>
+          </w:tcPr>
+          <w:p>
+            <w:pPr>
+              <w:spacing w:line="240" w:lineRule="auto"/>
+              <w:ind w:firstLine="0"/>
+              <w:rPr>
+                <w:rFonts w:ascii="Calibri" w:eastAsia="Times New Roman" w:hAnsi="Calibri" w:cs="Times New Roman"/>
+                <w:color w:val="000000"/>
+                <w:kern w:val="0"/>
+                <w:sz w:val="22"/>
+                <w:szCs w:val="22"/>
+              </w:rPr>
+            </w:pPr>
+            <w:r>
+              <w:rPr>
+                <w:rFonts w:ascii="Calibri" w:eastAsia="Times New Roman" w:hAnsi="Calibri" w:cs="Times New Roman"/>
+                <w:color w:val="000000"/>
+                <w:kern w:val="0"/>
+                <w:sz w:val="22"/>
+                <w:szCs w:val="22"/>
+              </w:rPr>
+              <w:t xml:space="preserve">           6,651,931 </w:t>
+            </w:r>
+          </w:p>
+        </w:tc>
+        <w:tc>
+          <w:tcPr>
+            <w:tcW w:w="1464" w:type="dxa"/>
+            <w:tcBorders>
+              <w:top w:val="nil"/>
+              <w:left w:val="nil"/>
+              <w:bottom w:val="nil"/>
+              <w:right w:val="nil"/>
+            </w:tcBorders>
+            <w:shd w:val="clear" w:color="auto" w:fill="auto"/>
+            <w:noWrap/>
+            <w:vAlign w:val="bottom"/>
+            <w:hideMark/>
+          </w:tcPr>
+          <w:p>
+            <w:pPr>
+              <w:spacing w:line="240" w:lineRule="auto"/>
+              <w:ind w:firstLine="0"/>
+              <w:rPr>
+                <w:rFonts w:ascii="Calibri" w:eastAsia="Times New Roman" w:hAnsi="Calibri" w:cs="Times New Roman"/>
+                <w:color w:val="000000"/>
+                <w:kern w:val="0"/>
+                <w:sz w:val="22"/>
+                <w:szCs w:val="22"/>
+              </w:rPr>
+            </w:pPr>
+            <w:r>
+              <w:rPr>
+                <w:rFonts w:ascii="Calibri" w:eastAsia="Times New Roman" w:hAnsi="Calibri" w:cs="Times New Roman"/>
+                <w:color w:val="000000"/>
+                <w:kern w:val="0"/>
+                <w:sz w:val="22"/>
+                <w:szCs w:val="22"/>
+              </w:rPr>
+              <w:t xml:space="preserve">        (1,030,413)</w:t>
+            </w:r>
+          </w:p>
+        </w:tc>
+        <w:tc>
+          <w:tcPr>
+            <w:tcW w:w="1120" w:type="dxa"/>
+            <w:tcBorders>
+              <w:top w:val="nil"/>
+              <w:left w:val="nil"/>
+              <w:bottom w:val="nil"/>
+              <w:right w:val="nil"/>
+            </w:tcBorders>
+            <w:shd w:val="clear" w:color="auto" w:fill="auto"/>
+            <w:noWrap/>
+            <w:vAlign w:val="bottom"/>
+            <w:hideMark/>
+          </w:tcPr>
+          <w:p>
+            <w:pPr>
+              <w:spacing w:line="240" w:lineRule="auto"/>
+              <w:ind w:firstLine="0"/>
+              <w:jc w:val="right"/>
+              <w:rPr>
+                <w:rFonts w:ascii="Calibri" w:eastAsia="Times New Roman" w:hAnsi="Calibri" w:cs="Times New Roman"/>
+                <w:color w:val="000000"/>
+                <w:kern w:val="0"/>
+                <w:sz w:val="22"/>
+                <w:szCs w:val="22"/>
+              </w:rPr>
+            </w:pPr>
+            <w:r>
+              <w:rPr>
+                <w:rFonts w:ascii="Calibri" w:eastAsia="Times New Roman" w:hAnsi="Calibri" w:cs="Times New Roman"/>
+                <w:color w:val="000000"/>
+                <w:kern w:val="0"/>
+                <w:sz w:val="22"/>
+                <w:szCs w:val="22"/>
+              </w:rPr>
+              <w:t>-15%</w:t>
+            </w:r>
+          </w:p>
+        </w:tc>
+      </w:tr>
+      <w:tr>
+        <w:trPr>
+          <w:trHeight w:val="288"/>
+        </w:trPr>
+        <w:tc>
+          <w:tcPr>
+            <w:tcW w:w="2480" w:type="dxa"/>
+            <w:tcBorders>
+              <w:top w:val="single" w:sz="4" w:space="0" w:color="auto"/>
+              <w:left w:val="nil"/>
+              <w:bottom w:val="single" w:sz="4" w:space="0" w:color="auto"/>
+              <w:right w:val="nil"/>
+            </w:tcBorders>
+            <w:shd w:val="clear" w:color="auto" w:fill="auto"/>
+            <w:noWrap/>
+            <w:vAlign w:val="bottom"/>
+            <w:hideMark/>
+          </w:tcPr>
+          <w:p>
+            <w:pPr>
+              <w:spacing w:line="240" w:lineRule="auto"/>
+              <w:ind w:firstLine="0"/>
+              <w:jc w:val="right"/>
+              <w:rPr>
+                <w:rFonts w:ascii="Calibri" w:eastAsia="Times New Roman" w:hAnsi="Calibri" w:cs="Times New Roman"/>
+                <w:color w:val="000000"/>
+                <w:kern w:val="0"/>
+                <w:sz w:val="22"/>
+                <w:szCs w:val="22"/>
+              </w:rPr>
+            </w:pPr>
+            <w:r>
+              <w:rPr>
+                <w:rFonts w:ascii="Calibri" w:eastAsia="Times New Roman" w:hAnsi="Calibri" w:cs="Times New Roman"/>
+                <w:color w:val="000000"/>
+                <w:kern w:val="0"/>
+                <w:sz w:val="22"/>
+                <w:szCs w:val="22"/>
+              </w:rPr>
+              <w:t>TOTAL NON-WHISKEY</w:t>
+            </w:r>
+          </w:p>
+        </w:tc>
+        <w:tc>
+          <w:tcPr>
+            <w:tcW w:w="1540" w:type="dxa"/>
+            <w:tcBorders>
+              <w:top w:val="single" w:sz="4" w:space="0" w:color="auto"/>
+              <w:left w:val="nil"/>
+              <w:bottom w:val="single" w:sz="4" w:space="0" w:color="auto"/>
+              <w:right w:val="nil"/>
+            </w:tcBorders>
+            <w:shd w:val="clear" w:color="auto" w:fill="auto"/>
+            <w:noWrap/>
+            <w:vAlign w:val="bottom"/>
+            <w:hideMark/>
+          </w:tcPr>
+          <w:p>
+            <w:pPr>
+              <w:spacing w:line="240" w:lineRule="auto"/>
+              <w:ind w:firstLine="0"/>
+              <w:rPr>
+                <w:rFonts w:ascii="Calibri" w:eastAsia="Times New Roman" w:hAnsi="Calibri" w:cs="Times New Roman"/>
+                <w:color w:val="000000"/>
+                <w:kern w:val="0"/>
+                <w:sz w:val="22"/>
+                <w:szCs w:val="22"/>
+              </w:rPr>
+            </w:pPr>
+            <w:r>
+              <w:rPr>
+                <w:rFonts w:ascii="Calibri" w:eastAsia="Times New Roman" w:hAnsi="Calibri" w:cs="Times New Roman"/>
+                <w:color w:val="000000"/>
+                <w:kern w:val="0"/>
+                <w:sz w:val="22"/>
+                <w:szCs w:val="22"/>
+              </w:rPr>
+              <w:t xml:space="preserve">       492,225,138 </w:t>
+            </w:r>
+          </w:p>
+        </w:tc>
+        <w:tc>
+          <w:tcPr>
+            <w:tcW w:w="1540" w:type="dxa"/>
+            <w:tcBorders>
+              <w:top w:val="single" w:sz="4" w:space="0" w:color="auto"/>
+              <w:left w:val="nil"/>
+              <w:bottom w:val="single" w:sz="4" w:space="0" w:color="auto"/>
+              <w:right w:val="nil"/>
+            </w:tcBorders>
+            <w:shd w:val="clear" w:color="auto" w:fill="auto"/>
+            <w:noWrap/>
+            <w:vAlign w:val="bottom"/>
+            <w:hideMark/>
+          </w:tcPr>
+          <w:p>
+            <w:pPr>
+              <w:spacing w:line="240" w:lineRule="auto"/>
+              <w:ind w:firstLine="0"/>
+              <w:rPr>
+                <w:rFonts w:ascii="Calibri" w:eastAsia="Times New Roman" w:hAnsi="Calibri" w:cs="Times New Roman"/>
+                <w:color w:val="000000"/>
+                <w:kern w:val="0"/>
+                <w:sz w:val="22"/>
+                <w:szCs w:val="22"/>
+              </w:rPr>
+            </w:pPr>
+            <w:r>
+              <w:rPr>
+                <w:rFonts w:ascii="Calibri" w:eastAsia="Times New Roman" w:hAnsi="Calibri" w:cs="Times New Roman"/>
+                <w:color w:val="000000"/>
+                <w:kern w:val="0"/>
+                <w:sz w:val="22"/>
+                <w:szCs w:val="22"/>
+              </w:rPr>
+              <w:t xml:space="preserve">       474,091,992 </w:t>
+            </w:r>
+          </w:p>
+        </w:tc>
+        <w:tc>
+          <w:tcPr>
+            <w:tcW w:w="1464" w:type="dxa"/>
+            <w:tcBorders>
+              <w:top w:val="single" w:sz="4" w:space="0" w:color="auto"/>
+              <w:left w:val="nil"/>
+              <w:bottom w:val="single" w:sz="4" w:space="0" w:color="auto"/>
+              <w:right w:val="nil"/>
+            </w:tcBorders>
+            <w:shd w:val="clear" w:color="auto" w:fill="auto"/>
+            <w:noWrap/>
+            <w:vAlign w:val="bottom"/>
+            <w:hideMark/>
+          </w:tcPr>
+          <w:p>
+            <w:pPr>
+              <w:spacing w:line="240" w:lineRule="auto"/>
+              <w:ind w:firstLine="0"/>
+              <w:rPr>
+                <w:rFonts w:ascii="Calibri" w:eastAsia="Times New Roman" w:hAnsi="Calibri" w:cs="Times New Roman"/>
+                <w:color w:val="000000"/>
+                <w:kern w:val="0"/>
+                <w:sz w:val="22"/>
+                <w:szCs w:val="22"/>
+              </w:rPr>
+            </w:pPr>
+            <w:r>
+              <w:rPr>
+                <w:rFonts w:ascii="Calibri" w:eastAsia="Times New Roman" w:hAnsi="Calibri" w:cs="Times New Roman"/>
+                <w:color w:val="000000"/>
+                <w:kern w:val="0"/>
+                <w:sz w:val="22"/>
+                <w:szCs w:val="22"/>
+              </w:rPr>
+              <w:t xml:space="preserve">       18,133,146 </w:t>
+            </w:r>
+          </w:p>
+        </w:tc>
+        <w:tc>
+          <w:tcPr>
+            <w:tcW w:w="1120" w:type="dxa"/>
+            <w:tcBorders>
+              <w:top w:val="single" w:sz="4" w:space="0" w:color="auto"/>
+              <w:left w:val="nil"/>
+              <w:bottom w:val="single" w:sz="4" w:space="0" w:color="auto"/>
+              <w:right w:val="nil"/>
+            </w:tcBorders>
+            <w:shd w:val="clear" w:color="auto" w:fill="auto"/>
+            <w:noWrap/>
+            <w:vAlign w:val="bottom"/>
+            <w:hideMark/>
+          </w:tcPr>
+          <w:p>
+            <w:pPr>
+              <w:spacing w:line="240" w:lineRule="auto"/>
+              <w:ind w:firstLine="0"/>
+              <w:jc w:val="right"/>
+              <w:rPr>
+                <w:rFonts w:ascii="Calibri" w:eastAsia="Times New Roman" w:hAnsi="Calibri" w:cs="Times New Roman"/>
+                <w:color w:val="000000"/>
+                <w:kern w:val="0"/>
+                <w:sz w:val="22"/>
+                <w:szCs w:val="22"/>
+              </w:rPr>
+            </w:pPr>
+            <w:r>
+              <w:rPr>
+                <w:rFonts w:ascii="Calibri" w:eastAsia="Times New Roman" w:hAnsi="Calibri" w:cs="Times New Roman"/>
+                <w:color w:val="000000"/>
+                <w:kern w:val="0"/>
+                <w:sz w:val="22"/>
+                <w:szCs w:val="22"/>
+              </w:rPr>
+              <w:t>4%</w:t>
+            </w:r>
+          </w:p>
+        </w:tc>
+      </w:tr>
+      <w:tr>
+        <w:trPr>
+          <w:trHeight w:val="288"/>
+        </w:trPr>
+        <w:tc>
+          <w:tcPr>
+            <w:tcW w:w="2480" w:type="dxa"/>
+            <w:tcBorders>
+              <w:top w:val="nil"/>
+              <w:left w:val="nil"/>
+              <w:bottom w:val="single" w:sz="4" w:space="0" w:color="auto"/>
+              <w:right w:val="nil"/>
+            </w:tcBorders>
+            <w:shd w:val="clear" w:color="auto" w:fill="auto"/>
+            <w:noWrap/>
+            <w:vAlign w:val="bottom"/>
+            <w:hideMark/>
+          </w:tcPr>
+          <w:p>
+            <w:pPr>
+              <w:spacing w:line="240" w:lineRule="auto"/>
+              <w:ind w:firstLine="0"/>
+              <w:jc w:val="right"/>
+              <w:rPr>
+                <w:rFonts w:ascii="Calibri" w:eastAsia="Times New Roman" w:hAnsi="Calibri" w:cs="Times New Roman"/>
+                <w:color w:val="000000"/>
+                <w:kern w:val="0"/>
+                <w:sz w:val="22"/>
+                <w:szCs w:val="22"/>
+              </w:rPr>
+            </w:pPr>
+            <w:r>
+              <w:rPr>
+                <w:rFonts w:ascii="Calibri" w:eastAsia="Times New Roman" w:hAnsi="Calibri" w:cs="Times New Roman"/>
+                <w:color w:val="000000"/>
+                <w:kern w:val="0"/>
+                <w:sz w:val="22"/>
+                <w:szCs w:val="22"/>
+              </w:rPr>
+              <w:t>GRAND TOTAL</w:t>
+            </w:r>
+          </w:p>
+        </w:tc>
+        <w:tc>
+          <w:tcPr>
+            <w:tcW w:w="1540" w:type="dxa"/>
+            <w:tcBorders>
+              <w:top w:val="nil"/>
+              <w:left w:val="nil"/>
+              <w:bottom w:val="single" w:sz="4" w:space="0" w:color="auto"/>
+              <w:right w:val="nil"/>
+            </w:tcBorders>
+            <w:shd w:val="clear" w:color="auto" w:fill="auto"/>
+            <w:noWrap/>
+            <w:vAlign w:val="bottom"/>
+            <w:hideMark/>
+          </w:tcPr>
+          <w:p>
+            <w:pPr>
+              <w:spacing w:line="240" w:lineRule="auto"/>
+              <w:ind w:firstLine="0"/>
+              <w:rPr>
+                <w:rFonts w:ascii="Calibri" w:eastAsia="Times New Roman" w:hAnsi="Calibri" w:cs="Times New Roman"/>
+                <w:color w:val="000000"/>
+                <w:kern w:val="0"/>
+                <w:sz w:val="22"/>
+                <w:szCs w:val="22"/>
+              </w:rPr>
+            </w:pPr>
+            <w:r>
+              <w:rPr>
+                <w:rFonts w:ascii="Calibri" w:eastAsia="Times New Roman" w:hAnsi="Calibri" w:cs="Times New Roman"/>
+                <w:color w:val="000000"/>
+                <w:kern w:val="0"/>
+                <w:sz w:val="22"/>
+                <w:szCs w:val="22"/>
+              </w:rPr>
+              <w:t xml:space="preserve">    1,570,479,427 </w:t>
+            </w:r>
+          </w:p>
+        </w:tc>
+        <w:tc>
+          <w:tcPr>
+            <w:tcW w:w="1540" w:type="dxa"/>
+            <w:tcBorders>
+              <w:top w:val="nil"/>
+              <w:left w:val="nil"/>
+              <w:bottom w:val="single" w:sz="4" w:space="0" w:color="auto"/>
+              <w:right w:val="nil"/>
+            </w:tcBorders>
+            <w:shd w:val="clear" w:color="auto" w:fill="auto"/>
+            <w:noWrap/>
+            <w:vAlign w:val="bottom"/>
+            <w:hideMark/>
+          </w:tcPr>
+          <w:p>
+            <w:pPr>
+              <w:spacing w:line="240" w:lineRule="auto"/>
+              <w:ind w:firstLine="0"/>
+              <w:rPr>
+                <w:rFonts w:ascii="Calibri" w:eastAsia="Times New Roman" w:hAnsi="Calibri" w:cs="Times New Roman"/>
+                <w:color w:val="000000"/>
+                <w:kern w:val="0"/>
+                <w:sz w:val="22"/>
+                <w:szCs w:val="22"/>
+              </w:rPr>
+            </w:pPr>
+            <w:r>
+              <w:rPr>
+                <w:rFonts w:ascii="Calibri" w:eastAsia="Times New Roman" w:hAnsi="Calibri" w:cs="Times New Roman"/>
+                <w:color w:val="000000"/>
+                <w:kern w:val="0"/>
+                <w:sz w:val="22"/>
+                <w:szCs w:val="22"/>
+              </w:rPr>
+              <w:t xml:space="preserve">    1,568,299,149 </w:t>
+            </w:r>
+          </w:p>
+        </w:tc>
+        <w:tc>
+          <w:tcPr>
+            <w:tcW w:w="1464" w:type="dxa"/>
+            <w:tcBorders>
+              <w:top w:val="nil"/>
+              <w:left w:val="nil"/>
+              <w:bottom w:val="single" w:sz="4" w:space="0" w:color="auto"/>
+              <w:right w:val="nil"/>
+            </w:tcBorders>
+            <w:shd w:val="clear" w:color="auto" w:fill="auto"/>
+            <w:noWrap/>
+            <w:vAlign w:val="bottom"/>
+            <w:hideMark/>
+          </w:tcPr>
+          <w:p>
+            <w:pPr>
+              <w:spacing w:line="240" w:lineRule="auto"/>
+              <w:ind w:firstLine="0"/>
+              <w:rPr>
+                <w:rFonts w:ascii="Calibri" w:eastAsia="Times New Roman" w:hAnsi="Calibri" w:cs="Times New Roman"/>
+                <w:color w:val="000000"/>
+                <w:kern w:val="0"/>
+                <w:sz w:val="22"/>
+                <w:szCs w:val="22"/>
+              </w:rPr>
+            </w:pPr>
+            <w:r>
+              <w:rPr>
+                <w:rFonts w:ascii="Calibri" w:eastAsia="Times New Roman" w:hAnsi="Calibri" w:cs="Times New Roman"/>
+                <w:color w:val="000000"/>
+                <w:kern w:val="0"/>
+                <w:sz w:val="22"/>
+                <w:szCs w:val="22"/>
+              </w:rPr>
+              <w:t xml:space="preserve">         2,180,278 </w:t>
+            </w:r>
+          </w:p>
+        </w:tc>
+        <w:tc>
+          <w:tcPr>
+            <w:tcW w:w="1120" w:type="dxa"/>
+            <w:tcBorders>
+              <w:top w:val="nil"/>
+              <w:left w:val="nil"/>
+              <w:bottom w:val="single" w:sz="4" w:space="0" w:color="auto"/>
+              <w:right w:val="nil"/>
+            </w:tcBorders>
+            <w:shd w:val="clear" w:color="auto" w:fill="auto"/>
+            <w:noWrap/>
+            <w:vAlign w:val="bottom"/>
+            <w:hideMark/>
+          </w:tcPr>
+          <w:p>
+            <w:pPr>
+              <w:spacing w:line="240" w:lineRule="auto"/>
+              <w:ind w:firstLine="0"/>
+              <w:jc w:val="right"/>
+              <w:rPr>
+                <w:rFonts w:ascii="Calibri" w:eastAsia="Times New Roman" w:hAnsi="Calibri" w:cs="Times New Roman"/>
+                <w:color w:val="000000"/>
+                <w:kern w:val="0"/>
+                <w:sz w:val="22"/>
+                <w:szCs w:val="22"/>
+              </w:rPr>
+            </w:pPr>
+            <w:r>
+              <w:rPr>
+                <w:rFonts w:ascii="Calibri" w:eastAsia="Times New Roman" w:hAnsi="Calibri" w:cs="Times New Roman"/>
+                <w:color w:val="000000"/>
+                <w:kern w:val="0"/>
+                <w:sz w:val="22"/>
+                <w:szCs w:val="22"/>
+              </w:rPr>
+              <w:t>0%</w:t>
             </w:r>
           </w:p>
         </w:tc>
@@ -1349,6 +3759,14 @@
     <w:p>
       <w:pPr>
         <w:pStyle w:val="TableFigure"/>
+        <w:rPr>
+          <w:rStyle w:val="Emphasis"/>
+        </w:rPr>
+      </w:pPr>
+    </w:p>
+    <w:p>
+      <w:pPr>
+        <w:pStyle w:val="TableFigure"/>
       </w:pPr>
       <w:r>
         <w:rPr>
@@ -1359,23 +3777,44 @@
       <w:r>
         <w:t xml:space="preserve">:  </w:t>
       </w:r>
+      <w:r>
+        <w:t>Data reflects international sales of Bourbon whiskey as it relates to other distilled spirits sales</w:t>
+      </w:r>
       <w:sdt>
         <w:sdtPr>
-          <w:id w:val="668988805"/>
-          <w:placeholder>
-            <w:docPart w:val="59B05BE5ADA941AA884E08E9463BD0DF"/>
-          </w:placeholder>
-          <w:temporary/>
-          <w:showingPlcHdr/>
-          <w15:appearance w15:val="hidden"/>
+          <w:id w:val="1522434894"/>
+          <w:citation/>
         </w:sdtPr>
-        <w:sdtEndPr/>
         <w:sdtContent>
           <w:r>
-            <w:t>[Place all tables for your paper in a tables section, following references (and, if applicable, footnotes).  Start a new page for each table, include a table number and table title for each, as shown on this page.  All explanatory text appears in a table note that follows the table, such as this one.  Use the Table/Figure style, available on the Home tab, in the Styles gallery, to get the spacing between table and note.  Tables in APA format can use single or 1.5 line spacing.  Include a heading for every row and column, even if the content seems obvious.  A default table style has been setup for this template that fits APA guidelines.  To insert a table, on the Insert tab, click Table.]</w:t>
+            <w:fldChar w:fldCharType="begin"/>
+          </w:r>
+          <w:r>
+            <w:instrText xml:space="preserve"> CITATION Dis15 \l 1033 </w:instrText>
+          </w:r>
+          <w:r>
+            <w:fldChar w:fldCharType="separate"/>
+          </w:r>
+          <w:r>
+            <w:rPr>
+              <w:noProof/>
+            </w:rPr>
+            <w:t xml:space="preserve"> </w:t>
+          </w:r>
+          <w:r>
+            <w:rPr>
+              <w:noProof/>
+            </w:rPr>
+            <w:t>(Distilled Spirits Council of the United States, 2015)</w:t>
+          </w:r>
+          <w:r>
+            <w:fldChar w:fldCharType="end"/>
           </w:r>
         </w:sdtContent>
       </w:sdt>
+      <w:r>
+        <w:t>.</w:t>
+      </w:r>
     </w:p>
     <w:p>
       <w:pPr>
@@ -1587,7 +4026,7 @@
         <w:rStyle w:val="Strong"/>
         <w:noProof/>
       </w:rPr>
-      <w:t>6</w:t>
+      <w:t>4</w:t>
     </w:r>
     <w:r>
       <w:rPr>
@@ -1881,6 +4320,377 @@
       </w:rPr>
     </w:lvl>
   </w:abstractNum>
+  <w:abstractNum w:abstractNumId="10" w15:restartNumberingAfterBreak="0">
+    <w:nsid w:val="29317718"/>
+    <w:multiLevelType w:val="hybridMultilevel"/>
+    <w:tmpl w:val="57023A32"/>
+    <w:lvl w:ilvl="0" w:tplc="0409000F">
+      <w:start w:val="1"/>
+      <w:numFmt w:val="decimal"/>
+      <w:lvlText w:val="%1."/>
+      <w:lvlJc w:val="left"/>
+      <w:pPr>
+        <w:ind w:left="1440" w:hanging="360"/>
+      </w:pPr>
+    </w:lvl>
+    <w:lvl w:ilvl="1" w:tplc="04090019" w:tentative="1">
+      <w:start w:val="1"/>
+      <w:numFmt w:val="lowerLetter"/>
+      <w:lvlText w:val="%2."/>
+      <w:lvlJc w:val="left"/>
+      <w:pPr>
+        <w:ind w:left="2160" w:hanging="360"/>
+      </w:pPr>
+    </w:lvl>
+    <w:lvl w:ilvl="2" w:tplc="0409001B" w:tentative="1">
+      <w:start w:val="1"/>
+      <w:numFmt w:val="lowerRoman"/>
+      <w:lvlText w:val="%3."/>
+      <w:lvlJc w:val="right"/>
+      <w:pPr>
+        <w:ind w:left="2880" w:hanging="180"/>
+      </w:pPr>
+    </w:lvl>
+    <w:lvl w:ilvl="3" w:tplc="0409000F" w:tentative="1">
+      <w:start w:val="1"/>
+      <w:numFmt w:val="decimal"/>
+      <w:lvlText w:val="%4."/>
+      <w:lvlJc w:val="left"/>
+      <w:pPr>
+        <w:ind w:left="3600" w:hanging="360"/>
+      </w:pPr>
+    </w:lvl>
+    <w:lvl w:ilvl="4" w:tplc="04090019" w:tentative="1">
+      <w:start w:val="1"/>
+      <w:numFmt w:val="lowerLetter"/>
+      <w:lvlText w:val="%5."/>
+      <w:lvlJc w:val="left"/>
+      <w:pPr>
+        <w:ind w:left="4320" w:hanging="360"/>
+      </w:pPr>
+    </w:lvl>
+    <w:lvl w:ilvl="5" w:tplc="0409001B" w:tentative="1">
+      <w:start w:val="1"/>
+      <w:numFmt w:val="lowerRoman"/>
+      <w:lvlText w:val="%6."/>
+      <w:lvlJc w:val="right"/>
+      <w:pPr>
+        <w:ind w:left="5040" w:hanging="180"/>
+      </w:pPr>
+    </w:lvl>
+    <w:lvl w:ilvl="6" w:tplc="0409000F" w:tentative="1">
+      <w:start w:val="1"/>
+      <w:numFmt w:val="decimal"/>
+      <w:lvlText w:val="%7."/>
+      <w:lvlJc w:val="left"/>
+      <w:pPr>
+        <w:ind w:left="5760" w:hanging="360"/>
+      </w:pPr>
+    </w:lvl>
+    <w:lvl w:ilvl="7" w:tplc="04090019" w:tentative="1">
+      <w:start w:val="1"/>
+      <w:numFmt w:val="lowerLetter"/>
+      <w:lvlText w:val="%8."/>
+      <w:lvlJc w:val="left"/>
+      <w:pPr>
+        <w:ind w:left="6480" w:hanging="360"/>
+      </w:pPr>
+    </w:lvl>
+    <w:lvl w:ilvl="8" w:tplc="0409001B" w:tentative="1">
+      <w:start w:val="1"/>
+      <w:numFmt w:val="lowerRoman"/>
+      <w:lvlText w:val="%9."/>
+      <w:lvlJc w:val="right"/>
+      <w:pPr>
+        <w:ind w:left="7200" w:hanging="180"/>
+      </w:pPr>
+    </w:lvl>
+  </w:abstractNum>
+  <w:abstractNum w:abstractNumId="11" w15:restartNumberingAfterBreak="0">
+    <w:nsid w:val="2BC5627F"/>
+    <w:multiLevelType w:val="hybridMultilevel"/>
+    <w:tmpl w:val="EAF2DF3A"/>
+    <w:lvl w:ilvl="0" w:tplc="4B2E77D0">
+      <w:start w:val="1"/>
+      <w:numFmt w:val="decimal"/>
+      <w:lvlText w:val="%1."/>
+      <w:lvlJc w:val="left"/>
+      <w:pPr>
+        <w:tabs>
+          <w:tab w:val="num" w:pos="720"/>
+        </w:tabs>
+        <w:ind w:left="720" w:hanging="360"/>
+      </w:pPr>
+    </w:lvl>
+    <w:lvl w:ilvl="1" w:tplc="D688C7BC">
+      <w:start w:val="1"/>
+      <w:numFmt w:val="decimal"/>
+      <w:lvlText w:val="%2."/>
+      <w:lvlJc w:val="left"/>
+      <w:pPr>
+        <w:tabs>
+          <w:tab w:val="num" w:pos="1440"/>
+        </w:tabs>
+        <w:ind w:left="1440" w:hanging="360"/>
+      </w:pPr>
+    </w:lvl>
+    <w:lvl w:ilvl="2" w:tplc="0B10BFA0" w:tentative="1">
+      <w:start w:val="1"/>
+      <w:numFmt w:val="decimal"/>
+      <w:lvlText w:val="%3."/>
+      <w:lvlJc w:val="left"/>
+      <w:pPr>
+        <w:tabs>
+          <w:tab w:val="num" w:pos="2160"/>
+        </w:tabs>
+        <w:ind w:left="2160" w:hanging="360"/>
+      </w:pPr>
+    </w:lvl>
+    <w:lvl w:ilvl="3" w:tplc="E6026ADC" w:tentative="1">
+      <w:start w:val="1"/>
+      <w:numFmt w:val="decimal"/>
+      <w:lvlText w:val="%4."/>
+      <w:lvlJc w:val="left"/>
+      <w:pPr>
+        <w:tabs>
+          <w:tab w:val="num" w:pos="2880"/>
+        </w:tabs>
+        <w:ind w:left="2880" w:hanging="360"/>
+      </w:pPr>
+    </w:lvl>
+    <w:lvl w:ilvl="4" w:tplc="F83811E6" w:tentative="1">
+      <w:start w:val="1"/>
+      <w:numFmt w:val="decimal"/>
+      <w:lvlText w:val="%5."/>
+      <w:lvlJc w:val="left"/>
+      <w:pPr>
+        <w:tabs>
+          <w:tab w:val="num" w:pos="3600"/>
+        </w:tabs>
+        <w:ind w:left="3600" w:hanging="360"/>
+      </w:pPr>
+    </w:lvl>
+    <w:lvl w:ilvl="5" w:tplc="2AA8DCFA" w:tentative="1">
+      <w:start w:val="1"/>
+      <w:numFmt w:val="decimal"/>
+      <w:lvlText w:val="%6."/>
+      <w:lvlJc w:val="left"/>
+      <w:pPr>
+        <w:tabs>
+          <w:tab w:val="num" w:pos="4320"/>
+        </w:tabs>
+        <w:ind w:left="4320" w:hanging="360"/>
+      </w:pPr>
+    </w:lvl>
+    <w:lvl w:ilvl="6" w:tplc="F240427E" w:tentative="1">
+      <w:start w:val="1"/>
+      <w:numFmt w:val="decimal"/>
+      <w:lvlText w:val="%7."/>
+      <w:lvlJc w:val="left"/>
+      <w:pPr>
+        <w:tabs>
+          <w:tab w:val="num" w:pos="5040"/>
+        </w:tabs>
+        <w:ind w:left="5040" w:hanging="360"/>
+      </w:pPr>
+    </w:lvl>
+    <w:lvl w:ilvl="7" w:tplc="6E2282AE" w:tentative="1">
+      <w:start w:val="1"/>
+      <w:numFmt w:val="decimal"/>
+      <w:lvlText w:val="%8."/>
+      <w:lvlJc w:val="left"/>
+      <w:pPr>
+        <w:tabs>
+          <w:tab w:val="num" w:pos="5760"/>
+        </w:tabs>
+        <w:ind w:left="5760" w:hanging="360"/>
+      </w:pPr>
+    </w:lvl>
+    <w:lvl w:ilvl="8" w:tplc="B7CEF028" w:tentative="1">
+      <w:start w:val="1"/>
+      <w:numFmt w:val="decimal"/>
+      <w:lvlText w:val="%9."/>
+      <w:lvlJc w:val="left"/>
+      <w:pPr>
+        <w:tabs>
+          <w:tab w:val="num" w:pos="6480"/>
+        </w:tabs>
+        <w:ind w:left="6480" w:hanging="360"/>
+      </w:pPr>
+    </w:lvl>
+  </w:abstractNum>
+  <w:abstractNum w:abstractNumId="12" w15:restartNumberingAfterBreak="0">
+    <w:nsid w:val="67EA56DE"/>
+    <w:multiLevelType w:val="hybridMultilevel"/>
+    <w:tmpl w:val="8CDE885A"/>
+    <w:lvl w:ilvl="0" w:tplc="0409000F">
+      <w:start w:val="1"/>
+      <w:numFmt w:val="decimal"/>
+      <w:lvlText w:val="%1."/>
+      <w:lvlJc w:val="left"/>
+      <w:pPr>
+        <w:ind w:left="1440" w:hanging="360"/>
+      </w:pPr>
+    </w:lvl>
+    <w:lvl w:ilvl="1" w:tplc="04090019" w:tentative="1">
+      <w:start w:val="1"/>
+      <w:numFmt w:val="lowerLetter"/>
+      <w:lvlText w:val="%2."/>
+      <w:lvlJc w:val="left"/>
+      <w:pPr>
+        <w:ind w:left="2160" w:hanging="360"/>
+      </w:pPr>
+    </w:lvl>
+    <w:lvl w:ilvl="2" w:tplc="0409001B" w:tentative="1">
+      <w:start w:val="1"/>
+      <w:numFmt w:val="lowerRoman"/>
+      <w:lvlText w:val="%3."/>
+      <w:lvlJc w:val="right"/>
+      <w:pPr>
+        <w:ind w:left="2880" w:hanging="180"/>
+      </w:pPr>
+    </w:lvl>
+    <w:lvl w:ilvl="3" w:tplc="0409000F" w:tentative="1">
+      <w:start w:val="1"/>
+      <w:numFmt w:val="decimal"/>
+      <w:lvlText w:val="%4."/>
+      <w:lvlJc w:val="left"/>
+      <w:pPr>
+        <w:ind w:left="3600" w:hanging="360"/>
+      </w:pPr>
+    </w:lvl>
+    <w:lvl w:ilvl="4" w:tplc="04090019" w:tentative="1">
+      <w:start w:val="1"/>
+      <w:numFmt w:val="lowerLetter"/>
+      <w:lvlText w:val="%5."/>
+      <w:lvlJc w:val="left"/>
+      <w:pPr>
+        <w:ind w:left="4320" w:hanging="360"/>
+      </w:pPr>
+    </w:lvl>
+    <w:lvl w:ilvl="5" w:tplc="0409001B" w:tentative="1">
+      <w:start w:val="1"/>
+      <w:numFmt w:val="lowerRoman"/>
+      <w:lvlText w:val="%6."/>
+      <w:lvlJc w:val="right"/>
+      <w:pPr>
+        <w:ind w:left="5040" w:hanging="180"/>
+      </w:pPr>
+    </w:lvl>
+    <w:lvl w:ilvl="6" w:tplc="0409000F" w:tentative="1">
+      <w:start w:val="1"/>
+      <w:numFmt w:val="decimal"/>
+      <w:lvlText w:val="%7."/>
+      <w:lvlJc w:val="left"/>
+      <w:pPr>
+        <w:ind w:left="5760" w:hanging="360"/>
+      </w:pPr>
+    </w:lvl>
+    <w:lvl w:ilvl="7" w:tplc="04090019" w:tentative="1">
+      <w:start w:val="1"/>
+      <w:numFmt w:val="lowerLetter"/>
+      <w:lvlText w:val="%8."/>
+      <w:lvlJc w:val="left"/>
+      <w:pPr>
+        <w:ind w:left="6480" w:hanging="360"/>
+      </w:pPr>
+    </w:lvl>
+    <w:lvl w:ilvl="8" w:tplc="0409001B" w:tentative="1">
+      <w:start w:val="1"/>
+      <w:numFmt w:val="lowerRoman"/>
+      <w:lvlText w:val="%9."/>
+      <w:lvlJc w:val="right"/>
+      <w:pPr>
+        <w:ind w:left="7200" w:hanging="180"/>
+      </w:pPr>
+    </w:lvl>
+  </w:abstractNum>
+  <w:abstractNum w:abstractNumId="13" w15:restartNumberingAfterBreak="0">
+    <w:nsid w:val="77566934"/>
+    <w:multiLevelType w:val="hybridMultilevel"/>
+    <w:tmpl w:val="98162B64"/>
+    <w:lvl w:ilvl="0" w:tplc="0409000F">
+      <w:start w:val="1"/>
+      <w:numFmt w:val="decimal"/>
+      <w:lvlText w:val="%1."/>
+      <w:lvlJc w:val="left"/>
+      <w:pPr>
+        <w:ind w:left="720" w:hanging="360"/>
+      </w:pPr>
+    </w:lvl>
+    <w:lvl w:ilvl="1" w:tplc="04090019">
+      <w:start w:val="1"/>
+      <w:numFmt w:val="lowerLetter"/>
+      <w:lvlText w:val="%2."/>
+      <w:lvlJc w:val="left"/>
+      <w:pPr>
+        <w:ind w:left="1440" w:hanging="360"/>
+      </w:pPr>
+    </w:lvl>
+    <w:lvl w:ilvl="2" w:tplc="0409001B" w:tentative="1">
+      <w:start w:val="1"/>
+      <w:numFmt w:val="lowerRoman"/>
+      <w:lvlText w:val="%3."/>
+      <w:lvlJc w:val="right"/>
+      <w:pPr>
+        <w:ind w:left="2160" w:hanging="180"/>
+      </w:pPr>
+    </w:lvl>
+    <w:lvl w:ilvl="3" w:tplc="0409000F" w:tentative="1">
+      <w:start w:val="1"/>
+      <w:numFmt w:val="decimal"/>
+      <w:lvlText w:val="%4."/>
+      <w:lvlJc w:val="left"/>
+      <w:pPr>
+        <w:ind w:left="2880" w:hanging="360"/>
+      </w:pPr>
+    </w:lvl>
+    <w:lvl w:ilvl="4" w:tplc="04090019" w:tentative="1">
+      <w:start w:val="1"/>
+      <w:numFmt w:val="lowerLetter"/>
+      <w:lvlText w:val="%5."/>
+      <w:lvlJc w:val="left"/>
+      <w:pPr>
+        <w:ind w:left="3600" w:hanging="360"/>
+      </w:pPr>
+    </w:lvl>
+    <w:lvl w:ilvl="5" w:tplc="0409001B" w:tentative="1">
+      <w:start w:val="1"/>
+      <w:numFmt w:val="lowerRoman"/>
+      <w:lvlText w:val="%6."/>
+      <w:lvlJc w:val="right"/>
+      <w:pPr>
+        <w:ind w:left="4320" w:hanging="180"/>
+      </w:pPr>
+    </w:lvl>
+    <w:lvl w:ilvl="6" w:tplc="0409000F" w:tentative="1">
+      <w:start w:val="1"/>
+      <w:numFmt w:val="decimal"/>
+      <w:lvlText w:val="%7."/>
+      <w:lvlJc w:val="left"/>
+      <w:pPr>
+        <w:ind w:left="5040" w:hanging="360"/>
+      </w:pPr>
+    </w:lvl>
+    <w:lvl w:ilvl="7" w:tplc="04090019" w:tentative="1">
+      <w:start w:val="1"/>
+      <w:numFmt w:val="lowerLetter"/>
+      <w:lvlText w:val="%8."/>
+      <w:lvlJc w:val="left"/>
+      <w:pPr>
+        <w:ind w:left="5760" w:hanging="360"/>
+      </w:pPr>
+    </w:lvl>
+    <w:lvl w:ilvl="8" w:tplc="0409001B" w:tentative="1">
+      <w:start w:val="1"/>
+      <w:numFmt w:val="lowerRoman"/>
+      <w:lvlText w:val="%9."/>
+      <w:lvlJc w:val="right"/>
+      <w:pPr>
+        <w:ind w:left="6480" w:hanging="180"/>
+      </w:pPr>
+    </w:lvl>
+  </w:abstractNum>
   <w:num w:numId="1">
     <w:abstractNumId w:val="9"/>
   </w:num>
@@ -1916,6 +4726,18 @@
     <w:lvlOverride w:ilvl="0">
       <w:startOverride w:val="1"/>
     </w:lvlOverride>
+  </w:num>
+  <w:num w:numId="12">
+    <w:abstractNumId w:val="12"/>
+  </w:num>
+  <w:num w:numId="13">
+    <w:abstractNumId w:val="10"/>
+  </w:num>
+  <w:num w:numId="14">
+    <w:abstractNumId w:val="13"/>
+  </w:num>
+  <w:num w:numId="15">
+    <w:abstractNumId w:val="11"/>
   </w:num>
 </w:numbering>
 </file>
@@ -3777,7 +6599,6 @@
     <w:name w:val="List Paragraph"/>
     <w:basedOn w:val="Normal"/>
     <w:uiPriority w:val="34"/>
-    <w:semiHidden/>
     <w:unhideWhenUsed/>
     <w:qFormat/>
     <w:pPr>
@@ -5327,58 +8148,6 @@
     </w:docPart>
     <w:docPart>
       <w:docPartPr>
-        <w:name w:val="06E710A1663A4C719A24B61BEAEFCA98"/>
-        <w:category>
-          <w:name w:val="General"/>
-          <w:gallery w:val="placeholder"/>
-        </w:category>
-        <w:types>
-          <w:type w:val="bbPlcHdr"/>
-        </w:types>
-        <w:behaviors>
-          <w:behavior w:val="content"/>
-        </w:behaviors>
-        <w:guid w:val="{CCFB4FE2-1C92-44FF-836D-940FE9A2CEB4}"/>
-      </w:docPartPr>
-      <w:docPartBody>
-        <w:p>
-          <w:pPr>
-            <w:pStyle w:val="06E710A1663A4C719A24B61BEAEFCA98"/>
-          </w:pPr>
-          <w:r>
-            <w:t>[To add a table of contents (TOC), apply the appropriate heading style to just the heading text at the start of a paragraph and it will show up in your TOC.  To do this, select the text for your heading.  Then, on the Home tab, in the Styles gallery, click the style you need.]</w:t>
-          </w:r>
-        </w:p>
-      </w:docPartBody>
-    </w:docPart>
-    <w:docPart>
-      <w:docPartPr>
-        <w:name w:val="F99BA4BC71EF44D79D8C411EF6AC7239"/>
-        <w:category>
-          <w:name w:val="General"/>
-          <w:gallery w:val="placeholder"/>
-        </w:category>
-        <w:types>
-          <w:type w:val="bbPlcHdr"/>
-        </w:types>
-        <w:behaviors>
-          <w:behavior w:val="content"/>
-        </w:behaviors>
-        <w:guid w:val="{155CE452-7363-40B3-B086-044B2DE55262}"/>
-      </w:docPartPr>
-      <w:docPartBody>
-        <w:p>
-          <w:pPr>
-            <w:pStyle w:val="F99BA4BC71EF44D79D8C411EF6AC7239"/>
-          </w:pPr>
-          <w:r>
-            <w:t>[Include a period at the end of a run-in heading.  Note that you can include consecutive paragraphs with their own headings, where appropriate.]</w:t>
-          </w:r>
-        </w:p>
-      </w:docPartBody>
-    </w:docPart>
-    <w:docPart>
-      <w:docPartPr>
         <w:name w:val="D511EF7AE3A847C3A4F3A58DF8FBF635"/>
         <w:category>
           <w:name w:val="General"/>
@@ -5399,61 +8168,6 @@
           </w:pPr>
           <w:r>
             <w:t>[When using headings, don’t skip levels.  If you need a heading 3, 4, or 5 with no text following it before the next heading, just add a period at the end of the heading and then start a new paragraph for the subheading and its text.]</w:t>
-          </w:r>
-        </w:p>
-      </w:docPartBody>
-    </w:docPart>
-    <w:docPart>
-      <w:docPartPr>
-        <w:name w:val="A8905F48C09040DE93A752613D4E4433"/>
-        <w:category>
-          <w:name w:val="General"/>
-          <w:gallery w:val="placeholder"/>
-        </w:category>
-        <w:types>
-          <w:type w:val="bbPlcHdr"/>
-        </w:types>
-        <w:behaviors>
-          <w:behavior w:val="content"/>
-        </w:behaviors>
-        <w:guid w:val="{352841B0-AD30-4047-BF6E-B1E903BF69D5}"/>
-      </w:docPartPr>
-      <w:docPartBody>
-        <w:p>
-          <w:pPr>
-            <w:pStyle w:val="A8905F48C09040DE93A752613D4E4433"/>
-          </w:pPr>
-          <w:r>
-            <w:rPr>
-              <w:rStyle w:val="Emphasis"/>
-            </w:rPr>
-            <w:t>[Table Title]</w:t>
-          </w:r>
-        </w:p>
-      </w:docPartBody>
-    </w:docPart>
-    <w:docPart>
-      <w:docPartPr>
-        <w:name w:val="59B05BE5ADA941AA884E08E9463BD0DF"/>
-        <w:category>
-          <w:name w:val="General"/>
-          <w:gallery w:val="placeholder"/>
-        </w:category>
-        <w:types>
-          <w:type w:val="bbPlcHdr"/>
-        </w:types>
-        <w:behaviors>
-          <w:behavior w:val="content"/>
-        </w:behaviors>
-        <w:guid w:val="{F730CD10-4B2E-4365-8135-37DD44055F16}"/>
-      </w:docPartPr>
-      <w:docPartBody>
-        <w:p>
-          <w:pPr>
-            <w:pStyle w:val="59B05BE5ADA941AA884E08E9463BD0DF"/>
-          </w:pPr>
-          <w:r>
-            <w:t>[Place all tables for your paper in a tables section, following references (and, if applicable, footnotes).  Start a new page for each table, include a table number and table title for each, as shown on this page.  All explanatory text appears in a table note that follows the table, such as this one.  Use the Table/Figure style, available on the Home tab, in the Styles gallery, to get the spacing between table and note.  Tables in APA format can use single or 1.5 line spacing.  Include a heading for every row and column, even if the content seems obvious.  A default table style has been setup for this template that fits APA guidelines.  To insert a table, on the Insert tab, click Table.]</w:t>
           </w:r>
         </w:p>
       </w:docPartBody>
@@ -5586,6 +8300,7 @@
     <w:rsid w:val="00115759"/>
     <w:rsid w:val="00490692"/>
     <w:rsid w:val="00A27CE2"/>
+    <w:rsid w:val="00A63C99"/>
   </w:rsids>
   <m:mathPr>
     <m:mathFont m:val="Cambria Math"/>
@@ -6444,12 +9159,129 @@
 </file>
 
 <file path=customXml/item2.xml><?xml version="1.0" encoding="utf-8"?>
-<?mso-contentType ?>
-<FormTemplates xmlns="http://schemas.microsoft.com/sharepoint/v3/contenttype/forms">
-  <Display>DocumentLibraryForm</Display>
-  <Edit>AssetEditForm</Edit>
-  <New>DocumentLibraryForm</New>
-</FormTemplates>
+<p:properties xmlns:p="http://schemas.microsoft.com/office/2006/metadata/properties" xmlns:xsi="http://www.w3.org/2001/XMLSchema-instance" xmlns:pc="http://schemas.microsoft.com/office/infopath/2007/PartnerControls">
+  <documentManagement>
+    <DirectSourceMarket xmlns="4873beb7-5857-4685-be1f-d57550cc96cc" xsi:nil="true"/>
+    <ApprovalStatus xmlns="4873beb7-5857-4685-be1f-d57550cc96cc">InProgress</ApprovalStatus>
+    <MarketSpecific xmlns="4873beb7-5857-4685-be1f-d57550cc96cc">false</MarketSpecific>
+    <LocComments xmlns="4873beb7-5857-4685-be1f-d57550cc96cc" xsi:nil="true"/>
+    <ThumbnailAssetId xmlns="4873beb7-5857-4685-be1f-d57550cc96cc" xsi:nil="true"/>
+    <PrimaryImageGen xmlns="4873beb7-5857-4685-be1f-d57550cc96cc">true</PrimaryImageGen>
+    <LegacyData xmlns="4873beb7-5857-4685-be1f-d57550cc96cc" xsi:nil="true"/>
+    <LocRecommendedHandoff xmlns="4873beb7-5857-4685-be1f-d57550cc96cc" xsi:nil="true"/>
+    <BusinessGroup xmlns="4873beb7-5857-4685-be1f-d57550cc96cc" xsi:nil="true"/>
+    <BlockPublish xmlns="4873beb7-5857-4685-be1f-d57550cc96cc">false</BlockPublish>
+    <TPFriendlyName xmlns="4873beb7-5857-4685-be1f-d57550cc96cc" xsi:nil="true"/>
+    <NumericId xmlns="4873beb7-5857-4685-be1f-d57550cc96cc" xsi:nil="true"/>
+    <APEditor xmlns="4873beb7-5857-4685-be1f-d57550cc96cc">
+      <UserInfo>
+        <DisplayName/>
+        <AccountId xsi:nil="true"/>
+        <AccountType/>
+      </UserInfo>
+    </APEditor>
+    <SourceTitle xmlns="4873beb7-5857-4685-be1f-d57550cc96cc" xsi:nil="true"/>
+    <OpenTemplate xmlns="4873beb7-5857-4685-be1f-d57550cc96cc">true</OpenTemplate>
+    <UALocComments xmlns="4873beb7-5857-4685-be1f-d57550cc96cc" xsi:nil="true"/>
+    <ParentAssetId xmlns="4873beb7-5857-4685-be1f-d57550cc96cc" xsi:nil="true"/>
+    <IntlLangReviewDate xmlns="4873beb7-5857-4685-be1f-d57550cc96cc" xsi:nil="true"/>
+    <FeatureTagsTaxHTField0 xmlns="4873beb7-5857-4685-be1f-d57550cc96cc">
+      <Terms xmlns="http://schemas.microsoft.com/office/infopath/2007/PartnerControls"/>
+    </FeatureTagsTaxHTField0>
+    <PublishStatusLookup xmlns="4873beb7-5857-4685-be1f-d57550cc96cc">
+      <Value>1665188</Value>
+    </PublishStatusLookup>
+    <Providers xmlns="4873beb7-5857-4685-be1f-d57550cc96cc" xsi:nil="true"/>
+    <MachineTranslated xmlns="4873beb7-5857-4685-be1f-d57550cc96cc">false</MachineTranslated>
+    <OriginalSourceMarket xmlns="4873beb7-5857-4685-be1f-d57550cc96cc" xsi:nil="true"/>
+    <APDescription xmlns="4873beb7-5857-4685-be1f-d57550cc96cc" xsi:nil="true"/>
+    <ClipArtFilename xmlns="4873beb7-5857-4685-be1f-d57550cc96cc" xsi:nil="true"/>
+    <ContentItem xmlns="4873beb7-5857-4685-be1f-d57550cc96cc" xsi:nil="true"/>
+    <TPInstallLocation xmlns="4873beb7-5857-4685-be1f-d57550cc96cc" xsi:nil="true"/>
+    <PublishTargets xmlns="4873beb7-5857-4685-be1f-d57550cc96cc">OfficeOnlineVNext</PublishTargets>
+    <TimesCloned xmlns="4873beb7-5857-4685-be1f-d57550cc96cc" xsi:nil="true"/>
+    <AssetStart xmlns="4873beb7-5857-4685-be1f-d57550cc96cc">2012-12-18T04:21:00+00:00</AssetStart>
+    <Provider xmlns="4873beb7-5857-4685-be1f-d57550cc96cc" xsi:nil="true"/>
+    <AcquiredFrom xmlns="4873beb7-5857-4685-be1f-d57550cc96cc">Internal MS</AcquiredFrom>
+    <FriendlyTitle xmlns="4873beb7-5857-4685-be1f-d57550cc96cc" xsi:nil="true"/>
+    <LastHandOff xmlns="4873beb7-5857-4685-be1f-d57550cc96cc" xsi:nil="true"/>
+    <TPClientViewer xmlns="4873beb7-5857-4685-be1f-d57550cc96cc" xsi:nil="true"/>
+    <UACurrentWords xmlns="4873beb7-5857-4685-be1f-d57550cc96cc" xsi:nil="true"/>
+    <ArtSampleDocs xmlns="4873beb7-5857-4685-be1f-d57550cc96cc" xsi:nil="true"/>
+    <UALocRecommendation xmlns="4873beb7-5857-4685-be1f-d57550cc96cc">Localize</UALocRecommendation>
+    <Manager xmlns="4873beb7-5857-4685-be1f-d57550cc96cc" xsi:nil="true"/>
+    <ShowIn xmlns="4873beb7-5857-4685-be1f-d57550cc96cc">Show everywhere</ShowIn>
+    <UANotes xmlns="4873beb7-5857-4685-be1f-d57550cc96cc" xsi:nil="true"/>
+    <TemplateStatus xmlns="4873beb7-5857-4685-be1f-d57550cc96cc">Complete</TemplateStatus>
+    <InternalTagsTaxHTField0 xmlns="4873beb7-5857-4685-be1f-d57550cc96cc">
+      <Terms xmlns="http://schemas.microsoft.com/office/infopath/2007/PartnerControls"/>
+    </InternalTagsTaxHTField0>
+    <CSXHash xmlns="4873beb7-5857-4685-be1f-d57550cc96cc" xsi:nil="true"/>
+    <Downloads xmlns="4873beb7-5857-4685-be1f-d57550cc96cc">0</Downloads>
+    <VoteCount xmlns="4873beb7-5857-4685-be1f-d57550cc96cc" xsi:nil="true"/>
+    <OOCacheId xmlns="4873beb7-5857-4685-be1f-d57550cc96cc" xsi:nil="true"/>
+    <IsDeleted xmlns="4873beb7-5857-4685-be1f-d57550cc96cc">false</IsDeleted>
+    <AssetExpire xmlns="4873beb7-5857-4685-be1f-d57550cc96cc">2029-01-01T08:00:00+00:00</AssetExpire>
+    <DSATActionTaken xmlns="4873beb7-5857-4685-be1f-d57550cc96cc" xsi:nil="true"/>
+    <CSXSubmissionMarket xmlns="4873beb7-5857-4685-be1f-d57550cc96cc" xsi:nil="true"/>
+    <TPExecutable xmlns="4873beb7-5857-4685-be1f-d57550cc96cc" xsi:nil="true"/>
+    <SubmitterId xmlns="4873beb7-5857-4685-be1f-d57550cc96cc" xsi:nil="true"/>
+    <EditorialTags xmlns="4873beb7-5857-4685-be1f-d57550cc96cc" xsi:nil="true"/>
+    <AssetType xmlns="4873beb7-5857-4685-be1f-d57550cc96cc">TP</AssetType>
+    <BugNumber xmlns="4873beb7-5857-4685-be1f-d57550cc96cc" xsi:nil="true"/>
+    <CSXSubmissionDate xmlns="4873beb7-5857-4685-be1f-d57550cc96cc" xsi:nil="true"/>
+    <CSXUpdate xmlns="4873beb7-5857-4685-be1f-d57550cc96cc">false</CSXUpdate>
+    <ApprovalLog xmlns="4873beb7-5857-4685-be1f-d57550cc96cc" xsi:nil="true"/>
+    <Milestone xmlns="4873beb7-5857-4685-be1f-d57550cc96cc" xsi:nil="true"/>
+    <RecommendationsModifier xmlns="4873beb7-5857-4685-be1f-d57550cc96cc" xsi:nil="true"/>
+    <OriginAsset xmlns="4873beb7-5857-4685-be1f-d57550cc96cc" xsi:nil="true"/>
+    <TPComponent xmlns="4873beb7-5857-4685-be1f-d57550cc96cc" xsi:nil="true"/>
+    <AssetId xmlns="4873beb7-5857-4685-be1f-d57550cc96cc">TP103982350</AssetId>
+    <IntlLocPriority xmlns="4873beb7-5857-4685-be1f-d57550cc96cc" xsi:nil="true"/>
+    <PolicheckWords xmlns="4873beb7-5857-4685-be1f-d57550cc96cc" xsi:nil="true"/>
+    <TPLaunchHelpLink xmlns="4873beb7-5857-4685-be1f-d57550cc96cc" xsi:nil="true"/>
+    <TPApplication xmlns="4873beb7-5857-4685-be1f-d57550cc96cc" xsi:nil="true"/>
+    <CrawlForDependencies xmlns="4873beb7-5857-4685-be1f-d57550cc96cc">false</CrawlForDependencies>
+    <HandoffToMSDN xmlns="4873beb7-5857-4685-be1f-d57550cc96cc" xsi:nil="true"/>
+    <PlannedPubDate xmlns="4873beb7-5857-4685-be1f-d57550cc96cc" xsi:nil="true"/>
+    <IntlLangReviewer xmlns="4873beb7-5857-4685-be1f-d57550cc96cc" xsi:nil="true"/>
+    <TrustLevel xmlns="4873beb7-5857-4685-be1f-d57550cc96cc">1 Microsoft Managed Content</TrustLevel>
+    <LocLastLocAttemptVersionLookup xmlns="4873beb7-5857-4685-be1f-d57550cc96cc">872729</LocLastLocAttemptVersionLookup>
+    <IsSearchable xmlns="4873beb7-5857-4685-be1f-d57550cc96cc">true</IsSearchable>
+    <TemplateTemplateType xmlns="4873beb7-5857-4685-be1f-d57550cc96cc">Word Document Template</TemplateTemplateType>
+    <CampaignTagsTaxHTField0 xmlns="4873beb7-5857-4685-be1f-d57550cc96cc">
+      <Terms xmlns="http://schemas.microsoft.com/office/infopath/2007/PartnerControls"/>
+    </CampaignTagsTaxHTField0>
+    <TPNamespace xmlns="4873beb7-5857-4685-be1f-d57550cc96cc" xsi:nil="true"/>
+    <TaxCatchAll xmlns="4873beb7-5857-4685-be1f-d57550cc96cc"/>
+    <Markets xmlns="4873beb7-5857-4685-be1f-d57550cc96cc"/>
+    <UAProjectedTotalWords xmlns="4873beb7-5857-4685-be1f-d57550cc96cc" xsi:nil="true"/>
+    <LocMarketGroupTiers2 xmlns="4873beb7-5857-4685-be1f-d57550cc96cc" xsi:nil="true"/>
+    <IntlLangReview xmlns="4873beb7-5857-4685-be1f-d57550cc96cc">false</IntlLangReview>
+    <OutputCachingOn xmlns="4873beb7-5857-4685-be1f-d57550cc96cc">false</OutputCachingOn>
+    <AverageRating xmlns="4873beb7-5857-4685-be1f-d57550cc96cc" xsi:nil="true"/>
+    <APAuthor xmlns="4873beb7-5857-4685-be1f-d57550cc96cc">
+      <UserInfo>
+        <DisplayName>REDMOND\ncrowell</DisplayName>
+        <AccountId>81</AccountId>
+        <AccountType/>
+      </UserInfo>
+    </APAuthor>
+    <LocManualTestRequired xmlns="4873beb7-5857-4685-be1f-d57550cc96cc">false</LocManualTestRequired>
+    <TPCommandLine xmlns="4873beb7-5857-4685-be1f-d57550cc96cc" xsi:nil="true"/>
+    <TPAppVersion xmlns="4873beb7-5857-4685-be1f-d57550cc96cc" xsi:nil="true"/>
+    <EditorialStatus xmlns="4873beb7-5857-4685-be1f-d57550cc96cc">Complete</EditorialStatus>
+    <LastModifiedDateTime xmlns="4873beb7-5857-4685-be1f-d57550cc96cc" xsi:nil="true"/>
+    <ScenarioTagsTaxHTField0 xmlns="4873beb7-5857-4685-be1f-d57550cc96cc">
+      <Terms xmlns="http://schemas.microsoft.com/office/infopath/2007/PartnerControls"/>
+    </ScenarioTagsTaxHTField0>
+    <OriginalRelease xmlns="4873beb7-5857-4685-be1f-d57550cc96cc">15</OriginalRelease>
+    <TPLaunchHelpLinkType xmlns="4873beb7-5857-4685-be1f-d57550cc96cc">Template</TPLaunchHelpLinkType>
+    <LocalizationTagsTaxHTField0 xmlns="4873beb7-5857-4685-be1f-d57550cc96cc">
+      <Terms xmlns="http://schemas.microsoft.com/office/infopath/2007/PartnerControls"/>
+    </LocalizationTagsTaxHTField0>
+  </documentManagement>
+</p:properties>
 </file>
 
 <file path=customXml/item3.xml><?xml version="1.0" encoding="utf-8"?>
@@ -7493,129 +10325,12 @@
 </file>
 
 <file path=customXml/item4.xml><?xml version="1.0" encoding="utf-8"?>
-<p:properties xmlns:p="http://schemas.microsoft.com/office/2006/metadata/properties" xmlns:xsi="http://www.w3.org/2001/XMLSchema-instance" xmlns:pc="http://schemas.microsoft.com/office/infopath/2007/PartnerControls">
-  <documentManagement>
-    <DirectSourceMarket xmlns="4873beb7-5857-4685-be1f-d57550cc96cc" xsi:nil="true"/>
-    <ApprovalStatus xmlns="4873beb7-5857-4685-be1f-d57550cc96cc">InProgress</ApprovalStatus>
-    <MarketSpecific xmlns="4873beb7-5857-4685-be1f-d57550cc96cc">false</MarketSpecific>
-    <LocComments xmlns="4873beb7-5857-4685-be1f-d57550cc96cc" xsi:nil="true"/>
-    <ThumbnailAssetId xmlns="4873beb7-5857-4685-be1f-d57550cc96cc" xsi:nil="true"/>
-    <PrimaryImageGen xmlns="4873beb7-5857-4685-be1f-d57550cc96cc">true</PrimaryImageGen>
-    <LegacyData xmlns="4873beb7-5857-4685-be1f-d57550cc96cc" xsi:nil="true"/>
-    <LocRecommendedHandoff xmlns="4873beb7-5857-4685-be1f-d57550cc96cc" xsi:nil="true"/>
-    <BusinessGroup xmlns="4873beb7-5857-4685-be1f-d57550cc96cc" xsi:nil="true"/>
-    <BlockPublish xmlns="4873beb7-5857-4685-be1f-d57550cc96cc">false</BlockPublish>
-    <TPFriendlyName xmlns="4873beb7-5857-4685-be1f-d57550cc96cc" xsi:nil="true"/>
-    <NumericId xmlns="4873beb7-5857-4685-be1f-d57550cc96cc" xsi:nil="true"/>
-    <APEditor xmlns="4873beb7-5857-4685-be1f-d57550cc96cc">
-      <UserInfo>
-        <DisplayName/>
-        <AccountId xsi:nil="true"/>
-        <AccountType/>
-      </UserInfo>
-    </APEditor>
-    <SourceTitle xmlns="4873beb7-5857-4685-be1f-d57550cc96cc" xsi:nil="true"/>
-    <OpenTemplate xmlns="4873beb7-5857-4685-be1f-d57550cc96cc">true</OpenTemplate>
-    <UALocComments xmlns="4873beb7-5857-4685-be1f-d57550cc96cc" xsi:nil="true"/>
-    <ParentAssetId xmlns="4873beb7-5857-4685-be1f-d57550cc96cc" xsi:nil="true"/>
-    <IntlLangReviewDate xmlns="4873beb7-5857-4685-be1f-d57550cc96cc" xsi:nil="true"/>
-    <FeatureTagsTaxHTField0 xmlns="4873beb7-5857-4685-be1f-d57550cc96cc">
-      <Terms xmlns="http://schemas.microsoft.com/office/infopath/2007/PartnerControls"/>
-    </FeatureTagsTaxHTField0>
-    <PublishStatusLookup xmlns="4873beb7-5857-4685-be1f-d57550cc96cc">
-      <Value>1665188</Value>
-    </PublishStatusLookup>
-    <Providers xmlns="4873beb7-5857-4685-be1f-d57550cc96cc" xsi:nil="true"/>
-    <MachineTranslated xmlns="4873beb7-5857-4685-be1f-d57550cc96cc">false</MachineTranslated>
-    <OriginalSourceMarket xmlns="4873beb7-5857-4685-be1f-d57550cc96cc" xsi:nil="true"/>
-    <APDescription xmlns="4873beb7-5857-4685-be1f-d57550cc96cc" xsi:nil="true"/>
-    <ClipArtFilename xmlns="4873beb7-5857-4685-be1f-d57550cc96cc" xsi:nil="true"/>
-    <ContentItem xmlns="4873beb7-5857-4685-be1f-d57550cc96cc" xsi:nil="true"/>
-    <TPInstallLocation xmlns="4873beb7-5857-4685-be1f-d57550cc96cc" xsi:nil="true"/>
-    <PublishTargets xmlns="4873beb7-5857-4685-be1f-d57550cc96cc">OfficeOnlineVNext</PublishTargets>
-    <TimesCloned xmlns="4873beb7-5857-4685-be1f-d57550cc96cc" xsi:nil="true"/>
-    <AssetStart xmlns="4873beb7-5857-4685-be1f-d57550cc96cc">2012-12-18T04:21:00+00:00</AssetStart>
-    <Provider xmlns="4873beb7-5857-4685-be1f-d57550cc96cc" xsi:nil="true"/>
-    <AcquiredFrom xmlns="4873beb7-5857-4685-be1f-d57550cc96cc">Internal MS</AcquiredFrom>
-    <FriendlyTitle xmlns="4873beb7-5857-4685-be1f-d57550cc96cc" xsi:nil="true"/>
-    <LastHandOff xmlns="4873beb7-5857-4685-be1f-d57550cc96cc" xsi:nil="true"/>
-    <TPClientViewer xmlns="4873beb7-5857-4685-be1f-d57550cc96cc" xsi:nil="true"/>
-    <UACurrentWords xmlns="4873beb7-5857-4685-be1f-d57550cc96cc" xsi:nil="true"/>
-    <ArtSampleDocs xmlns="4873beb7-5857-4685-be1f-d57550cc96cc" xsi:nil="true"/>
-    <UALocRecommendation xmlns="4873beb7-5857-4685-be1f-d57550cc96cc">Localize</UALocRecommendation>
-    <Manager xmlns="4873beb7-5857-4685-be1f-d57550cc96cc" xsi:nil="true"/>
-    <ShowIn xmlns="4873beb7-5857-4685-be1f-d57550cc96cc">Show everywhere</ShowIn>
-    <UANotes xmlns="4873beb7-5857-4685-be1f-d57550cc96cc" xsi:nil="true"/>
-    <TemplateStatus xmlns="4873beb7-5857-4685-be1f-d57550cc96cc">Complete</TemplateStatus>
-    <InternalTagsTaxHTField0 xmlns="4873beb7-5857-4685-be1f-d57550cc96cc">
-      <Terms xmlns="http://schemas.microsoft.com/office/infopath/2007/PartnerControls"/>
-    </InternalTagsTaxHTField0>
-    <CSXHash xmlns="4873beb7-5857-4685-be1f-d57550cc96cc" xsi:nil="true"/>
-    <Downloads xmlns="4873beb7-5857-4685-be1f-d57550cc96cc">0</Downloads>
-    <VoteCount xmlns="4873beb7-5857-4685-be1f-d57550cc96cc" xsi:nil="true"/>
-    <OOCacheId xmlns="4873beb7-5857-4685-be1f-d57550cc96cc" xsi:nil="true"/>
-    <IsDeleted xmlns="4873beb7-5857-4685-be1f-d57550cc96cc">false</IsDeleted>
-    <AssetExpire xmlns="4873beb7-5857-4685-be1f-d57550cc96cc">2029-01-01T08:00:00+00:00</AssetExpire>
-    <DSATActionTaken xmlns="4873beb7-5857-4685-be1f-d57550cc96cc" xsi:nil="true"/>
-    <CSXSubmissionMarket xmlns="4873beb7-5857-4685-be1f-d57550cc96cc" xsi:nil="true"/>
-    <TPExecutable xmlns="4873beb7-5857-4685-be1f-d57550cc96cc" xsi:nil="true"/>
-    <SubmitterId xmlns="4873beb7-5857-4685-be1f-d57550cc96cc" xsi:nil="true"/>
-    <EditorialTags xmlns="4873beb7-5857-4685-be1f-d57550cc96cc" xsi:nil="true"/>
-    <AssetType xmlns="4873beb7-5857-4685-be1f-d57550cc96cc">TP</AssetType>
-    <BugNumber xmlns="4873beb7-5857-4685-be1f-d57550cc96cc" xsi:nil="true"/>
-    <CSXSubmissionDate xmlns="4873beb7-5857-4685-be1f-d57550cc96cc" xsi:nil="true"/>
-    <CSXUpdate xmlns="4873beb7-5857-4685-be1f-d57550cc96cc">false</CSXUpdate>
-    <ApprovalLog xmlns="4873beb7-5857-4685-be1f-d57550cc96cc" xsi:nil="true"/>
-    <Milestone xmlns="4873beb7-5857-4685-be1f-d57550cc96cc" xsi:nil="true"/>
-    <RecommendationsModifier xmlns="4873beb7-5857-4685-be1f-d57550cc96cc" xsi:nil="true"/>
-    <OriginAsset xmlns="4873beb7-5857-4685-be1f-d57550cc96cc" xsi:nil="true"/>
-    <TPComponent xmlns="4873beb7-5857-4685-be1f-d57550cc96cc" xsi:nil="true"/>
-    <AssetId xmlns="4873beb7-5857-4685-be1f-d57550cc96cc">TP103982350</AssetId>
-    <IntlLocPriority xmlns="4873beb7-5857-4685-be1f-d57550cc96cc" xsi:nil="true"/>
-    <PolicheckWords xmlns="4873beb7-5857-4685-be1f-d57550cc96cc" xsi:nil="true"/>
-    <TPLaunchHelpLink xmlns="4873beb7-5857-4685-be1f-d57550cc96cc" xsi:nil="true"/>
-    <TPApplication xmlns="4873beb7-5857-4685-be1f-d57550cc96cc" xsi:nil="true"/>
-    <CrawlForDependencies xmlns="4873beb7-5857-4685-be1f-d57550cc96cc">false</CrawlForDependencies>
-    <HandoffToMSDN xmlns="4873beb7-5857-4685-be1f-d57550cc96cc" xsi:nil="true"/>
-    <PlannedPubDate xmlns="4873beb7-5857-4685-be1f-d57550cc96cc" xsi:nil="true"/>
-    <IntlLangReviewer xmlns="4873beb7-5857-4685-be1f-d57550cc96cc" xsi:nil="true"/>
-    <TrustLevel xmlns="4873beb7-5857-4685-be1f-d57550cc96cc">1 Microsoft Managed Content</TrustLevel>
-    <LocLastLocAttemptVersionLookup xmlns="4873beb7-5857-4685-be1f-d57550cc96cc">872729</LocLastLocAttemptVersionLookup>
-    <IsSearchable xmlns="4873beb7-5857-4685-be1f-d57550cc96cc">true</IsSearchable>
-    <TemplateTemplateType xmlns="4873beb7-5857-4685-be1f-d57550cc96cc">Word Document Template</TemplateTemplateType>
-    <CampaignTagsTaxHTField0 xmlns="4873beb7-5857-4685-be1f-d57550cc96cc">
-      <Terms xmlns="http://schemas.microsoft.com/office/infopath/2007/PartnerControls"/>
-    </CampaignTagsTaxHTField0>
-    <TPNamespace xmlns="4873beb7-5857-4685-be1f-d57550cc96cc" xsi:nil="true"/>
-    <TaxCatchAll xmlns="4873beb7-5857-4685-be1f-d57550cc96cc"/>
-    <Markets xmlns="4873beb7-5857-4685-be1f-d57550cc96cc"/>
-    <UAProjectedTotalWords xmlns="4873beb7-5857-4685-be1f-d57550cc96cc" xsi:nil="true"/>
-    <LocMarketGroupTiers2 xmlns="4873beb7-5857-4685-be1f-d57550cc96cc" xsi:nil="true"/>
-    <IntlLangReview xmlns="4873beb7-5857-4685-be1f-d57550cc96cc">false</IntlLangReview>
-    <OutputCachingOn xmlns="4873beb7-5857-4685-be1f-d57550cc96cc">false</OutputCachingOn>
-    <AverageRating xmlns="4873beb7-5857-4685-be1f-d57550cc96cc" xsi:nil="true"/>
-    <APAuthor xmlns="4873beb7-5857-4685-be1f-d57550cc96cc">
-      <UserInfo>
-        <DisplayName>REDMOND\ncrowell</DisplayName>
-        <AccountId>81</AccountId>
-        <AccountType/>
-      </UserInfo>
-    </APAuthor>
-    <LocManualTestRequired xmlns="4873beb7-5857-4685-be1f-d57550cc96cc">false</LocManualTestRequired>
-    <TPCommandLine xmlns="4873beb7-5857-4685-be1f-d57550cc96cc" xsi:nil="true"/>
-    <TPAppVersion xmlns="4873beb7-5857-4685-be1f-d57550cc96cc" xsi:nil="true"/>
-    <EditorialStatus xmlns="4873beb7-5857-4685-be1f-d57550cc96cc">Complete</EditorialStatus>
-    <LastModifiedDateTime xmlns="4873beb7-5857-4685-be1f-d57550cc96cc" xsi:nil="true"/>
-    <ScenarioTagsTaxHTField0 xmlns="4873beb7-5857-4685-be1f-d57550cc96cc">
-      <Terms xmlns="http://schemas.microsoft.com/office/infopath/2007/PartnerControls"/>
-    </ScenarioTagsTaxHTField0>
-    <OriginalRelease xmlns="4873beb7-5857-4685-be1f-d57550cc96cc">15</OriginalRelease>
-    <TPLaunchHelpLinkType xmlns="4873beb7-5857-4685-be1f-d57550cc96cc">Template</TPLaunchHelpLinkType>
-    <LocalizationTagsTaxHTField0 xmlns="4873beb7-5857-4685-be1f-d57550cc96cc">
-      <Terms xmlns="http://schemas.microsoft.com/office/infopath/2007/PartnerControls"/>
-    </LocalizationTagsTaxHTField0>
-  </documentManagement>
-</p:properties>
+<?mso-contentType ?>
+<FormTemplates xmlns="http://schemas.microsoft.com/sharepoint/v3/contenttype/forms">
+  <Display>DocumentLibraryForm</Display>
+  <Edit>AssetEditForm</Edit>
+  <New>DocumentLibraryForm</New>
+</FormTemplates>
 </file>
 
 <file path=customXml/item5.xml><?xml version="1.0" encoding="utf-8"?>
@@ -7639,7 +10354,7 @@
         </b:NameList>
       </b:Author>
     </b:Author>
-    <b:RefOrder>2</b:RefOrder>
+    <b:RefOrder>7</b:RefOrder>
   </b:Source>
   <b:Source>
     <b:Tag>Last</b:Tag>
@@ -7660,7 +10375,7 @@
         </b:NameList>
       </b:Author>
     </b:Author>
-    <b:RefOrder>3</b:RefOrder>
+    <b:RefOrder>8</b:RefOrder>
   </b:Source>
   <b:Source>
     <b:Tag>Kin13</b:Tag>
@@ -7681,6 +10396,118 @@
     <b:URL>http://www.smithsonianmag.com/arts-culture/where-bourbon-really-got-its-name-and-more-tips-on-americas-native-spirit-145879/?no-ist</b:URL>
     <b:RefOrder>1</b:RefOrder>
   </b:Source>
+  <b:Source>
+    <b:Tag>Dis15</b:Tag>
+    <b:SourceType>Report</b:SourceType>
+    <b:Guid>{B70F9D1D-AF47-49A5-82A8-3734460EA897}</b:Guid>
+    <b:Title>Distilled Spirits Exports by Value December 2015</b:Title>
+    <b:Year>2015</b:Year>
+    <b:Author>
+      <b:Author>
+        <b:Corporate>Distilled Spirits Council of the United States</b:Corporate>
+      </b:Author>
+    </b:Author>
+    <b:RefOrder>3</b:RefOrder>
+  </b:Source>
+  <b:Source>
+    <b:Tag>Pat16</b:Tag>
+    <b:SourceType>InternetSite</b:SourceType>
+    <b:Guid>{D07645A7-B6F6-4CCF-BB6C-14AC69A2C2EE}</b:Guid>
+    <b:Title>Lexington Herald Leader</b:Title>
+    <b:Year>2016</b:Year>
+    <b:Author>
+      <b:Author>
+        <b:NameList>
+          <b:Person>
+            <b:Last>Patton</b:Last>
+            <b:First>Janet</b:First>
+          </b:Person>
+        </b:NameList>
+      </b:Author>
+    </b:Author>
+    <b:URL>http://www.kentucky.com/news/business/article57947968.html</b:URL>
+    <b:RefOrder>2</b:RefOrder>
+  </b:Source>
+  <b:Source>
+    <b:Tag>Ken10</b:Tag>
+    <b:SourceType>InternetSite</b:SourceType>
+    <b:Guid>{6CF140C7-1D62-4B73-B334-5624BAD26115}</b:Guid>
+    <b:Author>
+      <b:Author>
+        <b:Corporate>Kentucky Distillers' Association</b:Corporate>
+      </b:Author>
+    </b:Author>
+    <b:Title>Kentucky Bourbon History</b:Title>
+    <b:Year>2010</b:Year>
+    <b:URL>http://kybourbontrail.com/index.php/history/</b:URL>
+    <b:RefOrder>6</b:RefOrder>
+  </b:Source>
+  <b:Source>
+    <b:Tag>ATF</b:Tag>
+    <b:SourceType>Report</b:SourceType>
+    <b:Guid>{FF245F18-D806-4B4E-A1A2-7EE7F0FE3454}</b:Guid>
+    <b:Title>TITLE 27 CFR 5.22</b:Title>
+    <b:Author>
+      <b:Author>
+        <b:Corporate>ATF</b:Corporate>
+      </b:Author>
+    </b:Author>
+    <b:RefOrder>9</b:RefOrder>
+  </b:Source>
+  <b:Source>
+    <b:Tag>Vea13</b:Tag>
+    <b:SourceType>Book</b:SourceType>
+    <b:Guid>{1FAF012D-3C96-4FC7-BDF4-8EAD8523A6F4}</b:Guid>
+    <b:Author>
+      <b:Author>
+        <b:NameList>
+          <b:Person>
+            <b:Last>Veach</b:Last>
+            <b:First>Michael</b:First>
+            <b:Middle>R.</b:Middle>
+          </b:Person>
+        </b:NameList>
+      </b:Author>
+    </b:Author>
+    <b:Title>Kentucky Bourbon Whiskey: An American Heritage.</b:Title>
+    <b:Year>2013</b:Year>
+    <b:City>Lexington</b:City>
+    <b:Publisher>University Press of Kentucky</b:Publisher>
+    <b:StateProvince>Kentucky</b:StateProvince>
+    <b:Pages>7-9</b:Pages>
+    <b:RefOrder>5</b:RefOrder>
+  </b:Source>
+  <b:Source>
+    <b:Tag>Joh92</b:Tag>
+    <b:SourceType>Book</b:SourceType>
+    <b:Guid>{0C3953C2-82E5-4562-9EEA-93B5FBEB2ED0}</b:Guid>
+    <b:Title>The Kentucky Encyclopedia</b:Title>
+    <b:Year>1992</b:Year>
+    <b:Publisher>University Press of Kentucky</b:Publisher>
+    <b:City>Lexington</b:City>
+    <b:Author>
+      <b:Author>
+        <b:NameList>
+          <b:Person>
+            <b:Last>Kleber</b:Last>
+            <b:First>John</b:First>
+            <b:Middle>E.</b:Middle>
+          </b:Person>
+        </b:NameList>
+      </b:Author>
+      <b:Editor>
+        <b:NameList>
+          <b:Person>
+            <b:Last>Kleber</b:Last>
+            <b:First>John</b:First>
+            <b:Middle>E.</b:Middle>
+          </b:Person>
+        </b:NameList>
+      </b:Editor>
+    </b:Author>
+    <b:Pages>103</b:Pages>
+    <b:RefOrder>4</b:RefOrder>
+  </b:Source>
 </b:Sources>
 </file>
 
@@ -7693,9 +10520,11 @@
 </file>
 
 <file path=customXml/itemProps2.xml><?xml version="1.0" encoding="utf-8"?>
-<ds:datastoreItem xmlns:ds="http://schemas.openxmlformats.org/officeDocument/2006/customXml" ds:itemID="{FC49F074-30BA-4C9C-B9EE-E13520AAFA01}">
+<ds:datastoreItem xmlns:ds="http://schemas.openxmlformats.org/officeDocument/2006/customXml" ds:itemID="{842BC006-40F3-4DFD-8748-62B7EC5E21A1}">
   <ds:schemaRefs>
-    <ds:schemaRef ds:uri="http://schemas.microsoft.com/sharepoint/v3/contenttype/forms"/>
+    <ds:schemaRef ds:uri="http://schemas.microsoft.com/office/2006/metadata/properties"/>
+    <ds:schemaRef ds:uri="http://schemas.microsoft.com/office/infopath/2007/PartnerControls"/>
+    <ds:schemaRef ds:uri="4873beb7-5857-4685-be1f-d57550cc96cc"/>
   </ds:schemaRefs>
 </ds:datastoreItem>
 </file>
@@ -7719,17 +10548,15 @@
 </file>
 
 <file path=customXml/itemProps4.xml><?xml version="1.0" encoding="utf-8"?>
-<ds:datastoreItem xmlns:ds="http://schemas.openxmlformats.org/officeDocument/2006/customXml" ds:itemID="{842BC006-40F3-4DFD-8748-62B7EC5E21A1}">
+<ds:datastoreItem xmlns:ds="http://schemas.openxmlformats.org/officeDocument/2006/customXml" ds:itemID="{FC49F074-30BA-4C9C-B9EE-E13520AAFA01}">
   <ds:schemaRefs>
-    <ds:schemaRef ds:uri="http://schemas.microsoft.com/office/2006/metadata/properties"/>
-    <ds:schemaRef ds:uri="http://schemas.microsoft.com/office/infopath/2007/PartnerControls"/>
-    <ds:schemaRef ds:uri="4873beb7-5857-4685-be1f-d57550cc96cc"/>
+    <ds:schemaRef ds:uri="http://schemas.microsoft.com/sharepoint/v3/contenttype/forms"/>
   </ds:schemaRefs>
 </ds:datastoreItem>
 </file>
 
 <file path=customXml/itemProps5.xml><?xml version="1.0" encoding="utf-8"?>
-<ds:datastoreItem xmlns:ds="http://schemas.openxmlformats.org/officeDocument/2006/customXml" ds:itemID="{7594590F-1B53-4E66-ACC3-2EF7F80A7F38}">
+<ds:datastoreItem xmlns:ds="http://schemas.openxmlformats.org/officeDocument/2006/customXml" ds:itemID="{F9C3569F-4F2C-499A-9985-E0467C503BC1}">
   <ds:schemaRefs>
     <ds:schemaRef ds:uri="http://schemas.openxmlformats.org/officeDocument/2006/bibliography"/>
   </ds:schemaRefs>

</xml_diff>

<commit_message>
edited data in excel file. added legal protections section.
</commit_message>
<xml_diff>
--- a/BourbonResearch.docx
+++ b/BourbonResearch.docx
@@ -279,6 +279,7 @@
           <w:id w:val="1317379397"/>
           <w:citation/>
         </w:sdtPr>
+        <w:sdtEndPr/>
         <w:sdtContent>
           <w:r>
             <w:fldChar w:fldCharType="begin"/>
@@ -317,6 +318,7 @@
           <w:id w:val="-666631010"/>
           <w:citation/>
         </w:sdtPr>
+        <w:sdtEndPr/>
         <w:sdtContent>
           <w:r>
             <w:fldChar w:fldCharType="begin"/>
@@ -368,6 +370,7 @@
           <w:id w:val="-1748413904"/>
           <w:citation/>
         </w:sdtPr>
+        <w:sdtEndPr/>
         <w:sdtContent>
           <w:r>
             <w:fldChar w:fldCharType="begin"/>
@@ -412,6 +415,7 @@
           <w:id w:val="180404251"/>
           <w:citation/>
         </w:sdtPr>
+        <w:sdtEndPr/>
         <w:sdtContent>
           <w:r>
             <w:fldChar w:fldCharType="begin"/>
@@ -440,15 +444,7 @@
         </w:sdtContent>
       </w:sdt>
       <w:r>
-        <w:t xml:space="preserve">. Louisville historian Michael </w:t>
-      </w:r>
-      <w:proofErr w:type="spellStart"/>
-      <w:r>
-        <w:t>Veach</w:t>
-      </w:r>
-      <w:proofErr w:type="spellEnd"/>
-      <w:r>
-        <w:t xml:space="preserve"> disputes that Bourbon whiskey is named after Bourbon County and asserts that “</w:t>
+        <w:t>. Louisville historian Michael Veach disputes that Bourbon whiskey is named after Bourbon County and asserts that “</w:t>
       </w:r>
       <w:r>
         <w:t>the whiskey was named after Bourbon Street in New Orleans, a major port where shipments of Kentucky whiskey sold well as a cheaper alternative to French cognac</w:t>
@@ -461,6 +457,7 @@
           <w:id w:val="346916303"/>
           <w:citation/>
         </w:sdtPr>
+        <w:sdtEndPr/>
         <w:sdtContent>
           <w:r>
             <w:fldChar w:fldCharType="begin"/>
@@ -504,23 +501,407 @@
         <w:t xml:space="preserve"> </w:t>
       </w:r>
       <w:r>
-        <w:t>B</w:t>
-      </w:r>
-      <w:r>
-        <w:t>ourbon whiskey</w:t>
-      </w:r>
-      <w:r>
-        <w:t xml:space="preserve"> was </w:t>
-      </w:r>
-      <w:r>
-        <w:t>recognized as a "distinctive product of the United States"</w:t>
-      </w:r>
-      <w:r>
-        <w:t xml:space="preserve"> by the United States Congress, on May 4, 1964</w:t>
+        <w:t>According to the ATF Title 27 CFR, Section 5.22 Bourbon must be</w:t>
       </w:r>
       <w:sdt>
         <w:sdtPr>
-          <w:id w:val="-1861415416"/>
+          <w:id w:val="-1781407039"/>
+          <w:citation/>
+        </w:sdtPr>
+        <w:sdtContent>
+          <w:r>
+            <w:fldChar w:fldCharType="begin"/>
+          </w:r>
+          <w:r>
+            <w:instrText xml:space="preserve"> CITATION ATF \l 1033 </w:instrText>
+          </w:r>
+          <w:r>
+            <w:fldChar w:fldCharType="separate"/>
+          </w:r>
+          <w:r>
+            <w:rPr>
+              <w:noProof/>
+            </w:rPr>
+            <w:t xml:space="preserve"> </w:t>
+          </w:r>
+          <w:r>
+            <w:rPr>
+              <w:noProof/>
+            </w:rPr>
+            <w:t>(ATF, n.d.)</w:t>
+          </w:r>
+          <w:r>
+            <w:fldChar w:fldCharType="end"/>
+          </w:r>
+        </w:sdtContent>
+      </w:sdt>
+      <w:r>
+        <w:t>:</w:t>
+      </w:r>
+    </w:p>
+    <w:p>
+      <w:pPr>
+        <w:pStyle w:val="ListParagraph"/>
+        <w:numPr>
+          <w:ilvl w:val="0"/>
+          <w:numId w:val="14"/>
+        </w:numPr>
+        <w:rPr>
+          <w:bCs/>
+        </w:rPr>
+      </w:pPr>
+      <w:r>
+        <w:rPr>
+          <w:bCs/>
+        </w:rPr>
+        <w:t xml:space="preserve">Made from a fermented mash with a minimum of 51% and a maximum of 79% corn </w:t>
+      </w:r>
+    </w:p>
+    <w:p>
+      <w:pPr>
+        <w:pStyle w:val="ListParagraph"/>
+        <w:numPr>
+          <w:ilvl w:val="0"/>
+          <w:numId w:val="14"/>
+        </w:numPr>
+        <w:rPr>
+          <w:bCs/>
+        </w:rPr>
+      </w:pPr>
+      <w:r>
+        <w:rPr>
+          <w:bCs/>
+        </w:rPr>
+        <w:t xml:space="preserve">Distilled at less than 80% alcohol/volume (160 proof) </w:t>
+      </w:r>
+    </w:p>
+    <w:p>
+      <w:pPr>
+        <w:pStyle w:val="ListParagraph"/>
+        <w:numPr>
+          <w:ilvl w:val="0"/>
+          <w:numId w:val="14"/>
+        </w:numPr>
+        <w:rPr>
+          <w:bCs/>
+        </w:rPr>
+      </w:pPr>
+      <w:r>
+        <w:rPr>
+          <w:bCs/>
+        </w:rPr>
+        <w:t xml:space="preserve">Stored in a new, charred, white oak barrel at a maximum of 62.5% alcohol/volume (125 proof) for at least 2 years </w:t>
+      </w:r>
+    </w:p>
+    <w:p>
+      <w:pPr>
+        <w:pStyle w:val="ListParagraph"/>
+        <w:numPr>
+          <w:ilvl w:val="0"/>
+          <w:numId w:val="14"/>
+        </w:numPr>
+        <w:rPr>
+          <w:bCs/>
+        </w:rPr>
+      </w:pPr>
+      <w:r>
+        <w:rPr>
+          <w:bCs/>
+        </w:rPr>
+        <w:t xml:space="preserve">The original color and flavor of the whiskey </w:t>
+      </w:r>
+      <w:r>
+        <w:rPr>
+          <w:bCs/>
+        </w:rPr>
+        <w:t>cannot</w:t>
+      </w:r>
+      <w:r>
+        <w:rPr>
+          <w:bCs/>
+        </w:rPr>
+        <w:t xml:space="preserve"> be filtered or altered in any way </w:t>
+      </w:r>
+    </w:p>
+    <w:p>
+      <w:pPr>
+        <w:pStyle w:val="ListParagraph"/>
+        <w:numPr>
+          <w:ilvl w:val="0"/>
+          <w:numId w:val="14"/>
+        </w:numPr>
+        <w:rPr>
+          <w:bCs/>
+        </w:rPr>
+      </w:pPr>
+      <w:r>
+        <w:rPr>
+          <w:bCs/>
+        </w:rPr>
+        <w:t>Must be produced and stored (for at least one year of the aging) in Kentucky to be called Kentucky Bourbon</w:t>
+      </w:r>
+    </w:p>
+    <w:p>
+      <w:pPr>
+        <w:ind w:firstLine="0"/>
+        <w:rPr>
+          <w:bCs/>
+        </w:rPr>
+      </w:pPr>
+      <w:r>
+        <w:rPr>
+          <w:bCs/>
+        </w:rPr>
+        <w:t>Although they typically don’t include the term “Bourbon” on the label, a</w:t>
+      </w:r>
+      <w:r>
+        <w:rPr>
+          <w:bCs/>
+        </w:rPr>
+        <w:t>ccording to these guidelines</w:t>
+      </w:r>
+      <w:r>
+        <w:rPr>
+          <w:bCs/>
+        </w:rPr>
+        <w:t xml:space="preserve"> Tennessee whiskey is also technically Bourbon</w:t>
+      </w:r>
+      <w:sdt>
+        <w:sdtPr>
+          <w:rPr>
+            <w:bCs/>
+          </w:rPr>
+          <w:id w:val="-1714882390"/>
+          <w:citation/>
+        </w:sdtPr>
+        <w:sdtContent>
+          <w:r>
+            <w:rPr>
+              <w:bCs/>
+            </w:rPr>
+            <w:fldChar w:fldCharType="begin"/>
+          </w:r>
+          <w:r>
+            <w:rPr>
+              <w:bCs/>
+            </w:rPr>
+            <w:instrText xml:space="preserve"> CITATION McL14 \l 1033 </w:instrText>
+          </w:r>
+          <w:r>
+            <w:rPr>
+              <w:bCs/>
+            </w:rPr>
+            <w:fldChar w:fldCharType="separate"/>
+          </w:r>
+          <w:r>
+            <w:rPr>
+              <w:bCs/>
+              <w:noProof/>
+            </w:rPr>
+            <w:t xml:space="preserve"> </w:t>
+          </w:r>
+          <w:r>
+            <w:rPr>
+              <w:noProof/>
+            </w:rPr>
+            <w:t>(McLafferty, 2014)</w:t>
+          </w:r>
+          <w:r>
+            <w:rPr>
+              <w:bCs/>
+            </w:rPr>
+            <w:fldChar w:fldCharType="end"/>
+          </w:r>
+        </w:sdtContent>
+      </w:sdt>
+      <w:r>
+        <w:rPr>
+          <w:bCs/>
+        </w:rPr>
+        <w:t>. This, with the fact that Jack Daniels, a Tennessee whiskey</w:t>
+      </w:r>
+      <w:r>
+        <w:rPr>
+          <w:bCs/>
+        </w:rPr>
+        <w:t>,</w:t>
+      </w:r>
+      <w:r>
+        <w:rPr>
+          <w:bCs/>
+        </w:rPr>
+        <w:t xml:space="preserve"> that is also the highest selling American whiskey in the world </w:t>
+      </w:r>
+      <w:sdt>
+        <w:sdtPr>
+          <w:rPr>
+            <w:bCs/>
+          </w:rPr>
+          <w:id w:val="507560132"/>
+          <w:citation/>
+        </w:sdtPr>
+        <w:sdtContent>
+          <w:r>
+            <w:rPr>
+              <w:bCs/>
+            </w:rPr>
+            <w:fldChar w:fldCharType="begin"/>
+          </w:r>
+          <w:r>
+            <w:rPr>
+              <w:bCs/>
+            </w:rPr>
+            <w:instrText xml:space="preserve"> CITATION Ste12 \l 1033 </w:instrText>
+          </w:r>
+          <w:r>
+            <w:rPr>
+              <w:bCs/>
+            </w:rPr>
+            <w:fldChar w:fldCharType="separate"/>
+          </w:r>
+          <w:r>
+            <w:rPr>
+              <w:noProof/>
+            </w:rPr>
+            <w:t>(Stengel, 2012)</w:t>
+          </w:r>
+          <w:r>
+            <w:rPr>
+              <w:bCs/>
+            </w:rPr>
+            <w:fldChar w:fldCharType="end"/>
+          </w:r>
+        </w:sdtContent>
+      </w:sdt>
+      <w:r>
+        <w:rPr>
+          <w:bCs/>
+        </w:rPr>
+        <w:t>,</w:t>
+      </w:r>
+      <w:r>
+        <w:rPr>
+          <w:bCs/>
+        </w:rPr>
+        <w:t xml:space="preserve"> </w:t>
+      </w:r>
+      <w:r>
+        <w:rPr>
+          <w:bCs/>
+        </w:rPr>
+        <w:t>is owned by</w:t>
+      </w:r>
+      <w:r>
+        <w:rPr>
+          <w:bCs/>
+        </w:rPr>
+        <w:t xml:space="preserve"> Louisville, KY based </w:t>
+      </w:r>
+      <w:r>
+        <w:rPr>
+          <w:bCs/>
+        </w:rPr>
+        <w:t>Brown-Forman Corporation</w:t>
+      </w:r>
+      <w:sdt>
+        <w:sdtPr>
+          <w:rPr>
+            <w:bCs/>
+          </w:rPr>
+          <w:id w:val="138623238"/>
+          <w:citation/>
+        </w:sdtPr>
+        <w:sdtContent>
+          <w:r>
+            <w:rPr>
+              <w:bCs/>
+            </w:rPr>
+            <w:fldChar w:fldCharType="begin"/>
+          </w:r>
+          <w:r>
+            <w:rPr>
+              <w:bCs/>
+            </w:rPr>
+            <w:instrText xml:space="preserve"> CITATION Jac10 \l 1033 </w:instrText>
+          </w:r>
+          <w:r>
+            <w:rPr>
+              <w:bCs/>
+            </w:rPr>
+            <w:fldChar w:fldCharType="separate"/>
+          </w:r>
+          <w:r>
+            <w:rPr>
+              <w:bCs/>
+              <w:noProof/>
+            </w:rPr>
+            <w:t xml:space="preserve"> </w:t>
+          </w:r>
+          <w:r>
+            <w:rPr>
+              <w:noProof/>
+            </w:rPr>
+            <w:t>(Jack Daniels, 2010)</w:t>
+          </w:r>
+          <w:r>
+            <w:rPr>
+              <w:bCs/>
+            </w:rPr>
+            <w:fldChar w:fldCharType="end"/>
+          </w:r>
+        </w:sdtContent>
+      </w:sdt>
+      <w:r>
+        <w:rPr>
+          <w:bCs/>
+        </w:rPr>
+        <w:t xml:space="preserve"> means that many statistics that report on Kentucky Bourbon also include Jack Daniels in them.</w:t>
+      </w:r>
+    </w:p>
+    <w:p>
+      <w:pPr>
+        <w:ind w:firstLine="0"/>
+        <w:rPr>
+          <w:b/>
+          <w:bCs/>
+        </w:rPr>
+      </w:pPr>
+      <w:r>
+        <w:rPr>
+          <w:rStyle w:val="Heading2Char"/>
+        </w:rPr>
+        <w:t>Legal Recognition within the United States</w:t>
+      </w:r>
+      <w:r>
+        <w:rPr>
+          <w:rStyle w:val="Heading2Char"/>
+        </w:rPr>
+        <w:t>.</w:t>
+      </w:r>
+      <w:r>
+        <w:rPr>
+          <w:rStyle w:val="Heading4Char"/>
+        </w:rPr>
+        <w:t xml:space="preserve"> </w:t>
+      </w:r>
+      <w:r>
+        <w:t>B</w:t>
+      </w:r>
+      <w:r>
+        <w:t>ourbon whiskey</w:t>
+      </w:r>
+      <w:r>
+        <w:t xml:space="preserve"> was </w:t>
+      </w:r>
+      <w:r>
+        <w:t>recognized as a "distinctive product of the United States"</w:t>
+      </w:r>
+      <w:r>
+        <w:t xml:space="preserve"> by the United States Congress, on May 4, 1964</w:t>
+      </w:r>
+      <w:sdt>
+        <w:sdtPr>
+          <w:id w:val="1906725772"/>
           <w:citation/>
         </w:sdtPr>
         <w:sdtContent>
@@ -557,201 +938,25 @@
         <w:t>Bureau of Alcohol, Tobacco, Firearms and Explosives</w:t>
       </w:r>
       <w:r>
-        <w:t xml:space="preserve"> (ATF) as to what constitutes Bourbon</w:t>
-      </w:r>
-      <w:r>
-        <w:t>. According to the ATF Title 27 CFR, Section 5.22 Bourbon must be:</w:t>
-      </w:r>
-    </w:p>
-    <w:p>
-      <w:pPr>
-        <w:pStyle w:val="ListParagraph"/>
-        <w:numPr>
-          <w:ilvl w:val="0"/>
-          <w:numId w:val="14"/>
-        </w:numPr>
-        <w:rPr>
-          <w:bCs/>
-        </w:rPr>
-      </w:pPr>
-      <w:r>
-        <w:rPr>
-          <w:bCs/>
-        </w:rPr>
-        <w:t xml:space="preserve">Made from a fermented mash with a minimum of 51% and a maximum of 79% corn </w:t>
-      </w:r>
-    </w:p>
-    <w:p>
-      <w:pPr>
-        <w:pStyle w:val="ListParagraph"/>
-        <w:numPr>
-          <w:ilvl w:val="0"/>
-          <w:numId w:val="14"/>
-        </w:numPr>
-        <w:rPr>
-          <w:bCs/>
-        </w:rPr>
-      </w:pPr>
-      <w:r>
-        <w:rPr>
-          <w:bCs/>
-        </w:rPr>
-        <w:t>Distilled at less than 8</w:t>
-      </w:r>
-      <w:r>
-        <w:rPr>
-          <w:bCs/>
-        </w:rPr>
-        <w:t xml:space="preserve">0% alcohol/volume (160 proof) </w:t>
-      </w:r>
-    </w:p>
-    <w:p>
-      <w:pPr>
-        <w:pStyle w:val="ListParagraph"/>
-        <w:numPr>
-          <w:ilvl w:val="0"/>
-          <w:numId w:val="14"/>
-        </w:numPr>
-        <w:rPr>
-          <w:bCs/>
-        </w:rPr>
-      </w:pPr>
-      <w:r>
-        <w:rPr>
-          <w:bCs/>
-        </w:rPr>
-        <w:t xml:space="preserve">Stored in a new, charred, white oak barrel at a maximum of 62.5% alcohol/volume (125 proof) for at least 2 years </w:t>
-      </w:r>
-    </w:p>
-    <w:p>
-      <w:pPr>
-        <w:pStyle w:val="ListParagraph"/>
-        <w:numPr>
-          <w:ilvl w:val="0"/>
-          <w:numId w:val="14"/>
-        </w:numPr>
-        <w:rPr>
-          <w:bCs/>
-        </w:rPr>
-      </w:pPr>
-      <w:r>
-        <w:rPr>
-          <w:bCs/>
-        </w:rPr>
-        <w:t xml:space="preserve">The original color and flavor of the whiskey </w:t>
-      </w:r>
-      <w:r>
-        <w:rPr>
-          <w:bCs/>
-        </w:rPr>
-        <w:t>cannot</w:t>
-      </w:r>
-      <w:r>
-        <w:rPr>
-          <w:bCs/>
-        </w:rPr>
-        <w:t xml:space="preserve"> be filtered or altered in any way </w:t>
-      </w:r>
-    </w:p>
-    <w:p>
-      <w:pPr>
-        <w:pStyle w:val="ListParagraph"/>
-        <w:numPr>
-          <w:ilvl w:val="0"/>
-          <w:numId w:val="14"/>
-        </w:numPr>
-        <w:rPr>
-          <w:bCs/>
-        </w:rPr>
-      </w:pPr>
-      <w:r>
-        <w:rPr>
-          <w:bCs/>
-        </w:rPr>
-        <w:t>Must be produced and stored (for at least one year of the aging) in Kentucky to be called Kentucky Bourbon</w:t>
-      </w:r>
-    </w:p>
-    <w:p>
-      <w:pPr>
-        <w:ind w:firstLine="0"/>
-        <w:rPr>
-          <w:bCs/>
-        </w:rPr>
-      </w:pPr>
-      <w:r>
-        <w:rPr>
-          <w:bCs/>
-        </w:rPr>
-        <w:t>According to these guidelines</w:t>
-      </w:r>
-      <w:r>
-        <w:rPr>
-          <w:bCs/>
-        </w:rPr>
-        <w:t xml:space="preserve"> Tennessee whiskey is also technically Bourbon</w:t>
-      </w:r>
-      <w:bookmarkStart w:id="0" w:name="_GoBack"/>
-      <w:bookmarkEnd w:id="0"/>
-    </w:p>
-    <w:p>
-      <w:pPr>
-        <w:ind w:firstLine="0"/>
-        <w:rPr>
-          <w:b/>
-          <w:bCs/>
-        </w:rPr>
-      </w:pPr>
-      <w:r>
-        <w:rPr>
-          <w:rStyle w:val="Heading2Char"/>
-        </w:rPr>
-        <w:t>Legal Recognition within the United States</w:t>
-      </w:r>
-      <w:r>
-        <w:rPr>
-          <w:rStyle w:val="Heading2Char"/>
-        </w:rPr>
-        <w:t>.</w:t>
-      </w:r>
-      <w:r>
-        <w:rPr>
-          <w:rStyle w:val="Heading4Char"/>
-        </w:rPr>
-        <w:t xml:space="preserve"> </w:t>
+        <w:t xml:space="preserve"> as to what constitutes Bourbon</w:t>
+      </w:r>
+      <w:r>
+        <w:t xml:space="preserve">. </w:t>
+      </w:r>
+      <w:r>
+        <w:t>On August 2, 2007, the U.S. Senate passed a resolution sponsored by Senator Jim Bunning (R-KY) officially declaring September 2007 to be National Bourbon Heritage Month, marking the history of bourbon whiskey</w:t>
       </w:r>
       <w:sdt>
         <w:sdtPr>
-          <w:id w:val="-1987159626"/>
-          <w:placeholder>
-            <w:docPart w:val="D511EF7AE3A847C3A4F3A58DF8FBF635"/>
-          </w:placeholder>
-          <w:temporary/>
-          <w:showingPlcHdr/>
-          <w15:appearance w15:val="hidden"/>
-          <w:text/>
-        </w:sdtPr>
-        <w:sdtEndPr/>
-        <w:sdtContent>
-          <w:r>
-            <w:t>[When using headings, don’t skip levels.  If you need a heading 3, 4, or 5 with no text following it before the next heading, just add a period at the end of the heading and then start a new paragraph for the subheading and its text.]</w:t>
-          </w:r>
-        </w:sdtContent>
-      </w:sdt>
-      <w:r>
-        <w:t xml:space="preserve">  </w:t>
-      </w:r>
-      <w:sdt>
-        <w:sdtPr>
-          <w:id w:val="294639227"/>
+          <w:id w:val="-98030245"/>
           <w:citation/>
         </w:sdtPr>
-        <w:sdtEndPr/>
         <w:sdtContent>
           <w:r>
             <w:fldChar w:fldCharType="begin"/>
           </w:r>
           <w:r>
-            <w:instrText xml:space="preserve">CITATION Article \t  \l 1033 </w:instrText>
+            <w:instrText xml:space="preserve"> CITATION Ken03 \l 1033 </w:instrText>
           </w:r>
           <w:r>
             <w:fldChar w:fldCharType="separate"/>
@@ -760,13 +965,69 @@
             <w:rPr>
               <w:noProof/>
             </w:rPr>
-            <w:t>(Last Name, Year)</w:t>
+            <w:t xml:space="preserve"> </w:t>
+          </w:r>
+          <w:r>
+            <w:rPr>
+              <w:noProof/>
+            </w:rPr>
+            <w:t>(Kentucky Barrels LLC, 2003)</w:t>
           </w:r>
           <w:r>
             <w:fldChar w:fldCharType="end"/>
           </w:r>
         </w:sdtContent>
       </w:sdt>
+      <w:r>
+        <w:t>.</w:t>
+      </w:r>
+      <w:r>
+        <w:t xml:space="preserve"> </w:t>
+      </w:r>
+      <w:r>
+        <w:t xml:space="preserve">Federal regulation </w:t>
+      </w:r>
+      <w:r>
+        <w:t>also</w:t>
+      </w:r>
+      <w:r>
+        <w:t xml:space="preserve"> defines "bourbon whiskey" to only include "bourbon" produced in the United States</w:t>
+      </w:r>
+      <w:sdt>
+        <w:sdtPr>
+          <w:id w:val="-1970280909"/>
+          <w:citation/>
+        </w:sdtPr>
+        <w:sdtContent>
+          <w:r>
+            <w:fldChar w:fldCharType="begin"/>
+          </w:r>
+          <w:r>
+            <w:instrText xml:space="preserve"> CITATION ATF \l 1033 </w:instrText>
+          </w:r>
+          <w:r>
+            <w:fldChar w:fldCharType="separate"/>
+          </w:r>
+          <w:r>
+            <w:rPr>
+              <w:noProof/>
+            </w:rPr>
+            <w:t xml:space="preserve"> </w:t>
+          </w:r>
+          <w:r>
+            <w:rPr>
+              <w:noProof/>
+            </w:rPr>
+            <w:t>(ATF, n.d.)</w:t>
+          </w:r>
+          <w:r>
+            <w:fldChar w:fldCharType="end"/>
+          </w:r>
+        </w:sdtContent>
+      </w:sdt>
+      <w:r>
+        <w:t>.</w:t>
+      </w:r>
     </w:p>
     <w:p>
       <w:pPr>
@@ -776,6 +1037,7 @@
         <w:rPr>
           <w:rStyle w:val="Heading2Char"/>
         </w:rPr>
+        <w:lastRenderedPageBreak/>
         <w:t>International Protections</w:t>
       </w:r>
       <w:r>
@@ -793,6 +1055,8 @@
       <w:r>
         <w:t xml:space="preserve">  </w:t>
       </w:r>
+      <w:bookmarkStart w:id="0" w:name="_GoBack"/>
+      <w:bookmarkEnd w:id="0"/>
     </w:p>
     <w:p>
       <w:pPr>
@@ -818,7 +1082,6 @@
         <w:pStyle w:val="Heading1"/>
       </w:pPr>
       <w:r>
-        <w:lastRenderedPageBreak/>
         <w:t>WHAT IS THE BOURBON BOOM?</w:t>
       </w:r>
     </w:p>
@@ -876,6 +1139,7 @@
         <w:pStyle w:val="Heading2"/>
       </w:pPr>
       <w:r>
+        <w:lastRenderedPageBreak/>
         <w:t>Pre-Boom Data.</w:t>
       </w:r>
     </w:p>
@@ -957,7 +1221,6 @@
         <w:pStyle w:val="Heading2"/>
       </w:pPr>
       <w:r>
-        <w:lastRenderedPageBreak/>
         <w:t>Post-Boom Data.</w:t>
       </w:r>
     </w:p>
@@ -1039,6 +1302,7 @@
         <w:pStyle w:val="Heading2"/>
       </w:pPr>
       <w:r>
+        <w:lastRenderedPageBreak/>
         <w:t>Data Analysis</w:t>
       </w:r>
     </w:p>
@@ -3785,6 +4049,7 @@
           <w:id w:val="1522434894"/>
           <w:citation/>
         </w:sdtPr>
+        <w:sdtEndPr/>
         <w:sdtContent>
           <w:r>
             <w:fldChar w:fldCharType="begin"/>
@@ -3834,10 +4099,10 @@
           <w:noProof/>
         </w:rPr>
         <w:drawing>
-          <wp:inline distT="0" distB="0" distL="0" distR="0" wp14:anchorId="37EE25B5" wp14:editId="46297382">
-            <wp:extent cx="5943600" cy="3200400"/>
+          <wp:inline distT="0" distB="0" distL="0" distR="0" wp14:anchorId="3CEACB73" wp14:editId="07555008">
+            <wp:extent cx="5943600" cy="3162300"/>
             <wp:effectExtent l="0" t="0" r="0" b="0"/>
-            <wp:docPr id="2" name="Chart 2" title="Sample column chart"/>
+            <wp:docPr id="1" name="Chart 1"/>
             <wp:cNvGraphicFramePr/>
             <a:graphic xmlns:a="http://schemas.openxmlformats.org/drawingml/2006/main">
               <a:graphicData uri="http://schemas.openxmlformats.org/drawingml/2006/chart">
@@ -3861,41 +4126,35 @@
       <w:r>
         <w:t xml:space="preserve">. </w:t>
       </w:r>
+      <w:r>
+        <w:t xml:space="preserve">Pie chart showing the relationship between whiskey vs Bourbon whiskey and total whiskey sales vs other distilled spirits </w:t>
+      </w:r>
       <w:sdt>
         <w:sdtPr>
-          <w:id w:val="1420302148"/>
-          <w:placeholder>
-            <w:docPart w:val="ACAD9218229B45BB9B62F0223692C592"/>
-          </w:placeholder>
-          <w:temporary/>
-          <w:showingPlcHdr/>
-          <w15:appearance w15:val="hidden"/>
-          <w:text/>
+          <w:id w:val="1854079346"/>
+          <w:citation/>
         </w:sdtPr>
-        <w:sdtEndPr/>
         <w:sdtContent>
           <w:r>
-            <w:t>[Include all figures in their own section, following references (and footnotes and tables, if applicable).  Include a numbered caption for each figure.  Use the Table/Figure style for easy spacing between figure and caption.]</w:t>
+            <w:fldChar w:fldCharType="begin"/>
+          </w:r>
+          <w:r>
+            <w:instrText xml:space="preserve"> CITATION Dis15 \l 1033 </w:instrText>
+          </w:r>
+          <w:r>
+            <w:fldChar w:fldCharType="separate"/>
+          </w:r>
+          <w:r>
+            <w:rPr>
+              <w:noProof/>
+            </w:rPr>
+            <w:t>(Distilled Spirits Council of the United States, 2015)</w:t>
+          </w:r>
+          <w:r>
+            <w:fldChar w:fldCharType="end"/>
           </w:r>
         </w:sdtContent>
       </w:sdt>
-    </w:p>
-    <w:p>
-      <w:pPr>
-        <w:pStyle w:val="TableFigure"/>
-      </w:pPr>
-      <w:r>
-        <w:t xml:space="preserve">For more information about all elements of APA formatting, please consult the </w:t>
-      </w:r>
-      <w:r>
-        <w:rPr>
-          <w:rStyle w:val="Emphasis"/>
-        </w:rPr>
-        <w:t>APA Style Manual, 6th Edition</w:t>
-      </w:r>
-      <w:r>
-        <w:t>.</w:t>
-      </w:r>
     </w:p>
     <w:sectPr>
       <w:headerReference w:type="default" r:id="rId13"/>
@@ -7038,269 +7297,14 @@
     </mc:Fallback>
   </mc:AlternateContent>
   <c:chart>
-    <c:autoTitleDeleted val="1"/>
-    <c:plotArea>
-      <c:layout/>
-      <c:barChart>
-        <c:barDir val="col"/>
-        <c:grouping val="clustered"/>
-        <c:varyColors val="0"/>
-        <c:ser>
-          <c:idx val="0"/>
-          <c:order val="0"/>
-          <c:tx>
-            <c:strRef>
-              <c:f>Sheet1!$B$1</c:f>
-              <c:strCache>
-                <c:ptCount val="1"/>
-                <c:pt idx="0">
-                  <c:v>Series 1</c:v>
-                </c:pt>
-              </c:strCache>
-            </c:strRef>
-          </c:tx>
-          <c:spPr>
-            <a:solidFill>
-              <a:schemeClr val="accent1"/>
-            </a:solidFill>
-            <a:ln>
-              <a:noFill/>
-            </a:ln>
-            <a:effectLst/>
-          </c:spPr>
-          <c:invertIfNegative val="0"/>
-          <c:cat>
-            <c:strRef>
-              <c:f>Sheet1!$A$2:$A$5</c:f>
-              <c:strCache>
-                <c:ptCount val="4"/>
-                <c:pt idx="0">
-                  <c:v>Category 1</c:v>
-                </c:pt>
-                <c:pt idx="1">
-                  <c:v>Category 2</c:v>
-                </c:pt>
-                <c:pt idx="2">
-                  <c:v>Category 3</c:v>
-                </c:pt>
-                <c:pt idx="3">
-                  <c:v>Category 4</c:v>
-                </c:pt>
-              </c:strCache>
-            </c:strRef>
-          </c:cat>
-          <c:val>
-            <c:numRef>
-              <c:f>Sheet1!$B$2:$B$5</c:f>
-              <c:numCache>
-                <c:formatCode>General</c:formatCode>
-                <c:ptCount val="4"/>
-                <c:pt idx="0">
-                  <c:v>4.3</c:v>
-                </c:pt>
-                <c:pt idx="1">
-                  <c:v>2.5</c:v>
-                </c:pt>
-                <c:pt idx="2">
-                  <c:v>3.5</c:v>
-                </c:pt>
-                <c:pt idx="3">
-                  <c:v>4.5</c:v>
-                </c:pt>
-              </c:numCache>
-            </c:numRef>
-          </c:val>
-          <c:extLst>
-            <c:ext xmlns:c16="http://schemas.microsoft.com/office/drawing/2014/chart" uri="{C3380CC4-5D6E-409C-BE32-E72D297353CC}">
-              <c16:uniqueId val="{00000000-0A4C-41F8-9105-C1220F972AD4}"/>
-            </c:ext>
-          </c:extLst>
-        </c:ser>
-        <c:ser>
-          <c:idx val="1"/>
-          <c:order val="1"/>
-          <c:tx>
-            <c:strRef>
-              <c:f>Sheet1!$C$1</c:f>
-              <c:strCache>
-                <c:ptCount val="1"/>
-                <c:pt idx="0">
-                  <c:v>Series 2</c:v>
-                </c:pt>
-              </c:strCache>
-            </c:strRef>
-          </c:tx>
-          <c:spPr>
-            <a:solidFill>
-              <a:schemeClr val="accent2"/>
-            </a:solidFill>
-            <a:ln>
-              <a:noFill/>
-            </a:ln>
-            <a:effectLst/>
-          </c:spPr>
-          <c:invertIfNegative val="0"/>
-          <c:cat>
-            <c:strRef>
-              <c:f>Sheet1!$A$2:$A$5</c:f>
-              <c:strCache>
-                <c:ptCount val="4"/>
-                <c:pt idx="0">
-                  <c:v>Category 1</c:v>
-                </c:pt>
-                <c:pt idx="1">
-                  <c:v>Category 2</c:v>
-                </c:pt>
-                <c:pt idx="2">
-                  <c:v>Category 3</c:v>
-                </c:pt>
-                <c:pt idx="3">
-                  <c:v>Category 4</c:v>
-                </c:pt>
-              </c:strCache>
-            </c:strRef>
-          </c:cat>
-          <c:val>
-            <c:numRef>
-              <c:f>Sheet1!$C$2:$C$5</c:f>
-              <c:numCache>
-                <c:formatCode>General</c:formatCode>
-                <c:ptCount val="4"/>
-                <c:pt idx="0">
-                  <c:v>2.4</c:v>
-                </c:pt>
-                <c:pt idx="1">
-                  <c:v>4.4000000000000004</c:v>
-                </c:pt>
-                <c:pt idx="2">
-                  <c:v>1.8</c:v>
-                </c:pt>
-                <c:pt idx="3">
-                  <c:v>2.8</c:v>
-                </c:pt>
-              </c:numCache>
-            </c:numRef>
-          </c:val>
-          <c:extLst>
-            <c:ext xmlns:c16="http://schemas.microsoft.com/office/drawing/2014/chart" uri="{C3380CC4-5D6E-409C-BE32-E72D297353CC}">
-              <c16:uniqueId val="{00000001-0A4C-41F8-9105-C1220F972AD4}"/>
-            </c:ext>
-          </c:extLst>
-        </c:ser>
-        <c:ser>
-          <c:idx val="2"/>
-          <c:order val="2"/>
-          <c:tx>
-            <c:strRef>
-              <c:f>Sheet1!$D$1</c:f>
-              <c:strCache>
-                <c:ptCount val="1"/>
-                <c:pt idx="0">
-                  <c:v>Series 3</c:v>
-                </c:pt>
-              </c:strCache>
-            </c:strRef>
-          </c:tx>
-          <c:spPr>
-            <a:solidFill>
-              <a:schemeClr val="accent3"/>
-            </a:solidFill>
-            <a:ln>
-              <a:noFill/>
-            </a:ln>
-            <a:effectLst/>
-          </c:spPr>
-          <c:invertIfNegative val="0"/>
-          <c:cat>
-            <c:strRef>
-              <c:f>Sheet1!$A$2:$A$5</c:f>
-              <c:strCache>
-                <c:ptCount val="4"/>
-                <c:pt idx="0">
-                  <c:v>Category 1</c:v>
-                </c:pt>
-                <c:pt idx="1">
-                  <c:v>Category 2</c:v>
-                </c:pt>
-                <c:pt idx="2">
-                  <c:v>Category 3</c:v>
-                </c:pt>
-                <c:pt idx="3">
-                  <c:v>Category 4</c:v>
-                </c:pt>
-              </c:strCache>
-            </c:strRef>
-          </c:cat>
-          <c:val>
-            <c:numRef>
-              <c:f>Sheet1!$D$2:$D$5</c:f>
-              <c:numCache>
-                <c:formatCode>General</c:formatCode>
-                <c:ptCount val="4"/>
-                <c:pt idx="0">
-                  <c:v>2</c:v>
-                </c:pt>
-                <c:pt idx="1">
-                  <c:v>2</c:v>
-                </c:pt>
-                <c:pt idx="2">
-                  <c:v>3</c:v>
-                </c:pt>
-                <c:pt idx="3">
-                  <c:v>5</c:v>
-                </c:pt>
-              </c:numCache>
-            </c:numRef>
-          </c:val>
-          <c:extLst>
-            <c:ext xmlns:c16="http://schemas.microsoft.com/office/drawing/2014/chart" uri="{C3380CC4-5D6E-409C-BE32-E72D297353CC}">
-              <c16:uniqueId val="{00000002-0A4C-41F8-9105-C1220F972AD4}"/>
-            </c:ext>
-          </c:extLst>
-        </c:ser>
-        <c:dLbls>
-          <c:showLegendKey val="0"/>
-          <c:showVal val="0"/>
-          <c:showCatName val="0"/>
-          <c:showSerName val="0"/>
-          <c:showPercent val="0"/>
-          <c:showBubbleSize val="0"/>
-        </c:dLbls>
-        <c:gapWidth val="219"/>
-        <c:overlap val="-27"/>
-        <c:axId val="286636464"/>
-        <c:axId val="521039864"/>
-      </c:barChart>
-      <c:catAx>
-        <c:axId val="286636464"/>
-        <c:scaling>
-          <c:orientation val="minMax"/>
-        </c:scaling>
-        <c:delete val="0"/>
-        <c:axPos val="b"/>
-        <c:numFmt formatCode="General" sourceLinked="1"/>
-        <c:majorTickMark val="none"/>
-        <c:minorTickMark val="none"/>
-        <c:tickLblPos val="nextTo"/>
-        <c:spPr>
-          <a:noFill/>
-          <a:ln w="9525" cap="flat" cmpd="sng" algn="ctr">
-            <a:solidFill>
-              <a:schemeClr val="tx1">
-                <a:lumMod val="15000"/>
-                <a:lumOff val="85000"/>
-              </a:schemeClr>
-            </a:solidFill>
-            <a:round/>
-          </a:ln>
-          <a:effectLst/>
-        </c:spPr>
-        <c:txPr>
-          <a:bodyPr rot="-60000000" spcFirstLastPara="1" vertOverflow="ellipsis" vert="horz" wrap="square" anchor="ctr" anchorCtr="1"/>
+    <c:title>
+      <c:tx>
+        <c:rich>
+          <a:bodyPr rot="0" spcFirstLastPara="1" vertOverflow="ellipsis" vert="horz" wrap="square" anchor="ctr" anchorCtr="1"/>
           <a:lstStyle/>
           <a:p>
             <a:pPr>
-              <a:defRPr sz="900" b="0" i="0" u="none" strike="noStrike" kern="1200" baseline="0">
+              <a:defRPr sz="1440" b="0" i="0" u="none" strike="noStrike" kern="1200" spc="0" baseline="0">
                 <a:solidFill>
                   <a:schemeClr val="tx1">
                     <a:lumMod val="65000"/>
@@ -7312,82 +7316,23 @@
                 <a:cs typeface="+mn-cs"/>
               </a:defRPr>
             </a:pPr>
-            <a:endParaRPr lang="en-US"/>
+            <a:r>
+              <a:rPr lang="en-US" sz="1440" b="0" i="0" u="none" strike="noStrike" baseline="0">
+                <a:effectLst/>
+              </a:rPr>
+              <a:t>DISTILLED SPIRITS - EXPORTS BY VALUE (U.S. DOLLARS)</a:t>
+            </a:r>
+            <a:r>
+              <a:rPr lang="en-US" sz="1440" b="0" i="0" u="none" strike="noStrike" baseline="0"/>
+              <a:t> - </a:t>
+            </a:r>
+            <a:r>
+              <a:rPr lang="en-US"/>
+              <a:t>2015</a:t>
+            </a:r>
           </a:p>
-        </c:txPr>
-        <c:crossAx val="521039864"/>
-        <c:crosses val="autoZero"/>
-        <c:auto val="1"/>
-        <c:lblAlgn val="ctr"/>
-        <c:lblOffset val="100"/>
-        <c:noMultiLvlLbl val="0"/>
-      </c:catAx>
-      <c:valAx>
-        <c:axId val="521039864"/>
-        <c:scaling>
-          <c:orientation val="minMax"/>
-        </c:scaling>
-        <c:delete val="0"/>
-        <c:axPos val="l"/>
-        <c:majorGridlines>
-          <c:spPr>
-            <a:ln w="9525" cap="flat" cmpd="sng" algn="ctr">
-              <a:solidFill>
-                <a:schemeClr val="tx1">
-                  <a:lumMod val="15000"/>
-                  <a:lumOff val="85000"/>
-                </a:schemeClr>
-              </a:solidFill>
-              <a:round/>
-            </a:ln>
-            <a:effectLst/>
-          </c:spPr>
-        </c:majorGridlines>
-        <c:numFmt formatCode="General" sourceLinked="1"/>
-        <c:majorTickMark val="none"/>
-        <c:minorTickMark val="none"/>
-        <c:tickLblPos val="nextTo"/>
-        <c:spPr>
-          <a:noFill/>
-          <a:ln>
-            <a:noFill/>
-          </a:ln>
-          <a:effectLst/>
-        </c:spPr>
-        <c:txPr>
-          <a:bodyPr rot="-60000000" spcFirstLastPara="1" vertOverflow="ellipsis" vert="horz" wrap="square" anchor="ctr" anchorCtr="1"/>
-          <a:lstStyle/>
-          <a:p>
-            <a:pPr>
-              <a:defRPr sz="900" b="0" i="0" u="none" strike="noStrike" kern="1200" baseline="0">
-                <a:solidFill>
-                  <a:schemeClr val="tx1">
-                    <a:lumMod val="65000"/>
-                    <a:lumOff val="35000"/>
-                  </a:schemeClr>
-                </a:solidFill>
-                <a:latin typeface="+mn-lt"/>
-                <a:ea typeface="+mn-ea"/>
-                <a:cs typeface="+mn-cs"/>
-              </a:defRPr>
-            </a:pPr>
-            <a:endParaRPr lang="en-US"/>
-          </a:p>
-        </c:txPr>
-        <c:crossAx val="286636464"/>
-        <c:crosses val="autoZero"/>
-        <c:crossBetween val="between"/>
-      </c:valAx>
-      <c:spPr>
-        <a:noFill/>
-        <a:ln>
-          <a:noFill/>
-        </a:ln>
-        <a:effectLst/>
-      </c:spPr>
-    </c:plotArea>
-    <c:legend>
-      <c:legendPos val="b"/>
+        </c:rich>
+      </c:tx>
       <c:overlay val="0"/>
       <c:spPr>
         <a:noFill/>
@@ -7401,7 +7346,7 @@
         <a:lstStyle/>
         <a:p>
           <a:pPr>
-            <a:defRPr sz="900" b="0" i="0" u="none" strike="noStrike" kern="1200" baseline="0">
+            <a:defRPr sz="1440" b="0" i="0" u="none" strike="noStrike" kern="1200" spc="0" baseline="0">
               <a:solidFill>
                 <a:schemeClr val="tx1">
                   <a:lumMod val="65000"/>
@@ -7416,7 +7361,651 @@
           <a:endParaRPr lang="en-US"/>
         </a:p>
       </c:txPr>
-    </c:legend>
+    </c:title>
+    <c:autoTitleDeleted val="0"/>
+    <c:plotArea>
+      <c:layout/>
+      <c:ofPieChart>
+        <c:ofPieType val="pie"/>
+        <c:varyColors val="1"/>
+        <c:ser>
+          <c:idx val="0"/>
+          <c:order val="0"/>
+          <c:tx>
+            <c:strRef>
+              <c:f>'DISTILLED SPIRITS - VALUE'!$B$2</c:f>
+              <c:strCache>
+                <c:ptCount val="1"/>
+                <c:pt idx="0">
+                  <c:v>2015</c:v>
+                </c:pt>
+              </c:strCache>
+            </c:strRef>
+          </c:tx>
+          <c:dPt>
+            <c:idx val="0"/>
+            <c:bubble3D val="0"/>
+            <c:spPr>
+              <a:solidFill>
+                <a:schemeClr val="accent1"/>
+              </a:solidFill>
+              <a:ln w="19050">
+                <a:solidFill>
+                  <a:schemeClr val="lt1"/>
+                </a:solidFill>
+              </a:ln>
+              <a:effectLst/>
+            </c:spPr>
+            <c:extLst>
+              <c:ext xmlns:c16="http://schemas.microsoft.com/office/drawing/2014/chart" uri="{C3380CC4-5D6E-409C-BE32-E72D297353CC}">
+                <c16:uniqueId val="{00000001-A671-4573-A20F-C08F94D95CA3}"/>
+              </c:ext>
+            </c:extLst>
+          </c:dPt>
+          <c:dPt>
+            <c:idx val="1"/>
+            <c:bubble3D val="0"/>
+            <c:spPr>
+              <a:solidFill>
+                <a:schemeClr val="accent2"/>
+              </a:solidFill>
+              <a:ln w="19050">
+                <a:solidFill>
+                  <a:schemeClr val="lt1"/>
+                </a:solidFill>
+              </a:ln>
+              <a:effectLst/>
+            </c:spPr>
+            <c:extLst>
+              <c:ext xmlns:c16="http://schemas.microsoft.com/office/drawing/2014/chart" uri="{C3380CC4-5D6E-409C-BE32-E72D297353CC}">
+                <c16:uniqueId val="{00000003-A671-4573-A20F-C08F94D95CA3}"/>
+              </c:ext>
+            </c:extLst>
+          </c:dPt>
+          <c:dPt>
+            <c:idx val="2"/>
+            <c:bubble3D val="0"/>
+            <c:spPr>
+              <a:solidFill>
+                <a:schemeClr val="accent3"/>
+              </a:solidFill>
+              <a:ln w="19050">
+                <a:solidFill>
+                  <a:schemeClr val="lt1"/>
+                </a:solidFill>
+              </a:ln>
+              <a:effectLst/>
+            </c:spPr>
+            <c:extLst>
+              <c:ext xmlns:c16="http://schemas.microsoft.com/office/drawing/2014/chart" uri="{C3380CC4-5D6E-409C-BE32-E72D297353CC}">
+                <c16:uniqueId val="{00000005-A671-4573-A20F-C08F94D95CA3}"/>
+              </c:ext>
+            </c:extLst>
+          </c:dPt>
+          <c:dPt>
+            <c:idx val="3"/>
+            <c:bubble3D val="0"/>
+            <c:spPr>
+              <a:solidFill>
+                <a:schemeClr val="accent4"/>
+              </a:solidFill>
+              <a:ln w="19050">
+                <a:solidFill>
+                  <a:schemeClr val="lt1"/>
+                </a:solidFill>
+              </a:ln>
+              <a:effectLst/>
+            </c:spPr>
+            <c:extLst>
+              <c:ext xmlns:c16="http://schemas.microsoft.com/office/drawing/2014/chart" uri="{C3380CC4-5D6E-409C-BE32-E72D297353CC}">
+                <c16:uniqueId val="{00000007-A671-4573-A20F-C08F94D95CA3}"/>
+              </c:ext>
+            </c:extLst>
+          </c:dPt>
+          <c:dPt>
+            <c:idx val="4"/>
+            <c:bubble3D val="0"/>
+            <c:spPr>
+              <a:solidFill>
+                <a:schemeClr val="accent5"/>
+              </a:solidFill>
+              <a:ln w="19050">
+                <a:solidFill>
+                  <a:schemeClr val="lt1"/>
+                </a:solidFill>
+              </a:ln>
+              <a:effectLst/>
+            </c:spPr>
+            <c:extLst>
+              <c:ext xmlns:c16="http://schemas.microsoft.com/office/drawing/2014/chart" uri="{C3380CC4-5D6E-409C-BE32-E72D297353CC}">
+                <c16:uniqueId val="{00000009-A671-4573-A20F-C08F94D95CA3}"/>
+              </c:ext>
+            </c:extLst>
+          </c:dPt>
+          <c:dPt>
+            <c:idx val="5"/>
+            <c:bubble3D val="0"/>
+            <c:spPr>
+              <a:solidFill>
+                <a:schemeClr val="accent6"/>
+              </a:solidFill>
+              <a:ln w="19050">
+                <a:solidFill>
+                  <a:schemeClr val="lt1"/>
+                </a:solidFill>
+              </a:ln>
+              <a:effectLst/>
+            </c:spPr>
+            <c:extLst>
+              <c:ext xmlns:c16="http://schemas.microsoft.com/office/drawing/2014/chart" uri="{C3380CC4-5D6E-409C-BE32-E72D297353CC}">
+                <c16:uniqueId val="{0000000B-A671-4573-A20F-C08F94D95CA3}"/>
+              </c:ext>
+            </c:extLst>
+          </c:dPt>
+          <c:dPt>
+            <c:idx val="6"/>
+            <c:bubble3D val="0"/>
+            <c:spPr>
+              <a:solidFill>
+                <a:schemeClr val="accent1">
+                  <a:lumMod val="60000"/>
+                </a:schemeClr>
+              </a:solidFill>
+              <a:ln w="19050">
+                <a:solidFill>
+                  <a:schemeClr val="lt1"/>
+                </a:solidFill>
+              </a:ln>
+              <a:effectLst/>
+            </c:spPr>
+            <c:extLst>
+              <c:ext xmlns:c16="http://schemas.microsoft.com/office/drawing/2014/chart" uri="{C3380CC4-5D6E-409C-BE32-E72D297353CC}">
+                <c16:uniqueId val="{0000000D-A671-4573-A20F-C08F94D95CA3}"/>
+              </c:ext>
+            </c:extLst>
+          </c:dPt>
+          <c:dPt>
+            <c:idx val="7"/>
+            <c:bubble3D val="0"/>
+            <c:spPr>
+              <a:solidFill>
+                <a:schemeClr val="accent2">
+                  <a:lumMod val="60000"/>
+                </a:schemeClr>
+              </a:solidFill>
+              <a:ln w="19050">
+                <a:solidFill>
+                  <a:schemeClr val="lt1"/>
+                </a:solidFill>
+              </a:ln>
+              <a:effectLst/>
+            </c:spPr>
+            <c:extLst>
+              <c:ext xmlns:c16="http://schemas.microsoft.com/office/drawing/2014/chart" uri="{C3380CC4-5D6E-409C-BE32-E72D297353CC}">
+                <c16:uniqueId val="{0000000F-A671-4573-A20F-C08F94D95CA3}"/>
+              </c:ext>
+            </c:extLst>
+          </c:dPt>
+          <c:dPt>
+            <c:idx val="8"/>
+            <c:bubble3D val="0"/>
+            <c:spPr>
+              <a:solidFill>
+                <a:schemeClr val="accent3">
+                  <a:lumMod val="60000"/>
+                </a:schemeClr>
+              </a:solidFill>
+              <a:ln w="19050">
+                <a:solidFill>
+                  <a:schemeClr val="lt1"/>
+                </a:solidFill>
+              </a:ln>
+              <a:effectLst/>
+            </c:spPr>
+            <c:extLst>
+              <c:ext xmlns:c16="http://schemas.microsoft.com/office/drawing/2014/chart" uri="{C3380CC4-5D6E-409C-BE32-E72D297353CC}">
+                <c16:uniqueId val="{00000011-A671-4573-A20F-C08F94D95CA3}"/>
+              </c:ext>
+            </c:extLst>
+          </c:dPt>
+          <c:dPt>
+            <c:idx val="9"/>
+            <c:bubble3D val="0"/>
+            <c:spPr>
+              <a:solidFill>
+                <a:schemeClr val="accent4">
+                  <a:lumMod val="60000"/>
+                </a:schemeClr>
+              </a:solidFill>
+              <a:ln w="19050">
+                <a:solidFill>
+                  <a:schemeClr val="lt1"/>
+                </a:solidFill>
+              </a:ln>
+              <a:effectLst/>
+            </c:spPr>
+          </c:dPt>
+          <c:dLbls>
+            <c:dLbl>
+              <c:idx val="0"/>
+              <c:layout>
+                <c:manualLayout>
+                  <c:x val="0.139745170571311"/>
+                  <c:y val="-7.3387408265739681E-2"/>
+                </c:manualLayout>
+              </c:layout>
+              <c:dLblPos val="bestFit"/>
+              <c:showLegendKey val="0"/>
+              <c:showVal val="0"/>
+              <c:showCatName val="1"/>
+              <c:showSerName val="0"/>
+              <c:showPercent val="1"/>
+              <c:showBubbleSize val="0"/>
+              <c:extLst>
+                <c:ext xmlns:c15="http://schemas.microsoft.com/office/drawing/2012/chart" uri="{CE6537A1-D6FC-4f65-9D91-7224C49458BB}"/>
+                <c:ext xmlns:c16="http://schemas.microsoft.com/office/drawing/2014/chart" uri="{C3380CC4-5D6E-409C-BE32-E72D297353CC}">
+                  <c16:uniqueId val="{00000001-A671-4573-A20F-C08F94D95CA3}"/>
+                </c:ext>
+              </c:extLst>
+            </c:dLbl>
+            <c:dLbl>
+              <c:idx val="1"/>
+              <c:layout>
+                <c:manualLayout>
+                  <c:x val="-2.055076037813399E-3"/>
+                  <c:y val="5.7937427578215531E-2"/>
+                </c:manualLayout>
+              </c:layout>
+              <c:dLblPos val="bestFit"/>
+              <c:showLegendKey val="0"/>
+              <c:showVal val="0"/>
+              <c:showCatName val="1"/>
+              <c:showSerName val="0"/>
+              <c:showPercent val="1"/>
+              <c:showBubbleSize val="0"/>
+              <c:extLst>
+                <c:ext xmlns:c15="http://schemas.microsoft.com/office/drawing/2012/chart" uri="{CE6537A1-D6FC-4f65-9D91-7224C49458BB}"/>
+                <c:ext xmlns:c16="http://schemas.microsoft.com/office/drawing/2014/chart" uri="{C3380CC4-5D6E-409C-BE32-E72D297353CC}">
+                  <c16:uniqueId val="{00000003-A671-4573-A20F-C08F94D95CA3}"/>
+                </c:ext>
+              </c:extLst>
+            </c:dLbl>
+            <c:dLbl>
+              <c:idx val="2"/>
+              <c:layout>
+                <c:manualLayout>
+                  <c:x val="0"/>
+                  <c:y val="9.656237929702588E-2"/>
+                </c:manualLayout>
+              </c:layout>
+              <c:dLblPos val="bestFit"/>
+              <c:showLegendKey val="0"/>
+              <c:showVal val="0"/>
+              <c:showCatName val="1"/>
+              <c:showSerName val="0"/>
+              <c:showPercent val="1"/>
+              <c:showBubbleSize val="0"/>
+              <c:extLst>
+                <c:ext xmlns:c15="http://schemas.microsoft.com/office/drawing/2012/chart" uri="{CE6537A1-D6FC-4f65-9D91-7224C49458BB}"/>
+                <c:ext xmlns:c16="http://schemas.microsoft.com/office/drawing/2014/chart" uri="{C3380CC4-5D6E-409C-BE32-E72D297353CC}">
+                  <c16:uniqueId val="{00000005-A671-4573-A20F-C08F94D95CA3}"/>
+                </c:ext>
+              </c:extLst>
+            </c:dLbl>
+            <c:dLbl>
+              <c:idx val="3"/>
+              <c:layout>
+                <c:manualLayout>
+                  <c:x val="-3.0114145719454611E-4"/>
+                  <c:y val="8.8837388953263666E-2"/>
+                </c:manualLayout>
+              </c:layout>
+              <c:dLblPos val="bestFit"/>
+              <c:showLegendKey val="0"/>
+              <c:showVal val="0"/>
+              <c:showCatName val="1"/>
+              <c:showSerName val="0"/>
+              <c:showPercent val="1"/>
+              <c:showBubbleSize val="0"/>
+              <c:extLst>
+                <c:ext xmlns:c15="http://schemas.microsoft.com/office/drawing/2012/chart" uri="{CE6537A1-D6FC-4f65-9D91-7224C49458BB}"/>
+                <c:ext xmlns:c16="http://schemas.microsoft.com/office/drawing/2014/chart" uri="{C3380CC4-5D6E-409C-BE32-E72D297353CC}">
+                  <c16:uniqueId val="{00000007-A671-4573-A20F-C08F94D95CA3}"/>
+                </c:ext>
+              </c:extLst>
+            </c:dLbl>
+            <c:dLbl>
+              <c:idx val="4"/>
+              <c:layout>
+                <c:manualLayout>
+                  <c:x val="-2.6715988491574187E-2"/>
+                  <c:y val="3.8624951718811058E-3"/>
+                </c:manualLayout>
+              </c:layout>
+              <c:tx>
+                <c:rich>
+                  <a:bodyPr/>
+                  <a:lstStyle/>
+                  <a:p>
+                    <a:fld id="{74D07415-98F9-47A7-B405-DF113545CDF4}" type="CATEGORYNAME">
+                      <a:rPr lang="en-US"/>
+                      <a:pPr/>
+                      <a:t>[CATEGORY NAME]</a:t>
+                    </a:fld>
+                    <a:r>
+                      <a:rPr lang="en-US" baseline="0"/>
+                      <a:t>
+&lt;</a:t>
+                    </a:r>
+                    <a:fld id="{A0DCCD2E-C8E0-4CF5-B2AF-9E57FE9C7663}" type="PERCENTAGE">
+                      <a:rPr lang="en-US" baseline="0"/>
+                      <a:pPr/>
+                      <a:t>[PERCENTAGE]</a:t>
+                    </a:fld>
+                    <a:endParaRPr lang="en-US" baseline="0"/>
+                  </a:p>
+                </c:rich>
+              </c:tx>
+              <c:dLblPos val="bestFit"/>
+              <c:showLegendKey val="0"/>
+              <c:showVal val="0"/>
+              <c:showCatName val="1"/>
+              <c:showSerName val="0"/>
+              <c:showPercent val="1"/>
+              <c:showBubbleSize val="0"/>
+              <c:extLst>
+                <c:ext xmlns:c15="http://schemas.microsoft.com/office/drawing/2012/chart" uri="{CE6537A1-D6FC-4f65-9D91-7224C49458BB}">
+                  <c15:dlblFieldTable/>
+                  <c15:showDataLabelsRange val="0"/>
+                </c:ext>
+                <c:ext xmlns:c16="http://schemas.microsoft.com/office/drawing/2014/chart" uri="{C3380CC4-5D6E-409C-BE32-E72D297353CC}">
+                  <c16:uniqueId val="{00000009-A671-4573-A20F-C08F94D95CA3}"/>
+                </c:ext>
+              </c:extLst>
+            </c:dLbl>
+            <c:dLbl>
+              <c:idx val="5"/>
+              <c:layout>
+                <c:manualLayout>
+                  <c:x val="-2.055076037813399E-3"/>
+                  <c:y val="-4.6349942062572348E-2"/>
+                </c:manualLayout>
+              </c:layout>
+              <c:dLblPos val="bestFit"/>
+              <c:showLegendKey val="0"/>
+              <c:showVal val="0"/>
+              <c:showCatName val="1"/>
+              <c:showSerName val="0"/>
+              <c:showPercent val="1"/>
+              <c:showBubbleSize val="0"/>
+              <c:extLst>
+                <c:ext xmlns:c15="http://schemas.microsoft.com/office/drawing/2012/chart" uri="{CE6537A1-D6FC-4f65-9D91-7224C49458BB}"/>
+                <c:ext xmlns:c16="http://schemas.microsoft.com/office/drawing/2014/chart" uri="{C3380CC4-5D6E-409C-BE32-E72D297353CC}">
+                  <c16:uniqueId val="{0000000B-A671-4573-A20F-C08F94D95CA3}"/>
+                </c:ext>
+              </c:extLst>
+            </c:dLbl>
+            <c:dLbl>
+              <c:idx val="6"/>
+              <c:layout>
+                <c:manualLayout>
+                  <c:x val="0"/>
+                  <c:y val="-5.4074932406334493E-2"/>
+                </c:manualLayout>
+              </c:layout>
+              <c:dLblPos val="bestFit"/>
+              <c:showLegendKey val="0"/>
+              <c:showVal val="0"/>
+              <c:showCatName val="1"/>
+              <c:showSerName val="0"/>
+              <c:showPercent val="1"/>
+              <c:showBubbleSize val="0"/>
+              <c:extLst>
+                <c:ext xmlns:c15="http://schemas.microsoft.com/office/drawing/2012/chart" uri="{CE6537A1-D6FC-4f65-9D91-7224C49458BB}"/>
+                <c:ext xmlns:c16="http://schemas.microsoft.com/office/drawing/2014/chart" uri="{C3380CC4-5D6E-409C-BE32-E72D297353CC}">
+                  <c16:uniqueId val="{0000000D-A671-4573-A20F-C08F94D95CA3}"/>
+                </c:ext>
+              </c:extLst>
+            </c:dLbl>
+            <c:dLbl>
+              <c:idx val="7"/>
+              <c:layout>
+                <c:manualLayout>
+                  <c:x val="0"/>
+                  <c:y val="-1.1587485515643106E-2"/>
+                </c:manualLayout>
+              </c:layout>
+              <c:dLblPos val="bestFit"/>
+              <c:showLegendKey val="0"/>
+              <c:showVal val="0"/>
+              <c:showCatName val="1"/>
+              <c:showSerName val="0"/>
+              <c:showPercent val="1"/>
+              <c:showBubbleSize val="0"/>
+              <c:extLst>
+                <c:ext xmlns:c15="http://schemas.microsoft.com/office/drawing/2012/chart" uri="{CE6537A1-D6FC-4f65-9D91-7224C49458BB}"/>
+                <c:ext xmlns:c16="http://schemas.microsoft.com/office/drawing/2014/chart" uri="{C3380CC4-5D6E-409C-BE32-E72D297353CC}">
+                  <c16:uniqueId val="{0000000F-A671-4573-A20F-C08F94D95CA3}"/>
+                </c:ext>
+              </c:extLst>
+            </c:dLbl>
+            <c:dLbl>
+              <c:idx val="8"/>
+              <c:layout>
+                <c:manualLayout>
+                  <c:x val="-1.3959387166616504E-2"/>
+                  <c:y val="-6.5732368621940804E-2"/>
+                </c:manualLayout>
+              </c:layout>
+              <c:tx>
+                <c:rich>
+                  <a:bodyPr/>
+                  <a:lstStyle/>
+                  <a:p>
+                    <a:r>
+                      <a:rPr lang="en-US" baseline="0"/>
+                      <a:t>Tequila
+&lt;</a:t>
+                    </a:r>
+                    <a:fld id="{688B430C-C531-4E81-B75F-270ED27F49D4}" type="PERCENTAGE">
+                      <a:rPr lang="en-US" baseline="0"/>
+                      <a:pPr/>
+                      <a:t>[PERCENTAGE]</a:t>
+                    </a:fld>
+                    <a:endParaRPr lang="en-US" baseline="0"/>
+                  </a:p>
+                </c:rich>
+              </c:tx>
+              <c:dLblPos val="bestFit"/>
+              <c:showLegendKey val="0"/>
+              <c:showVal val="0"/>
+              <c:showCatName val="1"/>
+              <c:showSerName val="0"/>
+              <c:showPercent val="1"/>
+              <c:showBubbleSize val="0"/>
+              <c:extLst>
+                <c:ext xmlns:c15="http://schemas.microsoft.com/office/drawing/2012/chart" uri="{CE6537A1-D6FC-4f65-9D91-7224C49458BB}">
+                  <c15:dlblFieldTable/>
+                  <c15:showDataLabelsRange val="0"/>
+                </c:ext>
+                <c:ext xmlns:c16="http://schemas.microsoft.com/office/drawing/2014/chart" uri="{C3380CC4-5D6E-409C-BE32-E72D297353CC}">
+                  <c16:uniqueId val="{00000011-A671-4573-A20F-C08F94D95CA3}"/>
+                </c:ext>
+              </c:extLst>
+            </c:dLbl>
+            <c:spPr>
+              <a:noFill/>
+              <a:ln>
+                <a:noFill/>
+              </a:ln>
+              <a:effectLst/>
+            </c:spPr>
+            <c:txPr>
+              <a:bodyPr rot="0" spcFirstLastPara="1" vertOverflow="ellipsis" vert="horz" wrap="square" lIns="38100" tIns="19050" rIns="38100" bIns="19050" anchor="ctr" anchorCtr="1">
+                <a:spAutoFit/>
+              </a:bodyPr>
+              <a:lstStyle/>
+              <a:p>
+                <a:pPr>
+                  <a:defRPr sz="900" b="0" i="0" u="none" strike="noStrike" kern="1200" baseline="0">
+                    <a:solidFill>
+                      <a:schemeClr val="tx1">
+                        <a:lumMod val="65000"/>
+                        <a:lumOff val="35000"/>
+                      </a:schemeClr>
+                    </a:solidFill>
+                    <a:latin typeface="+mn-lt"/>
+                    <a:ea typeface="+mn-ea"/>
+                    <a:cs typeface="+mn-cs"/>
+                  </a:defRPr>
+                </a:pPr>
+                <a:endParaRPr lang="en-US"/>
+              </a:p>
+            </c:txPr>
+            <c:dLblPos val="outEnd"/>
+            <c:showLegendKey val="0"/>
+            <c:showVal val="0"/>
+            <c:showCatName val="1"/>
+            <c:showSerName val="0"/>
+            <c:showPercent val="1"/>
+            <c:showBubbleSize val="0"/>
+            <c:showLeaderLines val="1"/>
+            <c:leaderLines>
+              <c:spPr>
+                <a:ln w="9525" cap="flat" cmpd="sng" algn="ctr">
+                  <a:solidFill>
+                    <a:schemeClr val="tx1">
+                      <a:lumMod val="35000"/>
+                      <a:lumOff val="65000"/>
+                    </a:schemeClr>
+                  </a:solidFill>
+                  <a:round/>
+                </a:ln>
+                <a:effectLst/>
+              </c:spPr>
+            </c:leaderLines>
+            <c:extLst>
+              <c:ext xmlns:c15="http://schemas.microsoft.com/office/drawing/2012/chart" uri="{CE6537A1-D6FC-4f65-9D91-7224C49458BB}"/>
+            </c:extLst>
+          </c:dLbls>
+          <c:cat>
+            <c:strRef>
+              <c:f>'DISTILLED SPIRITS - VALUE'!$A$3:$A$12</c:f>
+              <c:strCache>
+                <c:ptCount val="9"/>
+                <c:pt idx="0">
+                  <c:v>WHISKEY, BOURBON</c:v>
+                </c:pt>
+                <c:pt idx="1">
+                  <c:v>WHISKEY, OTHER</c:v>
+                </c:pt>
+                <c:pt idx="2">
+                  <c:v>RUM</c:v>
+                </c:pt>
+                <c:pt idx="3">
+                  <c:v>BRANDY</c:v>
+                </c:pt>
+                <c:pt idx="4">
+                  <c:v>GIN</c:v>
+                </c:pt>
+                <c:pt idx="5">
+                  <c:v>VODKA</c:v>
+                </c:pt>
+                <c:pt idx="6">
+                  <c:v>CORDIALS</c:v>
+                </c:pt>
+                <c:pt idx="7">
+                  <c:v>OTHER DISTILLED SPIRITS</c:v>
+                </c:pt>
+                <c:pt idx="8">
+                  <c:v>TEQUILA</c:v>
+                </c:pt>
+              </c:strCache>
+              <c:extLst/>
+            </c:strRef>
+          </c:cat>
+          <c:val>
+            <c:numRef>
+              <c:f>'DISTILLED SPIRITS - VALUE'!$B$3:$B$12</c:f>
+              <c:numCache>
+                <c:formatCode>_(* #,##0_);_(* \(#,##0\);_(* "-"??_);_(@_)</c:formatCode>
+                <c:ptCount val="9"/>
+                <c:pt idx="0">
+                  <c:v>722755084</c:v>
+                </c:pt>
+                <c:pt idx="1">
+                  <c:v>355497190</c:v>
+                </c:pt>
+                <c:pt idx="2">
+                  <c:v>93158899</c:v>
+                </c:pt>
+                <c:pt idx="3">
+                  <c:v>93782350</c:v>
+                </c:pt>
+                <c:pt idx="4">
+                  <c:v>6884192</c:v>
+                </c:pt>
+                <c:pt idx="5">
+                  <c:v>63622174</c:v>
+                </c:pt>
+                <c:pt idx="6">
+                  <c:v>90663881</c:v>
+                </c:pt>
+                <c:pt idx="7">
+                  <c:v>138492124</c:v>
+                </c:pt>
+                <c:pt idx="8">
+                  <c:v>5621518</c:v>
+                </c:pt>
+              </c:numCache>
+              <c:extLst/>
+            </c:numRef>
+          </c:val>
+          <c:extLst>
+            <c:ext xmlns:c16="http://schemas.microsoft.com/office/drawing/2014/chart" uri="{C3380CC4-5D6E-409C-BE32-E72D297353CC}">
+              <c16:uniqueId val="{00000012-A671-4573-A20F-C08F94D95CA3}"/>
+            </c:ext>
+          </c:extLst>
+        </c:ser>
+        <c:dLbls>
+          <c:showLegendKey val="0"/>
+          <c:showVal val="0"/>
+          <c:showCatName val="0"/>
+          <c:showSerName val="0"/>
+          <c:showPercent val="0"/>
+          <c:showBubbleSize val="0"/>
+          <c:showLeaderLines val="1"/>
+        </c:dLbls>
+        <c:gapWidth val="100"/>
+        <c:splitType val="cust"/>
+        <c:custSplit>
+          <c:secondPiePt val="0"/>
+          <c:secondPiePt val="1"/>
+        </c:custSplit>
+        <c:secondPieSize val="74"/>
+        <c:serLines>
+          <c:spPr>
+            <a:ln w="9525" cap="flat" cmpd="sng" algn="ctr">
+              <a:solidFill>
+                <a:schemeClr val="tx1">
+                  <a:lumMod val="35000"/>
+                  <a:lumOff val="65000"/>
+                </a:schemeClr>
+              </a:solidFill>
+              <a:round/>
+            </a:ln>
+            <a:effectLst/>
+          </c:spPr>
+        </c:serLines>
+      </c:ofPieChart>
+      <c:spPr>
+        <a:noFill/>
+        <a:ln>
+          <a:noFill/>
+        </a:ln>
+        <a:effectLst/>
+      </c:spPr>
+    </c:plotArea>
     <c:plotVisOnly val="1"/>
     <c:dispBlanksAs val="gap"/>
     <c:showDLblsOverMax val="0"/>
@@ -7493,7 +8082,7 @@
 </file>
 
 <file path=word/charts/style1.xml><?xml version="1.0" encoding="utf-8"?>
-<cs:chartStyle xmlns:cs="http://schemas.microsoft.com/office/drawing/2012/chartStyle" xmlns:a="http://schemas.openxmlformats.org/drawingml/2006/main" id="201">
+<cs:chartStyle xmlns:cs="http://schemas.microsoft.com/office/drawing/2012/chartStyle" xmlns:a="http://schemas.openxmlformats.org/drawingml/2006/main" id="333">
   <cs:axisTitle>
     <cs:lnRef idx="0"/>
     <cs:fillRef idx="0"/>
@@ -7504,7 +8093,7 @@
         <a:lumOff val="35000"/>
       </a:schemeClr>
     </cs:fontRef>
-    <cs:defRPr sz="1000" kern="1200"/>
+    <cs:defRPr sz="900" kern="1200"/>
   </cs:axisTitle>
   <cs:categoryAxis>
     <cs:lnRef idx="0"/>
@@ -7550,7 +8139,7 @@
         <a:round/>
       </a:ln>
     </cs:spPr>
-    <cs:defRPr sz="1000" kern="1200"/>
+    <cs:defRPr sz="900" kern="1200"/>
   </cs:chartArea>
   <cs:dataLabel>
     <cs:lnRef idx="0"/>
@@ -7558,8 +8147,8 @@
     <cs:effectRef idx="0"/>
     <cs:fontRef idx="minor">
       <a:schemeClr val="tx1">
-        <a:lumMod val="75000"/>
-        <a:lumOff val="25000"/>
+        <a:lumMod val="65000"/>
+        <a:lumOff val="35000"/>
       </a:schemeClr>
     </cs:fontRef>
     <cs:defRPr sz="900" kern="1200"/>
@@ -7581,8 +8170,8 @@
       <a:ln>
         <a:solidFill>
           <a:schemeClr val="dk1">
-            <a:lumMod val="25000"/>
-            <a:lumOff val="75000"/>
+            <a:lumMod val="50000"/>
+            <a:lumOff val="50000"/>
           </a:schemeClr>
         </a:solidFill>
       </a:ln>
@@ -7594,29 +8183,49 @@
   </cs:dataLabelCallout>
   <cs:dataPoint>
     <cs:lnRef idx="0"/>
-    <cs:fillRef idx="1">
+    <cs:fillRef idx="0">
       <cs:styleClr val="auto"/>
     </cs:fillRef>
     <cs:effectRef idx="0"/>
     <cs:fontRef idx="minor">
       <a:schemeClr val="tx1"/>
     </cs:fontRef>
+    <cs:spPr>
+      <a:solidFill>
+        <a:schemeClr val="phClr"/>
+      </a:solidFill>
+      <a:ln w="19050">
+        <a:solidFill>
+          <a:schemeClr val="lt1"/>
+        </a:solidFill>
+      </a:ln>
+    </cs:spPr>
   </cs:dataPoint>
   <cs:dataPoint3D>
     <cs:lnRef idx="0"/>
-    <cs:fillRef idx="1">
+    <cs:fillRef idx="0">
       <cs:styleClr val="auto"/>
     </cs:fillRef>
     <cs:effectRef idx="0"/>
     <cs:fontRef idx="minor">
       <a:schemeClr val="tx1"/>
     </cs:fontRef>
+    <cs:spPr>
+      <a:solidFill>
+        <a:schemeClr val="phClr"/>
+      </a:solidFill>
+      <a:ln w="19050">
+        <a:solidFill>
+          <a:schemeClr val="lt1"/>
+        </a:solidFill>
+      </a:ln>
+    </cs:spPr>
   </cs:dataPoint3D>
   <cs:dataPointLine>
     <cs:lnRef idx="0">
       <cs:styleClr val="auto"/>
     </cs:lnRef>
-    <cs:fillRef idx="1"/>
+    <cs:fillRef idx="0"/>
     <cs:effectRef idx="0"/>
     <cs:fontRef idx="minor">
       <a:schemeClr val="tx1"/>
@@ -7631,10 +8240,8 @@
     </cs:spPr>
   </cs:dataPointLine>
   <cs:dataPointMarker>
-    <cs:lnRef idx="0">
-      <cs:styleClr val="auto"/>
-    </cs:lnRef>
-    <cs:fillRef idx="1">
+    <cs:lnRef idx="0"/>
+    <cs:fillRef idx="0">
       <cs:styleClr val="auto"/>
     </cs:fillRef>
     <cs:effectRef idx="0"/>
@@ -7642,19 +8249,22 @@
       <a:schemeClr val="tx1"/>
     </cs:fontRef>
     <cs:spPr>
+      <a:solidFill>
+        <a:schemeClr val="phClr"/>
+      </a:solidFill>
       <a:ln w="9525">
         <a:solidFill>
-          <a:schemeClr val="phClr"/>
+          <a:schemeClr val="lt1"/>
         </a:solidFill>
       </a:ln>
     </cs:spPr>
   </cs:dataPointMarker>
-  <cs:dataPointMarkerLayout symbol="circle" size="5"/>
+  <cs:dataPointMarkerLayout symbol="circle" size="6"/>
   <cs:dataPointWireframe>
     <cs:lnRef idx="0">
       <cs:styleClr val="auto"/>
     </cs:lnRef>
-    <cs:fillRef idx="1"/>
+    <cs:fillRef idx="0"/>
     <cs:effectRef idx="0"/>
     <cs:fontRef idx="minor">
       <a:schemeClr val="tx1"/>
@@ -7697,22 +8307,23 @@
     <cs:fillRef idx="0"/>
     <cs:effectRef idx="0"/>
     <cs:fontRef idx="minor">
-      <a:schemeClr val="dk1"/>
+      <a:schemeClr val="tx1"/>
     </cs:fontRef>
     <cs:spPr>
       <a:solidFill>
         <a:schemeClr val="dk1">
-          <a:lumMod val="65000"/>
-          <a:lumOff val="35000"/>
+          <a:lumMod val="75000"/>
+          <a:lumOff val="25000"/>
         </a:schemeClr>
       </a:solidFill>
-      <a:ln w="9525">
+      <a:ln w="9525" cap="flat" cmpd="sng" algn="ctr">
         <a:solidFill>
           <a:schemeClr val="tx1">
             <a:lumMod val="65000"/>
             <a:lumOff val="35000"/>
           </a:schemeClr>
         </a:solidFill>
+        <a:round/>
       </a:ln>
     </cs:spPr>
   </cs:downBar>
@@ -7817,8 +8428,8 @@
       <a:ln w="9525" cap="flat" cmpd="sng" algn="ctr">
         <a:solidFill>
           <a:schemeClr val="tx1">
-            <a:lumMod val="75000"/>
-            <a:lumOff val="25000"/>
+            <a:lumMod val="50000"/>
+            <a:lumOff val="50000"/>
           </a:schemeClr>
         </a:solidFill>
         <a:round/>
@@ -7913,7 +8524,7 @@
         <a:lumOff val="35000"/>
       </a:schemeClr>
     </cs:fontRef>
-    <cs:defRPr sz="1400" b="0" kern="1200" spc="0" baseline="0"/>
+    <cs:defRPr sz="1440" b="0" kern="1200" spc="0" baseline="0"/>
   </cs:title>
   <cs:trendline>
     <cs:lnRef idx="0">
@@ -7929,7 +8540,7 @@
         <a:solidFill>
           <a:schemeClr val="phClr"/>
         </a:solidFill>
-        <a:prstDash val="sysDot"/>
+        <a:prstDash val="sysDash"/>
       </a:ln>
     </cs:spPr>
   </cs:trendline>
@@ -7950,19 +8561,20 @@
     <cs:fillRef idx="0"/>
     <cs:effectRef idx="0"/>
     <cs:fontRef idx="minor">
-      <a:schemeClr val="dk1"/>
+      <a:schemeClr val="tx1"/>
     </cs:fontRef>
     <cs:spPr>
       <a:solidFill>
         <a:schemeClr val="lt1"/>
       </a:solidFill>
-      <a:ln w="9525">
+      <a:ln w="9525" cap="flat" cmpd="sng" algn="ctr">
         <a:solidFill>
           <a:schemeClr val="tx1">
-            <a:lumMod val="15000"/>
-            <a:lumOff val="85000"/>
+            <a:lumMod val="65000"/>
+            <a:lumOff val="35000"/>
           </a:schemeClr>
         </a:solidFill>
+        <a:round/>
       </a:ln>
     </cs:spPr>
   </cs:upBar>
@@ -8146,58 +8758,6 @@
         </w:p>
       </w:docPartBody>
     </w:docPart>
-    <w:docPart>
-      <w:docPartPr>
-        <w:name w:val="D511EF7AE3A847C3A4F3A58DF8FBF635"/>
-        <w:category>
-          <w:name w:val="General"/>
-          <w:gallery w:val="placeholder"/>
-        </w:category>
-        <w:types>
-          <w:type w:val="bbPlcHdr"/>
-        </w:types>
-        <w:behaviors>
-          <w:behavior w:val="content"/>
-        </w:behaviors>
-        <w:guid w:val="{B298392B-4939-4832-BBD7-B60E2D7A8C18}"/>
-      </w:docPartPr>
-      <w:docPartBody>
-        <w:p>
-          <w:pPr>
-            <w:pStyle w:val="D511EF7AE3A847C3A4F3A58DF8FBF635"/>
-          </w:pPr>
-          <w:r>
-            <w:t>[When using headings, don’t skip levels.  If you need a heading 3, 4, or 5 with no text following it before the next heading, just add a period at the end of the heading and then start a new paragraph for the subheading and its text.]</w:t>
-          </w:r>
-        </w:p>
-      </w:docPartBody>
-    </w:docPart>
-    <w:docPart>
-      <w:docPartPr>
-        <w:name w:val="ACAD9218229B45BB9B62F0223692C592"/>
-        <w:category>
-          <w:name w:val="General"/>
-          <w:gallery w:val="placeholder"/>
-        </w:category>
-        <w:types>
-          <w:type w:val="bbPlcHdr"/>
-        </w:types>
-        <w:behaviors>
-          <w:behavior w:val="content"/>
-        </w:behaviors>
-        <w:guid w:val="{D45FD3E6-788A-4AE0-B22F-29F651989EEB}"/>
-      </w:docPartPr>
-      <w:docPartBody>
-        <w:p>
-          <w:pPr>
-            <w:pStyle w:val="ACAD9218229B45BB9B62F0223692C592"/>
-          </w:pPr>
-          <w:r>
-            <w:t>[Include all figures in their own section, following references (and footnotes and tables, if applicable).  Include a numbered caption for each figure.  Use the Table/Figure style for easy spacing between figure and caption.]</w:t>
-          </w:r>
-        </w:p>
-      </w:docPartBody>
-    </w:docPart>
   </w:docParts>
 </w:glossaryDocument>
 </file>
@@ -8299,6 +8859,7 @@
     <w:rsidRoot w:val="00A27CE2"/>
     <w:rsid w:val="00115759"/>
     <w:rsid w:val="00490692"/>
+    <w:rsid w:val="009361FF"/>
     <w:rsid w:val="00A27CE2"/>
     <w:rsid w:val="00A63C99"/>
   </w:rsids>
@@ -9159,129 +9720,12 @@
 </file>
 
 <file path=customXml/item2.xml><?xml version="1.0" encoding="utf-8"?>
-<p:properties xmlns:p="http://schemas.microsoft.com/office/2006/metadata/properties" xmlns:xsi="http://www.w3.org/2001/XMLSchema-instance" xmlns:pc="http://schemas.microsoft.com/office/infopath/2007/PartnerControls">
-  <documentManagement>
-    <DirectSourceMarket xmlns="4873beb7-5857-4685-be1f-d57550cc96cc" xsi:nil="true"/>
-    <ApprovalStatus xmlns="4873beb7-5857-4685-be1f-d57550cc96cc">InProgress</ApprovalStatus>
-    <MarketSpecific xmlns="4873beb7-5857-4685-be1f-d57550cc96cc">false</MarketSpecific>
-    <LocComments xmlns="4873beb7-5857-4685-be1f-d57550cc96cc" xsi:nil="true"/>
-    <ThumbnailAssetId xmlns="4873beb7-5857-4685-be1f-d57550cc96cc" xsi:nil="true"/>
-    <PrimaryImageGen xmlns="4873beb7-5857-4685-be1f-d57550cc96cc">true</PrimaryImageGen>
-    <LegacyData xmlns="4873beb7-5857-4685-be1f-d57550cc96cc" xsi:nil="true"/>
-    <LocRecommendedHandoff xmlns="4873beb7-5857-4685-be1f-d57550cc96cc" xsi:nil="true"/>
-    <BusinessGroup xmlns="4873beb7-5857-4685-be1f-d57550cc96cc" xsi:nil="true"/>
-    <BlockPublish xmlns="4873beb7-5857-4685-be1f-d57550cc96cc">false</BlockPublish>
-    <TPFriendlyName xmlns="4873beb7-5857-4685-be1f-d57550cc96cc" xsi:nil="true"/>
-    <NumericId xmlns="4873beb7-5857-4685-be1f-d57550cc96cc" xsi:nil="true"/>
-    <APEditor xmlns="4873beb7-5857-4685-be1f-d57550cc96cc">
-      <UserInfo>
-        <DisplayName/>
-        <AccountId xsi:nil="true"/>
-        <AccountType/>
-      </UserInfo>
-    </APEditor>
-    <SourceTitle xmlns="4873beb7-5857-4685-be1f-d57550cc96cc" xsi:nil="true"/>
-    <OpenTemplate xmlns="4873beb7-5857-4685-be1f-d57550cc96cc">true</OpenTemplate>
-    <UALocComments xmlns="4873beb7-5857-4685-be1f-d57550cc96cc" xsi:nil="true"/>
-    <ParentAssetId xmlns="4873beb7-5857-4685-be1f-d57550cc96cc" xsi:nil="true"/>
-    <IntlLangReviewDate xmlns="4873beb7-5857-4685-be1f-d57550cc96cc" xsi:nil="true"/>
-    <FeatureTagsTaxHTField0 xmlns="4873beb7-5857-4685-be1f-d57550cc96cc">
-      <Terms xmlns="http://schemas.microsoft.com/office/infopath/2007/PartnerControls"/>
-    </FeatureTagsTaxHTField0>
-    <PublishStatusLookup xmlns="4873beb7-5857-4685-be1f-d57550cc96cc">
-      <Value>1665188</Value>
-    </PublishStatusLookup>
-    <Providers xmlns="4873beb7-5857-4685-be1f-d57550cc96cc" xsi:nil="true"/>
-    <MachineTranslated xmlns="4873beb7-5857-4685-be1f-d57550cc96cc">false</MachineTranslated>
-    <OriginalSourceMarket xmlns="4873beb7-5857-4685-be1f-d57550cc96cc" xsi:nil="true"/>
-    <APDescription xmlns="4873beb7-5857-4685-be1f-d57550cc96cc" xsi:nil="true"/>
-    <ClipArtFilename xmlns="4873beb7-5857-4685-be1f-d57550cc96cc" xsi:nil="true"/>
-    <ContentItem xmlns="4873beb7-5857-4685-be1f-d57550cc96cc" xsi:nil="true"/>
-    <TPInstallLocation xmlns="4873beb7-5857-4685-be1f-d57550cc96cc" xsi:nil="true"/>
-    <PublishTargets xmlns="4873beb7-5857-4685-be1f-d57550cc96cc">OfficeOnlineVNext</PublishTargets>
-    <TimesCloned xmlns="4873beb7-5857-4685-be1f-d57550cc96cc" xsi:nil="true"/>
-    <AssetStart xmlns="4873beb7-5857-4685-be1f-d57550cc96cc">2012-12-18T04:21:00+00:00</AssetStart>
-    <Provider xmlns="4873beb7-5857-4685-be1f-d57550cc96cc" xsi:nil="true"/>
-    <AcquiredFrom xmlns="4873beb7-5857-4685-be1f-d57550cc96cc">Internal MS</AcquiredFrom>
-    <FriendlyTitle xmlns="4873beb7-5857-4685-be1f-d57550cc96cc" xsi:nil="true"/>
-    <LastHandOff xmlns="4873beb7-5857-4685-be1f-d57550cc96cc" xsi:nil="true"/>
-    <TPClientViewer xmlns="4873beb7-5857-4685-be1f-d57550cc96cc" xsi:nil="true"/>
-    <UACurrentWords xmlns="4873beb7-5857-4685-be1f-d57550cc96cc" xsi:nil="true"/>
-    <ArtSampleDocs xmlns="4873beb7-5857-4685-be1f-d57550cc96cc" xsi:nil="true"/>
-    <UALocRecommendation xmlns="4873beb7-5857-4685-be1f-d57550cc96cc">Localize</UALocRecommendation>
-    <Manager xmlns="4873beb7-5857-4685-be1f-d57550cc96cc" xsi:nil="true"/>
-    <ShowIn xmlns="4873beb7-5857-4685-be1f-d57550cc96cc">Show everywhere</ShowIn>
-    <UANotes xmlns="4873beb7-5857-4685-be1f-d57550cc96cc" xsi:nil="true"/>
-    <TemplateStatus xmlns="4873beb7-5857-4685-be1f-d57550cc96cc">Complete</TemplateStatus>
-    <InternalTagsTaxHTField0 xmlns="4873beb7-5857-4685-be1f-d57550cc96cc">
-      <Terms xmlns="http://schemas.microsoft.com/office/infopath/2007/PartnerControls"/>
-    </InternalTagsTaxHTField0>
-    <CSXHash xmlns="4873beb7-5857-4685-be1f-d57550cc96cc" xsi:nil="true"/>
-    <Downloads xmlns="4873beb7-5857-4685-be1f-d57550cc96cc">0</Downloads>
-    <VoteCount xmlns="4873beb7-5857-4685-be1f-d57550cc96cc" xsi:nil="true"/>
-    <OOCacheId xmlns="4873beb7-5857-4685-be1f-d57550cc96cc" xsi:nil="true"/>
-    <IsDeleted xmlns="4873beb7-5857-4685-be1f-d57550cc96cc">false</IsDeleted>
-    <AssetExpire xmlns="4873beb7-5857-4685-be1f-d57550cc96cc">2029-01-01T08:00:00+00:00</AssetExpire>
-    <DSATActionTaken xmlns="4873beb7-5857-4685-be1f-d57550cc96cc" xsi:nil="true"/>
-    <CSXSubmissionMarket xmlns="4873beb7-5857-4685-be1f-d57550cc96cc" xsi:nil="true"/>
-    <TPExecutable xmlns="4873beb7-5857-4685-be1f-d57550cc96cc" xsi:nil="true"/>
-    <SubmitterId xmlns="4873beb7-5857-4685-be1f-d57550cc96cc" xsi:nil="true"/>
-    <EditorialTags xmlns="4873beb7-5857-4685-be1f-d57550cc96cc" xsi:nil="true"/>
-    <AssetType xmlns="4873beb7-5857-4685-be1f-d57550cc96cc">TP</AssetType>
-    <BugNumber xmlns="4873beb7-5857-4685-be1f-d57550cc96cc" xsi:nil="true"/>
-    <CSXSubmissionDate xmlns="4873beb7-5857-4685-be1f-d57550cc96cc" xsi:nil="true"/>
-    <CSXUpdate xmlns="4873beb7-5857-4685-be1f-d57550cc96cc">false</CSXUpdate>
-    <ApprovalLog xmlns="4873beb7-5857-4685-be1f-d57550cc96cc" xsi:nil="true"/>
-    <Milestone xmlns="4873beb7-5857-4685-be1f-d57550cc96cc" xsi:nil="true"/>
-    <RecommendationsModifier xmlns="4873beb7-5857-4685-be1f-d57550cc96cc" xsi:nil="true"/>
-    <OriginAsset xmlns="4873beb7-5857-4685-be1f-d57550cc96cc" xsi:nil="true"/>
-    <TPComponent xmlns="4873beb7-5857-4685-be1f-d57550cc96cc" xsi:nil="true"/>
-    <AssetId xmlns="4873beb7-5857-4685-be1f-d57550cc96cc">TP103982350</AssetId>
-    <IntlLocPriority xmlns="4873beb7-5857-4685-be1f-d57550cc96cc" xsi:nil="true"/>
-    <PolicheckWords xmlns="4873beb7-5857-4685-be1f-d57550cc96cc" xsi:nil="true"/>
-    <TPLaunchHelpLink xmlns="4873beb7-5857-4685-be1f-d57550cc96cc" xsi:nil="true"/>
-    <TPApplication xmlns="4873beb7-5857-4685-be1f-d57550cc96cc" xsi:nil="true"/>
-    <CrawlForDependencies xmlns="4873beb7-5857-4685-be1f-d57550cc96cc">false</CrawlForDependencies>
-    <HandoffToMSDN xmlns="4873beb7-5857-4685-be1f-d57550cc96cc" xsi:nil="true"/>
-    <PlannedPubDate xmlns="4873beb7-5857-4685-be1f-d57550cc96cc" xsi:nil="true"/>
-    <IntlLangReviewer xmlns="4873beb7-5857-4685-be1f-d57550cc96cc" xsi:nil="true"/>
-    <TrustLevel xmlns="4873beb7-5857-4685-be1f-d57550cc96cc">1 Microsoft Managed Content</TrustLevel>
-    <LocLastLocAttemptVersionLookup xmlns="4873beb7-5857-4685-be1f-d57550cc96cc">872729</LocLastLocAttemptVersionLookup>
-    <IsSearchable xmlns="4873beb7-5857-4685-be1f-d57550cc96cc">true</IsSearchable>
-    <TemplateTemplateType xmlns="4873beb7-5857-4685-be1f-d57550cc96cc">Word Document Template</TemplateTemplateType>
-    <CampaignTagsTaxHTField0 xmlns="4873beb7-5857-4685-be1f-d57550cc96cc">
-      <Terms xmlns="http://schemas.microsoft.com/office/infopath/2007/PartnerControls"/>
-    </CampaignTagsTaxHTField0>
-    <TPNamespace xmlns="4873beb7-5857-4685-be1f-d57550cc96cc" xsi:nil="true"/>
-    <TaxCatchAll xmlns="4873beb7-5857-4685-be1f-d57550cc96cc"/>
-    <Markets xmlns="4873beb7-5857-4685-be1f-d57550cc96cc"/>
-    <UAProjectedTotalWords xmlns="4873beb7-5857-4685-be1f-d57550cc96cc" xsi:nil="true"/>
-    <LocMarketGroupTiers2 xmlns="4873beb7-5857-4685-be1f-d57550cc96cc" xsi:nil="true"/>
-    <IntlLangReview xmlns="4873beb7-5857-4685-be1f-d57550cc96cc">false</IntlLangReview>
-    <OutputCachingOn xmlns="4873beb7-5857-4685-be1f-d57550cc96cc">false</OutputCachingOn>
-    <AverageRating xmlns="4873beb7-5857-4685-be1f-d57550cc96cc" xsi:nil="true"/>
-    <APAuthor xmlns="4873beb7-5857-4685-be1f-d57550cc96cc">
-      <UserInfo>
-        <DisplayName>REDMOND\ncrowell</DisplayName>
-        <AccountId>81</AccountId>
-        <AccountType/>
-      </UserInfo>
-    </APAuthor>
-    <LocManualTestRequired xmlns="4873beb7-5857-4685-be1f-d57550cc96cc">false</LocManualTestRequired>
-    <TPCommandLine xmlns="4873beb7-5857-4685-be1f-d57550cc96cc" xsi:nil="true"/>
-    <TPAppVersion xmlns="4873beb7-5857-4685-be1f-d57550cc96cc" xsi:nil="true"/>
-    <EditorialStatus xmlns="4873beb7-5857-4685-be1f-d57550cc96cc">Complete</EditorialStatus>
-    <LastModifiedDateTime xmlns="4873beb7-5857-4685-be1f-d57550cc96cc" xsi:nil="true"/>
-    <ScenarioTagsTaxHTField0 xmlns="4873beb7-5857-4685-be1f-d57550cc96cc">
-      <Terms xmlns="http://schemas.microsoft.com/office/infopath/2007/PartnerControls"/>
-    </ScenarioTagsTaxHTField0>
-    <OriginalRelease xmlns="4873beb7-5857-4685-be1f-d57550cc96cc">15</OriginalRelease>
-    <TPLaunchHelpLinkType xmlns="4873beb7-5857-4685-be1f-d57550cc96cc">Template</TPLaunchHelpLinkType>
-    <LocalizationTagsTaxHTField0 xmlns="4873beb7-5857-4685-be1f-d57550cc96cc">
-      <Terms xmlns="http://schemas.microsoft.com/office/infopath/2007/PartnerControls"/>
-    </LocalizationTagsTaxHTField0>
-  </documentManagement>
-</p:properties>
+<?mso-contentType ?>
+<FormTemplates xmlns="http://schemas.microsoft.com/sharepoint/v3/contenttype/forms">
+  <Display>DocumentLibraryForm</Display>
+  <Edit>AssetEditForm</Edit>
+  <New>DocumentLibraryForm</New>
+</FormTemplates>
 </file>
 
 <file path=customXml/item3.xml><?xml version="1.0" encoding="utf-8"?>
@@ -10325,12 +10769,129 @@
 </file>
 
 <file path=customXml/item4.xml><?xml version="1.0" encoding="utf-8"?>
-<?mso-contentType ?>
-<FormTemplates xmlns="http://schemas.microsoft.com/sharepoint/v3/contenttype/forms">
-  <Display>DocumentLibraryForm</Display>
-  <Edit>AssetEditForm</Edit>
-  <New>DocumentLibraryForm</New>
-</FormTemplates>
+<p:properties xmlns:p="http://schemas.microsoft.com/office/2006/metadata/properties" xmlns:xsi="http://www.w3.org/2001/XMLSchema-instance" xmlns:pc="http://schemas.microsoft.com/office/infopath/2007/PartnerControls">
+  <documentManagement>
+    <DirectSourceMarket xmlns="4873beb7-5857-4685-be1f-d57550cc96cc" xsi:nil="true"/>
+    <ApprovalStatus xmlns="4873beb7-5857-4685-be1f-d57550cc96cc">InProgress</ApprovalStatus>
+    <MarketSpecific xmlns="4873beb7-5857-4685-be1f-d57550cc96cc">false</MarketSpecific>
+    <LocComments xmlns="4873beb7-5857-4685-be1f-d57550cc96cc" xsi:nil="true"/>
+    <ThumbnailAssetId xmlns="4873beb7-5857-4685-be1f-d57550cc96cc" xsi:nil="true"/>
+    <PrimaryImageGen xmlns="4873beb7-5857-4685-be1f-d57550cc96cc">true</PrimaryImageGen>
+    <LegacyData xmlns="4873beb7-5857-4685-be1f-d57550cc96cc" xsi:nil="true"/>
+    <LocRecommendedHandoff xmlns="4873beb7-5857-4685-be1f-d57550cc96cc" xsi:nil="true"/>
+    <BusinessGroup xmlns="4873beb7-5857-4685-be1f-d57550cc96cc" xsi:nil="true"/>
+    <BlockPublish xmlns="4873beb7-5857-4685-be1f-d57550cc96cc">false</BlockPublish>
+    <TPFriendlyName xmlns="4873beb7-5857-4685-be1f-d57550cc96cc" xsi:nil="true"/>
+    <NumericId xmlns="4873beb7-5857-4685-be1f-d57550cc96cc" xsi:nil="true"/>
+    <APEditor xmlns="4873beb7-5857-4685-be1f-d57550cc96cc">
+      <UserInfo>
+        <DisplayName/>
+        <AccountId xsi:nil="true"/>
+        <AccountType/>
+      </UserInfo>
+    </APEditor>
+    <SourceTitle xmlns="4873beb7-5857-4685-be1f-d57550cc96cc" xsi:nil="true"/>
+    <OpenTemplate xmlns="4873beb7-5857-4685-be1f-d57550cc96cc">true</OpenTemplate>
+    <UALocComments xmlns="4873beb7-5857-4685-be1f-d57550cc96cc" xsi:nil="true"/>
+    <ParentAssetId xmlns="4873beb7-5857-4685-be1f-d57550cc96cc" xsi:nil="true"/>
+    <IntlLangReviewDate xmlns="4873beb7-5857-4685-be1f-d57550cc96cc" xsi:nil="true"/>
+    <FeatureTagsTaxHTField0 xmlns="4873beb7-5857-4685-be1f-d57550cc96cc">
+      <Terms xmlns="http://schemas.microsoft.com/office/infopath/2007/PartnerControls"/>
+    </FeatureTagsTaxHTField0>
+    <PublishStatusLookup xmlns="4873beb7-5857-4685-be1f-d57550cc96cc">
+      <Value>1665188</Value>
+    </PublishStatusLookup>
+    <Providers xmlns="4873beb7-5857-4685-be1f-d57550cc96cc" xsi:nil="true"/>
+    <MachineTranslated xmlns="4873beb7-5857-4685-be1f-d57550cc96cc">false</MachineTranslated>
+    <OriginalSourceMarket xmlns="4873beb7-5857-4685-be1f-d57550cc96cc" xsi:nil="true"/>
+    <APDescription xmlns="4873beb7-5857-4685-be1f-d57550cc96cc" xsi:nil="true"/>
+    <ClipArtFilename xmlns="4873beb7-5857-4685-be1f-d57550cc96cc" xsi:nil="true"/>
+    <ContentItem xmlns="4873beb7-5857-4685-be1f-d57550cc96cc" xsi:nil="true"/>
+    <TPInstallLocation xmlns="4873beb7-5857-4685-be1f-d57550cc96cc" xsi:nil="true"/>
+    <PublishTargets xmlns="4873beb7-5857-4685-be1f-d57550cc96cc">OfficeOnlineVNext</PublishTargets>
+    <TimesCloned xmlns="4873beb7-5857-4685-be1f-d57550cc96cc" xsi:nil="true"/>
+    <AssetStart xmlns="4873beb7-5857-4685-be1f-d57550cc96cc">2012-12-18T04:21:00+00:00</AssetStart>
+    <Provider xmlns="4873beb7-5857-4685-be1f-d57550cc96cc" xsi:nil="true"/>
+    <AcquiredFrom xmlns="4873beb7-5857-4685-be1f-d57550cc96cc">Internal MS</AcquiredFrom>
+    <FriendlyTitle xmlns="4873beb7-5857-4685-be1f-d57550cc96cc" xsi:nil="true"/>
+    <LastHandOff xmlns="4873beb7-5857-4685-be1f-d57550cc96cc" xsi:nil="true"/>
+    <TPClientViewer xmlns="4873beb7-5857-4685-be1f-d57550cc96cc" xsi:nil="true"/>
+    <UACurrentWords xmlns="4873beb7-5857-4685-be1f-d57550cc96cc" xsi:nil="true"/>
+    <ArtSampleDocs xmlns="4873beb7-5857-4685-be1f-d57550cc96cc" xsi:nil="true"/>
+    <UALocRecommendation xmlns="4873beb7-5857-4685-be1f-d57550cc96cc">Localize</UALocRecommendation>
+    <Manager xmlns="4873beb7-5857-4685-be1f-d57550cc96cc" xsi:nil="true"/>
+    <ShowIn xmlns="4873beb7-5857-4685-be1f-d57550cc96cc">Show everywhere</ShowIn>
+    <UANotes xmlns="4873beb7-5857-4685-be1f-d57550cc96cc" xsi:nil="true"/>
+    <TemplateStatus xmlns="4873beb7-5857-4685-be1f-d57550cc96cc">Complete</TemplateStatus>
+    <InternalTagsTaxHTField0 xmlns="4873beb7-5857-4685-be1f-d57550cc96cc">
+      <Terms xmlns="http://schemas.microsoft.com/office/infopath/2007/PartnerControls"/>
+    </InternalTagsTaxHTField0>
+    <CSXHash xmlns="4873beb7-5857-4685-be1f-d57550cc96cc" xsi:nil="true"/>
+    <Downloads xmlns="4873beb7-5857-4685-be1f-d57550cc96cc">0</Downloads>
+    <VoteCount xmlns="4873beb7-5857-4685-be1f-d57550cc96cc" xsi:nil="true"/>
+    <OOCacheId xmlns="4873beb7-5857-4685-be1f-d57550cc96cc" xsi:nil="true"/>
+    <IsDeleted xmlns="4873beb7-5857-4685-be1f-d57550cc96cc">false</IsDeleted>
+    <AssetExpire xmlns="4873beb7-5857-4685-be1f-d57550cc96cc">2029-01-01T08:00:00+00:00</AssetExpire>
+    <DSATActionTaken xmlns="4873beb7-5857-4685-be1f-d57550cc96cc" xsi:nil="true"/>
+    <CSXSubmissionMarket xmlns="4873beb7-5857-4685-be1f-d57550cc96cc" xsi:nil="true"/>
+    <TPExecutable xmlns="4873beb7-5857-4685-be1f-d57550cc96cc" xsi:nil="true"/>
+    <SubmitterId xmlns="4873beb7-5857-4685-be1f-d57550cc96cc" xsi:nil="true"/>
+    <EditorialTags xmlns="4873beb7-5857-4685-be1f-d57550cc96cc" xsi:nil="true"/>
+    <AssetType xmlns="4873beb7-5857-4685-be1f-d57550cc96cc">TP</AssetType>
+    <BugNumber xmlns="4873beb7-5857-4685-be1f-d57550cc96cc" xsi:nil="true"/>
+    <CSXSubmissionDate xmlns="4873beb7-5857-4685-be1f-d57550cc96cc" xsi:nil="true"/>
+    <CSXUpdate xmlns="4873beb7-5857-4685-be1f-d57550cc96cc">false</CSXUpdate>
+    <ApprovalLog xmlns="4873beb7-5857-4685-be1f-d57550cc96cc" xsi:nil="true"/>
+    <Milestone xmlns="4873beb7-5857-4685-be1f-d57550cc96cc" xsi:nil="true"/>
+    <RecommendationsModifier xmlns="4873beb7-5857-4685-be1f-d57550cc96cc" xsi:nil="true"/>
+    <OriginAsset xmlns="4873beb7-5857-4685-be1f-d57550cc96cc" xsi:nil="true"/>
+    <TPComponent xmlns="4873beb7-5857-4685-be1f-d57550cc96cc" xsi:nil="true"/>
+    <AssetId xmlns="4873beb7-5857-4685-be1f-d57550cc96cc">TP103982350</AssetId>
+    <IntlLocPriority xmlns="4873beb7-5857-4685-be1f-d57550cc96cc" xsi:nil="true"/>
+    <PolicheckWords xmlns="4873beb7-5857-4685-be1f-d57550cc96cc" xsi:nil="true"/>
+    <TPLaunchHelpLink xmlns="4873beb7-5857-4685-be1f-d57550cc96cc" xsi:nil="true"/>
+    <TPApplication xmlns="4873beb7-5857-4685-be1f-d57550cc96cc" xsi:nil="true"/>
+    <CrawlForDependencies xmlns="4873beb7-5857-4685-be1f-d57550cc96cc">false</CrawlForDependencies>
+    <HandoffToMSDN xmlns="4873beb7-5857-4685-be1f-d57550cc96cc" xsi:nil="true"/>
+    <PlannedPubDate xmlns="4873beb7-5857-4685-be1f-d57550cc96cc" xsi:nil="true"/>
+    <IntlLangReviewer xmlns="4873beb7-5857-4685-be1f-d57550cc96cc" xsi:nil="true"/>
+    <TrustLevel xmlns="4873beb7-5857-4685-be1f-d57550cc96cc">1 Microsoft Managed Content</TrustLevel>
+    <LocLastLocAttemptVersionLookup xmlns="4873beb7-5857-4685-be1f-d57550cc96cc">872729</LocLastLocAttemptVersionLookup>
+    <IsSearchable xmlns="4873beb7-5857-4685-be1f-d57550cc96cc">true</IsSearchable>
+    <TemplateTemplateType xmlns="4873beb7-5857-4685-be1f-d57550cc96cc">Word Document Template</TemplateTemplateType>
+    <CampaignTagsTaxHTField0 xmlns="4873beb7-5857-4685-be1f-d57550cc96cc">
+      <Terms xmlns="http://schemas.microsoft.com/office/infopath/2007/PartnerControls"/>
+    </CampaignTagsTaxHTField0>
+    <TPNamespace xmlns="4873beb7-5857-4685-be1f-d57550cc96cc" xsi:nil="true"/>
+    <TaxCatchAll xmlns="4873beb7-5857-4685-be1f-d57550cc96cc"/>
+    <Markets xmlns="4873beb7-5857-4685-be1f-d57550cc96cc"/>
+    <UAProjectedTotalWords xmlns="4873beb7-5857-4685-be1f-d57550cc96cc" xsi:nil="true"/>
+    <LocMarketGroupTiers2 xmlns="4873beb7-5857-4685-be1f-d57550cc96cc" xsi:nil="true"/>
+    <IntlLangReview xmlns="4873beb7-5857-4685-be1f-d57550cc96cc">false</IntlLangReview>
+    <OutputCachingOn xmlns="4873beb7-5857-4685-be1f-d57550cc96cc">false</OutputCachingOn>
+    <AverageRating xmlns="4873beb7-5857-4685-be1f-d57550cc96cc" xsi:nil="true"/>
+    <APAuthor xmlns="4873beb7-5857-4685-be1f-d57550cc96cc">
+      <UserInfo>
+        <DisplayName>REDMOND\ncrowell</DisplayName>
+        <AccountId>81</AccountId>
+        <AccountType/>
+      </UserInfo>
+    </APAuthor>
+    <LocManualTestRequired xmlns="4873beb7-5857-4685-be1f-d57550cc96cc">false</LocManualTestRequired>
+    <TPCommandLine xmlns="4873beb7-5857-4685-be1f-d57550cc96cc" xsi:nil="true"/>
+    <TPAppVersion xmlns="4873beb7-5857-4685-be1f-d57550cc96cc" xsi:nil="true"/>
+    <EditorialStatus xmlns="4873beb7-5857-4685-be1f-d57550cc96cc">Complete</EditorialStatus>
+    <LastModifiedDateTime xmlns="4873beb7-5857-4685-be1f-d57550cc96cc" xsi:nil="true"/>
+    <ScenarioTagsTaxHTField0 xmlns="4873beb7-5857-4685-be1f-d57550cc96cc">
+      <Terms xmlns="http://schemas.microsoft.com/office/infopath/2007/PartnerControls"/>
+    </ScenarioTagsTaxHTField0>
+    <OriginalRelease xmlns="4873beb7-5857-4685-be1f-d57550cc96cc">15</OriginalRelease>
+    <TPLaunchHelpLinkType xmlns="4873beb7-5857-4685-be1f-d57550cc96cc">Template</TPLaunchHelpLinkType>
+    <LocalizationTagsTaxHTField0 xmlns="4873beb7-5857-4685-be1f-d57550cc96cc">
+      <Terms xmlns="http://schemas.microsoft.com/office/infopath/2007/PartnerControls"/>
+    </LocalizationTagsTaxHTField0>
+  </documentManagement>
+</p:properties>
 </file>
 
 <file path=customXml/item5.xml><?xml version="1.0" encoding="utf-8"?>
@@ -10354,7 +10915,7 @@
         </b:NameList>
       </b:Author>
     </b:Author>
-    <b:RefOrder>7</b:RefOrder>
+    <b:RefOrder>12</b:RefOrder>
   </b:Source>
   <b:Source>
     <b:Tag>Last</b:Tag>
@@ -10375,7 +10936,7 @@
         </b:NameList>
       </b:Author>
     </b:Author>
-    <b:RefOrder>8</b:RefOrder>
+    <b:RefOrder>13</b:RefOrder>
   </b:Source>
   <b:Source>
     <b:Tag>Kin13</b:Tag>
@@ -10440,7 +11001,7 @@
     <b:Title>Kentucky Bourbon History</b:Title>
     <b:Year>2010</b:Year>
     <b:URL>http://kybourbontrail.com/index.php/history/</b:URL>
-    <b:RefOrder>6</b:RefOrder>
+    <b:RefOrder>10</b:RefOrder>
   </b:Source>
   <b:Source>
     <b:Tag>ATF</b:Tag>
@@ -10452,7 +11013,7 @@
         <b:Corporate>ATF</b:Corporate>
       </b:Author>
     </b:Author>
-    <b:RefOrder>9</b:RefOrder>
+    <b:RefOrder>6</b:RefOrder>
   </b:Source>
   <b:Source>
     <b:Tag>Vea13</b:Tag>
@@ -10508,6 +11069,76 @@
     <b:Pages>103</b:Pages>
     <b:RefOrder>4</b:RefOrder>
   </b:Source>
+  <b:Source>
+    <b:Tag>McL14</b:Tag>
+    <b:SourceType>JournalArticle</b:SourceType>
+    <b:Guid>{98081439-7CCE-4116-860D-4CB01C070089}</b:Guid>
+    <b:Author>
+      <b:Author>
+        <b:NameList>
+          <b:Person>
+            <b:Last>McLafferty</b:Last>
+            <b:First>Clair</b:First>
+          </b:Person>
+        </b:NameList>
+      </b:Author>
+    </b:Author>
+    <b:Title>Beginner's Guide to Bourbon and Tennessee Whiskey</b:Title>
+    <b:Year>2014</b:Year>
+    <b:JournalName>Paste Magazine</b:JournalName>
+    <b:Month>December</b:Month>
+    <b:Day>5</b:Day>
+    <b:RefOrder>7</b:RefOrder>
+  </b:Source>
+  <b:Source>
+    <b:Tag>Ste12</b:Tag>
+    <b:SourceType>ArticleInAPeriodical</b:SourceType>
+    <b:Guid>{56515A5C-5589-4FE9-8DBC-ABBE76AE1122}</b:Guid>
+    <b:Title>Jack Daniel's Secret: The History of the World's Most Famous Whiskey</b:Title>
+    <b:Year>2012</b:Year>
+    <b:Author>
+      <b:Author>
+        <b:NameList>
+          <b:Person>
+            <b:Last>Stengel</b:Last>
+            <b:First>Jim</b:First>
+          </b:Person>
+        </b:NameList>
+      </b:Author>
+    </b:Author>
+    <b:PeriodicalTitle>The Atlantic</b:PeriodicalTitle>
+    <b:Month>March</b:Month>
+    <b:Day>26</b:Day>
+    <b:RefOrder>8</b:RefOrder>
+  </b:Source>
+  <b:Source>
+    <b:Tag>Jac10</b:Tag>
+    <b:SourceType>InternetSite</b:SourceType>
+    <b:Guid>{3E03A905-5E04-4FA7-B2A5-9F740D5F78AE}</b:Guid>
+    <b:Title>Jack Daniel's Tennessee Whiskey</b:Title>
+    <b:Year>2010</b:Year>
+    <b:Author>
+      <b:Author>
+        <b:Corporate>Jack Daniels</b:Corporate>
+      </b:Author>
+    </b:Author>
+    <b:URL>Jackdaniels.com</b:URL>
+    <b:RefOrder>9</b:RefOrder>
+  </b:Source>
+  <b:Source>
+    <b:Tag>Ken03</b:Tag>
+    <b:SourceType>InternetSite</b:SourceType>
+    <b:Guid>{5A1D22A9-6825-4EC7-BFD4-7B2601CE8F33}</b:Guid>
+    <b:Title>About Kentucky Bourbon</b:Title>
+    <b:Year>2003</b:Year>
+    <b:URL>http://www.kentuckybarrels.com/KentuckyBourbon.html</b:URL>
+    <b:Author>
+      <b:Author>
+        <b:Corporate>Kentucky Barrels LLC</b:Corporate>
+      </b:Author>
+    </b:Author>
+    <b:RefOrder>11</b:RefOrder>
+  </b:Source>
 </b:Sources>
 </file>
 
@@ -10520,11 +11151,9 @@
 </file>
 
 <file path=customXml/itemProps2.xml><?xml version="1.0" encoding="utf-8"?>
-<ds:datastoreItem xmlns:ds="http://schemas.openxmlformats.org/officeDocument/2006/customXml" ds:itemID="{842BC006-40F3-4DFD-8748-62B7EC5E21A1}">
+<ds:datastoreItem xmlns:ds="http://schemas.openxmlformats.org/officeDocument/2006/customXml" ds:itemID="{FC49F074-30BA-4C9C-B9EE-E13520AAFA01}">
   <ds:schemaRefs>
-    <ds:schemaRef ds:uri="http://schemas.microsoft.com/office/2006/metadata/properties"/>
-    <ds:schemaRef ds:uri="http://schemas.microsoft.com/office/infopath/2007/PartnerControls"/>
-    <ds:schemaRef ds:uri="4873beb7-5857-4685-be1f-d57550cc96cc"/>
+    <ds:schemaRef ds:uri="http://schemas.microsoft.com/sharepoint/v3/contenttype/forms"/>
   </ds:schemaRefs>
 </ds:datastoreItem>
 </file>
@@ -10548,15 +11177,17 @@
 </file>
 
 <file path=customXml/itemProps4.xml><?xml version="1.0" encoding="utf-8"?>
-<ds:datastoreItem xmlns:ds="http://schemas.openxmlformats.org/officeDocument/2006/customXml" ds:itemID="{FC49F074-30BA-4C9C-B9EE-E13520AAFA01}">
+<ds:datastoreItem xmlns:ds="http://schemas.openxmlformats.org/officeDocument/2006/customXml" ds:itemID="{842BC006-40F3-4DFD-8748-62B7EC5E21A1}">
   <ds:schemaRefs>
-    <ds:schemaRef ds:uri="http://schemas.microsoft.com/sharepoint/v3/contenttype/forms"/>
+    <ds:schemaRef ds:uri="http://schemas.microsoft.com/office/2006/metadata/properties"/>
+    <ds:schemaRef ds:uri="http://schemas.microsoft.com/office/infopath/2007/PartnerControls"/>
+    <ds:schemaRef ds:uri="4873beb7-5857-4685-be1f-d57550cc96cc"/>
   </ds:schemaRefs>
 </ds:datastoreItem>
 </file>
 
 <file path=customXml/itemProps5.xml><?xml version="1.0" encoding="utf-8"?>
-<ds:datastoreItem xmlns:ds="http://schemas.openxmlformats.org/officeDocument/2006/customXml" ds:itemID="{F9C3569F-4F2C-499A-9985-E0467C503BC1}">
+<ds:datastoreItem xmlns:ds="http://schemas.openxmlformats.org/officeDocument/2006/customXml" ds:itemID="{E2F1D7A7-09B0-46D0-B81E-7FE628436CFE}">
   <ds:schemaRefs>
     <ds:schemaRef ds:uri="http://schemas.openxmlformats.org/officeDocument/2006/bibliography"/>
   </ds:schemaRefs>

</xml_diff>

<commit_message>
began adding internation trade deals. edited pie chart
</commit_message>
<xml_diff>
--- a/BourbonResearch.docx
+++ b/BourbonResearch.docx
@@ -1,6 +1,6 @@
 
 <file path=word/document.xml><?xml version="1.0" encoding="utf-8"?>
-<w:document xmlns:wpc="http://schemas.microsoft.com/office/word/2010/wordprocessingCanvas" xmlns:cx="http://schemas.microsoft.com/office/drawing/2014/chartex" xmlns:mc="http://schemas.openxmlformats.org/markup-compatibility/2006" xmlns:o="urn:schemas-microsoft-com:office:office" xmlns:r="http://schemas.openxmlformats.org/officeDocument/2006/relationships" xmlns:m="http://schemas.openxmlformats.org/officeDocument/2006/math" xmlns:v="urn:schemas-microsoft-com:vml" xmlns:wp14="http://schemas.microsoft.com/office/word/2010/wordprocessingDrawing" xmlns:wp="http://schemas.openxmlformats.org/drawingml/2006/wordprocessingDrawing" xmlns:w10="urn:schemas-microsoft-com:office:word" xmlns:w="http://schemas.openxmlformats.org/wordprocessingml/2006/main" xmlns:w14="http://schemas.microsoft.com/office/word/2010/wordml" xmlns:w15="http://schemas.microsoft.com/office/word/2012/wordml" xmlns:w16se="http://schemas.microsoft.com/office/word/2015/wordml/symex" xmlns:wpg="http://schemas.microsoft.com/office/word/2010/wordprocessingGroup" xmlns:wpi="http://schemas.microsoft.com/office/word/2010/wordprocessingInk" xmlns:wne="http://schemas.microsoft.com/office/word/2006/wordml" xmlns:wps="http://schemas.microsoft.com/office/word/2010/wordprocessingShape" mc:Ignorable="w14 w15 w16se wp14">
+<w:document xmlns:wpc="http://schemas.microsoft.com/office/word/2010/wordprocessingCanvas" xmlns:cx="http://schemas.microsoft.com/office/drawing/2014/chartex" xmlns:cx1="http://schemas.microsoft.com/office/drawing/2015/9/8/chartex" xmlns:cx2="http://schemas.microsoft.com/office/drawing/2015/10/21/chartex" xmlns:mc="http://schemas.openxmlformats.org/markup-compatibility/2006" xmlns:o="urn:schemas-microsoft-com:office:office" xmlns:r="http://schemas.openxmlformats.org/officeDocument/2006/relationships" xmlns:m="http://schemas.openxmlformats.org/officeDocument/2006/math" xmlns:v="urn:schemas-microsoft-com:vml" xmlns:wp14="http://schemas.microsoft.com/office/word/2010/wordprocessingDrawing" xmlns:wp="http://schemas.openxmlformats.org/drawingml/2006/wordprocessingDrawing" xmlns:w10="urn:schemas-microsoft-com:office:word" xmlns:w="http://schemas.openxmlformats.org/wordprocessingml/2006/main" xmlns:w14="http://schemas.microsoft.com/office/word/2010/wordml" xmlns:w15="http://schemas.microsoft.com/office/word/2012/wordml" xmlns:w16se="http://schemas.microsoft.com/office/word/2015/wordml/symex" xmlns:wpg="http://schemas.microsoft.com/office/word/2010/wordprocessingGroup" xmlns:wpi="http://schemas.microsoft.com/office/word/2010/wordprocessingInk" xmlns:wne="http://schemas.microsoft.com/office/word/2006/wordml" xmlns:wps="http://schemas.microsoft.com/office/word/2010/wordprocessingShape" mc:Ignorable="w14 w15 w16se wp14">
   <w:body>
     <w:p>
       <w:pPr>
@@ -444,7 +444,15 @@
         </w:sdtContent>
       </w:sdt>
       <w:r>
-        <w:t>. Louisville historian Michael Veach disputes that Bourbon whiskey is named after Bourbon County and asserts that “</w:t>
+        <w:t xml:space="preserve">. Louisville historian Michael </w:t>
+      </w:r>
+      <w:proofErr w:type="spellStart"/>
+      <w:r>
+        <w:t>Veach</w:t>
+      </w:r>
+      <w:proofErr w:type="spellEnd"/>
+      <w:r>
+        <w:t xml:space="preserve"> disputes that Bourbon whiskey is named after Bourbon County and asserts that “</w:t>
       </w:r>
       <w:r>
         <w:t>the whiskey was named after Bourbon Street in New Orleans, a major port where shipments of Kentucky whiskey sold well as a cheaper alternative to French cognac</w:t>
@@ -487,19 +495,15 @@
       </w:sdt>
     </w:p>
     <w:p>
-      <w:r>
-        <w:rPr>
-          <w:rStyle w:val="Heading3Char"/>
-        </w:rPr>
+      <w:pPr>
+        <w:pStyle w:val="Heading3"/>
+      </w:pPr>
+      <w:r>
         <w:lastRenderedPageBreak/>
         <w:t>What Makes a Whiskey, Bourbon?</w:t>
       </w:r>
-      <w:r>
-        <w:rPr>
-          <w:rStyle w:val="Heading3Char"/>
-        </w:rPr>
-        <w:t xml:space="preserve"> </w:t>
-      </w:r>
+    </w:p>
+    <w:p>
       <w:r>
         <w:t>According to the ATF Title 27 CFR, Section 5.22 Bourbon must be</w:t>
       </w:r>
@@ -508,6 +512,7 @@
           <w:id w:val="-1781407039"/>
           <w:citation/>
         </w:sdtPr>
+        <w:sdtEndPr/>
         <w:sdtContent>
           <w:r>
             <w:fldChar w:fldCharType="begin"/>
@@ -674,6 +679,7 @@
           <w:id w:val="-1714882390"/>
           <w:citation/>
         </w:sdtPr>
+        <w:sdtEndPr/>
         <w:sdtContent>
           <w:r>
             <w:rPr>
@@ -740,6 +746,7 @@
           <w:id w:val="507560132"/>
           <w:citation/>
         </w:sdtPr>
+        <w:sdtEndPr/>
         <w:sdtContent>
           <w:r>
             <w:rPr>
@@ -811,6 +818,7 @@
           <w:id w:val="138623238"/>
           <w:citation/>
         </w:sdtPr>
+        <w:sdtEndPr/>
         <w:sdtContent>
           <w:r>
             <w:rPr>
@@ -856,6 +864,21 @@
           <w:bCs/>
         </w:rPr>
         <w:t xml:space="preserve"> means that many statistics that report on Kentucky Bourbon also include Jack Daniels in them.</w:t>
+      </w:r>
+    </w:p>
+    <w:p>
+      <w:pPr>
+        <w:pStyle w:val="Heading2"/>
+        <w:rPr>
+          <w:rStyle w:val="Heading4Char"/>
+          <w:b/>
+          <w:bCs/>
+          <w:i w:val="0"/>
+          <w:iCs w:val="0"/>
+        </w:rPr>
+      </w:pPr>
+      <w:r>
+        <w:t>Legal Recognition within the United States.</w:t>
       </w:r>
     </w:p>
     <w:p>
@@ -867,24 +890,6 @@
         </w:rPr>
       </w:pPr>
       <w:r>
-        <w:rPr>
-          <w:rStyle w:val="Heading2Char"/>
-        </w:rPr>
-        <w:t>Legal Recognition within the United States</w:t>
-      </w:r>
-      <w:r>
-        <w:rPr>
-          <w:rStyle w:val="Heading2Char"/>
-        </w:rPr>
-        <w:t>.</w:t>
-      </w:r>
-      <w:r>
-        <w:rPr>
-          <w:rStyle w:val="Heading4Char"/>
-        </w:rPr>
-        <w:t xml:space="preserve"> </w:t>
-      </w:r>
-      <w:r>
         <w:t>B</w:t>
       </w:r>
       <w:r>
@@ -904,6 +909,7 @@
           <w:id w:val="1906725772"/>
           <w:citation/>
         </w:sdtPr>
+        <w:sdtEndPr/>
         <w:sdtContent>
           <w:r>
             <w:fldChar w:fldCharType="begin"/>
@@ -938,10 +944,7 @@
         <w:t>Bureau of Alcohol, Tobacco, Firearms and Explosives</w:t>
       </w:r>
       <w:r>
-        <w:t xml:space="preserve"> as to what constitutes Bourbon</w:t>
-      </w:r>
-      <w:r>
-        <w:t xml:space="preserve">. </w:t>
+        <w:t xml:space="preserve"> as to what constitutes Bourbon. </w:t>
       </w:r>
       <w:r>
         <w:t>On August 2, 2007, the U.S. Senate passed a resolution sponsored by Senator Jim Bunning (R-KY) officially declaring September 2007 to be National Bourbon Heritage Month, marking the history of bourbon whiskey</w:t>
@@ -951,6 +954,7 @@
           <w:id w:val="-98030245"/>
           <w:citation/>
         </w:sdtPr>
+        <w:sdtEndPr/>
         <w:sdtContent>
           <w:r>
             <w:fldChar w:fldCharType="begin"/>
@@ -998,6 +1002,7 @@
           <w:id w:val="-1970280909"/>
           <w:citation/>
         </w:sdtPr>
+        <w:sdtEndPr/>
         <w:sdtContent>
           <w:r>
             <w:fldChar w:fldCharType="begin"/>
@@ -1027,6 +1032,29 @@
       </w:sdt>
       <w:r>
         <w:t>.</w:t>
+      </w:r>
+    </w:p>
+    <w:p>
+      <w:pPr>
+        <w:pStyle w:val="Heading2"/>
+        <w:rPr>
+          <w:b w:val="0"/>
+        </w:rPr>
+      </w:pPr>
+      <w:r>
+        <w:rPr>
+          <w:rStyle w:val="Heading2Char"/>
+          <w:b/>
+        </w:rPr>
+        <w:lastRenderedPageBreak/>
+        <w:t>International Protections.</w:t>
+      </w:r>
+      <w:r>
+        <w:rPr>
+          <w:rStyle w:val="Heading5Char"/>
+          <w:b w:val="0"/>
+        </w:rPr>
+        <w:t xml:space="preserve"> </w:t>
       </w:r>
     </w:p>
     <w:p>
@@ -1034,29 +1062,140 @@
         <w:ind w:firstLine="0"/>
       </w:pPr>
       <w:r>
-        <w:rPr>
-          <w:rStyle w:val="Heading2Char"/>
-        </w:rPr>
-        <w:lastRenderedPageBreak/>
-        <w:t>International Protections</w:t>
-      </w:r>
-      <w:r>
-        <w:rPr>
-          <w:rStyle w:val="Heading2Char"/>
-        </w:rPr>
+        <w:t xml:space="preserve">There have been a number of trade deals struck that directly benefit Kentucky Bourbon whiskey. Because these products are defined by US law, they are easy to incorporate into foreign legal frameworks </w:t>
+      </w:r>
+      <w:r>
+        <w:t>The Office of the United States Trade Representative</w:t>
+      </w:r>
+      <w:r>
+        <w:t xml:space="preserve"> has negotiated to include Kentucky Bourbon in international trade agreements with the primary goals being the </w:t>
+      </w:r>
+      <w:r>
+        <w:t xml:space="preserve">recognition of Bourbon as a distinct product </w:t>
+      </w:r>
+      <w:r>
+        <w:t xml:space="preserve">and to </w:t>
+      </w:r>
+      <w:r>
+        <w:t>reduce or eliminate tariffs for distilled spirits imported into foreign countries</w:t>
+      </w:r>
+      <w:sdt>
+        <w:sdtPr>
+          <w:id w:val="1668974600"/>
+          <w:citation/>
+        </w:sdtPr>
+        <w:sdtEndPr/>
+        <w:sdtContent>
+          <w:r>
+            <w:fldChar w:fldCharType="begin"/>
+          </w:r>
+          <w:r>
+            <w:instrText xml:space="preserve"> CITATION Mik04 \l 1033 </w:instrText>
+          </w:r>
+          <w:r>
+            <w:fldChar w:fldCharType="separate"/>
+          </w:r>
+          <w:r>
+            <w:rPr>
+              <w:noProof/>
+            </w:rPr>
+            <w:t xml:space="preserve"> </w:t>
+          </w:r>
+          <w:r>
+            <w:rPr>
+              <w:noProof/>
+            </w:rPr>
+            <w:t>(Jones, 2004)</w:t>
+          </w:r>
+          <w:r>
+            <w:fldChar w:fldCharType="end"/>
+          </w:r>
+        </w:sdtContent>
+      </w:sdt>
+      <w:r>
         <w:t>.</w:t>
       </w:r>
-      <w:r>
-        <w:rPr>
-          <w:rStyle w:val="Heading5Char"/>
-        </w:rPr>
+    </w:p>
+    <w:p>
+      <w:pPr>
+        <w:pStyle w:val="Heading3"/>
+      </w:pPr>
+      <w:r>
         <w:t xml:space="preserve"> </w:t>
       </w:r>
       <w:r>
-        <w:t xml:space="preserve">  </w:t>
-      </w:r>
-      <w:bookmarkStart w:id="0" w:name="_GoBack"/>
-      <w:bookmarkEnd w:id="0"/>
+        <w:t>The North American Free Trade Agreement</w:t>
+      </w:r>
+      <w:r>
+        <w:t>.</w:t>
+      </w:r>
+    </w:p>
+    <w:p>
+      <w:r>
+        <w:t>NAFTA was enacted on January 1, 1994 and in general provides a stringent enforcement mechanism for member countries.</w:t>
+      </w:r>
+      <w:r>
+        <w:t xml:space="preserve"> </w:t>
+      </w:r>
+      <w:r>
+        <w:t>Chapter 3, Annex 313</w:t>
+      </w:r>
+      <w:r>
+        <w:t>, titled "Distinctive Products" specifically benefits</w:t>
+      </w:r>
+      <w:r>
+        <w:t xml:space="preserve"> Kentucky Bourbon because it requires Canada and Mexico to follow </w:t>
+      </w:r>
+      <w:r>
+        <w:t>27 CFR 5.22</w:t>
+      </w:r>
+      <w:sdt>
+        <w:sdtPr>
+          <w:id w:val="-1693372816"/>
+          <w:citation/>
+        </w:sdtPr>
+        <w:sdtEndPr/>
+        <w:sdtContent>
+          <w:r>
+            <w:fldChar w:fldCharType="begin"/>
+          </w:r>
+          <w:r>
+            <w:instrText xml:space="preserve"> CITATION NAF \l 1033 </w:instrText>
+          </w:r>
+          <w:r>
+            <w:fldChar w:fldCharType="separate"/>
+          </w:r>
+          <w:r>
+            <w:rPr>
+              <w:noProof/>
+            </w:rPr>
+            <w:t xml:space="preserve"> </w:t>
+          </w:r>
+          <w:r>
+            <w:rPr>
+              <w:noProof/>
+            </w:rPr>
+            <w:t>(NAFTA, n.d.)</w:t>
+          </w:r>
+          <w:r>
+            <w:fldChar w:fldCharType="end"/>
+          </w:r>
+        </w:sdtContent>
+      </w:sdt>
+    </w:p>
+    <w:p>
+      <w:pPr>
+        <w:pStyle w:val="Heading3"/>
+      </w:pPr>
+      <w:r>
+        <w:t>US-Chile Free Trade Agreement.</w:t>
+      </w:r>
+    </w:p>
+    <w:p/>
+    <w:p>
+      <w:pPr>
+        <w:ind w:firstLine="0"/>
+      </w:pPr>
     </w:p>
     <w:p>
       <w:pPr>
@@ -1104,6 +1243,7 @@
         <w:pStyle w:val="Heading2"/>
       </w:pPr>
       <w:r>
+        <w:lastRenderedPageBreak/>
         <w:t>How did the Bourbon Boom Start?</w:t>
       </w:r>
     </w:p>
@@ -1139,7 +1279,6 @@
         <w:pStyle w:val="Heading2"/>
       </w:pPr>
       <w:r>
-        <w:lastRenderedPageBreak/>
         <w:t>Pre-Boom Data.</w:t>
       </w:r>
     </w:p>
@@ -1221,6 +1360,7 @@
         <w:pStyle w:val="Heading2"/>
       </w:pPr>
       <w:r>
+        <w:lastRenderedPageBreak/>
         <w:t>Post-Boom Data.</w:t>
       </w:r>
     </w:p>
@@ -1302,7 +1442,6 @@
         <w:pStyle w:val="Heading2"/>
       </w:pPr>
       <w:r>
-        <w:lastRenderedPageBreak/>
         <w:t>Data Analysis</w:t>
       </w:r>
     </w:p>
@@ -4099,7 +4238,7 @@
           <w:noProof/>
         </w:rPr>
         <w:drawing>
-          <wp:inline distT="0" distB="0" distL="0" distR="0" wp14:anchorId="3CEACB73" wp14:editId="07555008">
+          <wp:inline distT="0" distB="0" distL="0" distR="0" wp14:anchorId="3CEACB73" wp14:editId="10E6C62A">
             <wp:extent cx="5943600" cy="3162300"/>
             <wp:effectExtent l="0" t="0" r="0" b="0"/>
             <wp:docPr id="1" name="Chart 1"/>
@@ -4127,13 +4266,19 @@
         <w:t xml:space="preserve">. </w:t>
       </w:r>
       <w:r>
-        <w:t xml:space="preserve">Pie chart showing the relationship between whiskey vs Bourbon whiskey and total whiskey sales vs other distilled spirits </w:t>
+        <w:t>Pie chart showing the relationship between whiskey v</w:t>
+      </w:r>
+      <w:bookmarkStart w:id="0" w:name="_GoBack"/>
+      <w:bookmarkEnd w:id="0"/>
+      <w:r>
+        <w:t xml:space="preserve">s Bourbon whiskey and total whiskey sales vs other distilled spirits </w:t>
       </w:r>
       <w:sdt>
         <w:sdtPr>
           <w:id w:val="1854079346"/>
           <w:citation/>
         </w:sdtPr>
+        <w:sdtEndPr/>
         <w:sdtContent>
           <w:r>
             <w:fldChar w:fldCharType="begin"/>
@@ -4174,7 +4319,7 @@
 </file>
 
 <file path=word/endnotes.xml><?xml version="1.0" encoding="utf-8"?>
-<w:endnotes xmlns:wpc="http://schemas.microsoft.com/office/word/2010/wordprocessingCanvas" xmlns:cx="http://schemas.microsoft.com/office/drawing/2014/chartex" xmlns:mc="http://schemas.openxmlformats.org/markup-compatibility/2006" xmlns:o="urn:schemas-microsoft-com:office:office" xmlns:r="http://schemas.openxmlformats.org/officeDocument/2006/relationships" xmlns:m="http://schemas.openxmlformats.org/officeDocument/2006/math" xmlns:v="urn:schemas-microsoft-com:vml" xmlns:wp14="http://schemas.microsoft.com/office/word/2010/wordprocessingDrawing" xmlns:wp="http://schemas.openxmlformats.org/drawingml/2006/wordprocessingDrawing" xmlns:w10="urn:schemas-microsoft-com:office:word" xmlns:w="http://schemas.openxmlformats.org/wordprocessingml/2006/main" xmlns:w14="http://schemas.microsoft.com/office/word/2010/wordml" xmlns:w15="http://schemas.microsoft.com/office/word/2012/wordml" xmlns:w16se="http://schemas.microsoft.com/office/word/2015/wordml/symex" xmlns:wpg="http://schemas.microsoft.com/office/word/2010/wordprocessingGroup" xmlns:wpi="http://schemas.microsoft.com/office/word/2010/wordprocessingInk" xmlns:wne="http://schemas.microsoft.com/office/word/2006/wordml" xmlns:wps="http://schemas.microsoft.com/office/word/2010/wordprocessingShape" mc:Ignorable="w14 w15 w16se wp14">
+<w:endnotes xmlns:wpc="http://schemas.microsoft.com/office/word/2010/wordprocessingCanvas" xmlns:cx="http://schemas.microsoft.com/office/drawing/2014/chartex" xmlns:cx1="http://schemas.microsoft.com/office/drawing/2015/9/8/chartex" xmlns:cx2="http://schemas.microsoft.com/office/drawing/2015/10/21/chartex" xmlns:mc="http://schemas.openxmlformats.org/markup-compatibility/2006" xmlns:o="urn:schemas-microsoft-com:office:office" xmlns:r="http://schemas.openxmlformats.org/officeDocument/2006/relationships" xmlns:m="http://schemas.openxmlformats.org/officeDocument/2006/math" xmlns:v="urn:schemas-microsoft-com:vml" xmlns:wp14="http://schemas.microsoft.com/office/word/2010/wordprocessingDrawing" xmlns:wp="http://schemas.openxmlformats.org/drawingml/2006/wordprocessingDrawing" xmlns:w10="urn:schemas-microsoft-com:office:word" xmlns:w="http://schemas.openxmlformats.org/wordprocessingml/2006/main" xmlns:w14="http://schemas.microsoft.com/office/word/2010/wordml" xmlns:w15="http://schemas.microsoft.com/office/word/2012/wordml" xmlns:w16se="http://schemas.microsoft.com/office/word/2015/wordml/symex" xmlns:wpg="http://schemas.microsoft.com/office/word/2010/wordprocessingGroup" xmlns:wpi="http://schemas.microsoft.com/office/word/2010/wordprocessingInk" xmlns:wne="http://schemas.microsoft.com/office/word/2006/wordml" xmlns:wps="http://schemas.microsoft.com/office/word/2010/wordprocessingShape" mc:Ignorable="w14 w15 w16se wp14">
   <w:endnote w:type="separator" w:id="-1">
     <w:p>
       <w:pPr>
@@ -4199,7 +4344,7 @@
 </file>
 
 <file path=word/footnotes.xml><?xml version="1.0" encoding="utf-8"?>
-<w:footnotes xmlns:wpc="http://schemas.microsoft.com/office/word/2010/wordprocessingCanvas" xmlns:cx="http://schemas.microsoft.com/office/drawing/2014/chartex" xmlns:mc="http://schemas.openxmlformats.org/markup-compatibility/2006" xmlns:o="urn:schemas-microsoft-com:office:office" xmlns:r="http://schemas.openxmlformats.org/officeDocument/2006/relationships" xmlns:m="http://schemas.openxmlformats.org/officeDocument/2006/math" xmlns:v="urn:schemas-microsoft-com:vml" xmlns:wp14="http://schemas.microsoft.com/office/word/2010/wordprocessingDrawing" xmlns:wp="http://schemas.openxmlformats.org/drawingml/2006/wordprocessingDrawing" xmlns:w10="urn:schemas-microsoft-com:office:word" xmlns:w="http://schemas.openxmlformats.org/wordprocessingml/2006/main" xmlns:w14="http://schemas.microsoft.com/office/word/2010/wordml" xmlns:w15="http://schemas.microsoft.com/office/word/2012/wordml" xmlns:w16se="http://schemas.microsoft.com/office/word/2015/wordml/symex" xmlns:wpg="http://schemas.microsoft.com/office/word/2010/wordprocessingGroup" xmlns:wpi="http://schemas.microsoft.com/office/word/2010/wordprocessingInk" xmlns:wne="http://schemas.microsoft.com/office/word/2006/wordml" xmlns:wps="http://schemas.microsoft.com/office/word/2010/wordprocessingShape" mc:Ignorable="w14 w15 w16se wp14">
+<w:footnotes xmlns:wpc="http://schemas.microsoft.com/office/word/2010/wordprocessingCanvas" xmlns:cx="http://schemas.microsoft.com/office/drawing/2014/chartex" xmlns:cx1="http://schemas.microsoft.com/office/drawing/2015/9/8/chartex" xmlns:cx2="http://schemas.microsoft.com/office/drawing/2015/10/21/chartex" xmlns:mc="http://schemas.openxmlformats.org/markup-compatibility/2006" xmlns:o="urn:schemas-microsoft-com:office:office" xmlns:r="http://schemas.openxmlformats.org/officeDocument/2006/relationships" xmlns:m="http://schemas.openxmlformats.org/officeDocument/2006/math" xmlns:v="urn:schemas-microsoft-com:vml" xmlns:wp14="http://schemas.microsoft.com/office/word/2010/wordprocessingDrawing" xmlns:wp="http://schemas.openxmlformats.org/drawingml/2006/wordprocessingDrawing" xmlns:w10="urn:schemas-microsoft-com:office:word" xmlns:w="http://schemas.openxmlformats.org/wordprocessingml/2006/main" xmlns:w14="http://schemas.microsoft.com/office/word/2010/wordml" xmlns:w15="http://schemas.microsoft.com/office/word/2012/wordml" xmlns:w16se="http://schemas.microsoft.com/office/word/2015/wordml/symex" xmlns:wpg="http://schemas.microsoft.com/office/word/2010/wordprocessingGroup" xmlns:wpi="http://schemas.microsoft.com/office/word/2010/wordprocessingInk" xmlns:wne="http://schemas.microsoft.com/office/word/2006/wordml" xmlns:wps="http://schemas.microsoft.com/office/word/2010/wordprocessingShape" mc:Ignorable="w14 w15 w16se wp14">
   <w:footnote w:type="separator" w:id="-1">
     <w:p>
       <w:pPr>
@@ -4224,7 +4369,7 @@
 </file>
 
 <file path=word/header1.xml><?xml version="1.0" encoding="utf-8"?>
-<w:hdr xmlns:wpc="http://schemas.microsoft.com/office/word/2010/wordprocessingCanvas" xmlns:cx="http://schemas.microsoft.com/office/drawing/2014/chartex" xmlns:mc="http://schemas.openxmlformats.org/markup-compatibility/2006" xmlns:o="urn:schemas-microsoft-com:office:office" xmlns:r="http://schemas.openxmlformats.org/officeDocument/2006/relationships" xmlns:m="http://schemas.openxmlformats.org/officeDocument/2006/math" xmlns:v="urn:schemas-microsoft-com:vml" xmlns:wp14="http://schemas.microsoft.com/office/word/2010/wordprocessingDrawing" xmlns:wp="http://schemas.openxmlformats.org/drawingml/2006/wordprocessingDrawing" xmlns:w10="urn:schemas-microsoft-com:office:word" xmlns:w="http://schemas.openxmlformats.org/wordprocessingml/2006/main" xmlns:w14="http://schemas.microsoft.com/office/word/2010/wordml" xmlns:w15="http://schemas.microsoft.com/office/word/2012/wordml" xmlns:w16se="http://schemas.microsoft.com/office/word/2015/wordml/symex" xmlns:wpg="http://schemas.microsoft.com/office/word/2010/wordprocessingGroup" xmlns:wpi="http://schemas.microsoft.com/office/word/2010/wordprocessingInk" xmlns:wne="http://schemas.microsoft.com/office/word/2006/wordml" xmlns:wps="http://schemas.microsoft.com/office/word/2010/wordprocessingShape" mc:Ignorable="w14 w15 w16se wp14">
+<w:hdr xmlns:wpc="http://schemas.microsoft.com/office/word/2010/wordprocessingCanvas" xmlns:cx="http://schemas.microsoft.com/office/drawing/2014/chartex" xmlns:cx1="http://schemas.microsoft.com/office/drawing/2015/9/8/chartex" xmlns:cx2="http://schemas.microsoft.com/office/drawing/2015/10/21/chartex" xmlns:mc="http://schemas.openxmlformats.org/markup-compatibility/2006" xmlns:o="urn:schemas-microsoft-com:office:office" xmlns:r="http://schemas.openxmlformats.org/officeDocument/2006/relationships" xmlns:m="http://schemas.openxmlformats.org/officeDocument/2006/math" xmlns:v="urn:schemas-microsoft-com:vml" xmlns:wp14="http://schemas.microsoft.com/office/word/2010/wordprocessingDrawing" xmlns:wp="http://schemas.openxmlformats.org/drawingml/2006/wordprocessingDrawing" xmlns:w10="urn:schemas-microsoft-com:office:word" xmlns:w="http://schemas.openxmlformats.org/wordprocessingml/2006/main" xmlns:w14="http://schemas.microsoft.com/office/word/2010/wordml" xmlns:w15="http://schemas.microsoft.com/office/word/2012/wordml" xmlns:w16se="http://schemas.microsoft.com/office/word/2015/wordml/symex" xmlns:wpg="http://schemas.microsoft.com/office/word/2010/wordprocessingGroup" xmlns:wpi="http://schemas.microsoft.com/office/word/2010/wordprocessingInk" xmlns:wne="http://schemas.microsoft.com/office/word/2006/wordml" xmlns:wps="http://schemas.microsoft.com/office/word/2010/wordprocessingShape" mc:Ignorable="w14 w15 w16se wp14">
   <w:p>
     <w:pPr>
       <w:pStyle w:val="Header"/>
@@ -4285,7 +4430,7 @@
         <w:rStyle w:val="Strong"/>
         <w:noProof/>
       </w:rPr>
-      <w:t>4</w:t>
+      <w:t>10</w:t>
     </w:r>
     <w:r>
       <w:rPr>
@@ -4299,7 +4444,7 @@
 </file>
 
 <file path=word/header2.xml><?xml version="1.0" encoding="utf-8"?>
-<w:hdr xmlns:wpc="http://schemas.microsoft.com/office/word/2010/wordprocessingCanvas" xmlns:cx="http://schemas.microsoft.com/office/drawing/2014/chartex" xmlns:mc="http://schemas.openxmlformats.org/markup-compatibility/2006" xmlns:o="urn:schemas-microsoft-com:office:office" xmlns:r="http://schemas.openxmlformats.org/officeDocument/2006/relationships" xmlns:m="http://schemas.openxmlformats.org/officeDocument/2006/math" xmlns:v="urn:schemas-microsoft-com:vml" xmlns:wp14="http://schemas.microsoft.com/office/word/2010/wordprocessingDrawing" xmlns:wp="http://schemas.openxmlformats.org/drawingml/2006/wordprocessingDrawing" xmlns:w10="urn:schemas-microsoft-com:office:word" xmlns:w="http://schemas.openxmlformats.org/wordprocessingml/2006/main" xmlns:w14="http://schemas.microsoft.com/office/word/2010/wordml" xmlns:w15="http://schemas.microsoft.com/office/word/2012/wordml" xmlns:w16se="http://schemas.microsoft.com/office/word/2015/wordml/symex" xmlns:wpg="http://schemas.microsoft.com/office/word/2010/wordprocessingGroup" xmlns:wpi="http://schemas.microsoft.com/office/word/2010/wordprocessingInk" xmlns:wne="http://schemas.microsoft.com/office/word/2006/wordml" xmlns:wps="http://schemas.microsoft.com/office/word/2010/wordprocessingShape" mc:Ignorable="w14 w15 w16se wp14">
+<w:hdr xmlns:wpc="http://schemas.microsoft.com/office/word/2010/wordprocessingCanvas" xmlns:cx="http://schemas.microsoft.com/office/drawing/2014/chartex" xmlns:cx1="http://schemas.microsoft.com/office/drawing/2015/9/8/chartex" xmlns:cx2="http://schemas.microsoft.com/office/drawing/2015/10/21/chartex" xmlns:mc="http://schemas.openxmlformats.org/markup-compatibility/2006" xmlns:o="urn:schemas-microsoft-com:office:office" xmlns:r="http://schemas.openxmlformats.org/officeDocument/2006/relationships" xmlns:m="http://schemas.openxmlformats.org/officeDocument/2006/math" xmlns:v="urn:schemas-microsoft-com:vml" xmlns:wp14="http://schemas.microsoft.com/office/word/2010/wordprocessingDrawing" xmlns:wp="http://schemas.openxmlformats.org/drawingml/2006/wordprocessingDrawing" xmlns:w10="urn:schemas-microsoft-com:office:word" xmlns:w="http://schemas.openxmlformats.org/wordprocessingml/2006/main" xmlns:w14="http://schemas.microsoft.com/office/word/2010/wordml" xmlns:w15="http://schemas.microsoft.com/office/word/2012/wordml" xmlns:w16se="http://schemas.microsoft.com/office/word/2015/wordml/symex" xmlns:wpg="http://schemas.microsoft.com/office/word/2010/wordprocessingGroup" xmlns:wpi="http://schemas.microsoft.com/office/word/2010/wordprocessingInk" xmlns:wne="http://schemas.microsoft.com/office/word/2006/wordml" xmlns:wps="http://schemas.microsoft.com/office/word/2010/wordprocessingShape" mc:Ignorable="w14 w15 w16se wp14">
   <w:p>
     <w:pPr>
       <w:pStyle w:val="Header"/>
@@ -4380,7 +4525,7 @@
 </file>
 
 <file path=word/numbering.xml><?xml version="1.0" encoding="utf-8"?>
-<w:numbering xmlns:wpc="http://schemas.microsoft.com/office/word/2010/wordprocessingCanvas" xmlns:cx="http://schemas.microsoft.com/office/drawing/2014/chartex" xmlns:mc="http://schemas.openxmlformats.org/markup-compatibility/2006" xmlns:o="urn:schemas-microsoft-com:office:office" xmlns:r="http://schemas.openxmlformats.org/officeDocument/2006/relationships" xmlns:m="http://schemas.openxmlformats.org/officeDocument/2006/math" xmlns:v="urn:schemas-microsoft-com:vml" xmlns:wp14="http://schemas.microsoft.com/office/word/2010/wordprocessingDrawing" xmlns:wp="http://schemas.openxmlformats.org/drawingml/2006/wordprocessingDrawing" xmlns:w10="urn:schemas-microsoft-com:office:word" xmlns:w="http://schemas.openxmlformats.org/wordprocessingml/2006/main" xmlns:w14="http://schemas.microsoft.com/office/word/2010/wordml" xmlns:w15="http://schemas.microsoft.com/office/word/2012/wordml" xmlns:w16se="http://schemas.microsoft.com/office/word/2015/wordml/symex" xmlns:wpg="http://schemas.microsoft.com/office/word/2010/wordprocessingGroup" xmlns:wpi="http://schemas.microsoft.com/office/word/2010/wordprocessingInk" xmlns:wne="http://schemas.microsoft.com/office/word/2006/wordml" xmlns:wps="http://schemas.microsoft.com/office/word/2010/wordprocessingShape" mc:Ignorable="w14 w15 w16se wp14">
+<w:numbering xmlns:wpc="http://schemas.microsoft.com/office/word/2010/wordprocessingCanvas" xmlns:cx="http://schemas.microsoft.com/office/drawing/2014/chartex" xmlns:cx1="http://schemas.microsoft.com/office/drawing/2015/9/8/chartex" xmlns:cx2="http://schemas.microsoft.com/office/drawing/2015/10/21/chartex" xmlns:mc="http://schemas.openxmlformats.org/markup-compatibility/2006" xmlns:o="urn:schemas-microsoft-com:office:office" xmlns:r="http://schemas.openxmlformats.org/officeDocument/2006/relationships" xmlns:m="http://schemas.openxmlformats.org/officeDocument/2006/math" xmlns:v="urn:schemas-microsoft-com:vml" xmlns:wp14="http://schemas.microsoft.com/office/word/2010/wordprocessingDrawing" xmlns:wp="http://schemas.openxmlformats.org/drawingml/2006/wordprocessingDrawing" xmlns:w10="urn:schemas-microsoft-com:office:word" xmlns:w="http://schemas.openxmlformats.org/wordprocessingml/2006/main" xmlns:w14="http://schemas.microsoft.com/office/word/2010/wordml" xmlns:w15="http://schemas.microsoft.com/office/word/2012/wordml" xmlns:w16se="http://schemas.microsoft.com/office/word/2015/wordml/symex" xmlns:wpg="http://schemas.microsoft.com/office/word/2010/wordprocessingGroup" xmlns:wpi="http://schemas.microsoft.com/office/word/2010/wordprocessingInk" xmlns:wne="http://schemas.microsoft.com/office/word/2006/wordml" xmlns:wps="http://schemas.microsoft.com/office/word/2010/wordprocessingShape" mc:Ignorable="w14 w15 w16se wp14">
   <w:abstractNum w:abstractNumId="0" w15:restartNumberingAfterBreak="0">
     <w:nsid w:val="FFFFFF7C"/>
     <w:multiLevelType w:val="singleLevel"/>
@@ -5019,10 +5164,10 @@
       </w:pPr>
     </w:pPrDefault>
   </w:docDefaults>
-  <w:latentStyles w:defLockedState="0" w:defUIPriority="99" w:defSemiHidden="0" w:defUnhideWhenUsed="0" w:defQFormat="0" w:count="371">
+  <w:latentStyles w:defLockedState="0" w:defUIPriority="99" w:defSemiHidden="0" w:defUnhideWhenUsed="0" w:defQFormat="0" w:count="372">
     <w:lsdException w:name="Normal" w:uiPriority="0" w:qFormat="1"/>
     <w:lsdException w:name="heading 1" w:uiPriority="9" w:qFormat="1"/>
-    <w:lsdException w:name="heading 2" w:semiHidden="1" w:uiPriority="3" w:unhideWhenUsed="1" w:qFormat="1"/>
+    <w:lsdException w:name="heading 2" w:semiHidden="1" w:uiPriority="4" w:unhideWhenUsed="1" w:qFormat="1"/>
     <w:lsdException w:name="heading 3" w:semiHidden="1" w:uiPriority="3" w:unhideWhenUsed="1" w:qFormat="1"/>
     <w:lsdException w:name="heading 4" w:semiHidden="1" w:uiPriority="3" w:unhideWhenUsed="1" w:qFormat="1"/>
     <w:lsdException w:name="heading 5" w:semiHidden="1" w:uiPriority="3" w:unhideWhenUsed="1" w:qFormat="1"/>
@@ -5391,6 +5536,7 @@
     <w:lsdException w:name="List Table 5 Dark Accent 6" w:uiPriority="50"/>
     <w:lsdException w:name="List Table 6 Colorful Accent 6" w:uiPriority="51"/>
     <w:lsdException w:name="List Table 7 Colorful Accent 6" w:uiPriority="52"/>
+    <w:lsdException w:name="Mention" w:semiHidden="1" w:unhideWhenUsed="1"/>
   </w:latentStyles>
   <w:style w:type="paragraph" w:default="1" w:styleId="Normal">
     <w:name w:val="Normal"/>
@@ -5589,6 +5735,7 @@
   <w:style w:type="character" w:default="1" w:styleId="DefaultParagraphFont">
     <w:name w:val="Default Paragraph Font"/>
     <w:uiPriority w:val="1"/>
+    <w:semiHidden/>
     <w:unhideWhenUsed/>
   </w:style>
   <w:style w:type="table" w:default="1" w:styleId="TableNormal">
@@ -7584,6 +7731,11 @@
               </a:ln>
               <a:effectLst/>
             </c:spPr>
+            <c:extLst>
+              <c:ext xmlns:c16="http://schemas.microsoft.com/office/drawing/2014/chart" uri="{C3380CC4-5D6E-409C-BE32-E72D297353CC}">
+                <c16:uniqueId val="{00000013-33E9-4E0D-99C4-AA4BA209305B}"/>
+              </c:ext>
+            </c:extLst>
           </c:dPt>
           <c:dLbls>
             <c:dLbl>
@@ -7793,8 +7945,8 @@
               <c:idx val="8"/>
               <c:layout>
                 <c:manualLayout>
-                  <c:x val="-1.3959387166616504E-2"/>
-                  <c:y val="-6.5732368621940804E-2"/>
+                  <c:x val="5.0143179217982385E-2"/>
+                  <c:y val="-0.10187679853271352"/>
                 </c:manualLayout>
               </c:layout>
               <c:tx>
@@ -7804,7 +7956,7 @@
                   <a:p>
                     <a:r>
                       <a:rPr lang="en-US" baseline="0"/>
-                      <a:t>Tequila
+                      <a:t>TEQUILA
 &lt;</a:t>
                     </a:r>
                     <a:fld id="{688B430C-C531-4E81-B75F-270ED27F49D4}" type="PERCENTAGE">
@@ -7830,6 +7982,51 @@
                 </c:ext>
                 <c:ext xmlns:c16="http://schemas.microsoft.com/office/drawing/2014/chart" uri="{C3380CC4-5D6E-409C-BE32-E72D297353CC}">
                   <c16:uniqueId val="{00000011-A671-4573-A20F-C08F94D95CA3}"/>
+                </c:ext>
+              </c:extLst>
+            </c:dLbl>
+            <c:dLbl>
+              <c:idx val="9"/>
+              <c:layout>
+                <c:manualLayout>
+                  <c:x val="-1.2820512820512898E-2"/>
+                  <c:y val="-0.15662650602409645"/>
+                </c:manualLayout>
+              </c:layout>
+              <c:tx>
+                <c:rich>
+                  <a:bodyPr/>
+                  <a:lstStyle/>
+                  <a:p>
+                    <a:r>
+                      <a:rPr lang="en-US" baseline="0"/>
+                      <a:t>TOTAL WHISKEY</a:t>
+                    </a:r>
+                  </a:p>
+                  <a:p>
+                    <a:fld id="{A5CBF968-B832-4BCD-B7EC-904939BEF815}" type="PERCENTAGE">
+                      <a:rPr lang="en-US" baseline="0"/>
+                      <a:pPr/>
+                      <a:t>[PERCENTAGE]</a:t>
+                    </a:fld>
+                    <a:endParaRPr lang="en-US"/>
+                  </a:p>
+                </c:rich>
+              </c:tx>
+              <c:dLblPos val="bestFit"/>
+              <c:showLegendKey val="0"/>
+              <c:showVal val="0"/>
+              <c:showCatName val="1"/>
+              <c:showSerName val="0"/>
+              <c:showPercent val="1"/>
+              <c:showBubbleSize val="0"/>
+              <c:extLst>
+                <c:ext xmlns:c15="http://schemas.microsoft.com/office/drawing/2012/chart" uri="{CE6537A1-D6FC-4f65-9D91-7224C49458BB}">
+                  <c15:dlblFieldTable/>
+                  <c15:showDataLabelsRange val="0"/>
+                </c:ext>
+                <c:ext xmlns:c16="http://schemas.microsoft.com/office/drawing/2014/chart" uri="{C3380CC4-5D6E-409C-BE32-E72D297353CC}">
+                  <c16:uniqueId val="{00000013-33E9-4E0D-99C4-AA4BA209305B}"/>
                 </c:ext>
               </c:extLst>
             </c:dLbl>
@@ -8608,7 +8805,7 @@
 </file>
 
 <file path=word/glossary/document.xml><?xml version="1.0" encoding="utf-8"?>
-<w:glossaryDocument xmlns:wpc="http://schemas.microsoft.com/office/word/2010/wordprocessingCanvas" xmlns:cx="http://schemas.microsoft.com/office/drawing/2014/chartex" xmlns:mc="http://schemas.openxmlformats.org/markup-compatibility/2006" xmlns:o="urn:schemas-microsoft-com:office:office" xmlns:r="http://schemas.openxmlformats.org/officeDocument/2006/relationships" xmlns:m="http://schemas.openxmlformats.org/officeDocument/2006/math" xmlns:v="urn:schemas-microsoft-com:vml" xmlns:wp14="http://schemas.microsoft.com/office/word/2010/wordprocessingDrawing" xmlns:wp="http://schemas.openxmlformats.org/drawingml/2006/wordprocessingDrawing" xmlns:w10="urn:schemas-microsoft-com:office:word" xmlns:w="http://schemas.openxmlformats.org/wordprocessingml/2006/main" xmlns:w14="http://schemas.microsoft.com/office/word/2010/wordml" xmlns:w15="http://schemas.microsoft.com/office/word/2012/wordml" xmlns:w16se="http://schemas.microsoft.com/office/word/2015/wordml/symex" xmlns:wpg="http://schemas.microsoft.com/office/word/2010/wordprocessingGroup" xmlns:wpi="http://schemas.microsoft.com/office/word/2010/wordprocessingInk" xmlns:wne="http://schemas.microsoft.com/office/word/2006/wordml" xmlns:wps="http://schemas.microsoft.com/office/word/2010/wordprocessingShape" mc:Ignorable="w14 w15 w16se wp14">
+<w:glossaryDocument xmlns:wpc="http://schemas.microsoft.com/office/word/2010/wordprocessingCanvas" xmlns:cx="http://schemas.microsoft.com/office/drawing/2014/chartex" xmlns:cx1="http://schemas.microsoft.com/office/drawing/2015/9/8/chartex" xmlns:cx2="http://schemas.microsoft.com/office/drawing/2015/10/21/chartex" xmlns:mc="http://schemas.openxmlformats.org/markup-compatibility/2006" xmlns:o="urn:schemas-microsoft-com:office:office" xmlns:r="http://schemas.openxmlformats.org/officeDocument/2006/relationships" xmlns:m="http://schemas.openxmlformats.org/officeDocument/2006/math" xmlns:v="urn:schemas-microsoft-com:vml" xmlns:wp14="http://schemas.microsoft.com/office/word/2010/wordprocessingDrawing" xmlns:wp="http://schemas.openxmlformats.org/drawingml/2006/wordprocessingDrawing" xmlns:w10="urn:schemas-microsoft-com:office:word" xmlns:w="http://schemas.openxmlformats.org/wordprocessingml/2006/main" xmlns:w14="http://schemas.microsoft.com/office/word/2010/wordml" xmlns:w15="http://schemas.microsoft.com/office/word/2012/wordml" xmlns:w16se="http://schemas.microsoft.com/office/word/2015/wordml/symex" xmlns:wpg="http://schemas.microsoft.com/office/word/2010/wordprocessingGroup" xmlns:wpi="http://schemas.microsoft.com/office/word/2010/wordprocessingInk" xmlns:wne="http://schemas.microsoft.com/office/word/2006/wordml" xmlns:wps="http://schemas.microsoft.com/office/word/2010/wordprocessingShape" mc:Ignorable="w14 w15 w16se wp14">
   <w:docParts>
     <w:docPart>
       <w:docPartPr>
@@ -8788,7 +8985,7 @@
   </w:font>
   <w:font w:name="SimHei">
     <w:altName w:val="黑体"/>
-    <w:panose1 w:val="02010609060101010101"/>
+    <w:panose1 w:val="02010600030101010101"/>
     <w:charset w:val="86"/>
     <w:family w:val="modern"/>
     <w:pitch w:val="fixed"/>
@@ -8859,9 +9056,11 @@
     <w:rsidRoot w:val="00A27CE2"/>
     <w:rsid w:val="00115759"/>
     <w:rsid w:val="00490692"/>
+    <w:rsid w:val="008E45DC"/>
     <w:rsid w:val="009361FF"/>
     <w:rsid w:val="00A27CE2"/>
     <w:rsid w:val="00A63C99"/>
+    <w:rsid w:val="00F559DC"/>
   </w:rsids>
   <m:mathPr>
     <m:mathFont m:val="Cambria Math"/>
@@ -8901,7 +9100,7 @@
       </w:pPr>
     </w:pPrDefault>
   </w:docDefaults>
-  <w:latentStyles w:defLockedState="0" w:defUIPriority="99" w:defSemiHidden="0" w:defUnhideWhenUsed="0" w:defQFormat="0" w:count="371">
+  <w:latentStyles w:defLockedState="0" w:defUIPriority="99" w:defSemiHidden="0" w:defUnhideWhenUsed="0" w:defQFormat="0" w:count="372">
     <w:lsdException w:name="Normal" w:uiPriority="0" w:qFormat="1"/>
     <w:lsdException w:name="heading 1" w:uiPriority="9" w:qFormat="1"/>
     <w:lsdException w:name="heading 2" w:semiHidden="1" w:uiPriority="9" w:unhideWhenUsed="1" w:qFormat="1"/>
@@ -9273,6 +9472,7 @@
     <w:lsdException w:name="List Table 5 Dark Accent 6" w:uiPriority="50"/>
     <w:lsdException w:name="List Table 6 Colorful Accent 6" w:uiPriority="51"/>
     <w:lsdException w:name="List Table 7 Colorful Accent 6" w:uiPriority="52"/>
+    <w:lsdException w:name="Mention" w:semiHidden="1" w:unhideWhenUsed="1"/>
   </w:latentStyles>
   <w:style w:type="paragraph" w:default="1" w:styleId="Normal">
     <w:name w:val="Normal"/>
@@ -10915,7 +11115,7 @@
         </b:NameList>
       </b:Author>
     </b:Author>
-    <b:RefOrder>12</b:RefOrder>
+    <b:RefOrder>14</b:RefOrder>
   </b:Source>
   <b:Source>
     <b:Tag>Last</b:Tag>
@@ -10936,7 +11136,7 @@
         </b:NameList>
       </b:Author>
     </b:Author>
-    <b:RefOrder>13</b:RefOrder>
+    <b:RefOrder>15</b:RefOrder>
   </b:Source>
   <b:Source>
     <b:Tag>Kin13</b:Tag>
@@ -11139,6 +11339,38 @@
     </b:Author>
     <b:RefOrder>11</b:RefOrder>
   </b:Source>
+  <b:Source>
+    <b:Tag>Mik04</b:Tag>
+    <b:SourceType>InternetSite</b:SourceType>
+    <b:Guid>{884ED70E-3AA3-4796-B505-F31C62F3D49F}</b:Guid>
+    <b:Title>TED Case Studies: Number 711</b:Title>
+    <b:Year>2004</b:Year>
+    <b:Author>
+      <b:Author>
+        <b:NameList>
+          <b:Person>
+            <b:Last>Jones</b:Last>
+            <b:First>Mike</b:First>
+          </b:Person>
+        </b:NameList>
+      </b:Author>
+    </b:Author>
+    <b:URL>http://www1.american.edu/TED/kentuckybourbon.htm</b:URL>
+    <b:RefOrder>12</b:RefOrder>
+  </b:Source>
+  <b:Source>
+    <b:Tag>NAF</b:Tag>
+    <b:SourceType>DocumentFromInternetSite</b:SourceType>
+    <b:Guid>{64789CB6-D8B4-419B-8335-33073AD36227}</b:Guid>
+    <b:Title>nafta-sec-alena.org</b:Title>
+    <b:URL>https://www.nafta-sec-alena.org/Home/Legal-Texts/North-American-Free-Trade-Agreement?mvid=1&amp;secid=2d3a1faf-08c1-4bec-81e3-dce96918011b#An313</b:URL>
+    <b:Author>
+      <b:Author>
+        <b:Corporate>NAFTA</b:Corporate>
+      </b:Author>
+    </b:Author>
+    <b:RefOrder>13</b:RefOrder>
+  </b:Source>
 </b:Sources>
 </file>
 
@@ -11187,7 +11419,7 @@
 </file>
 
 <file path=customXml/itemProps5.xml><?xml version="1.0" encoding="utf-8"?>
-<ds:datastoreItem xmlns:ds="http://schemas.openxmlformats.org/officeDocument/2006/customXml" ds:itemID="{E2F1D7A7-09B0-46D0-B81E-7FE628436CFE}">
+<ds:datastoreItem xmlns:ds="http://schemas.openxmlformats.org/officeDocument/2006/customXml" ds:itemID="{7D99654C-13A3-4964-929B-51CE7B702263}">
   <ds:schemaRefs>
     <ds:schemaRef ds:uri="http://schemas.openxmlformats.org/officeDocument/2006/bibliography"/>
   </ds:schemaRefs>

</xml_diff>

<commit_message>
added bourbon boom information and data to excel
</commit_message>
<xml_diff>
--- a/BourbonResearch.docx
+++ b/BourbonResearch.docx
@@ -1,6 +1,6 @@
 
 <file path=word/document.xml><?xml version="1.0" encoding="utf-8"?>
-<w:document xmlns:wpc="http://schemas.microsoft.com/office/word/2010/wordprocessingCanvas" xmlns:cx="http://schemas.microsoft.com/office/drawing/2014/chartex" xmlns:cx1="http://schemas.microsoft.com/office/drawing/2015/9/8/chartex" xmlns:cx2="http://schemas.microsoft.com/office/drawing/2015/10/21/chartex" xmlns:mc="http://schemas.openxmlformats.org/markup-compatibility/2006" xmlns:o="urn:schemas-microsoft-com:office:office" xmlns:r="http://schemas.openxmlformats.org/officeDocument/2006/relationships" xmlns:m="http://schemas.openxmlformats.org/officeDocument/2006/math" xmlns:v="urn:schemas-microsoft-com:vml" xmlns:wp14="http://schemas.microsoft.com/office/word/2010/wordprocessingDrawing" xmlns:wp="http://schemas.openxmlformats.org/drawingml/2006/wordprocessingDrawing" xmlns:w10="urn:schemas-microsoft-com:office:word" xmlns:w="http://schemas.openxmlformats.org/wordprocessingml/2006/main" xmlns:w14="http://schemas.microsoft.com/office/word/2010/wordml" xmlns:w15="http://schemas.microsoft.com/office/word/2012/wordml" xmlns:w16se="http://schemas.microsoft.com/office/word/2015/wordml/symex" xmlns:wpg="http://schemas.microsoft.com/office/word/2010/wordprocessingGroup" xmlns:wpi="http://schemas.microsoft.com/office/word/2010/wordprocessingInk" xmlns:wne="http://schemas.microsoft.com/office/word/2006/wordml" xmlns:wps="http://schemas.microsoft.com/office/word/2010/wordprocessingShape" mc:Ignorable="w14 w15 w16se wp14">
+<w:document xmlns:wpc="http://schemas.microsoft.com/office/word/2010/wordprocessingCanvas" xmlns:cx="http://schemas.microsoft.com/office/drawing/2014/chartex" xmlns:mc="http://schemas.openxmlformats.org/markup-compatibility/2006" xmlns:o="urn:schemas-microsoft-com:office:office" xmlns:r="http://schemas.openxmlformats.org/officeDocument/2006/relationships" xmlns:m="http://schemas.openxmlformats.org/officeDocument/2006/math" xmlns:v="urn:schemas-microsoft-com:vml" xmlns:wp14="http://schemas.microsoft.com/office/word/2010/wordprocessingDrawing" xmlns:wp="http://schemas.openxmlformats.org/drawingml/2006/wordprocessingDrawing" xmlns:w10="urn:schemas-microsoft-com:office:word" xmlns:w="http://schemas.openxmlformats.org/wordprocessingml/2006/main" xmlns:w14="http://schemas.microsoft.com/office/word/2010/wordml" xmlns:w15="http://schemas.microsoft.com/office/word/2012/wordml" xmlns:w16se="http://schemas.microsoft.com/office/word/2015/wordml/symex" xmlns:wpg="http://schemas.microsoft.com/office/word/2010/wordprocessingGroup" xmlns:wpi="http://schemas.microsoft.com/office/word/2010/wordprocessingInk" xmlns:wne="http://schemas.microsoft.com/office/word/2006/wordml" xmlns:wps="http://schemas.microsoft.com/office/word/2010/wordprocessingShape" mc:Ignorable="w14 w15 w16se wp14">
   <w:body>
     <w:p>
       <w:pPr>
@@ -1144,7 +1144,13 @@
         <w:t>, titled "Distinctive Products" specifically benefits</w:t>
       </w:r>
       <w:r>
-        <w:t xml:space="preserve"> Kentucky Bourbon because it requires Canada and Mexico to follow </w:t>
+        <w:t xml:space="preserve"> Kentucky Bourbon because it requires Canada and Mexico to follow</w:t>
+      </w:r>
+      <w:r>
+        <w:t xml:space="preserve"> Title</w:t>
+      </w:r>
+      <w:r>
+        <w:t xml:space="preserve"> </w:t>
       </w:r>
       <w:r>
         <w:t>27 CFR 5.22</w:t>
@@ -1191,21 +1197,253 @@
         <w:t>US-Chile Free Trade Agreement.</w:t>
       </w:r>
     </w:p>
-    <w:p/>
     <w:p>
-      <w:pPr>
-        <w:ind w:firstLine="0"/>
-      </w:pPr>
+      <w:r>
+        <w:t xml:space="preserve">Signed on </w:t>
+      </w:r>
+      <w:r>
+        <w:t>June 6, 2003</w:t>
+      </w:r>
+      <w:r>
+        <w:t xml:space="preserve">, this is the first trade agreement between the US and a South American country and does several things to benefit KY Bourbon exports. Firstly, it </w:t>
+      </w:r>
+      <w:r>
+        <w:t>provide</w:t>
+      </w:r>
+      <w:r>
+        <w:t>s</w:t>
+      </w:r>
+      <w:r>
+        <w:t xml:space="preserve"> distinct product s</w:t>
+      </w:r>
+      <w:r>
+        <w:t>tatus to Bourbon and Tennessee w</w:t>
+      </w:r>
+      <w:r>
+        <w:t>hiskey</w:t>
+      </w:r>
+      <w:r>
+        <w:t xml:space="preserve"> as outlined under </w:t>
+      </w:r>
+      <w:r>
+        <w:t>Title 27 CFR 5.22</w:t>
+      </w:r>
+      <w:r>
+        <w:t xml:space="preserve">. Secondly, the agreement </w:t>
+      </w:r>
+      <w:r>
+        <w:t>allow</w:t>
+      </w:r>
+      <w:r>
+        <w:t>s</w:t>
+      </w:r>
+      <w:r>
+        <w:t xml:space="preserve"> b</w:t>
+      </w:r>
+      <w:r>
+        <w:t xml:space="preserve">ourbon to compete equally with </w:t>
+      </w:r>
+      <w:r>
+        <w:t xml:space="preserve">the distilled spirits of </w:t>
+      </w:r>
+      <w:r>
+        <w:t>Mexico, Canada, and the EU</w:t>
+      </w:r>
+      <w:r>
+        <w:t xml:space="preserve"> which Chile also has trade agreements with. The third provision is the </w:t>
+      </w:r>
+      <w:r>
+        <w:t>"zero-for-zero" initiative begun in the Uruguay Round prompted the US to eliminate virtually all tariffs on distilled spirits in exchange for equal treatment by other nations</w:t>
+      </w:r>
+      <w:r>
+        <w:t>, these tariff reductions were done over time and the twelfth reduction took place on 1 January, 2015 making all US exports into Chile 100% duty free</w:t>
+      </w:r>
+      <w:sdt>
+        <w:sdtPr>
+          <w:id w:val="1586414246"/>
+          <w:citation/>
+        </w:sdtPr>
+        <w:sdtContent>
+          <w:r>
+            <w:fldChar w:fldCharType="begin"/>
+          </w:r>
+          <w:r>
+            <w:instrText xml:space="preserve"> CITATION Off04 \l 1033 </w:instrText>
+          </w:r>
+          <w:r>
+            <w:fldChar w:fldCharType="separate"/>
+          </w:r>
+          <w:r>
+            <w:rPr>
+              <w:noProof/>
+            </w:rPr>
+            <w:t xml:space="preserve"> </w:t>
+          </w:r>
+          <w:r>
+            <w:rPr>
+              <w:noProof/>
+            </w:rPr>
+            <w:t>(Office of the United States Trade Representative , 2004)</w:t>
+          </w:r>
+          <w:r>
+            <w:fldChar w:fldCharType="end"/>
+          </w:r>
+        </w:sdtContent>
+      </w:sdt>
+      <w:r>
+        <w:t>.</w:t>
+      </w:r>
+      <w:r>
+        <w:t xml:space="preserve"> </w:t>
+      </w:r>
     </w:p>
     <w:p>
       <w:pPr>
-        <w:ind w:firstLine="0"/>
+        <w:pStyle w:val="Heading3"/>
       </w:pPr>
+      <w:r>
+        <w:lastRenderedPageBreak/>
+        <w:t>US-EU Agreement on Nomenclature for Distilled Spirits</w:t>
+      </w:r>
+      <w:r>
+        <w:t>.</w:t>
+      </w:r>
+    </w:p>
+    <w:p>
+      <w:r>
+        <w:t>Signed i</w:t>
+      </w:r>
+      <w:r>
+        <w:t xml:space="preserve">n June, 1994 </w:t>
+      </w:r>
+      <w:r>
+        <w:t xml:space="preserve">between </w:t>
+      </w:r>
+      <w:r>
+        <w:t>the US and the European Union</w:t>
+      </w:r>
+      <w:r>
+        <w:t xml:space="preserve">, this agreement requires the EU to recognize distinctive products of Title 27 CFR 5.22 and also passes those protections to EU products imported into the US. Namely </w:t>
+      </w:r>
+      <w:r>
+        <w:t xml:space="preserve">Scotch Whiskey </w:t>
+      </w:r>
+      <w:r>
+        <w:t xml:space="preserve">from </w:t>
+      </w:r>
+      <w:r>
+        <w:t>the UK</w:t>
+      </w:r>
+      <w:r>
+        <w:t xml:space="preserve">, </w:t>
+      </w:r>
+      <w:r>
+        <w:t xml:space="preserve">Irish Whiskey </w:t>
+      </w:r>
+      <w:r>
+        <w:t xml:space="preserve"> from Ireland, </w:t>
+      </w:r>
+      <w:r>
+        <w:t xml:space="preserve">Cognac </w:t>
+      </w:r>
+      <w:r>
+        <w:t xml:space="preserve">from France, Armagnac and </w:t>
+      </w:r>
+      <w:r>
+        <w:t>Calvados</w:t>
+      </w:r>
+      <w:r>
+        <w:t xml:space="preserve"> from France, and </w:t>
+      </w:r>
+      <w:r>
+        <w:t>Brandy de Jerez</w:t>
+      </w:r>
+      <w:r>
+        <w:t xml:space="preserve"> from Spain</w:t>
+      </w:r>
+      <w:sdt>
+        <w:sdtPr>
+          <w:id w:val="549809670"/>
+          <w:citation/>
+        </w:sdtPr>
+        <w:sdtContent>
+          <w:r>
+            <w:fldChar w:fldCharType="begin"/>
+          </w:r>
+          <w:r>
+            <w:instrText xml:space="preserve"> CITATION Eur94 \l 1033 </w:instrText>
+          </w:r>
+          <w:r>
+            <w:fldChar w:fldCharType="separate"/>
+          </w:r>
+          <w:r>
+            <w:rPr>
+              <w:noProof/>
+            </w:rPr>
+            <w:t xml:space="preserve"> </w:t>
+          </w:r>
+          <w:r>
+            <w:rPr>
+              <w:noProof/>
+            </w:rPr>
+            <w:t>(European Commission, 1994)</w:t>
+          </w:r>
+          <w:r>
+            <w:fldChar w:fldCharType="end"/>
+          </w:r>
+        </w:sdtContent>
+      </w:sdt>
+      <w:r>
+        <w:t>.</w:t>
+      </w:r>
     </w:p>
     <w:p>
       <w:pPr>
-        <w:ind w:firstLine="0"/>
+        <w:pStyle w:val="Heading3"/>
       </w:pPr>
+      <w:r>
+        <w:t>US-Australia Free Trade Agreement</w:t>
+      </w:r>
+      <w:r>
+        <w:t>.</w:t>
+      </w:r>
+    </w:p>
+    <w:p>
+      <w:r>
+        <w:t>Entered into agreement on 1 January, 2005 this extends the Title 27 CFR 5.22 distinctive products rules into Australian law</w:t>
+      </w:r>
+      <w:sdt>
+        <w:sdtPr>
+          <w:id w:val="1454597747"/>
+          <w:citation/>
+        </w:sdtPr>
+        <w:sdtContent>
+          <w:r>
+            <w:fldChar w:fldCharType="begin"/>
+          </w:r>
+          <w:r>
+            <w:instrText xml:space="preserve"> CITATION Off05 \l 1033 </w:instrText>
+          </w:r>
+          <w:r>
+            <w:fldChar w:fldCharType="separate"/>
+          </w:r>
+          <w:r>
+            <w:rPr>
+              <w:noProof/>
+            </w:rPr>
+            <w:t xml:space="preserve"> </w:t>
+          </w:r>
+          <w:r>
+            <w:rPr>
+              <w:noProof/>
+            </w:rPr>
+            <w:t>(Office of the United States Trade Representative, 2005)</w:t>
+          </w:r>
+          <w:r>
+            <w:fldChar w:fldCharType="end"/>
+          </w:r>
+        </w:sdtContent>
+      </w:sdt>
     </w:p>
     <w:p>
       <w:pPr>
@@ -1215,7 +1453,119 @@
         <w:t>Significance to Kentucky.</w:t>
       </w:r>
     </w:p>
-    <w:p/>
+    <w:p>
+      <w:r>
+        <w:t>While Bourbon does not have to be made in Kentucky, 95% of all Bourbon is,</w:t>
+      </w:r>
+      <w:r>
+        <w:t xml:space="preserve"> </w:t>
+      </w:r>
+      <w:r>
+        <w:t>making Bourbon a key Kentucky product.</w:t>
+      </w:r>
+      <w:r>
+        <w:t xml:space="preserve"> </w:t>
+      </w:r>
+      <w:r>
+        <w:t>Overall Kentucky Bourbon is a $3 billion industry supporting 15,400 jobs with a payroll of $707 million. As of 2014 there were $1.9 billion worth of barrels currently aging in Kentuck</w:t>
+      </w:r>
+      <w:r>
+        <w:t xml:space="preserve">y. With </w:t>
+      </w:r>
+      <w:r>
+        <w:t>nearly</w:t>
+      </w:r>
+      <w:r>
+        <w:t xml:space="preserve"> 60% of the sale price of a bottle of Bourbon going to taxes and fees Bourbon is a major source of income for Kentucky. Barrel fees alone were 515.2 million in 2013</w:t>
+      </w:r>
+      <w:sdt>
+        <w:sdtPr>
+          <w:id w:val="1298422601"/>
+          <w:citation/>
+        </w:sdtPr>
+        <w:sdtContent>
+          <w:r>
+            <w:fldChar w:fldCharType="begin"/>
+          </w:r>
+          <w:r>
+            <w:instrText xml:space="preserve"> CITATION KEN16 \l 1033 </w:instrText>
+          </w:r>
+          <w:r>
+            <w:fldChar w:fldCharType="separate"/>
+          </w:r>
+          <w:r>
+            <w:rPr>
+              <w:noProof/>
+            </w:rPr>
+            <w:t xml:space="preserve"> </w:t>
+          </w:r>
+          <w:r>
+            <w:rPr>
+              <w:noProof/>
+            </w:rPr>
+            <w:t>(KENTUCKY DISTILLERS’ ASSOCIATION, 2016)</w:t>
+          </w:r>
+          <w:r>
+            <w:fldChar w:fldCharType="end"/>
+          </w:r>
+        </w:sdtContent>
+      </w:sdt>
+      <w:r>
+        <w:t xml:space="preserve">. </w:t>
+      </w:r>
+      <w:r>
+        <w:t>Beginning in 2010 Kentucky was home to almost half of all distilling jobs in the US and distilling ranks 4</w:t>
+      </w:r>
+      <w:r>
+        <w:rPr>
+          <w:vertAlign w:val="superscript"/>
+        </w:rPr>
+        <w:t>th</w:t>
+      </w:r>
+      <w:r>
+        <w:t xml:space="preserve"> among all manufacturing industries of Kentucky in total employment and job multiplier</w:t>
+      </w:r>
+      <w:sdt>
+        <w:sdtPr>
+          <w:id w:val="1142627423"/>
+          <w:citation/>
+        </w:sdtPr>
+        <w:sdtContent>
+          <w:r>
+            <w:fldChar w:fldCharType="begin"/>
+          </w:r>
+          <w:r>
+            <w:instrText xml:space="preserve"> CITATION Tom10 \l 1033 </w:instrText>
+          </w:r>
+          <w:r>
+            <w:fldChar w:fldCharType="separate"/>
+          </w:r>
+          <w:r>
+            <w:rPr>
+              <w:noProof/>
+            </w:rPr>
+            <w:t xml:space="preserve"> </w:t>
+          </w:r>
+          <w:r>
+            <w:rPr>
+              <w:noProof/>
+            </w:rPr>
+            <w:t>(Fischer, 2010)</w:t>
+          </w:r>
+          <w:r>
+            <w:fldChar w:fldCharType="end"/>
+          </w:r>
+        </w:sdtContent>
+      </w:sdt>
+      <w:bookmarkStart w:id="0" w:name="_GoBack"/>
+      <w:bookmarkEnd w:id="0"/>
+      <w:r>
+        <w:t xml:space="preserve">. </w:t>
+      </w:r>
+      <w:r>
+        <w:t>This makes the “Bourbon Boom” important to Kentucky because as international sales increase so does Kentucky’s impact on the global economy.</w:t>
+      </w:r>
+    </w:p>
     <w:p>
       <w:pPr>
         <w:pStyle w:val="Heading1"/>
@@ -1225,9 +1575,60 @@
       </w:r>
     </w:p>
     <w:p>
-      <w:pPr>
-        <w:pStyle w:val="Heading2"/>
-      </w:pPr>
+      <w:r>
+        <w:t>The “Bourbon Boom” refers to a</w:t>
+      </w:r>
+      <w:r>
+        <w:t>n</w:t>
+      </w:r>
+      <w:r>
+        <w:t xml:space="preserve"> increase in demand, internationally and domestically, for American made whiskey, specifically Kentucky Bourbon and Tennessee whiskey.</w:t>
+      </w:r>
+      <w:r>
+        <w:t xml:space="preserve"> It is </w:t>
+      </w:r>
+      <w:r>
+        <w:lastRenderedPageBreak/>
+        <w:t>generally agreed that this boom started around 1999</w:t>
+      </w:r>
+      <w:sdt>
+        <w:sdtPr>
+          <w:id w:val="2107534799"/>
+          <w:citation/>
+        </w:sdtPr>
+        <w:sdtContent>
+          <w:r>
+            <w:fldChar w:fldCharType="begin"/>
+          </w:r>
+          <w:r>
+            <w:instrText xml:space="preserve"> CITATION Lou13 \l 1033 </w:instrText>
+          </w:r>
+          <w:r>
+            <w:fldChar w:fldCharType="separate"/>
+          </w:r>
+          <w:r>
+            <w:rPr>
+              <w:noProof/>
+            </w:rPr>
+            <w:t xml:space="preserve"> </w:t>
+          </w:r>
+          <w:r>
+            <w:rPr>
+              <w:noProof/>
+            </w:rPr>
+            <w:t>(Louisville Kentucky, 2013)</w:t>
+          </w:r>
+          <w:r>
+            <w:fldChar w:fldCharType="end"/>
+          </w:r>
+        </w:sdtContent>
+      </w:sdt>
+      <w:r>
+        <w:t xml:space="preserve"> and production by volume of Kentucky Bourbon has more than doubled since then.</w:t>
+      </w:r>
+      <w:r>
+        <w:t xml:space="preserve"> </w:t>
+      </w:r>
     </w:p>
     <w:p>
       <w:pPr>
@@ -1243,7 +1644,6 @@
         <w:pStyle w:val="Heading2"/>
       </w:pPr>
       <w:r>
-        <w:lastRenderedPageBreak/>
         <w:t>How did the Bourbon Boom Start?</w:t>
       </w:r>
     </w:p>
@@ -1490,6 +1890,300 @@
               <w:r>
                 <w:fldChar w:fldCharType="separate"/>
               </w:r>
+              <w:r>
+                <w:rPr>
+                  <w:noProof/>
+                </w:rPr>
+                <w:t xml:space="preserve">ATF, n.d. </w:t>
+              </w:r>
+              <w:r>
+                <w:rPr>
+                  <w:i/>
+                  <w:iCs/>
+                  <w:noProof/>
+                </w:rPr>
+                <w:t xml:space="preserve">TITLE 27 CFR 5.22, </w:t>
+              </w:r>
+              <w:r>
+                <w:rPr>
+                  <w:noProof/>
+                </w:rPr>
+                <w:t>s.l.: s.n.</w:t>
+              </w:r>
+            </w:p>
+            <w:p>
+              <w:pPr>
+                <w:pStyle w:val="Bibliography"/>
+                <w:rPr>
+                  <w:noProof/>
+                </w:rPr>
+              </w:pPr>
+              <w:r>
+                <w:rPr>
+                  <w:noProof/>
+                </w:rPr>
+                <w:t xml:space="preserve">Distilled Spirits Council of the United States, 2015. </w:t>
+              </w:r>
+              <w:r>
+                <w:rPr>
+                  <w:i/>
+                  <w:iCs/>
+                  <w:noProof/>
+                </w:rPr>
+                <w:t xml:space="preserve">Distilled Spirits Exports by Value December 2015, </w:t>
+              </w:r>
+              <w:r>
+                <w:rPr>
+                  <w:noProof/>
+                </w:rPr>
+                <w:t>s.l.: s.n.</w:t>
+              </w:r>
+            </w:p>
+            <w:p>
+              <w:pPr>
+                <w:pStyle w:val="Bibliography"/>
+                <w:rPr>
+                  <w:noProof/>
+                </w:rPr>
+              </w:pPr>
+              <w:r>
+                <w:rPr>
+                  <w:noProof/>
+                </w:rPr>
+                <w:t xml:space="preserve">Jack Daniels, 2010. </w:t>
+              </w:r>
+              <w:r>
+                <w:rPr>
+                  <w:i/>
+                  <w:iCs/>
+                  <w:noProof/>
+                </w:rPr>
+                <w:t xml:space="preserve">Jack Daniel's Tennessee Whiskey. </w:t>
+              </w:r>
+              <w:r>
+                <w:rPr>
+                  <w:noProof/>
+                </w:rPr>
+                <w:t xml:space="preserve">[Online] </w:t>
+              </w:r>
+              <w:r>
+                <w:rPr>
+                  <w:noProof/>
+                </w:rPr>
+                <w:br/>
+                <w:t xml:space="preserve">Available at: </w:t>
+              </w:r>
+              <w:r>
+                <w:rPr>
+                  <w:noProof/>
+                  <w:u w:val="single"/>
+                </w:rPr>
+                <w:t>Jackdaniels.com</w:t>
+              </w:r>
+            </w:p>
+            <w:p>
+              <w:pPr>
+                <w:pStyle w:val="Bibliography"/>
+                <w:rPr>
+                  <w:noProof/>
+                </w:rPr>
+              </w:pPr>
+              <w:r>
+                <w:rPr>
+                  <w:noProof/>
+                </w:rPr>
+                <w:t xml:space="preserve">Jones, M., 2004. </w:t>
+              </w:r>
+              <w:r>
+                <w:rPr>
+                  <w:i/>
+                  <w:iCs/>
+                  <w:noProof/>
+                </w:rPr>
+                <w:t xml:space="preserve">TED Case Studies: Number 711. </w:t>
+              </w:r>
+              <w:r>
+                <w:rPr>
+                  <w:noProof/>
+                </w:rPr>
+                <w:t xml:space="preserve">[Online] </w:t>
+              </w:r>
+              <w:r>
+                <w:rPr>
+                  <w:noProof/>
+                </w:rPr>
+                <w:br/>
+                <w:t xml:space="preserve">Available at: </w:t>
+              </w:r>
+              <w:r>
+                <w:rPr>
+                  <w:noProof/>
+                  <w:u w:val="single"/>
+                </w:rPr>
+                <w:t>http://www1.american.edu/TED/kentuckybourbon.htm</w:t>
+              </w:r>
+            </w:p>
+            <w:p>
+              <w:pPr>
+                <w:pStyle w:val="Bibliography"/>
+                <w:rPr>
+                  <w:noProof/>
+                </w:rPr>
+              </w:pPr>
+              <w:r>
+                <w:rPr>
+                  <w:noProof/>
+                </w:rPr>
+                <w:t xml:space="preserve">Kentucky Barrels LLC, 2003. </w:t>
+              </w:r>
+              <w:r>
+                <w:rPr>
+                  <w:i/>
+                  <w:iCs/>
+                  <w:noProof/>
+                </w:rPr>
+                <w:t xml:space="preserve">About Kentucky Bourbon. </w:t>
+              </w:r>
+              <w:r>
+                <w:rPr>
+                  <w:noProof/>
+                </w:rPr>
+                <w:t xml:space="preserve">[Online] </w:t>
+              </w:r>
+              <w:r>
+                <w:rPr>
+                  <w:noProof/>
+                </w:rPr>
+                <w:br/>
+                <w:t xml:space="preserve">Available at: </w:t>
+              </w:r>
+              <w:r>
+                <w:rPr>
+                  <w:noProof/>
+                  <w:u w:val="single"/>
+                </w:rPr>
+                <w:t>http://www.kentuckybarrels.com/KentuckyBourbon.html</w:t>
+              </w:r>
+            </w:p>
+            <w:p>
+              <w:pPr>
+                <w:pStyle w:val="Bibliography"/>
+                <w:rPr>
+                  <w:noProof/>
+                </w:rPr>
+              </w:pPr>
+              <w:r>
+                <w:rPr>
+                  <w:noProof/>
+                </w:rPr>
+                <w:t xml:space="preserve">Kentucky Distillers' Association, 2010. </w:t>
+              </w:r>
+              <w:r>
+                <w:rPr>
+                  <w:i/>
+                  <w:iCs/>
+                  <w:noProof/>
+                </w:rPr>
+                <w:t xml:space="preserve">Kentucky Bourbon History. </w:t>
+              </w:r>
+              <w:r>
+                <w:rPr>
+                  <w:noProof/>
+                </w:rPr>
+                <w:t xml:space="preserve">[Online] </w:t>
+              </w:r>
+              <w:r>
+                <w:rPr>
+                  <w:noProof/>
+                </w:rPr>
+                <w:br/>
+                <w:t xml:space="preserve">Available at: </w:t>
+              </w:r>
+              <w:r>
+                <w:rPr>
+                  <w:noProof/>
+                  <w:u w:val="single"/>
+                </w:rPr>
+                <w:t>http://kybourbontrail.com/index.php/history/</w:t>
+              </w:r>
+            </w:p>
+            <w:p>
+              <w:pPr>
+                <w:pStyle w:val="Bibliography"/>
+                <w:rPr>
+                  <w:noProof/>
+                </w:rPr>
+              </w:pPr>
+              <w:r>
+                <w:rPr>
+                  <w:noProof/>
+                </w:rPr>
+                <w:t xml:space="preserve">Kiniry, L., 2013. </w:t>
+              </w:r>
+              <w:r>
+                <w:rPr>
+                  <w:i/>
+                  <w:iCs/>
+                  <w:noProof/>
+                </w:rPr>
+                <w:t xml:space="preserve">Smithsonian.com. </w:t>
+              </w:r>
+              <w:r>
+                <w:rPr>
+                  <w:noProof/>
+                </w:rPr>
+                <w:t xml:space="preserve">[Online] </w:t>
+              </w:r>
+              <w:r>
+                <w:rPr>
+                  <w:noProof/>
+                </w:rPr>
+                <w:br/>
+                <w:t xml:space="preserve">Available at: </w:t>
+              </w:r>
+              <w:r>
+                <w:rPr>
+                  <w:noProof/>
+                  <w:u w:val="single"/>
+                </w:rPr>
+                <w:t>http://www.smithsonianmag.com/arts-culture/where-bourbon-really-got-its-name-and-more-tips-on-americas-native-spirit-145879/?no-ist</w:t>
+              </w:r>
+            </w:p>
+            <w:p>
+              <w:pPr>
+                <w:pStyle w:val="Bibliography"/>
+                <w:rPr>
+                  <w:noProof/>
+                </w:rPr>
+              </w:pPr>
+              <w:r>
+                <w:rPr>
+                  <w:noProof/>
+                </w:rPr>
+                <w:t xml:space="preserve">Kleber, J. E., 1992. </w:t>
+              </w:r>
+              <w:r>
+                <w:rPr>
+                  <w:i/>
+                  <w:iCs/>
+                  <w:noProof/>
+                </w:rPr>
+                <w:t xml:space="preserve">The Kentucky Encyclopedia. </w:t>
+              </w:r>
+              <w:r>
+                <w:rPr>
+                  <w:noProof/>
+                </w:rPr>
+                <w:t>Lexington: University Press of Kentucky.</w:t>
+              </w:r>
+            </w:p>
+            <w:p>
+              <w:pPr>
+                <w:pStyle w:val="Bibliography"/>
+                <w:rPr>
+                  <w:noProof/>
+                </w:rPr>
+              </w:pPr>
               <w:r>
                 <w:rPr>
                   <w:noProof/>
@@ -1540,6 +2234,175 @@
               </w:r>
             </w:p>
             <w:p>
+              <w:pPr>
+                <w:pStyle w:val="Bibliography"/>
+                <w:rPr>
+                  <w:noProof/>
+                </w:rPr>
+              </w:pPr>
+              <w:r>
+                <w:rPr>
+                  <w:noProof/>
+                </w:rPr>
+                <w:t xml:space="preserve">McLafferty, C., 2014. Beginner's Guide to Bourbon and Tennessee Whiskey. </w:t>
+              </w:r>
+              <w:r>
+                <w:rPr>
+                  <w:i/>
+                  <w:iCs/>
+                  <w:noProof/>
+                </w:rPr>
+                <w:t xml:space="preserve">Paste Magazine, </w:t>
+              </w:r>
+              <w:r>
+                <w:rPr>
+                  <w:noProof/>
+                </w:rPr>
+                <w:t>5 December.</w:t>
+              </w:r>
+            </w:p>
+            <w:p>
+              <w:pPr>
+                <w:pStyle w:val="Bibliography"/>
+                <w:rPr>
+                  <w:noProof/>
+                </w:rPr>
+              </w:pPr>
+              <w:r>
+                <w:rPr>
+                  <w:noProof/>
+                </w:rPr>
+                <w:t xml:space="preserve">NAFTA, n.d. </w:t>
+              </w:r>
+              <w:r>
+                <w:rPr>
+                  <w:i/>
+                  <w:iCs/>
+                  <w:noProof/>
+                </w:rPr>
+                <w:t xml:space="preserve">nafta-sec-alena.org. </w:t>
+              </w:r>
+              <w:r>
+                <w:rPr>
+                  <w:noProof/>
+                </w:rPr>
+                <w:t xml:space="preserve">[Online] </w:t>
+              </w:r>
+              <w:r>
+                <w:rPr>
+                  <w:noProof/>
+                </w:rPr>
+                <w:br/>
+                <w:t xml:space="preserve">Available at: </w:t>
+              </w:r>
+              <w:r>
+                <w:rPr>
+                  <w:noProof/>
+                  <w:u w:val="single"/>
+                </w:rPr>
+                <w:t>https://www.nafta-sec-alena.org/Home/Legal-Texts/North-American-Free-Trade-Agreement?mvid=1&amp;secid=2d3a1faf-08c1-4bec-81e3-dce96918011b#An313</w:t>
+              </w:r>
+            </w:p>
+            <w:p>
+              <w:pPr>
+                <w:pStyle w:val="Bibliography"/>
+                <w:rPr>
+                  <w:noProof/>
+                </w:rPr>
+              </w:pPr>
+              <w:r>
+                <w:rPr>
+                  <w:noProof/>
+                </w:rPr>
+                <w:lastRenderedPageBreak/>
+                <w:t xml:space="preserve">Patton, J., 2016. </w:t>
+              </w:r>
+              <w:r>
+                <w:rPr>
+                  <w:i/>
+                  <w:iCs/>
+                  <w:noProof/>
+                </w:rPr>
+                <w:t xml:space="preserve">Lexington Herald Leader. </w:t>
+              </w:r>
+              <w:r>
+                <w:rPr>
+                  <w:noProof/>
+                </w:rPr>
+                <w:t xml:space="preserve">[Online] </w:t>
+              </w:r>
+              <w:r>
+                <w:rPr>
+                  <w:noProof/>
+                </w:rPr>
+                <w:br/>
+                <w:t xml:space="preserve">Available at: </w:t>
+              </w:r>
+              <w:r>
+                <w:rPr>
+                  <w:noProof/>
+                  <w:u w:val="single"/>
+                </w:rPr>
+                <w:t>http://www.kentucky.com/news/business/article57947968.html</w:t>
+              </w:r>
+            </w:p>
+            <w:p>
+              <w:pPr>
+                <w:pStyle w:val="Bibliography"/>
+                <w:rPr>
+                  <w:noProof/>
+                </w:rPr>
+              </w:pPr>
+              <w:r>
+                <w:rPr>
+                  <w:noProof/>
+                </w:rPr>
+                <w:t xml:space="preserve">Stengel, J., 2012. Jack Daniel's Secret: The History of the World's Most Famous Whiskey. </w:t>
+              </w:r>
+              <w:r>
+                <w:rPr>
+                  <w:i/>
+                  <w:iCs/>
+                  <w:noProof/>
+                </w:rPr>
+                <w:t>The Atlantic</w:t>
+              </w:r>
+              <w:r>
+                <w:rPr>
+                  <w:noProof/>
+                </w:rPr>
+                <w:t xml:space="preserve">, 26 March. </w:t>
+              </w:r>
+            </w:p>
+            <w:p>
+              <w:pPr>
+                <w:pStyle w:val="Bibliography"/>
+                <w:rPr>
+                  <w:noProof/>
+                </w:rPr>
+              </w:pPr>
+              <w:r>
+                <w:rPr>
+                  <w:noProof/>
+                </w:rPr>
+                <w:t xml:space="preserve">Veach, M. R., 2013. </w:t>
+              </w:r>
+              <w:r>
+                <w:rPr>
+                  <w:i/>
+                  <w:iCs/>
+                  <w:noProof/>
+                </w:rPr>
+                <w:t xml:space="preserve">Kentucky Bourbon Whiskey: An American Heritage.. </w:t>
+              </w:r>
+              <w:r>
+                <w:rPr>
+                  <w:noProof/>
+                </w:rPr>
+                <w:t>Lexington(Kentucky): University Press of Kentucky.</w:t>
+              </w:r>
+            </w:p>
+            <w:p>
               <w:r>
                 <w:rPr>
                   <w:b/>
@@ -4266,12 +5129,7 @@
         <w:t xml:space="preserve">. </w:t>
       </w:r>
       <w:r>
-        <w:t>Pie chart showing the relationship between whiskey v</w:t>
-      </w:r>
-      <w:bookmarkStart w:id="0" w:name="_GoBack"/>
-      <w:bookmarkEnd w:id="0"/>
-      <w:r>
-        <w:t xml:space="preserve">s Bourbon whiskey and total whiskey sales vs other distilled spirits </w:t>
+        <w:t xml:space="preserve">Pie chart showing the relationship between whiskey vs Bourbon whiskey and total whiskey sales vs other distilled spirits </w:t>
       </w:r>
       <w:sdt>
         <w:sdtPr>
@@ -4319,7 +5177,7 @@
 </file>
 
 <file path=word/endnotes.xml><?xml version="1.0" encoding="utf-8"?>
-<w:endnotes xmlns:wpc="http://schemas.microsoft.com/office/word/2010/wordprocessingCanvas" xmlns:cx="http://schemas.microsoft.com/office/drawing/2014/chartex" xmlns:cx1="http://schemas.microsoft.com/office/drawing/2015/9/8/chartex" xmlns:cx2="http://schemas.microsoft.com/office/drawing/2015/10/21/chartex" xmlns:mc="http://schemas.openxmlformats.org/markup-compatibility/2006" xmlns:o="urn:schemas-microsoft-com:office:office" xmlns:r="http://schemas.openxmlformats.org/officeDocument/2006/relationships" xmlns:m="http://schemas.openxmlformats.org/officeDocument/2006/math" xmlns:v="urn:schemas-microsoft-com:vml" xmlns:wp14="http://schemas.microsoft.com/office/word/2010/wordprocessingDrawing" xmlns:wp="http://schemas.openxmlformats.org/drawingml/2006/wordprocessingDrawing" xmlns:w10="urn:schemas-microsoft-com:office:word" xmlns:w="http://schemas.openxmlformats.org/wordprocessingml/2006/main" xmlns:w14="http://schemas.microsoft.com/office/word/2010/wordml" xmlns:w15="http://schemas.microsoft.com/office/word/2012/wordml" xmlns:w16se="http://schemas.microsoft.com/office/word/2015/wordml/symex" xmlns:wpg="http://schemas.microsoft.com/office/word/2010/wordprocessingGroup" xmlns:wpi="http://schemas.microsoft.com/office/word/2010/wordprocessingInk" xmlns:wne="http://schemas.microsoft.com/office/word/2006/wordml" xmlns:wps="http://schemas.microsoft.com/office/word/2010/wordprocessingShape" mc:Ignorable="w14 w15 w16se wp14">
+<w:endnotes xmlns:wpc="http://schemas.microsoft.com/office/word/2010/wordprocessingCanvas" xmlns:cx="http://schemas.microsoft.com/office/drawing/2014/chartex" xmlns:mc="http://schemas.openxmlformats.org/markup-compatibility/2006" xmlns:o="urn:schemas-microsoft-com:office:office" xmlns:r="http://schemas.openxmlformats.org/officeDocument/2006/relationships" xmlns:m="http://schemas.openxmlformats.org/officeDocument/2006/math" xmlns:v="urn:schemas-microsoft-com:vml" xmlns:wp14="http://schemas.microsoft.com/office/word/2010/wordprocessingDrawing" xmlns:wp="http://schemas.openxmlformats.org/drawingml/2006/wordprocessingDrawing" xmlns:w10="urn:schemas-microsoft-com:office:word" xmlns:w="http://schemas.openxmlformats.org/wordprocessingml/2006/main" xmlns:w14="http://schemas.microsoft.com/office/word/2010/wordml" xmlns:w15="http://schemas.microsoft.com/office/word/2012/wordml" xmlns:w16se="http://schemas.microsoft.com/office/word/2015/wordml/symex" xmlns:wpg="http://schemas.microsoft.com/office/word/2010/wordprocessingGroup" xmlns:wpi="http://schemas.microsoft.com/office/word/2010/wordprocessingInk" xmlns:wne="http://schemas.microsoft.com/office/word/2006/wordml" xmlns:wps="http://schemas.microsoft.com/office/word/2010/wordprocessingShape" mc:Ignorable="w14 w15 w16se wp14">
   <w:endnote w:type="separator" w:id="-1">
     <w:p>
       <w:pPr>
@@ -4344,7 +5202,7 @@
 </file>
 
 <file path=word/footnotes.xml><?xml version="1.0" encoding="utf-8"?>
-<w:footnotes xmlns:wpc="http://schemas.microsoft.com/office/word/2010/wordprocessingCanvas" xmlns:cx="http://schemas.microsoft.com/office/drawing/2014/chartex" xmlns:cx1="http://schemas.microsoft.com/office/drawing/2015/9/8/chartex" xmlns:cx2="http://schemas.microsoft.com/office/drawing/2015/10/21/chartex" xmlns:mc="http://schemas.openxmlformats.org/markup-compatibility/2006" xmlns:o="urn:schemas-microsoft-com:office:office" xmlns:r="http://schemas.openxmlformats.org/officeDocument/2006/relationships" xmlns:m="http://schemas.openxmlformats.org/officeDocument/2006/math" xmlns:v="urn:schemas-microsoft-com:vml" xmlns:wp14="http://schemas.microsoft.com/office/word/2010/wordprocessingDrawing" xmlns:wp="http://schemas.openxmlformats.org/drawingml/2006/wordprocessingDrawing" xmlns:w10="urn:schemas-microsoft-com:office:word" xmlns:w="http://schemas.openxmlformats.org/wordprocessingml/2006/main" xmlns:w14="http://schemas.microsoft.com/office/word/2010/wordml" xmlns:w15="http://schemas.microsoft.com/office/word/2012/wordml" xmlns:w16se="http://schemas.microsoft.com/office/word/2015/wordml/symex" xmlns:wpg="http://schemas.microsoft.com/office/word/2010/wordprocessingGroup" xmlns:wpi="http://schemas.microsoft.com/office/word/2010/wordprocessingInk" xmlns:wne="http://schemas.microsoft.com/office/word/2006/wordml" xmlns:wps="http://schemas.microsoft.com/office/word/2010/wordprocessingShape" mc:Ignorable="w14 w15 w16se wp14">
+<w:footnotes xmlns:wpc="http://schemas.microsoft.com/office/word/2010/wordprocessingCanvas" xmlns:cx="http://schemas.microsoft.com/office/drawing/2014/chartex" xmlns:mc="http://schemas.openxmlformats.org/markup-compatibility/2006" xmlns:o="urn:schemas-microsoft-com:office:office" xmlns:r="http://schemas.openxmlformats.org/officeDocument/2006/relationships" xmlns:m="http://schemas.openxmlformats.org/officeDocument/2006/math" xmlns:v="urn:schemas-microsoft-com:vml" xmlns:wp14="http://schemas.microsoft.com/office/word/2010/wordprocessingDrawing" xmlns:wp="http://schemas.openxmlformats.org/drawingml/2006/wordprocessingDrawing" xmlns:w10="urn:schemas-microsoft-com:office:word" xmlns:w="http://schemas.openxmlformats.org/wordprocessingml/2006/main" xmlns:w14="http://schemas.microsoft.com/office/word/2010/wordml" xmlns:w15="http://schemas.microsoft.com/office/word/2012/wordml" xmlns:w16se="http://schemas.microsoft.com/office/word/2015/wordml/symex" xmlns:wpg="http://schemas.microsoft.com/office/word/2010/wordprocessingGroup" xmlns:wpi="http://schemas.microsoft.com/office/word/2010/wordprocessingInk" xmlns:wne="http://schemas.microsoft.com/office/word/2006/wordml" xmlns:wps="http://schemas.microsoft.com/office/word/2010/wordprocessingShape" mc:Ignorable="w14 w15 w16se wp14">
   <w:footnote w:type="separator" w:id="-1">
     <w:p>
       <w:pPr>
@@ -4369,7 +5227,7 @@
 </file>
 
 <file path=word/header1.xml><?xml version="1.0" encoding="utf-8"?>
-<w:hdr xmlns:wpc="http://schemas.microsoft.com/office/word/2010/wordprocessingCanvas" xmlns:cx="http://schemas.microsoft.com/office/drawing/2014/chartex" xmlns:cx1="http://schemas.microsoft.com/office/drawing/2015/9/8/chartex" xmlns:cx2="http://schemas.microsoft.com/office/drawing/2015/10/21/chartex" xmlns:mc="http://schemas.openxmlformats.org/markup-compatibility/2006" xmlns:o="urn:schemas-microsoft-com:office:office" xmlns:r="http://schemas.openxmlformats.org/officeDocument/2006/relationships" xmlns:m="http://schemas.openxmlformats.org/officeDocument/2006/math" xmlns:v="urn:schemas-microsoft-com:vml" xmlns:wp14="http://schemas.microsoft.com/office/word/2010/wordprocessingDrawing" xmlns:wp="http://schemas.openxmlformats.org/drawingml/2006/wordprocessingDrawing" xmlns:w10="urn:schemas-microsoft-com:office:word" xmlns:w="http://schemas.openxmlformats.org/wordprocessingml/2006/main" xmlns:w14="http://schemas.microsoft.com/office/word/2010/wordml" xmlns:w15="http://schemas.microsoft.com/office/word/2012/wordml" xmlns:w16se="http://schemas.microsoft.com/office/word/2015/wordml/symex" xmlns:wpg="http://schemas.microsoft.com/office/word/2010/wordprocessingGroup" xmlns:wpi="http://schemas.microsoft.com/office/word/2010/wordprocessingInk" xmlns:wne="http://schemas.microsoft.com/office/word/2006/wordml" xmlns:wps="http://schemas.microsoft.com/office/word/2010/wordprocessingShape" mc:Ignorable="w14 w15 w16se wp14">
+<w:hdr xmlns:wpc="http://schemas.microsoft.com/office/word/2010/wordprocessingCanvas" xmlns:cx="http://schemas.microsoft.com/office/drawing/2014/chartex" xmlns:mc="http://schemas.openxmlformats.org/markup-compatibility/2006" xmlns:o="urn:schemas-microsoft-com:office:office" xmlns:r="http://schemas.openxmlformats.org/officeDocument/2006/relationships" xmlns:m="http://schemas.openxmlformats.org/officeDocument/2006/math" xmlns:v="urn:schemas-microsoft-com:vml" xmlns:wp14="http://schemas.microsoft.com/office/word/2010/wordprocessingDrawing" xmlns:wp="http://schemas.openxmlformats.org/drawingml/2006/wordprocessingDrawing" xmlns:w10="urn:schemas-microsoft-com:office:word" xmlns:w="http://schemas.openxmlformats.org/wordprocessingml/2006/main" xmlns:w14="http://schemas.microsoft.com/office/word/2010/wordml" xmlns:w15="http://schemas.microsoft.com/office/word/2012/wordml" xmlns:w16se="http://schemas.microsoft.com/office/word/2015/wordml/symex" xmlns:wpg="http://schemas.microsoft.com/office/word/2010/wordprocessingGroup" xmlns:wpi="http://schemas.microsoft.com/office/word/2010/wordprocessingInk" xmlns:wne="http://schemas.microsoft.com/office/word/2006/wordml" xmlns:wps="http://schemas.microsoft.com/office/word/2010/wordprocessingShape" mc:Ignorable="w14 w15 w16se wp14">
   <w:p>
     <w:pPr>
       <w:pStyle w:val="Header"/>
@@ -4430,7 +5288,7 @@
         <w:rStyle w:val="Strong"/>
         <w:noProof/>
       </w:rPr>
-      <w:t>10</w:t>
+      <w:t>12</w:t>
     </w:r>
     <w:r>
       <w:rPr>
@@ -4444,7 +5302,7 @@
 </file>
 
 <file path=word/header2.xml><?xml version="1.0" encoding="utf-8"?>
-<w:hdr xmlns:wpc="http://schemas.microsoft.com/office/word/2010/wordprocessingCanvas" xmlns:cx="http://schemas.microsoft.com/office/drawing/2014/chartex" xmlns:cx1="http://schemas.microsoft.com/office/drawing/2015/9/8/chartex" xmlns:cx2="http://schemas.microsoft.com/office/drawing/2015/10/21/chartex" xmlns:mc="http://schemas.openxmlformats.org/markup-compatibility/2006" xmlns:o="urn:schemas-microsoft-com:office:office" xmlns:r="http://schemas.openxmlformats.org/officeDocument/2006/relationships" xmlns:m="http://schemas.openxmlformats.org/officeDocument/2006/math" xmlns:v="urn:schemas-microsoft-com:vml" xmlns:wp14="http://schemas.microsoft.com/office/word/2010/wordprocessingDrawing" xmlns:wp="http://schemas.openxmlformats.org/drawingml/2006/wordprocessingDrawing" xmlns:w10="urn:schemas-microsoft-com:office:word" xmlns:w="http://schemas.openxmlformats.org/wordprocessingml/2006/main" xmlns:w14="http://schemas.microsoft.com/office/word/2010/wordml" xmlns:w15="http://schemas.microsoft.com/office/word/2012/wordml" xmlns:w16se="http://schemas.microsoft.com/office/word/2015/wordml/symex" xmlns:wpg="http://schemas.microsoft.com/office/word/2010/wordprocessingGroup" xmlns:wpi="http://schemas.microsoft.com/office/word/2010/wordprocessingInk" xmlns:wne="http://schemas.microsoft.com/office/word/2006/wordml" xmlns:wps="http://schemas.microsoft.com/office/word/2010/wordprocessingShape" mc:Ignorable="w14 w15 w16se wp14">
+<w:hdr xmlns:wpc="http://schemas.microsoft.com/office/word/2010/wordprocessingCanvas" xmlns:cx="http://schemas.microsoft.com/office/drawing/2014/chartex" xmlns:mc="http://schemas.openxmlformats.org/markup-compatibility/2006" xmlns:o="urn:schemas-microsoft-com:office:office" xmlns:r="http://schemas.openxmlformats.org/officeDocument/2006/relationships" xmlns:m="http://schemas.openxmlformats.org/officeDocument/2006/math" xmlns:v="urn:schemas-microsoft-com:vml" xmlns:wp14="http://schemas.microsoft.com/office/word/2010/wordprocessingDrawing" xmlns:wp="http://schemas.openxmlformats.org/drawingml/2006/wordprocessingDrawing" xmlns:w10="urn:schemas-microsoft-com:office:word" xmlns:w="http://schemas.openxmlformats.org/wordprocessingml/2006/main" xmlns:w14="http://schemas.microsoft.com/office/word/2010/wordml" xmlns:w15="http://schemas.microsoft.com/office/word/2012/wordml" xmlns:w16se="http://schemas.microsoft.com/office/word/2015/wordml/symex" xmlns:wpg="http://schemas.microsoft.com/office/word/2010/wordprocessingGroup" xmlns:wpi="http://schemas.microsoft.com/office/word/2010/wordprocessingInk" xmlns:wne="http://schemas.microsoft.com/office/word/2006/wordml" xmlns:wps="http://schemas.microsoft.com/office/word/2010/wordprocessingShape" mc:Ignorable="w14 w15 w16se wp14">
   <w:p>
     <w:pPr>
       <w:pStyle w:val="Header"/>
@@ -4525,7 +5383,7 @@
 </file>
 
 <file path=word/numbering.xml><?xml version="1.0" encoding="utf-8"?>
-<w:numbering xmlns:wpc="http://schemas.microsoft.com/office/word/2010/wordprocessingCanvas" xmlns:cx="http://schemas.microsoft.com/office/drawing/2014/chartex" xmlns:cx1="http://schemas.microsoft.com/office/drawing/2015/9/8/chartex" xmlns:cx2="http://schemas.microsoft.com/office/drawing/2015/10/21/chartex" xmlns:mc="http://schemas.openxmlformats.org/markup-compatibility/2006" xmlns:o="urn:schemas-microsoft-com:office:office" xmlns:r="http://schemas.openxmlformats.org/officeDocument/2006/relationships" xmlns:m="http://schemas.openxmlformats.org/officeDocument/2006/math" xmlns:v="urn:schemas-microsoft-com:vml" xmlns:wp14="http://schemas.microsoft.com/office/word/2010/wordprocessingDrawing" xmlns:wp="http://schemas.openxmlformats.org/drawingml/2006/wordprocessingDrawing" xmlns:w10="urn:schemas-microsoft-com:office:word" xmlns:w="http://schemas.openxmlformats.org/wordprocessingml/2006/main" xmlns:w14="http://schemas.microsoft.com/office/word/2010/wordml" xmlns:w15="http://schemas.microsoft.com/office/word/2012/wordml" xmlns:w16se="http://schemas.microsoft.com/office/word/2015/wordml/symex" xmlns:wpg="http://schemas.microsoft.com/office/word/2010/wordprocessingGroup" xmlns:wpi="http://schemas.microsoft.com/office/word/2010/wordprocessingInk" xmlns:wne="http://schemas.microsoft.com/office/word/2006/wordml" xmlns:wps="http://schemas.microsoft.com/office/word/2010/wordprocessingShape" mc:Ignorable="w14 w15 w16se wp14">
+<w:numbering xmlns:wpc="http://schemas.microsoft.com/office/word/2010/wordprocessingCanvas" xmlns:cx="http://schemas.microsoft.com/office/drawing/2014/chartex" xmlns:mc="http://schemas.openxmlformats.org/markup-compatibility/2006" xmlns:o="urn:schemas-microsoft-com:office:office" xmlns:r="http://schemas.openxmlformats.org/officeDocument/2006/relationships" xmlns:m="http://schemas.openxmlformats.org/officeDocument/2006/math" xmlns:v="urn:schemas-microsoft-com:vml" xmlns:wp14="http://schemas.microsoft.com/office/word/2010/wordprocessingDrawing" xmlns:wp="http://schemas.openxmlformats.org/drawingml/2006/wordprocessingDrawing" xmlns:w10="urn:schemas-microsoft-com:office:word" xmlns:w="http://schemas.openxmlformats.org/wordprocessingml/2006/main" xmlns:w14="http://schemas.microsoft.com/office/word/2010/wordml" xmlns:w15="http://schemas.microsoft.com/office/word/2012/wordml" xmlns:w16se="http://schemas.microsoft.com/office/word/2015/wordml/symex" xmlns:wpg="http://schemas.microsoft.com/office/word/2010/wordprocessingGroup" xmlns:wpi="http://schemas.microsoft.com/office/word/2010/wordprocessingInk" xmlns:wne="http://schemas.microsoft.com/office/word/2006/wordml" xmlns:wps="http://schemas.microsoft.com/office/word/2010/wordprocessingShape" mc:Ignorable="w14 w15 w16se wp14">
   <w:abstractNum w:abstractNumId="0" w15:restartNumberingAfterBreak="0">
     <w:nsid w:val="FFFFFF7C"/>
     <w:multiLevelType w:val="singleLevel"/>
@@ -5164,7 +6022,7 @@
       </w:pPr>
     </w:pPrDefault>
   </w:docDefaults>
-  <w:latentStyles w:defLockedState="0" w:defUIPriority="99" w:defSemiHidden="0" w:defUnhideWhenUsed="0" w:defQFormat="0" w:count="372">
+  <w:latentStyles w:defLockedState="0" w:defUIPriority="99" w:defSemiHidden="0" w:defUnhideWhenUsed="0" w:defQFormat="0" w:count="371">
     <w:lsdException w:name="Normal" w:uiPriority="0" w:qFormat="1"/>
     <w:lsdException w:name="heading 1" w:uiPriority="9" w:qFormat="1"/>
     <w:lsdException w:name="heading 2" w:semiHidden="1" w:uiPriority="4" w:unhideWhenUsed="1" w:qFormat="1"/>
@@ -5536,7 +6394,6 @@
     <w:lsdException w:name="List Table 5 Dark Accent 6" w:uiPriority="50"/>
     <w:lsdException w:name="List Table 6 Colorful Accent 6" w:uiPriority="51"/>
     <w:lsdException w:name="List Table 7 Colorful Accent 6" w:uiPriority="52"/>
-    <w:lsdException w:name="Mention" w:semiHidden="1" w:unhideWhenUsed="1"/>
   </w:latentStyles>
   <w:style w:type="paragraph" w:default="1" w:styleId="Normal">
     <w:name w:val="Normal"/>
@@ -8805,7 +9662,7 @@
 </file>
 
 <file path=word/glossary/document.xml><?xml version="1.0" encoding="utf-8"?>
-<w:glossaryDocument xmlns:wpc="http://schemas.microsoft.com/office/word/2010/wordprocessingCanvas" xmlns:cx="http://schemas.microsoft.com/office/drawing/2014/chartex" xmlns:cx1="http://schemas.microsoft.com/office/drawing/2015/9/8/chartex" xmlns:cx2="http://schemas.microsoft.com/office/drawing/2015/10/21/chartex" xmlns:mc="http://schemas.openxmlformats.org/markup-compatibility/2006" xmlns:o="urn:schemas-microsoft-com:office:office" xmlns:r="http://schemas.openxmlformats.org/officeDocument/2006/relationships" xmlns:m="http://schemas.openxmlformats.org/officeDocument/2006/math" xmlns:v="urn:schemas-microsoft-com:vml" xmlns:wp14="http://schemas.microsoft.com/office/word/2010/wordprocessingDrawing" xmlns:wp="http://schemas.openxmlformats.org/drawingml/2006/wordprocessingDrawing" xmlns:w10="urn:schemas-microsoft-com:office:word" xmlns:w="http://schemas.openxmlformats.org/wordprocessingml/2006/main" xmlns:w14="http://schemas.microsoft.com/office/word/2010/wordml" xmlns:w15="http://schemas.microsoft.com/office/word/2012/wordml" xmlns:w16se="http://schemas.microsoft.com/office/word/2015/wordml/symex" xmlns:wpg="http://schemas.microsoft.com/office/word/2010/wordprocessingGroup" xmlns:wpi="http://schemas.microsoft.com/office/word/2010/wordprocessingInk" xmlns:wne="http://schemas.microsoft.com/office/word/2006/wordml" xmlns:wps="http://schemas.microsoft.com/office/word/2010/wordprocessingShape" mc:Ignorable="w14 w15 w16se wp14">
+<w:glossaryDocument xmlns:wpc="http://schemas.microsoft.com/office/word/2010/wordprocessingCanvas" xmlns:cx="http://schemas.microsoft.com/office/drawing/2014/chartex" xmlns:mc="http://schemas.openxmlformats.org/markup-compatibility/2006" xmlns:o="urn:schemas-microsoft-com:office:office" xmlns:r="http://schemas.openxmlformats.org/officeDocument/2006/relationships" xmlns:m="http://schemas.openxmlformats.org/officeDocument/2006/math" xmlns:v="urn:schemas-microsoft-com:vml" xmlns:wp14="http://schemas.microsoft.com/office/word/2010/wordprocessingDrawing" xmlns:wp="http://schemas.openxmlformats.org/drawingml/2006/wordprocessingDrawing" xmlns:w10="urn:schemas-microsoft-com:office:word" xmlns:w="http://schemas.openxmlformats.org/wordprocessingml/2006/main" xmlns:w14="http://schemas.microsoft.com/office/word/2010/wordml" xmlns:w15="http://schemas.microsoft.com/office/word/2012/wordml" xmlns:w16se="http://schemas.microsoft.com/office/word/2015/wordml/symex" xmlns:wpg="http://schemas.microsoft.com/office/word/2010/wordprocessingGroup" xmlns:wpi="http://schemas.microsoft.com/office/word/2010/wordprocessingInk" xmlns:wne="http://schemas.microsoft.com/office/word/2006/wordml" xmlns:wps="http://schemas.microsoft.com/office/word/2010/wordprocessingShape" mc:Ignorable="w14 w15 w16se wp14">
   <w:docParts>
     <w:docPart>
       <w:docPartPr>
@@ -8985,7 +9842,7 @@
   </w:font>
   <w:font w:name="SimHei">
     <w:altName w:val="黑体"/>
-    <w:panose1 w:val="02010600030101010101"/>
+    <w:panose1 w:val="02010609060101010101"/>
     <w:charset w:val="86"/>
     <w:family w:val="modern"/>
     <w:pitch w:val="fixed"/>
@@ -9060,6 +9917,7 @@
     <w:rsid w:val="009361FF"/>
     <w:rsid w:val="00A27CE2"/>
     <w:rsid w:val="00A63C99"/>
+    <w:rsid w:val="00C8555D"/>
     <w:rsid w:val="00F559DC"/>
   </w:rsids>
   <m:mathPr>
@@ -9100,7 +9958,7 @@
       </w:pPr>
     </w:pPrDefault>
   </w:docDefaults>
-  <w:latentStyles w:defLockedState="0" w:defUIPriority="99" w:defSemiHidden="0" w:defUnhideWhenUsed="0" w:defQFormat="0" w:count="372">
+  <w:latentStyles w:defLockedState="0" w:defUIPriority="99" w:defSemiHidden="0" w:defUnhideWhenUsed="0" w:defQFormat="0" w:count="371">
     <w:lsdException w:name="Normal" w:uiPriority="0" w:qFormat="1"/>
     <w:lsdException w:name="heading 1" w:uiPriority="9" w:qFormat="1"/>
     <w:lsdException w:name="heading 2" w:semiHidden="1" w:uiPriority="9" w:unhideWhenUsed="1" w:qFormat="1"/>
@@ -9472,7 +10330,6 @@
     <w:lsdException w:name="List Table 5 Dark Accent 6" w:uiPriority="50"/>
     <w:lsdException w:name="List Table 6 Colorful Accent 6" w:uiPriority="51"/>
     <w:lsdException w:name="List Table 7 Colorful Accent 6" w:uiPriority="52"/>
-    <w:lsdException w:name="Mention" w:semiHidden="1" w:unhideWhenUsed="1"/>
   </w:latentStyles>
   <w:style w:type="paragraph" w:default="1" w:styleId="Normal">
     <w:name w:val="Normal"/>
@@ -9920,12 +10777,129 @@
 </file>
 
 <file path=customXml/item2.xml><?xml version="1.0" encoding="utf-8"?>
-<?mso-contentType ?>
-<FormTemplates xmlns="http://schemas.microsoft.com/sharepoint/v3/contenttype/forms">
-  <Display>DocumentLibraryForm</Display>
-  <Edit>AssetEditForm</Edit>
-  <New>DocumentLibraryForm</New>
-</FormTemplates>
+<p:properties xmlns:p="http://schemas.microsoft.com/office/2006/metadata/properties" xmlns:xsi="http://www.w3.org/2001/XMLSchema-instance" xmlns:pc="http://schemas.microsoft.com/office/infopath/2007/PartnerControls">
+  <documentManagement>
+    <DirectSourceMarket xmlns="4873beb7-5857-4685-be1f-d57550cc96cc" xsi:nil="true"/>
+    <ApprovalStatus xmlns="4873beb7-5857-4685-be1f-d57550cc96cc">InProgress</ApprovalStatus>
+    <MarketSpecific xmlns="4873beb7-5857-4685-be1f-d57550cc96cc">false</MarketSpecific>
+    <LocComments xmlns="4873beb7-5857-4685-be1f-d57550cc96cc" xsi:nil="true"/>
+    <ThumbnailAssetId xmlns="4873beb7-5857-4685-be1f-d57550cc96cc" xsi:nil="true"/>
+    <PrimaryImageGen xmlns="4873beb7-5857-4685-be1f-d57550cc96cc">true</PrimaryImageGen>
+    <LegacyData xmlns="4873beb7-5857-4685-be1f-d57550cc96cc" xsi:nil="true"/>
+    <LocRecommendedHandoff xmlns="4873beb7-5857-4685-be1f-d57550cc96cc" xsi:nil="true"/>
+    <BusinessGroup xmlns="4873beb7-5857-4685-be1f-d57550cc96cc" xsi:nil="true"/>
+    <BlockPublish xmlns="4873beb7-5857-4685-be1f-d57550cc96cc">false</BlockPublish>
+    <TPFriendlyName xmlns="4873beb7-5857-4685-be1f-d57550cc96cc" xsi:nil="true"/>
+    <NumericId xmlns="4873beb7-5857-4685-be1f-d57550cc96cc" xsi:nil="true"/>
+    <APEditor xmlns="4873beb7-5857-4685-be1f-d57550cc96cc">
+      <UserInfo>
+        <DisplayName/>
+        <AccountId xsi:nil="true"/>
+        <AccountType/>
+      </UserInfo>
+    </APEditor>
+    <SourceTitle xmlns="4873beb7-5857-4685-be1f-d57550cc96cc" xsi:nil="true"/>
+    <OpenTemplate xmlns="4873beb7-5857-4685-be1f-d57550cc96cc">true</OpenTemplate>
+    <UALocComments xmlns="4873beb7-5857-4685-be1f-d57550cc96cc" xsi:nil="true"/>
+    <ParentAssetId xmlns="4873beb7-5857-4685-be1f-d57550cc96cc" xsi:nil="true"/>
+    <IntlLangReviewDate xmlns="4873beb7-5857-4685-be1f-d57550cc96cc" xsi:nil="true"/>
+    <FeatureTagsTaxHTField0 xmlns="4873beb7-5857-4685-be1f-d57550cc96cc">
+      <Terms xmlns="http://schemas.microsoft.com/office/infopath/2007/PartnerControls"/>
+    </FeatureTagsTaxHTField0>
+    <PublishStatusLookup xmlns="4873beb7-5857-4685-be1f-d57550cc96cc">
+      <Value>1665188</Value>
+    </PublishStatusLookup>
+    <Providers xmlns="4873beb7-5857-4685-be1f-d57550cc96cc" xsi:nil="true"/>
+    <MachineTranslated xmlns="4873beb7-5857-4685-be1f-d57550cc96cc">false</MachineTranslated>
+    <OriginalSourceMarket xmlns="4873beb7-5857-4685-be1f-d57550cc96cc" xsi:nil="true"/>
+    <APDescription xmlns="4873beb7-5857-4685-be1f-d57550cc96cc" xsi:nil="true"/>
+    <ClipArtFilename xmlns="4873beb7-5857-4685-be1f-d57550cc96cc" xsi:nil="true"/>
+    <ContentItem xmlns="4873beb7-5857-4685-be1f-d57550cc96cc" xsi:nil="true"/>
+    <TPInstallLocation xmlns="4873beb7-5857-4685-be1f-d57550cc96cc" xsi:nil="true"/>
+    <PublishTargets xmlns="4873beb7-5857-4685-be1f-d57550cc96cc">OfficeOnlineVNext</PublishTargets>
+    <TimesCloned xmlns="4873beb7-5857-4685-be1f-d57550cc96cc" xsi:nil="true"/>
+    <AssetStart xmlns="4873beb7-5857-4685-be1f-d57550cc96cc">2012-12-18T04:21:00+00:00</AssetStart>
+    <Provider xmlns="4873beb7-5857-4685-be1f-d57550cc96cc" xsi:nil="true"/>
+    <AcquiredFrom xmlns="4873beb7-5857-4685-be1f-d57550cc96cc">Internal MS</AcquiredFrom>
+    <FriendlyTitle xmlns="4873beb7-5857-4685-be1f-d57550cc96cc" xsi:nil="true"/>
+    <LastHandOff xmlns="4873beb7-5857-4685-be1f-d57550cc96cc" xsi:nil="true"/>
+    <TPClientViewer xmlns="4873beb7-5857-4685-be1f-d57550cc96cc" xsi:nil="true"/>
+    <UACurrentWords xmlns="4873beb7-5857-4685-be1f-d57550cc96cc" xsi:nil="true"/>
+    <ArtSampleDocs xmlns="4873beb7-5857-4685-be1f-d57550cc96cc" xsi:nil="true"/>
+    <UALocRecommendation xmlns="4873beb7-5857-4685-be1f-d57550cc96cc">Localize</UALocRecommendation>
+    <Manager xmlns="4873beb7-5857-4685-be1f-d57550cc96cc" xsi:nil="true"/>
+    <ShowIn xmlns="4873beb7-5857-4685-be1f-d57550cc96cc">Show everywhere</ShowIn>
+    <UANotes xmlns="4873beb7-5857-4685-be1f-d57550cc96cc" xsi:nil="true"/>
+    <TemplateStatus xmlns="4873beb7-5857-4685-be1f-d57550cc96cc">Complete</TemplateStatus>
+    <InternalTagsTaxHTField0 xmlns="4873beb7-5857-4685-be1f-d57550cc96cc">
+      <Terms xmlns="http://schemas.microsoft.com/office/infopath/2007/PartnerControls"/>
+    </InternalTagsTaxHTField0>
+    <CSXHash xmlns="4873beb7-5857-4685-be1f-d57550cc96cc" xsi:nil="true"/>
+    <Downloads xmlns="4873beb7-5857-4685-be1f-d57550cc96cc">0</Downloads>
+    <VoteCount xmlns="4873beb7-5857-4685-be1f-d57550cc96cc" xsi:nil="true"/>
+    <OOCacheId xmlns="4873beb7-5857-4685-be1f-d57550cc96cc" xsi:nil="true"/>
+    <IsDeleted xmlns="4873beb7-5857-4685-be1f-d57550cc96cc">false</IsDeleted>
+    <AssetExpire xmlns="4873beb7-5857-4685-be1f-d57550cc96cc">2029-01-01T08:00:00+00:00</AssetExpire>
+    <DSATActionTaken xmlns="4873beb7-5857-4685-be1f-d57550cc96cc" xsi:nil="true"/>
+    <CSXSubmissionMarket xmlns="4873beb7-5857-4685-be1f-d57550cc96cc" xsi:nil="true"/>
+    <TPExecutable xmlns="4873beb7-5857-4685-be1f-d57550cc96cc" xsi:nil="true"/>
+    <SubmitterId xmlns="4873beb7-5857-4685-be1f-d57550cc96cc" xsi:nil="true"/>
+    <EditorialTags xmlns="4873beb7-5857-4685-be1f-d57550cc96cc" xsi:nil="true"/>
+    <AssetType xmlns="4873beb7-5857-4685-be1f-d57550cc96cc">TP</AssetType>
+    <BugNumber xmlns="4873beb7-5857-4685-be1f-d57550cc96cc" xsi:nil="true"/>
+    <CSXSubmissionDate xmlns="4873beb7-5857-4685-be1f-d57550cc96cc" xsi:nil="true"/>
+    <CSXUpdate xmlns="4873beb7-5857-4685-be1f-d57550cc96cc">false</CSXUpdate>
+    <ApprovalLog xmlns="4873beb7-5857-4685-be1f-d57550cc96cc" xsi:nil="true"/>
+    <Milestone xmlns="4873beb7-5857-4685-be1f-d57550cc96cc" xsi:nil="true"/>
+    <RecommendationsModifier xmlns="4873beb7-5857-4685-be1f-d57550cc96cc" xsi:nil="true"/>
+    <OriginAsset xmlns="4873beb7-5857-4685-be1f-d57550cc96cc" xsi:nil="true"/>
+    <TPComponent xmlns="4873beb7-5857-4685-be1f-d57550cc96cc" xsi:nil="true"/>
+    <AssetId xmlns="4873beb7-5857-4685-be1f-d57550cc96cc">TP103982350</AssetId>
+    <IntlLocPriority xmlns="4873beb7-5857-4685-be1f-d57550cc96cc" xsi:nil="true"/>
+    <PolicheckWords xmlns="4873beb7-5857-4685-be1f-d57550cc96cc" xsi:nil="true"/>
+    <TPLaunchHelpLink xmlns="4873beb7-5857-4685-be1f-d57550cc96cc" xsi:nil="true"/>
+    <TPApplication xmlns="4873beb7-5857-4685-be1f-d57550cc96cc" xsi:nil="true"/>
+    <CrawlForDependencies xmlns="4873beb7-5857-4685-be1f-d57550cc96cc">false</CrawlForDependencies>
+    <HandoffToMSDN xmlns="4873beb7-5857-4685-be1f-d57550cc96cc" xsi:nil="true"/>
+    <PlannedPubDate xmlns="4873beb7-5857-4685-be1f-d57550cc96cc" xsi:nil="true"/>
+    <IntlLangReviewer xmlns="4873beb7-5857-4685-be1f-d57550cc96cc" xsi:nil="true"/>
+    <TrustLevel xmlns="4873beb7-5857-4685-be1f-d57550cc96cc">1 Microsoft Managed Content</TrustLevel>
+    <LocLastLocAttemptVersionLookup xmlns="4873beb7-5857-4685-be1f-d57550cc96cc">872729</LocLastLocAttemptVersionLookup>
+    <IsSearchable xmlns="4873beb7-5857-4685-be1f-d57550cc96cc">true</IsSearchable>
+    <TemplateTemplateType xmlns="4873beb7-5857-4685-be1f-d57550cc96cc">Word Document Template</TemplateTemplateType>
+    <CampaignTagsTaxHTField0 xmlns="4873beb7-5857-4685-be1f-d57550cc96cc">
+      <Terms xmlns="http://schemas.microsoft.com/office/infopath/2007/PartnerControls"/>
+    </CampaignTagsTaxHTField0>
+    <TPNamespace xmlns="4873beb7-5857-4685-be1f-d57550cc96cc" xsi:nil="true"/>
+    <TaxCatchAll xmlns="4873beb7-5857-4685-be1f-d57550cc96cc"/>
+    <Markets xmlns="4873beb7-5857-4685-be1f-d57550cc96cc"/>
+    <UAProjectedTotalWords xmlns="4873beb7-5857-4685-be1f-d57550cc96cc" xsi:nil="true"/>
+    <LocMarketGroupTiers2 xmlns="4873beb7-5857-4685-be1f-d57550cc96cc" xsi:nil="true"/>
+    <IntlLangReview xmlns="4873beb7-5857-4685-be1f-d57550cc96cc">false</IntlLangReview>
+    <OutputCachingOn xmlns="4873beb7-5857-4685-be1f-d57550cc96cc">false</OutputCachingOn>
+    <AverageRating xmlns="4873beb7-5857-4685-be1f-d57550cc96cc" xsi:nil="true"/>
+    <APAuthor xmlns="4873beb7-5857-4685-be1f-d57550cc96cc">
+      <UserInfo>
+        <DisplayName>REDMOND\ncrowell</DisplayName>
+        <AccountId>81</AccountId>
+        <AccountType/>
+      </UserInfo>
+    </APAuthor>
+    <LocManualTestRequired xmlns="4873beb7-5857-4685-be1f-d57550cc96cc">false</LocManualTestRequired>
+    <TPCommandLine xmlns="4873beb7-5857-4685-be1f-d57550cc96cc" xsi:nil="true"/>
+    <TPAppVersion xmlns="4873beb7-5857-4685-be1f-d57550cc96cc" xsi:nil="true"/>
+    <EditorialStatus xmlns="4873beb7-5857-4685-be1f-d57550cc96cc">Complete</EditorialStatus>
+    <LastModifiedDateTime xmlns="4873beb7-5857-4685-be1f-d57550cc96cc" xsi:nil="true"/>
+    <ScenarioTagsTaxHTField0 xmlns="4873beb7-5857-4685-be1f-d57550cc96cc">
+      <Terms xmlns="http://schemas.microsoft.com/office/infopath/2007/PartnerControls"/>
+    </ScenarioTagsTaxHTField0>
+    <OriginalRelease xmlns="4873beb7-5857-4685-be1f-d57550cc96cc">15</OriginalRelease>
+    <TPLaunchHelpLinkType xmlns="4873beb7-5857-4685-be1f-d57550cc96cc">Template</TPLaunchHelpLinkType>
+    <LocalizationTagsTaxHTField0 xmlns="4873beb7-5857-4685-be1f-d57550cc96cc">
+      <Terms xmlns="http://schemas.microsoft.com/office/infopath/2007/PartnerControls"/>
+    </LocalizationTagsTaxHTField0>
+  </documentManagement>
+</p:properties>
 </file>
 
 <file path=customXml/item3.xml><?xml version="1.0" encoding="utf-8"?>
@@ -10969,129 +11943,12 @@
 </file>
 
 <file path=customXml/item4.xml><?xml version="1.0" encoding="utf-8"?>
-<p:properties xmlns:p="http://schemas.microsoft.com/office/2006/metadata/properties" xmlns:xsi="http://www.w3.org/2001/XMLSchema-instance" xmlns:pc="http://schemas.microsoft.com/office/infopath/2007/PartnerControls">
-  <documentManagement>
-    <DirectSourceMarket xmlns="4873beb7-5857-4685-be1f-d57550cc96cc" xsi:nil="true"/>
-    <ApprovalStatus xmlns="4873beb7-5857-4685-be1f-d57550cc96cc">InProgress</ApprovalStatus>
-    <MarketSpecific xmlns="4873beb7-5857-4685-be1f-d57550cc96cc">false</MarketSpecific>
-    <LocComments xmlns="4873beb7-5857-4685-be1f-d57550cc96cc" xsi:nil="true"/>
-    <ThumbnailAssetId xmlns="4873beb7-5857-4685-be1f-d57550cc96cc" xsi:nil="true"/>
-    <PrimaryImageGen xmlns="4873beb7-5857-4685-be1f-d57550cc96cc">true</PrimaryImageGen>
-    <LegacyData xmlns="4873beb7-5857-4685-be1f-d57550cc96cc" xsi:nil="true"/>
-    <LocRecommendedHandoff xmlns="4873beb7-5857-4685-be1f-d57550cc96cc" xsi:nil="true"/>
-    <BusinessGroup xmlns="4873beb7-5857-4685-be1f-d57550cc96cc" xsi:nil="true"/>
-    <BlockPublish xmlns="4873beb7-5857-4685-be1f-d57550cc96cc">false</BlockPublish>
-    <TPFriendlyName xmlns="4873beb7-5857-4685-be1f-d57550cc96cc" xsi:nil="true"/>
-    <NumericId xmlns="4873beb7-5857-4685-be1f-d57550cc96cc" xsi:nil="true"/>
-    <APEditor xmlns="4873beb7-5857-4685-be1f-d57550cc96cc">
-      <UserInfo>
-        <DisplayName/>
-        <AccountId xsi:nil="true"/>
-        <AccountType/>
-      </UserInfo>
-    </APEditor>
-    <SourceTitle xmlns="4873beb7-5857-4685-be1f-d57550cc96cc" xsi:nil="true"/>
-    <OpenTemplate xmlns="4873beb7-5857-4685-be1f-d57550cc96cc">true</OpenTemplate>
-    <UALocComments xmlns="4873beb7-5857-4685-be1f-d57550cc96cc" xsi:nil="true"/>
-    <ParentAssetId xmlns="4873beb7-5857-4685-be1f-d57550cc96cc" xsi:nil="true"/>
-    <IntlLangReviewDate xmlns="4873beb7-5857-4685-be1f-d57550cc96cc" xsi:nil="true"/>
-    <FeatureTagsTaxHTField0 xmlns="4873beb7-5857-4685-be1f-d57550cc96cc">
-      <Terms xmlns="http://schemas.microsoft.com/office/infopath/2007/PartnerControls"/>
-    </FeatureTagsTaxHTField0>
-    <PublishStatusLookup xmlns="4873beb7-5857-4685-be1f-d57550cc96cc">
-      <Value>1665188</Value>
-    </PublishStatusLookup>
-    <Providers xmlns="4873beb7-5857-4685-be1f-d57550cc96cc" xsi:nil="true"/>
-    <MachineTranslated xmlns="4873beb7-5857-4685-be1f-d57550cc96cc">false</MachineTranslated>
-    <OriginalSourceMarket xmlns="4873beb7-5857-4685-be1f-d57550cc96cc" xsi:nil="true"/>
-    <APDescription xmlns="4873beb7-5857-4685-be1f-d57550cc96cc" xsi:nil="true"/>
-    <ClipArtFilename xmlns="4873beb7-5857-4685-be1f-d57550cc96cc" xsi:nil="true"/>
-    <ContentItem xmlns="4873beb7-5857-4685-be1f-d57550cc96cc" xsi:nil="true"/>
-    <TPInstallLocation xmlns="4873beb7-5857-4685-be1f-d57550cc96cc" xsi:nil="true"/>
-    <PublishTargets xmlns="4873beb7-5857-4685-be1f-d57550cc96cc">OfficeOnlineVNext</PublishTargets>
-    <TimesCloned xmlns="4873beb7-5857-4685-be1f-d57550cc96cc" xsi:nil="true"/>
-    <AssetStart xmlns="4873beb7-5857-4685-be1f-d57550cc96cc">2012-12-18T04:21:00+00:00</AssetStart>
-    <Provider xmlns="4873beb7-5857-4685-be1f-d57550cc96cc" xsi:nil="true"/>
-    <AcquiredFrom xmlns="4873beb7-5857-4685-be1f-d57550cc96cc">Internal MS</AcquiredFrom>
-    <FriendlyTitle xmlns="4873beb7-5857-4685-be1f-d57550cc96cc" xsi:nil="true"/>
-    <LastHandOff xmlns="4873beb7-5857-4685-be1f-d57550cc96cc" xsi:nil="true"/>
-    <TPClientViewer xmlns="4873beb7-5857-4685-be1f-d57550cc96cc" xsi:nil="true"/>
-    <UACurrentWords xmlns="4873beb7-5857-4685-be1f-d57550cc96cc" xsi:nil="true"/>
-    <ArtSampleDocs xmlns="4873beb7-5857-4685-be1f-d57550cc96cc" xsi:nil="true"/>
-    <UALocRecommendation xmlns="4873beb7-5857-4685-be1f-d57550cc96cc">Localize</UALocRecommendation>
-    <Manager xmlns="4873beb7-5857-4685-be1f-d57550cc96cc" xsi:nil="true"/>
-    <ShowIn xmlns="4873beb7-5857-4685-be1f-d57550cc96cc">Show everywhere</ShowIn>
-    <UANotes xmlns="4873beb7-5857-4685-be1f-d57550cc96cc" xsi:nil="true"/>
-    <TemplateStatus xmlns="4873beb7-5857-4685-be1f-d57550cc96cc">Complete</TemplateStatus>
-    <InternalTagsTaxHTField0 xmlns="4873beb7-5857-4685-be1f-d57550cc96cc">
-      <Terms xmlns="http://schemas.microsoft.com/office/infopath/2007/PartnerControls"/>
-    </InternalTagsTaxHTField0>
-    <CSXHash xmlns="4873beb7-5857-4685-be1f-d57550cc96cc" xsi:nil="true"/>
-    <Downloads xmlns="4873beb7-5857-4685-be1f-d57550cc96cc">0</Downloads>
-    <VoteCount xmlns="4873beb7-5857-4685-be1f-d57550cc96cc" xsi:nil="true"/>
-    <OOCacheId xmlns="4873beb7-5857-4685-be1f-d57550cc96cc" xsi:nil="true"/>
-    <IsDeleted xmlns="4873beb7-5857-4685-be1f-d57550cc96cc">false</IsDeleted>
-    <AssetExpire xmlns="4873beb7-5857-4685-be1f-d57550cc96cc">2029-01-01T08:00:00+00:00</AssetExpire>
-    <DSATActionTaken xmlns="4873beb7-5857-4685-be1f-d57550cc96cc" xsi:nil="true"/>
-    <CSXSubmissionMarket xmlns="4873beb7-5857-4685-be1f-d57550cc96cc" xsi:nil="true"/>
-    <TPExecutable xmlns="4873beb7-5857-4685-be1f-d57550cc96cc" xsi:nil="true"/>
-    <SubmitterId xmlns="4873beb7-5857-4685-be1f-d57550cc96cc" xsi:nil="true"/>
-    <EditorialTags xmlns="4873beb7-5857-4685-be1f-d57550cc96cc" xsi:nil="true"/>
-    <AssetType xmlns="4873beb7-5857-4685-be1f-d57550cc96cc">TP</AssetType>
-    <BugNumber xmlns="4873beb7-5857-4685-be1f-d57550cc96cc" xsi:nil="true"/>
-    <CSXSubmissionDate xmlns="4873beb7-5857-4685-be1f-d57550cc96cc" xsi:nil="true"/>
-    <CSXUpdate xmlns="4873beb7-5857-4685-be1f-d57550cc96cc">false</CSXUpdate>
-    <ApprovalLog xmlns="4873beb7-5857-4685-be1f-d57550cc96cc" xsi:nil="true"/>
-    <Milestone xmlns="4873beb7-5857-4685-be1f-d57550cc96cc" xsi:nil="true"/>
-    <RecommendationsModifier xmlns="4873beb7-5857-4685-be1f-d57550cc96cc" xsi:nil="true"/>
-    <OriginAsset xmlns="4873beb7-5857-4685-be1f-d57550cc96cc" xsi:nil="true"/>
-    <TPComponent xmlns="4873beb7-5857-4685-be1f-d57550cc96cc" xsi:nil="true"/>
-    <AssetId xmlns="4873beb7-5857-4685-be1f-d57550cc96cc">TP103982350</AssetId>
-    <IntlLocPriority xmlns="4873beb7-5857-4685-be1f-d57550cc96cc" xsi:nil="true"/>
-    <PolicheckWords xmlns="4873beb7-5857-4685-be1f-d57550cc96cc" xsi:nil="true"/>
-    <TPLaunchHelpLink xmlns="4873beb7-5857-4685-be1f-d57550cc96cc" xsi:nil="true"/>
-    <TPApplication xmlns="4873beb7-5857-4685-be1f-d57550cc96cc" xsi:nil="true"/>
-    <CrawlForDependencies xmlns="4873beb7-5857-4685-be1f-d57550cc96cc">false</CrawlForDependencies>
-    <HandoffToMSDN xmlns="4873beb7-5857-4685-be1f-d57550cc96cc" xsi:nil="true"/>
-    <PlannedPubDate xmlns="4873beb7-5857-4685-be1f-d57550cc96cc" xsi:nil="true"/>
-    <IntlLangReviewer xmlns="4873beb7-5857-4685-be1f-d57550cc96cc" xsi:nil="true"/>
-    <TrustLevel xmlns="4873beb7-5857-4685-be1f-d57550cc96cc">1 Microsoft Managed Content</TrustLevel>
-    <LocLastLocAttemptVersionLookup xmlns="4873beb7-5857-4685-be1f-d57550cc96cc">872729</LocLastLocAttemptVersionLookup>
-    <IsSearchable xmlns="4873beb7-5857-4685-be1f-d57550cc96cc">true</IsSearchable>
-    <TemplateTemplateType xmlns="4873beb7-5857-4685-be1f-d57550cc96cc">Word Document Template</TemplateTemplateType>
-    <CampaignTagsTaxHTField0 xmlns="4873beb7-5857-4685-be1f-d57550cc96cc">
-      <Terms xmlns="http://schemas.microsoft.com/office/infopath/2007/PartnerControls"/>
-    </CampaignTagsTaxHTField0>
-    <TPNamespace xmlns="4873beb7-5857-4685-be1f-d57550cc96cc" xsi:nil="true"/>
-    <TaxCatchAll xmlns="4873beb7-5857-4685-be1f-d57550cc96cc"/>
-    <Markets xmlns="4873beb7-5857-4685-be1f-d57550cc96cc"/>
-    <UAProjectedTotalWords xmlns="4873beb7-5857-4685-be1f-d57550cc96cc" xsi:nil="true"/>
-    <LocMarketGroupTiers2 xmlns="4873beb7-5857-4685-be1f-d57550cc96cc" xsi:nil="true"/>
-    <IntlLangReview xmlns="4873beb7-5857-4685-be1f-d57550cc96cc">false</IntlLangReview>
-    <OutputCachingOn xmlns="4873beb7-5857-4685-be1f-d57550cc96cc">false</OutputCachingOn>
-    <AverageRating xmlns="4873beb7-5857-4685-be1f-d57550cc96cc" xsi:nil="true"/>
-    <APAuthor xmlns="4873beb7-5857-4685-be1f-d57550cc96cc">
-      <UserInfo>
-        <DisplayName>REDMOND\ncrowell</DisplayName>
-        <AccountId>81</AccountId>
-        <AccountType/>
-      </UserInfo>
-    </APAuthor>
-    <LocManualTestRequired xmlns="4873beb7-5857-4685-be1f-d57550cc96cc">false</LocManualTestRequired>
-    <TPCommandLine xmlns="4873beb7-5857-4685-be1f-d57550cc96cc" xsi:nil="true"/>
-    <TPAppVersion xmlns="4873beb7-5857-4685-be1f-d57550cc96cc" xsi:nil="true"/>
-    <EditorialStatus xmlns="4873beb7-5857-4685-be1f-d57550cc96cc">Complete</EditorialStatus>
-    <LastModifiedDateTime xmlns="4873beb7-5857-4685-be1f-d57550cc96cc" xsi:nil="true"/>
-    <ScenarioTagsTaxHTField0 xmlns="4873beb7-5857-4685-be1f-d57550cc96cc">
-      <Terms xmlns="http://schemas.microsoft.com/office/infopath/2007/PartnerControls"/>
-    </ScenarioTagsTaxHTField0>
-    <OriginalRelease xmlns="4873beb7-5857-4685-be1f-d57550cc96cc">15</OriginalRelease>
-    <TPLaunchHelpLinkType xmlns="4873beb7-5857-4685-be1f-d57550cc96cc">Template</TPLaunchHelpLinkType>
-    <LocalizationTagsTaxHTField0 xmlns="4873beb7-5857-4685-be1f-d57550cc96cc">
-      <Terms xmlns="http://schemas.microsoft.com/office/infopath/2007/PartnerControls"/>
-    </LocalizationTagsTaxHTField0>
-  </documentManagement>
-</p:properties>
+<?mso-contentType ?>
+<FormTemplates xmlns="http://schemas.microsoft.com/sharepoint/v3/contenttype/forms">
+  <Display>DocumentLibraryForm</Display>
+  <Edit>AssetEditForm</Edit>
+  <New>DocumentLibraryForm</New>
+</FormTemplates>
 </file>
 
 <file path=customXml/item5.xml><?xml version="1.0" encoding="utf-8"?>
@@ -11115,7 +11972,7 @@
         </b:NameList>
       </b:Author>
     </b:Author>
-    <b:RefOrder>14</b:RefOrder>
+    <b:RefOrder>20</b:RefOrder>
   </b:Source>
   <b:Source>
     <b:Tag>Last</b:Tag>
@@ -11136,7 +11993,7 @@
         </b:NameList>
       </b:Author>
     </b:Author>
-    <b:RefOrder>15</b:RefOrder>
+    <b:RefOrder>21</b:RefOrder>
   </b:Source>
   <b:Source>
     <b:Tag>Kin13</b:Tag>
@@ -11371,6 +12228,95 @@
     </b:Author>
     <b:RefOrder>13</b:RefOrder>
   </b:Source>
+  <b:Source>
+    <b:Tag>Off04</b:Tag>
+    <b:SourceType>DocumentFromInternetSite</b:SourceType>
+    <b:Guid>{9D2FCDFC-F9C7-4CDF-8328-6E886697C6D8}</b:Guid>
+    <b:Title>ustr.gov</b:Title>
+    <b:Year>2004</b:Year>
+    <b:URL>https://ustr.gov/trade-agreements/free-trade-agreements/chile-fta</b:URL>
+    <b:Author>
+      <b:Author>
+        <b:Corporate>Office of the United States Trade Representative </b:Corporate>
+      </b:Author>
+    </b:Author>
+    <b:RefOrder>14</b:RefOrder>
+  </b:Source>
+  <b:Source>
+    <b:Tag>Eur94</b:Tag>
+    <b:SourceType>DocumentFromInternetSite</b:SourceType>
+    <b:Guid>{1EDE6829-5466-4A1F-A9FD-5DCC7EAE8837}</b:Guid>
+    <b:Author>
+      <b:Author>
+        <b:Corporate>European Commission</b:Corporate>
+      </b:Author>
+    </b:Author>
+    <b:Title>http://ec.europa.eu</b:Title>
+    <b:Year>1994</b:Year>
+    <b:URL>http://ec.europa.eu/transparency/regdoc/rep/1/2006/EN/1-2006-690-EN-F1-1.Pdf</b:URL>
+    <b:RefOrder>15</b:RefOrder>
+  </b:Source>
+  <b:Source>
+    <b:Tag>Off05</b:Tag>
+    <b:SourceType>DocumentFromInternetSite</b:SourceType>
+    <b:Guid>{3F324C29-897F-4289-BD00-D4520331785B}</b:Guid>
+    <b:Author>
+      <b:Author>
+        <b:Corporate>Office of the United States Trade Representative</b:Corporate>
+      </b:Author>
+    </b:Author>
+    <b:Title>Free Trade Agreements Australia</b:Title>
+    <b:Year>2005</b:Year>
+    <b:URL>https://ustr.gov/sites/default/files/uploads/agreements/fta/australia/asset_upload_file778_3889.pdf</b:URL>
+    <b:RefOrder>16</b:RefOrder>
+  </b:Source>
+  <b:Source>
+    <b:Tag>KEN16</b:Tag>
+    <b:SourceType>InternetSite</b:SourceType>
+    <b:Guid>{E16A6417-A14B-4166-B5A5-00A2F5CEC703}</b:Guid>
+    <b:Author>
+      <b:Author>
+        <b:Corporate>KENTUCKY DISTILLERS’ ASSOCIATION</b:Corporate>
+      </b:Author>
+    </b:Author>
+    <b:Title>kybourbon.com</b:Title>
+    <b:Year>2016</b:Year>
+    <b:URL>http://kybourbon.com/bourbon_culture-2/key_bourbon_facts/</b:URL>
+    <b:RefOrder>17</b:RefOrder>
+  </b:Source>
+  <b:Source>
+    <b:Tag>Lou13</b:Tag>
+    <b:SourceType>DocumentFromInternetSite</b:SourceType>
+    <b:Guid>{B93E631E-331F-4210-B573-6CF723D015C9}</b:Guid>
+    <b:Title>louisvilleky.gov Mayors Office</b:Title>
+    <b:Year>2013</b:Year>
+    <b:URL>https://louisvilleky.gov/sites/default/files/mayors_office/bourbonreport5.pdf</b:URL>
+    <b:Author>
+      <b:Author>
+        <b:Corporate>Louisville Kentucky</b:Corporate>
+      </b:Author>
+    </b:Author>
+    <b:RefOrder>19</b:RefOrder>
+  </b:Source>
+  <b:Source>
+    <b:Tag>Tom10</b:Tag>
+    <b:SourceType>DocumentFromInternetSite</b:SourceType>
+    <b:Guid>{F63CC650-8F04-4B28-813F-46B8BB964F8D}</b:Guid>
+    <b:Author>
+      <b:Author>
+        <b:NameList>
+          <b:Person>
+            <b:Last>Fischer</b:Last>
+            <b:First>Tom</b:First>
+          </b:Person>
+        </b:NameList>
+      </b:Author>
+    </b:Author>
+    <b:Title>Bourbonblog.com</b:Title>
+    <b:Year>2010</b:Year>
+    <b:URL>http://www.bourbonblog.com/blog/2010/01/20/first-ever-economic-impact-study-bourbon-industry-kentucky-distillers-association/</b:URL>
+    <b:RefOrder>18</b:RefOrder>
+  </b:Source>
 </b:Sources>
 </file>
 
@@ -11383,9 +12329,11 @@
 </file>
 
 <file path=customXml/itemProps2.xml><?xml version="1.0" encoding="utf-8"?>
-<ds:datastoreItem xmlns:ds="http://schemas.openxmlformats.org/officeDocument/2006/customXml" ds:itemID="{FC49F074-30BA-4C9C-B9EE-E13520AAFA01}">
+<ds:datastoreItem xmlns:ds="http://schemas.openxmlformats.org/officeDocument/2006/customXml" ds:itemID="{842BC006-40F3-4DFD-8748-62B7EC5E21A1}">
   <ds:schemaRefs>
-    <ds:schemaRef ds:uri="http://schemas.microsoft.com/sharepoint/v3/contenttype/forms"/>
+    <ds:schemaRef ds:uri="http://schemas.microsoft.com/office/2006/metadata/properties"/>
+    <ds:schemaRef ds:uri="http://schemas.microsoft.com/office/infopath/2007/PartnerControls"/>
+    <ds:schemaRef ds:uri="4873beb7-5857-4685-be1f-d57550cc96cc"/>
   </ds:schemaRefs>
 </ds:datastoreItem>
 </file>
@@ -11409,17 +12357,15 @@
 </file>
 
 <file path=customXml/itemProps4.xml><?xml version="1.0" encoding="utf-8"?>
-<ds:datastoreItem xmlns:ds="http://schemas.openxmlformats.org/officeDocument/2006/customXml" ds:itemID="{842BC006-40F3-4DFD-8748-62B7EC5E21A1}">
+<ds:datastoreItem xmlns:ds="http://schemas.openxmlformats.org/officeDocument/2006/customXml" ds:itemID="{FC49F074-30BA-4C9C-B9EE-E13520AAFA01}">
   <ds:schemaRefs>
-    <ds:schemaRef ds:uri="http://schemas.microsoft.com/office/2006/metadata/properties"/>
-    <ds:schemaRef ds:uri="http://schemas.microsoft.com/office/infopath/2007/PartnerControls"/>
-    <ds:schemaRef ds:uri="4873beb7-5857-4685-be1f-d57550cc96cc"/>
+    <ds:schemaRef ds:uri="http://schemas.microsoft.com/sharepoint/v3/contenttype/forms"/>
   </ds:schemaRefs>
 </ds:datastoreItem>
 </file>
 
 <file path=customXml/itemProps5.xml><?xml version="1.0" encoding="utf-8"?>
-<ds:datastoreItem xmlns:ds="http://schemas.openxmlformats.org/officeDocument/2006/customXml" ds:itemID="{7D99654C-13A3-4964-929B-51CE7B702263}">
+<ds:datastoreItem xmlns:ds="http://schemas.openxmlformats.org/officeDocument/2006/customXml" ds:itemID="{6299AB60-1392-494B-8572-AA38C02C56FF}">
   <ds:schemaRefs>
     <ds:schemaRef ds:uri="http://schemas.openxmlformats.org/officeDocument/2006/bibliography"/>
   </ds:schemaRefs>

</xml_diff>